<commit_message>
作者原话（select count 不支持 order by 提示性能 hubin 2016/2/15 13:36 ） 本人一脸懵
</commit_message>
<xml_diff>
--- a/mydocs/Mybatis-plus-taste记录.docx
+++ b/mydocs/Mybatis-plus-taste记录.docx
@@ -1819,8 +1819,871 @@
         </w:rPr>
         <w:t>来到了这里，主要内容是提供Mybatis-plus在Spring多环境中的支持。但是我理解的可能有点不到位，也缺乏去试验的兴趣。在这个版本之后的commit说是增加对web mvc的支持，这就让我比较疑惑，为什么会有这些.？所以我决定观察一下，若没有相关的测试用例，我就不尝试那一部分了。</w:t>
       </w:r>
+    </w:p>
+    <w:p>
+      <w:pPr>
+        <w:widowControl w:val="0"/>
+        <w:numPr>
+          <w:ilvl w:val="0"/>
+          <w:numId w:val="0"/>
+        </w:numPr>
+        <w:jc w:val="both"/>
+        <w:rPr>
+          <w:rFonts w:hint="eastAsia" w:ascii="Helvetica" w:hAnsi="Helvetica" w:eastAsia="Helvetica" w:cs="Helvetica"/>
+          <w:i w:val="0"/>
+          <w:caps w:val="0"/>
+          <w:color w:val="50616D"/>
+          <w:spacing w:val="5"/>
+          <w:kern w:val="0"/>
+          <w:sz w:val="15"/>
+          <w:szCs w:val="15"/>
+          <w:shd w:val="clear" w:fill="FFFFFF"/>
+          <w:lang w:val="en-US" w:eastAsia="zh-CN" w:bidi="ar"/>
+        </w:rPr>
+      </w:pPr>
+    </w:p>
+    <w:p>
+      <w:pPr>
+        <w:widowControl w:val="0"/>
+        <w:numPr>
+          <w:ilvl w:val="0"/>
+          <w:numId w:val="0"/>
+        </w:numPr>
+        <w:jc w:val="both"/>
+        <w:rPr>
+          <w:rFonts w:hint="eastAsia" w:ascii="Helvetica" w:hAnsi="Helvetica" w:eastAsia="Helvetica" w:cs="Helvetica"/>
+          <w:b/>
+          <w:bCs/>
+          <w:i w:val="0"/>
+          <w:caps w:val="0"/>
+          <w:color w:val="00B050"/>
+          <w:spacing w:val="5"/>
+          <w:kern w:val="0"/>
+          <w:sz w:val="21"/>
+          <w:szCs w:val="21"/>
+          <w:shd w:val="clear" w:fill="FFFFFF"/>
+          <w:lang w:val="en-US" w:eastAsia="zh-CN" w:bidi="ar"/>
+        </w:rPr>
+      </w:pPr>
+      <w:r>
+        <w:rPr>
+          <w:rFonts w:hint="eastAsia" w:ascii="Helvetica" w:hAnsi="Helvetica" w:eastAsia="Helvetica" w:cs="Helvetica"/>
+          <w:b/>
+          <w:bCs/>
+          <w:i w:val="0"/>
+          <w:caps w:val="0"/>
+          <w:color w:val="00B050"/>
+          <w:spacing w:val="5"/>
+          <w:kern w:val="0"/>
+          <w:sz w:val="21"/>
+          <w:szCs w:val="21"/>
+          <w:shd w:val="clear" w:fill="FFFFFF"/>
+          <w:lang w:val="en-US" w:eastAsia="zh-CN" w:bidi="ar"/>
+        </w:rPr>
+        <w:t>201903222117</w:t>
+      </w:r>
+    </w:p>
+    <w:p>
+      <w:pPr>
+        <w:widowControl w:val="0"/>
+        <w:numPr>
+          <w:ilvl w:val="0"/>
+          <w:numId w:val="0"/>
+        </w:numPr>
+        <w:jc w:val="both"/>
+        <w:rPr>
+          <w:rFonts w:hint="eastAsia" w:ascii="Helvetica" w:hAnsi="Helvetica" w:eastAsia="Helvetica" w:cs="Helvetica"/>
+          <w:i w:val="0"/>
+          <w:caps w:val="0"/>
+          <w:color w:val="50616D"/>
+          <w:spacing w:val="5"/>
+          <w:kern w:val="0"/>
+          <w:sz w:val="15"/>
+          <w:szCs w:val="15"/>
+          <w:shd w:val="clear" w:fill="FFFFFF"/>
+          <w:lang w:val="en-US" w:eastAsia="zh-CN" w:bidi="ar"/>
+        </w:rPr>
+      </w:pPr>
+      <w:r>
+        <w:rPr>
+          <w:rFonts w:hint="eastAsia" w:ascii="Helvetica" w:hAnsi="Helvetica" w:eastAsia="Helvetica" w:cs="Helvetica"/>
+          <w:i w:val="0"/>
+          <w:caps w:val="0"/>
+          <w:color w:val="50616D"/>
+          <w:spacing w:val="5"/>
+          <w:kern w:val="0"/>
+          <w:sz w:val="15"/>
+          <w:szCs w:val="15"/>
+          <w:shd w:val="clear" w:fill="FFFFFF"/>
+          <w:lang w:val="en-US" w:eastAsia="zh-CN" w:bidi="ar"/>
+        </w:rPr>
+        <w:t>版本号：7d999652e14e062d0efc433f28c1eec6fc87b821</w:t>
+      </w:r>
+    </w:p>
+    <w:p>
+      <w:pPr>
+        <w:widowControl w:val="0"/>
+        <w:numPr>
+          <w:ilvl w:val="0"/>
+          <w:numId w:val="0"/>
+        </w:numPr>
+        <w:jc w:val="both"/>
+        <w:rPr>
+          <w:rFonts w:hint="eastAsia" w:ascii="Helvetica" w:hAnsi="Helvetica" w:eastAsia="Helvetica" w:cs="Helvetica"/>
+          <w:i w:val="0"/>
+          <w:caps w:val="0"/>
+          <w:color w:val="50616D"/>
+          <w:spacing w:val="5"/>
+          <w:kern w:val="0"/>
+          <w:sz w:val="15"/>
+          <w:szCs w:val="15"/>
+          <w:shd w:val="clear" w:fill="FFFFFF"/>
+          <w:lang w:val="en-US" w:eastAsia="zh-CN" w:bidi="ar"/>
+        </w:rPr>
+      </w:pPr>
+      <w:r>
+        <w:rPr>
+          <w:rFonts w:hint="eastAsia" w:ascii="Helvetica" w:hAnsi="Helvetica" w:eastAsia="Helvetica" w:cs="Helvetica"/>
+          <w:i w:val="0"/>
+          <w:caps w:val="0"/>
+          <w:color w:val="50616D"/>
+          <w:spacing w:val="5"/>
+          <w:kern w:val="0"/>
+          <w:sz w:val="15"/>
+          <w:szCs w:val="15"/>
+          <w:shd w:val="clear" w:fill="FFFFFF"/>
+          <w:lang w:val="en-US" w:eastAsia="zh-CN" w:bidi="ar"/>
+        </w:rPr>
+        <w:t>这次是对分页插件中，查询总数量方法的修改，写得很明显，不支持含有</w:t>
+      </w:r>
+      <w:r>
+        <w:rPr>
+          <w:rFonts w:hint="default" w:ascii="Helvetica" w:hAnsi="Helvetica" w:eastAsia="Helvetica" w:cs="Helvetica"/>
+          <w:i w:val="0"/>
+          <w:caps w:val="0"/>
+          <w:color w:val="50616D"/>
+          <w:spacing w:val="5"/>
+          <w:kern w:val="0"/>
+          <w:sz w:val="15"/>
+          <w:szCs w:val="15"/>
+          <w:shd w:val="clear" w:fill="FFFFFF"/>
+          <w:lang w:val="en-US" w:eastAsia="zh-CN" w:bidi="ar"/>
+        </w:rPr>
+        <w:t>”</w:t>
+      </w:r>
+      <w:r>
+        <w:rPr>
+          <w:rFonts w:hint="eastAsia" w:ascii="Helvetica" w:hAnsi="Helvetica" w:eastAsia="Helvetica" w:cs="Helvetica"/>
+          <w:i w:val="0"/>
+          <w:caps w:val="0"/>
+          <w:color w:val="50616D"/>
+          <w:spacing w:val="5"/>
+          <w:kern w:val="0"/>
+          <w:sz w:val="15"/>
+          <w:szCs w:val="15"/>
+          <w:shd w:val="clear" w:fill="FFFFFF"/>
+          <w:lang w:val="en-US" w:eastAsia="zh-CN" w:bidi="ar"/>
+        </w:rPr>
+        <w:t>order by</w:t>
+      </w:r>
+      <w:r>
+        <w:rPr>
+          <w:rFonts w:hint="default" w:ascii="Helvetica" w:hAnsi="Helvetica" w:eastAsia="Helvetica" w:cs="Helvetica"/>
+          <w:i w:val="0"/>
+          <w:caps w:val="0"/>
+          <w:color w:val="50616D"/>
+          <w:spacing w:val="5"/>
+          <w:kern w:val="0"/>
+          <w:sz w:val="15"/>
+          <w:szCs w:val="15"/>
+          <w:shd w:val="clear" w:fill="FFFFFF"/>
+          <w:lang w:val="en-US" w:eastAsia="zh-CN" w:bidi="ar"/>
+        </w:rPr>
+        <w:t>”</w:t>
+      </w:r>
+      <w:r>
+        <w:rPr>
+          <w:rFonts w:hint="eastAsia" w:ascii="Helvetica" w:hAnsi="Helvetica" w:eastAsia="Helvetica" w:cs="Helvetica"/>
+          <w:i w:val="0"/>
+          <w:caps w:val="0"/>
+          <w:color w:val="50616D"/>
+          <w:spacing w:val="5"/>
+          <w:kern w:val="0"/>
+          <w:sz w:val="15"/>
+          <w:szCs w:val="15"/>
+          <w:shd w:val="clear" w:fill="FFFFFF"/>
+          <w:lang w:val="en-US" w:eastAsia="zh-CN" w:bidi="ar"/>
+        </w:rPr>
+        <w:t>关键字地count查询。虽然觉得处理得有点马虎，但是这还是版本的初期，肯定是以大方向为主，细节属于日常优化阶段处理。</w:t>
+      </w:r>
+    </w:p>
+    <w:p>
+      <w:pPr>
+        <w:widowControl w:val="0"/>
+        <w:numPr>
+          <w:ilvl w:val="0"/>
+          <w:numId w:val="0"/>
+        </w:numPr>
+        <w:jc w:val="both"/>
+        <w:rPr>
+          <w:rFonts w:hint="eastAsia" w:ascii="Helvetica" w:hAnsi="Helvetica" w:eastAsia="Helvetica" w:cs="Helvetica"/>
+          <w:i w:val="0"/>
+          <w:caps w:val="0"/>
+          <w:color w:val="50616D"/>
+          <w:spacing w:val="5"/>
+          <w:kern w:val="0"/>
+          <w:sz w:val="15"/>
+          <w:szCs w:val="15"/>
+          <w:shd w:val="clear" w:fill="FFFFFF"/>
+          <w:lang w:val="en-US" w:eastAsia="zh-CN" w:bidi="ar"/>
+        </w:rPr>
+      </w:pPr>
+      <w:r>
+        <w:rPr>
+          <w:rFonts w:hint="eastAsia" w:ascii="Helvetica" w:hAnsi="Helvetica" w:eastAsia="Helvetica" w:cs="Helvetica"/>
+          <w:i w:val="0"/>
+          <w:caps w:val="0"/>
+          <w:color w:val="50616D"/>
+          <w:spacing w:val="5"/>
+          <w:kern w:val="0"/>
+          <w:sz w:val="15"/>
+          <w:szCs w:val="15"/>
+          <w:shd w:val="clear" w:fill="FFFFFF"/>
+          <w:lang w:val="en-US" w:eastAsia="zh-CN" w:bidi="ar"/>
+        </w:rPr>
+        <w:t>这次的疑问是：</w:t>
+      </w:r>
+    </w:p>
+    <w:p>
+      <w:pPr>
+        <w:widowControl w:val="0"/>
+        <w:numPr>
+          <w:ilvl w:val="0"/>
+          <w:numId w:val="0"/>
+        </w:numPr>
+        <w:jc w:val="both"/>
+        <w:rPr>
+          <w:rFonts w:hint="eastAsia" w:ascii="Helvetica" w:hAnsi="Helvetica" w:eastAsia="Helvetica" w:cs="Helvetica"/>
+          <w:i w:val="0"/>
+          <w:caps w:val="0"/>
+          <w:color w:val="50616D"/>
+          <w:spacing w:val="5"/>
+          <w:kern w:val="0"/>
+          <w:sz w:val="15"/>
+          <w:szCs w:val="15"/>
+          <w:shd w:val="clear" w:fill="FFFFFF"/>
+          <w:lang w:val="en-US" w:eastAsia="zh-CN" w:bidi="ar"/>
+        </w:rPr>
+      </w:pPr>
+      <w:r>
+        <w:rPr>
+          <w:rFonts w:hint="eastAsia" w:ascii="Helvetica" w:hAnsi="Helvetica" w:eastAsia="Helvetica" w:cs="Helvetica"/>
+          <w:i w:val="0"/>
+          <w:caps w:val="0"/>
+          <w:strike/>
+          <w:dstrike w:val="0"/>
+          <w:color w:val="50616D"/>
+          <w:spacing w:val="5"/>
+          <w:kern w:val="0"/>
+          <w:sz w:val="15"/>
+          <w:szCs w:val="15"/>
+          <w:u w:val="none"/>
+          <w:shd w:val="clear" w:fill="FFFFFF"/>
+          <w:lang w:val="en-US" w:eastAsia="zh-CN" w:bidi="ar"/>
+        </w:rPr>
+        <w:t>为什么order by对查询数据总数有影响？</w:t>
+      </w:r>
+      <w:r>
+        <w:rPr>
+          <w:rFonts w:hint="eastAsia" w:ascii="Helvetica" w:hAnsi="Helvetica" w:eastAsia="Helvetica" w:cs="Helvetica"/>
+          <w:i w:val="0"/>
+          <w:caps w:val="0"/>
+          <w:color w:val="50616D"/>
+          <w:spacing w:val="5"/>
+          <w:kern w:val="0"/>
+          <w:sz w:val="15"/>
+          <w:szCs w:val="15"/>
+          <w:shd w:val="clear" w:fill="FFFFFF"/>
+          <w:lang w:val="en-US" w:eastAsia="zh-CN" w:bidi="ar"/>
+        </w:rPr>
+        <w:t>哈哈，这个问题本身就问的不对。</w:t>
+      </w:r>
+      <w:r>
+        <w:rPr>
+          <w:rFonts w:hint="eastAsia" w:ascii="Helvetica" w:hAnsi="Helvetica" w:eastAsia="Helvetica" w:cs="Helvetica"/>
+          <w:i w:val="0"/>
+          <w:caps w:val="0"/>
+          <w:color w:val="C00000"/>
+          <w:spacing w:val="5"/>
+          <w:kern w:val="0"/>
+          <w:sz w:val="15"/>
+          <w:szCs w:val="15"/>
+          <w:shd w:val="clear" w:fill="FFFFFF"/>
+          <w:lang w:val="en-US" w:eastAsia="zh-CN" w:bidi="ar"/>
+        </w:rPr>
+        <w:t>count()会对order by产生什么影响</w:t>
+      </w:r>
+      <w:r>
+        <w:rPr>
+          <w:rFonts w:hint="eastAsia" w:ascii="Helvetica" w:hAnsi="Helvetica" w:eastAsia="Helvetica" w:cs="Helvetica"/>
+          <w:i w:val="0"/>
+          <w:caps w:val="0"/>
+          <w:color w:val="50616D"/>
+          <w:spacing w:val="5"/>
+          <w:kern w:val="0"/>
+          <w:sz w:val="15"/>
+          <w:szCs w:val="15"/>
+          <w:shd w:val="clear" w:fill="FFFFFF"/>
+          <w:lang w:val="en-US" w:eastAsia="zh-CN" w:bidi="ar"/>
+        </w:rPr>
+        <w:t>？</w:t>
+      </w:r>
+    </w:p>
+    <w:p>
+      <w:pPr>
+        <w:widowControl w:val="0"/>
+        <w:numPr>
+          <w:ilvl w:val="0"/>
+          <w:numId w:val="0"/>
+        </w:numPr>
+        <w:jc w:val="both"/>
+        <w:rPr>
+          <w:rFonts w:hint="eastAsia" w:ascii="Helvetica" w:hAnsi="Helvetica" w:eastAsia="Helvetica" w:cs="Helvetica"/>
+          <w:i w:val="0"/>
+          <w:caps w:val="0"/>
+          <w:color w:val="50616D"/>
+          <w:spacing w:val="5"/>
+          <w:kern w:val="0"/>
+          <w:sz w:val="15"/>
+          <w:szCs w:val="15"/>
+          <w:u w:val="none"/>
+          <w:shd w:val="clear" w:fill="FFFFFF"/>
+          <w:lang w:val="en-US" w:eastAsia="zh-CN" w:bidi="ar"/>
+        </w:rPr>
+      </w:pPr>
+      <w:r>
+        <w:rPr>
+          <w:rFonts w:hint="eastAsia" w:ascii="Helvetica" w:hAnsi="Helvetica" w:eastAsia="Helvetica" w:cs="Helvetica"/>
+          <w:i w:val="0"/>
+          <w:caps w:val="0"/>
+          <w:color w:val="50616D"/>
+          <w:spacing w:val="5"/>
+          <w:kern w:val="0"/>
+          <w:sz w:val="15"/>
+          <w:szCs w:val="15"/>
+          <w:shd w:val="clear" w:fill="FFFFFF"/>
+          <w:lang w:val="en-US" w:eastAsia="zh-CN" w:bidi="ar"/>
+        </w:rPr>
+        <w:t>在网上找到：</w:t>
+      </w:r>
+      <w:r>
+        <w:rPr>
+          <w:rFonts w:hint="eastAsia" w:ascii="Helvetica" w:hAnsi="Helvetica" w:eastAsia="Helvetica" w:cs="Helvetica"/>
+          <w:i w:val="0"/>
+          <w:caps w:val="0"/>
+          <w:color w:val="C00000"/>
+          <w:spacing w:val="5"/>
+          <w:kern w:val="0"/>
+          <w:sz w:val="15"/>
+          <w:szCs w:val="15"/>
+          <w:u w:val="none"/>
+          <w:shd w:val="clear" w:fill="FFFFFF"/>
+          <w:lang w:val="en-US" w:eastAsia="zh-CN" w:bidi="ar"/>
+        </w:rPr>
+        <w:t>count() 会造成order by 排序无效</w:t>
+      </w:r>
+      <w:r>
+        <w:rPr>
+          <w:rFonts w:hint="eastAsia" w:ascii="Helvetica" w:hAnsi="Helvetica" w:eastAsia="Helvetica" w:cs="Helvetica"/>
+          <w:i w:val="0"/>
+          <w:caps w:val="0"/>
+          <w:color w:val="50616D"/>
+          <w:spacing w:val="5"/>
+          <w:kern w:val="0"/>
+          <w:sz w:val="15"/>
+          <w:szCs w:val="15"/>
+          <w:u w:val="none"/>
+          <w:shd w:val="clear" w:fill="FFFFFF"/>
+          <w:lang w:val="en-US" w:eastAsia="zh-CN" w:bidi="ar"/>
+        </w:rPr>
+        <w:t>，这点倒是正确，count()把结果归并为一个数据，而order by的目的可能是为了弄一个有序数据集出来。</w:t>
+      </w:r>
+    </w:p>
+    <w:p>
+      <w:pPr>
+        <w:widowControl w:val="0"/>
+        <w:numPr>
+          <w:ilvl w:val="0"/>
+          <w:numId w:val="0"/>
+        </w:numPr>
+        <w:jc w:val="both"/>
+        <w:rPr>
+          <w:rFonts w:hint="eastAsia" w:ascii="Helvetica" w:hAnsi="Helvetica" w:eastAsia="Helvetica" w:cs="Helvetica"/>
+          <w:i w:val="0"/>
+          <w:caps w:val="0"/>
+          <w:color w:val="50616D"/>
+          <w:spacing w:val="5"/>
+          <w:kern w:val="0"/>
+          <w:sz w:val="15"/>
+          <w:szCs w:val="15"/>
+          <w:u w:val="none"/>
+          <w:shd w:val="clear" w:fill="FFFFFF"/>
+          <w:lang w:val="en-US" w:eastAsia="zh-CN" w:bidi="ar"/>
+        </w:rPr>
+      </w:pPr>
+      <w:r>
+        <w:rPr>
+          <w:rFonts w:hint="eastAsia" w:ascii="Helvetica" w:hAnsi="Helvetica" w:eastAsia="Helvetica" w:cs="Helvetica"/>
+          <w:i w:val="0"/>
+          <w:caps w:val="0"/>
+          <w:color w:val="50616D"/>
+          <w:spacing w:val="5"/>
+          <w:kern w:val="0"/>
+          <w:sz w:val="15"/>
+          <w:szCs w:val="15"/>
+          <w:u w:val="none"/>
+          <w:shd w:val="clear" w:fill="FFFFFF"/>
+          <w:lang w:val="en-US" w:eastAsia="zh-CN" w:bidi="ar"/>
+        </w:rPr>
+        <w:t>但是，这里貌似不影响结果。</w:t>
+      </w:r>
+    </w:p>
+    <w:p>
+      <w:pPr>
+        <w:widowControl w:val="0"/>
+        <w:numPr>
+          <w:ilvl w:val="0"/>
+          <w:numId w:val="0"/>
+        </w:numPr>
+        <w:jc w:val="both"/>
+        <w:rPr>
+          <w:rFonts w:hint="eastAsia" w:ascii="Helvetica" w:hAnsi="Helvetica" w:eastAsia="Helvetica" w:cs="Helvetica"/>
+          <w:i w:val="0"/>
+          <w:caps w:val="0"/>
+          <w:color w:val="50616D"/>
+          <w:spacing w:val="5"/>
+          <w:kern w:val="0"/>
+          <w:sz w:val="15"/>
+          <w:szCs w:val="15"/>
+          <w:u w:val="none"/>
+          <w:shd w:val="clear" w:fill="FFFFFF"/>
+          <w:lang w:val="en-US" w:eastAsia="zh-CN" w:bidi="ar"/>
+        </w:rPr>
+      </w:pPr>
+    </w:p>
+    <w:p>
+      <w:pPr>
+        <w:widowControl w:val="0"/>
+        <w:numPr>
+          <w:ilvl w:val="0"/>
+          <w:numId w:val="0"/>
+        </w:numPr>
+        <w:jc w:val="both"/>
+        <w:rPr>
+          <w:rFonts w:hint="eastAsia" w:ascii="Helvetica" w:hAnsi="Helvetica" w:eastAsia="Helvetica" w:cs="Helvetica"/>
+          <w:i w:val="0"/>
+          <w:caps w:val="0"/>
+          <w:color w:val="50616D"/>
+          <w:spacing w:val="5"/>
+          <w:kern w:val="0"/>
+          <w:sz w:val="15"/>
+          <w:szCs w:val="15"/>
+          <w:u w:val="none"/>
+          <w:shd w:val="clear" w:fill="FFFFFF"/>
+          <w:lang w:val="en-US" w:eastAsia="zh-CN" w:bidi="ar"/>
+        </w:rPr>
+      </w:pPr>
+      <w:r>
+        <w:rPr>
+          <w:rFonts w:hint="eastAsia" w:ascii="Helvetica" w:hAnsi="Helvetica" w:eastAsia="Helvetica" w:cs="Helvetica"/>
+          <w:i w:val="0"/>
+          <w:caps w:val="0"/>
+          <w:color w:val="50616D"/>
+          <w:spacing w:val="5"/>
+          <w:kern w:val="0"/>
+          <w:sz w:val="15"/>
+          <w:szCs w:val="15"/>
+          <w:u w:val="none"/>
+          <w:shd w:val="clear" w:fill="FFFFFF"/>
+          <w:lang w:val="en-US" w:eastAsia="zh-CN" w:bidi="ar"/>
+        </w:rPr>
+        <w:t>原来，这里是不可以按照个人想法去盲猜的，下结论的根据是怎样，心里要明白才好。</w:t>
+      </w:r>
+    </w:p>
+    <w:p>
+      <w:pPr>
+        <w:widowControl w:val="0"/>
+        <w:numPr>
+          <w:ilvl w:val="0"/>
+          <w:numId w:val="0"/>
+        </w:numPr>
+        <w:jc w:val="both"/>
+        <w:rPr>
+          <w:rFonts w:hint="eastAsia" w:ascii="Helvetica" w:hAnsi="Helvetica" w:eastAsia="Helvetica" w:cs="Helvetica"/>
+          <w:i w:val="0"/>
+          <w:caps w:val="0"/>
+          <w:color w:val="50616D"/>
+          <w:spacing w:val="5"/>
+          <w:kern w:val="0"/>
+          <w:sz w:val="15"/>
+          <w:szCs w:val="15"/>
+          <w:u w:val="none"/>
+          <w:shd w:val="clear" w:fill="FFFFFF"/>
+          <w:lang w:val="en-US" w:eastAsia="zh-CN" w:bidi="ar"/>
+        </w:rPr>
+      </w:pPr>
+      <w:r>
+        <w:rPr>
+          <w:rFonts w:hint="eastAsia" w:ascii="Helvetica" w:hAnsi="Helvetica" w:eastAsia="Helvetica" w:cs="Helvetica"/>
+          <w:i w:val="0"/>
+          <w:caps w:val="0"/>
+          <w:color w:val="50616D"/>
+          <w:spacing w:val="5"/>
+          <w:kern w:val="0"/>
+          <w:sz w:val="15"/>
+          <w:szCs w:val="15"/>
+          <w:u w:val="none"/>
+          <w:shd w:val="clear" w:fill="FFFFFF"/>
+          <w:lang w:val="en-US" w:eastAsia="zh-CN" w:bidi="ar"/>
+        </w:rPr>
+        <w:t>我从count方法中找出</w:t>
+      </w:r>
+      <w:r>
+        <w:rPr>
+          <w:rFonts w:hint="eastAsia" w:ascii="Helvetica" w:hAnsi="Helvetica" w:eastAsia="Helvetica" w:cs="Helvetica"/>
+          <w:i w:val="0"/>
+          <w:caps w:val="0"/>
+          <w:color w:val="50616D"/>
+          <w:spacing w:val="5"/>
+          <w:kern w:val="0"/>
+          <w:sz w:val="15"/>
+          <w:szCs w:val="15"/>
+          <w:u w:val="none"/>
+          <w:shd w:val="clear" w:fill="FFFFFF"/>
+          <w:lang w:val="en-US" w:eastAsia="zh-CN" w:bidi="ar"/>
+        </w:rPr>
+        <w:t>查找</w:t>
+      </w:r>
+      <w:r>
+        <w:rPr>
+          <w:rFonts w:hint="eastAsia" w:ascii="Helvetica" w:hAnsi="Helvetica" w:eastAsia="Helvetica" w:cs="Helvetica"/>
+          <w:i w:val="0"/>
+          <w:caps w:val="0"/>
+          <w:color w:val="50616D"/>
+          <w:spacing w:val="5"/>
+          <w:kern w:val="0"/>
+          <w:sz w:val="15"/>
+          <w:szCs w:val="15"/>
+          <w:u w:val="none"/>
+          <w:shd w:val="clear" w:fill="FFFFFF"/>
+          <w:lang w:val="en-US" w:eastAsia="zh-CN" w:bidi="ar"/>
+        </w:rPr>
+        <w:t>总记录数的sql，实验一下：</w:t>
+      </w:r>
+    </w:p>
+    <w:p>
+      <w:pPr>
+        <w:pStyle w:val="3"/>
+        <w:keepNext w:val="0"/>
+        <w:keepLines w:val="0"/>
+        <w:pageBreakBefore w:val="0"/>
+        <w:widowControl/>
+        <w:suppressLineNumbers w:val="0"/>
+        <w:shd w:val="clear" w:fill="000000"/>
+        <w:kinsoku/>
+        <w:wordWrap/>
+        <w:overflowPunct/>
+        <w:topLinePunct w:val="0"/>
+        <w:autoSpaceDE/>
+        <w:autoSpaceDN/>
+        <w:bidi w:val="0"/>
+        <w:adjustRightInd/>
+        <w:snapToGrid/>
+        <w:spacing w:before="32" w:beforeLines="10" w:after="32" w:afterLines="10" w:line="240" w:lineRule="auto"/>
+        <w:ind w:left="0" w:leftChars="0" w:right="0" w:rightChars="0" w:firstLine="0" w:firstLineChars="0"/>
+        <w:jc w:val="left"/>
+        <w:textAlignment w:val="auto"/>
+        <w:outlineLvl w:val="9"/>
+        <w:rPr>
+          <w:rFonts w:hint="eastAsia" w:ascii="Helvetica" w:hAnsi="Helvetica" w:eastAsia="Helvetica" w:cs="Helvetica"/>
+          <w:i w:val="0"/>
+          <w:caps w:val="0"/>
+          <w:color w:val="00B050"/>
+          <w:spacing w:val="5"/>
+          <w:kern w:val="0"/>
+          <w:sz w:val="15"/>
+          <w:szCs w:val="15"/>
+          <w:u w:val="none"/>
+          <w:shd w:val="clear" w:fill="FFFFFF"/>
+          <w:lang w:val="en-US" w:eastAsia="zh-CN" w:bidi="ar"/>
+        </w:rPr>
+      </w:pPr>
+      <w:r>
+        <w:rPr>
+          <w:rFonts w:hint="default" w:ascii="Helvetica" w:hAnsi="Helvetica" w:eastAsia="Helvetica" w:cs="Helvetica"/>
+          <w:i w:val="0"/>
+          <w:caps w:val="0"/>
+          <w:color w:val="00B050"/>
+          <w:spacing w:val="5"/>
+          <w:kern w:val="0"/>
+          <w:sz w:val="15"/>
+          <w:szCs w:val="15"/>
+          <w:u w:val="none"/>
+          <w:shd w:val="clear" w:fill="FFFFFF"/>
+          <w:lang w:val="en-US" w:eastAsia="zh-CN" w:bidi="ar"/>
+        </w:rPr>
+        <w:t>SELECT COUNT(0) FROM (</w:t>
+      </w:r>
+      <w:r>
+        <w:rPr>
+          <w:rFonts w:hint="eastAsia" w:ascii="Helvetica" w:hAnsi="Helvetica" w:eastAsia="Helvetica" w:cs="Helvetica"/>
+          <w:i w:val="0"/>
+          <w:caps w:val="0"/>
+          <w:color w:val="00B050"/>
+          <w:spacing w:val="5"/>
+          <w:kern w:val="0"/>
+          <w:sz w:val="15"/>
+          <w:szCs w:val="15"/>
+          <w:u w:val="none"/>
+          <w:shd w:val="clear" w:fill="FFFFFF"/>
+          <w:lang w:val="en-US" w:eastAsia="zh-CN" w:bidi="ar"/>
+        </w:rPr>
+        <w:t xml:space="preserve"> originalSQL ) AS TOTAL;</w:t>
+      </w:r>
+    </w:p>
+    <w:p>
+      <w:pPr>
+        <w:widowControl w:val="0"/>
+        <w:numPr>
+          <w:ilvl w:val="0"/>
+          <w:numId w:val="0"/>
+        </w:numPr>
+        <w:jc w:val="both"/>
+        <w:rPr>
+          <w:rFonts w:hint="eastAsia" w:ascii="Helvetica" w:hAnsi="Helvetica" w:eastAsia="Helvetica" w:cs="Helvetica"/>
+          <w:i w:val="0"/>
+          <w:caps w:val="0"/>
+          <w:color w:val="50616D"/>
+          <w:spacing w:val="5"/>
+          <w:kern w:val="0"/>
+          <w:sz w:val="15"/>
+          <w:szCs w:val="15"/>
+          <w:u w:val="none"/>
+          <w:shd w:val="clear" w:fill="FFFFFF"/>
+          <w:lang w:val="en-US" w:eastAsia="zh-CN" w:bidi="ar"/>
+        </w:rPr>
+      </w:pPr>
+      <w:r>
+        <w:rPr>
+          <w:rFonts w:hint="eastAsia" w:ascii="Helvetica" w:hAnsi="Helvetica" w:eastAsia="Helvetica" w:cs="Helvetica"/>
+          <w:i w:val="0"/>
+          <w:caps w:val="0"/>
+          <w:color w:val="50616D"/>
+          <w:spacing w:val="5"/>
+          <w:kern w:val="0"/>
+          <w:sz w:val="15"/>
+          <w:szCs w:val="15"/>
+          <w:u w:val="none"/>
+          <w:shd w:val="clear" w:fill="FFFFFF"/>
+          <w:lang w:val="en-US" w:eastAsia="zh-CN" w:bidi="ar"/>
+        </w:rPr>
+        <w:t>这里sql和我盲猜用的查询总记录数sql，两条语句根本就不同，结果也很难走到一块过去。</w:t>
+      </w:r>
+    </w:p>
+    <w:p>
+      <w:pPr>
+        <w:widowControl w:val="0"/>
+        <w:numPr>
+          <w:ilvl w:val="0"/>
+          <w:numId w:val="0"/>
+        </w:numPr>
+        <w:jc w:val="both"/>
+        <w:rPr>
+          <w:rFonts w:hint="eastAsia" w:ascii="Helvetica" w:hAnsi="Helvetica" w:eastAsia="Helvetica" w:cs="Helvetica"/>
+          <w:i w:val="0"/>
+          <w:caps w:val="0"/>
+          <w:color w:val="50616D"/>
+          <w:spacing w:val="5"/>
+          <w:kern w:val="0"/>
+          <w:sz w:val="15"/>
+          <w:szCs w:val="15"/>
+          <w:u w:val="none"/>
+          <w:shd w:val="clear" w:fill="FFFFFF"/>
+          <w:lang w:val="en-US" w:eastAsia="zh-CN" w:bidi="ar"/>
+        </w:rPr>
+      </w:pPr>
+      <w:r>
+        <w:rPr>
+          <w:rFonts w:hint="eastAsia" w:ascii="Helvetica" w:hAnsi="Helvetica" w:eastAsia="Helvetica" w:cs="Helvetica"/>
+          <w:i w:val="0"/>
+          <w:caps w:val="0"/>
+          <w:color w:val="50616D"/>
+          <w:spacing w:val="5"/>
+          <w:kern w:val="0"/>
+          <w:sz w:val="15"/>
+          <w:szCs w:val="15"/>
+          <w:u w:val="none"/>
+          <w:shd w:val="clear" w:fill="FFFFFF"/>
+          <w:lang w:val="en-US" w:eastAsia="zh-CN" w:bidi="ar"/>
+        </w:rPr>
+        <w:t>实践一下mybatis-plus用的这一条就明白了。</w:t>
+      </w:r>
+    </w:p>
+    <w:p>
+      <w:pPr>
+        <w:widowControl w:val="0"/>
+        <w:numPr>
+          <w:ilvl w:val="0"/>
+          <w:numId w:val="0"/>
+        </w:numPr>
+        <w:jc w:val="both"/>
+      </w:pPr>
+      <w:r>
+        <w:drawing>
+          <wp:inline distT="0" distB="0" distL="114300" distR="114300">
+            <wp:extent cx="5271770" cy="357505"/>
+            <wp:effectExtent l="0" t="0" r="11430" b="10795"/>
+            <wp:docPr id="1" name="图片 1"/>
+            <wp:cNvGraphicFramePr>
+              <a:graphicFrameLocks xmlns:a="http://schemas.openxmlformats.org/drawingml/2006/main" noChangeAspect="1"/>
+            </wp:cNvGraphicFramePr>
+            <a:graphic xmlns:a="http://schemas.openxmlformats.org/drawingml/2006/main">
+              <a:graphicData uri="http://schemas.openxmlformats.org/drawingml/2006/picture">
+                <pic:pic xmlns:pic="http://schemas.openxmlformats.org/drawingml/2006/picture">
+                  <pic:nvPicPr>
+                    <pic:cNvPr id="1" name="图片 1"/>
+                    <pic:cNvPicPr>
+                      <a:picLocks noChangeAspect="1"/>
+                    </pic:cNvPicPr>
+                  </pic:nvPicPr>
+                  <pic:blipFill>
+                    <a:blip r:embed="rId5"/>
+                    <a:stretch>
+                      <a:fillRect/>
+                    </a:stretch>
+                  </pic:blipFill>
+                  <pic:spPr>
+                    <a:xfrm>
+                      <a:off x="0" y="0"/>
+                      <a:ext cx="5271770" cy="357505"/>
+                    </a:xfrm>
+                    <a:prstGeom prst="rect">
+                      <a:avLst/>
+                    </a:prstGeom>
+                    <a:noFill/>
+                    <a:ln w="9525">
+                      <a:noFill/>
+                    </a:ln>
+                  </pic:spPr>
+                </pic:pic>
+              </a:graphicData>
+            </a:graphic>
+          </wp:inline>
+        </w:drawing>
+      </w:r>
+    </w:p>
+    <w:p>
+      <w:pPr>
+        <w:widowControl w:val="0"/>
+        <w:numPr>
+          <w:ilvl w:val="0"/>
+          <w:numId w:val="0"/>
+        </w:numPr>
+        <w:jc w:val="both"/>
+        <w:rPr>
+          <w:rFonts w:hint="eastAsia" w:ascii="Helvetica" w:hAnsi="Helvetica" w:eastAsia="Helvetica" w:cs="Helvetica"/>
+          <w:i w:val="0"/>
+          <w:caps w:val="0"/>
+          <w:color w:val="50616D"/>
+          <w:spacing w:val="5"/>
+          <w:kern w:val="0"/>
+          <w:sz w:val="15"/>
+          <w:szCs w:val="15"/>
+          <w:u w:val="none"/>
+          <w:shd w:val="clear" w:fill="FFFFFF"/>
+          <w:lang w:val="en-US" w:eastAsia="zh-CN" w:bidi="ar"/>
+        </w:rPr>
+      </w:pPr>
+      <w:r>
+        <w:rPr>
+          <w:rFonts w:hint="eastAsia" w:ascii="Helvetica" w:hAnsi="Helvetica" w:eastAsia="Helvetica" w:cs="Helvetica"/>
+          <w:i w:val="0"/>
+          <w:caps w:val="0"/>
+          <w:color w:val="50616D"/>
+          <w:spacing w:val="5"/>
+          <w:kern w:val="0"/>
+          <w:sz w:val="15"/>
+          <w:szCs w:val="15"/>
+          <w:u w:val="none"/>
+          <w:shd w:val="clear" w:fill="FFFFFF"/>
+          <w:lang w:val="en-US" w:eastAsia="zh-CN" w:bidi="ar"/>
+        </w:rPr>
+        <w:t>经过实践，我看到这种select count(0)的方式并没有什么特别，照样能够计算出正确的结果。所以就不明白了官方为什</w:t>
+      </w:r>
       <w:bookmarkStart w:id="0" w:name="_GoBack"/>
       <w:bookmarkEnd w:id="0"/>
+      <w:r>
+        <w:rPr>
+          <w:rFonts w:hint="eastAsia" w:ascii="Helvetica" w:hAnsi="Helvetica" w:eastAsia="Helvetica" w:cs="Helvetica"/>
+          <w:i w:val="0"/>
+          <w:caps w:val="0"/>
+          <w:color w:val="50616D"/>
+          <w:spacing w:val="5"/>
+          <w:kern w:val="0"/>
+          <w:sz w:val="15"/>
+          <w:szCs w:val="15"/>
+          <w:u w:val="none"/>
+          <w:shd w:val="clear" w:fill="FFFFFF"/>
+          <w:lang w:val="en-US" w:eastAsia="zh-CN" w:bidi="ar"/>
+        </w:rPr>
+        <w:t>么要做这次的修改。</w:t>
+      </w:r>
+    </w:p>
+    <w:p>
+      <w:pPr>
+        <w:widowControl w:val="0"/>
+        <w:numPr>
+          <w:ilvl w:val="0"/>
+          <w:numId w:val="0"/>
+        </w:numPr>
+        <w:jc w:val="both"/>
+        <w:rPr>
+          <w:rFonts w:hint="eastAsia" w:ascii="Helvetica" w:hAnsi="Helvetica" w:eastAsia="Helvetica" w:cs="Helvetica"/>
+          <w:i w:val="0"/>
+          <w:caps w:val="0"/>
+          <w:color w:val="50616D"/>
+          <w:spacing w:val="5"/>
+          <w:kern w:val="0"/>
+          <w:sz w:val="15"/>
+          <w:szCs w:val="15"/>
+          <w:u w:val="none"/>
+          <w:shd w:val="clear" w:fill="FFFFFF"/>
+          <w:lang w:val="en-US" w:eastAsia="zh-CN" w:bidi="ar"/>
+        </w:rPr>
+      </w:pPr>
+    </w:p>
+    <w:p>
+      <w:pPr>
+        <w:widowControl w:val="0"/>
+        <w:numPr>
+          <w:ilvl w:val="0"/>
+          <w:numId w:val="0"/>
+        </w:numPr>
+        <w:jc w:val="both"/>
+        <w:rPr>
+          <w:rFonts w:hint="eastAsia" w:ascii="Helvetica" w:hAnsi="Helvetica" w:eastAsia="Helvetica" w:cs="Helvetica"/>
+          <w:i w:val="0"/>
+          <w:caps w:val="0"/>
+          <w:color w:val="50616D"/>
+          <w:spacing w:val="5"/>
+          <w:kern w:val="0"/>
+          <w:sz w:val="15"/>
+          <w:szCs w:val="15"/>
+          <w:u w:val="none"/>
+          <w:shd w:val="clear" w:fill="FFFFFF"/>
+          <w:lang w:val="en-US" w:eastAsia="zh-CN" w:bidi="ar"/>
+        </w:rPr>
+      </w:pPr>
     </w:p>
     <w:sectPr>
       <w:pgSz w:w="11906" w:h="16838"/>
@@ -2126,13 +2989,13 @@
       <w:lang w:val="en-US" w:eastAsia="zh-CN" w:bidi="ar"/>
     </w:rPr>
   </w:style>
-  <w:style w:type="character" w:default="1" w:styleId="3">
+  <w:style w:type="character" w:default="1" w:styleId="4">
     <w:name w:val="Default Paragraph Font"/>
     <w:semiHidden/>
     <w:qFormat/>
     <w:uiPriority w:val="0"/>
   </w:style>
-  <w:style w:type="table" w:default="1" w:styleId="4">
+  <w:style w:type="table" w:default="1" w:styleId="5">
     <w:name w:val="Normal Table"/>
     <w:semiHidden/>
     <w:qFormat/>
@@ -2146,6 +3009,39 @@
         <w:right w:w="108" w:type="dxa"/>
       </w:tblCellMar>
     </w:tblPr>
+  </w:style>
+  <w:style w:type="paragraph" w:styleId="3">
+    <w:name w:val="HTML Preformatted"/>
+    <w:basedOn w:val="1"/>
+    <w:uiPriority w:val="0"/>
+    <w:pPr>
+      <w:tabs>
+        <w:tab w:val="left" w:pos="916"/>
+        <w:tab w:val="left" w:pos="1832"/>
+        <w:tab w:val="left" w:pos="2748"/>
+        <w:tab w:val="left" w:pos="3664"/>
+        <w:tab w:val="left" w:pos="4580"/>
+        <w:tab w:val="left" w:pos="5496"/>
+        <w:tab w:val="left" w:pos="6412"/>
+        <w:tab w:val="left" w:pos="7328"/>
+        <w:tab w:val="left" w:pos="8244"/>
+        <w:tab w:val="left" w:pos="9160"/>
+        <w:tab w:val="left" w:pos="10076"/>
+        <w:tab w:val="left" w:pos="10992"/>
+        <w:tab w:val="left" w:pos="11908"/>
+        <w:tab w:val="left" w:pos="12824"/>
+        <w:tab w:val="left" w:pos="13740"/>
+        <w:tab w:val="left" w:pos="14656"/>
+      </w:tabs>
+      <w:jc w:val="left"/>
+    </w:pPr>
+    <w:rPr>
+      <w:rFonts w:hint="eastAsia" w:ascii="宋体" w:hAnsi="宋体" w:eastAsia="宋体" w:cs="宋体"/>
+      <w:kern w:val="0"/>
+      <w:sz w:val="24"/>
+      <w:szCs w:val="24"/>
+      <w:lang w:val="en-US" w:eastAsia="zh-CN" w:bidi="ar"/>
+    </w:rPr>
   </w:style>
 </w:styles>
 </file>

</xml_diff>

<commit_message>
升级 1.3.0 支持 like 比较等查询 sqlSegment 实现 hubin 2016/7/6 17:02
</commit_message>
<xml_diff>
--- a/mydocs/Mybatis-plus-taste记录.docx
+++ b/mydocs/Mybatis-plus-taste记录.docx
@@ -15753,7 +15753,7 @@
         <w:widowControl/>
         <w:shd w:val="clear" w:color="auto" w:fill="FCFEFF"/>
         <w:rPr>
-          <w:rFonts w:ascii="Microsoft JhengHei UI" w:hAnsi="Microsoft JhengHei UI" w:cs="Microsoft JhengHei UI"/>
+          <w:rFonts w:ascii="Microsoft JhengHei UI" w:hAnsi="Microsoft JhengHei UI" w:cs="Microsoft JhengHei UI" w:hint="default"/>
           <w:b/>
           <w:color w:val="000000"/>
           <w:sz w:val="13"/>
@@ -16140,7 +16140,7 @@
         <w:widowControl/>
         <w:shd w:val="clear" w:color="auto" w:fill="FCFEFF"/>
         <w:rPr>
-          <w:rFonts w:ascii="Microsoft JhengHei UI" w:hAnsi="Microsoft JhengHei UI" w:cs="Microsoft JhengHei UI"/>
+          <w:rFonts w:ascii="Microsoft JhengHei UI" w:hAnsi="Microsoft JhengHei UI" w:cs="Microsoft JhengHei UI" w:hint="default"/>
           <w:b/>
           <w:color w:val="000000"/>
           <w:sz w:val="13"/>
@@ -16202,6 +16202,519 @@
           <w:shd w:val="clear" w:color="auto" w:fill="FCFEFF"/>
         </w:rPr>
         <w:t>）方法中的内容。</w:t>
+      </w:r>
+    </w:p>
+    <w:p>
+      <w:pPr>
+        <w:pStyle w:val="HTML"/>
+        <w:widowControl/>
+        <w:shd w:val="clear" w:color="auto" w:fill="FCFEFF"/>
+        <w:rPr>
+          <w:rFonts w:ascii="Microsoft JhengHei UI" w:hAnsi="Microsoft JhengHei UI" w:cs="Microsoft JhengHei UI" w:hint="default"/>
+          <w:b/>
+          <w:color w:val="000000"/>
+          <w:sz w:val="13"/>
+          <w:szCs w:val="13"/>
+          <w:shd w:val="clear" w:color="auto" w:fill="FCFEFF"/>
+        </w:rPr>
+      </w:pPr>
+    </w:p>
+    <w:p>
+      <w:pPr>
+        <w:pStyle w:val="HTML"/>
+        <w:widowControl/>
+        <w:shd w:val="clear" w:color="auto" w:fill="FCFEFF"/>
+        <w:rPr>
+          <w:rFonts w:ascii="Microsoft JhengHei UI" w:hAnsi="Microsoft JhengHei UI" w:cs="Microsoft JhengHei UI" w:hint="default"/>
+          <w:b/>
+          <w:color w:val="000000"/>
+          <w:sz w:val="13"/>
+          <w:szCs w:val="13"/>
+          <w:shd w:val="clear" w:color="auto" w:fill="FCFEFF"/>
+        </w:rPr>
+      </w:pPr>
+    </w:p>
+    <w:p>
+      <w:pPr>
+        <w:pStyle w:val="HTML"/>
+        <w:widowControl/>
+        <w:shd w:val="clear" w:color="auto" w:fill="FCFEFF"/>
+        <w:rPr>
+          <w:rFonts w:ascii="Microsoft JhengHei UI" w:hAnsi="Microsoft JhengHei UI" w:cs="Microsoft JhengHei UI" w:hint="default"/>
+          <w:b/>
+          <w:color w:val="000000"/>
+          <w:sz w:val="13"/>
+          <w:szCs w:val="13"/>
+          <w:shd w:val="clear" w:color="auto" w:fill="FCFEFF"/>
+        </w:rPr>
+      </w:pPr>
+    </w:p>
+    <w:p>
+      <w:pPr>
+        <w:pStyle w:val="HTML"/>
+        <w:widowControl/>
+        <w:shd w:val="clear" w:color="auto" w:fill="FCFEFF"/>
+        <w:rPr>
+          <w:rFonts w:ascii="Microsoft JhengHei UI" w:hAnsi="Microsoft JhengHei UI" w:cs="Microsoft JhengHei UI"/>
+          <w:b/>
+          <w:color w:val="000000"/>
+          <w:sz w:val="13"/>
+          <w:szCs w:val="13"/>
+          <w:shd w:val="clear" w:color="auto" w:fill="FCFEFF"/>
+        </w:rPr>
+      </w:pPr>
+    </w:p>
+    <w:p>
+      <w:pPr>
+        <w:pStyle w:val="HTML"/>
+        <w:widowControl/>
+        <w:shd w:val="clear" w:color="auto" w:fill="FCFEFF"/>
+        <w:rPr>
+          <w:rFonts w:ascii="Microsoft JhengHei UI" w:hAnsi="Microsoft JhengHei UI" w:cs="Microsoft JhengHei UI" w:hint="default"/>
+          <w:b/>
+          <w:color w:val="000000"/>
+          <w:sz w:val="13"/>
+          <w:szCs w:val="13"/>
+          <w:shd w:val="clear" w:color="auto" w:fill="FCFEFF"/>
+        </w:rPr>
+      </w:pPr>
+      <w:r>
+        <w:rPr>
+          <w:rFonts w:ascii="Microsoft JhengHei UI" w:hAnsi="Microsoft JhengHei UI" w:cs="Microsoft JhengHei UI"/>
+          <w:b/>
+          <w:color w:val="000000"/>
+          <w:sz w:val="13"/>
+          <w:szCs w:val="13"/>
+          <w:shd w:val="clear" w:color="auto" w:fill="FCFEFF"/>
+        </w:rPr>
+        <w:t>[</w:t>
+      </w:r>
+      <w:r>
+        <w:rPr>
+          <w:rFonts w:ascii="Microsoft JhengHei UI" w:hAnsi="Microsoft JhengHei UI" w:cs="Microsoft JhengHei UI" w:hint="default"/>
+          <w:b/>
+          <w:color w:val="000000"/>
+          <w:sz w:val="13"/>
+          <w:szCs w:val="13"/>
+          <w:shd w:val="clear" w:color="auto" w:fill="FCFEFF"/>
+        </w:rPr>
+        <w:t>1916]</w:t>
+      </w:r>
+    </w:p>
+    <w:p>
+      <w:pPr>
+        <w:pStyle w:val="HTML"/>
+        <w:widowControl/>
+        <w:shd w:val="clear" w:color="auto" w:fill="FCFEFF"/>
+        <w:rPr>
+          <w:rFonts w:ascii="Microsoft JhengHei UI" w:hAnsi="Microsoft JhengHei UI" w:cs="Microsoft JhengHei UI" w:hint="default"/>
+          <w:b/>
+          <w:color w:val="000000"/>
+          <w:sz w:val="13"/>
+          <w:szCs w:val="13"/>
+          <w:shd w:val="clear" w:color="auto" w:fill="FCFEFF"/>
+        </w:rPr>
+      </w:pPr>
+      <w:r>
+        <w:rPr>
+          <w:rFonts w:ascii="Microsoft JhengHei UI" w:hAnsi="Microsoft JhengHei UI" w:cs="Microsoft JhengHei UI"/>
+          <w:b/>
+          <w:color w:val="000000"/>
+          <w:sz w:val="13"/>
+          <w:szCs w:val="13"/>
+          <w:shd w:val="clear" w:color="auto" w:fill="FCFEFF"/>
+        </w:rPr>
+        <w:t>版本：</w:t>
+      </w:r>
+      <w:r>
+        <w:rPr>
+          <w:rFonts w:ascii="Microsoft JhengHei UI" w:hAnsi="Microsoft JhengHei UI" w:cs="Microsoft JhengHei UI"/>
+          <w:b/>
+          <w:color w:val="000000"/>
+          <w:sz w:val="13"/>
+          <w:szCs w:val="13"/>
+          <w:shd w:val="clear" w:color="auto" w:fill="FCFEFF"/>
+        </w:rPr>
+        <w:t>422682be3816ef6c7bdd0fb1709e7df0206d55d9</w:t>
+      </w:r>
+    </w:p>
+    <w:p>
+      <w:pPr>
+        <w:pStyle w:val="HTML"/>
+        <w:widowControl/>
+        <w:shd w:val="clear" w:color="auto" w:fill="FCFEFF"/>
+        <w:rPr>
+          <w:rFonts w:ascii="Microsoft JhengHei UI" w:hAnsi="Microsoft JhengHei UI" w:cs="Microsoft JhengHei UI" w:hint="default"/>
+          <w:b/>
+          <w:color w:val="000000"/>
+          <w:sz w:val="13"/>
+          <w:szCs w:val="13"/>
+          <w:shd w:val="clear" w:color="auto" w:fill="FCFEFF"/>
+        </w:rPr>
+      </w:pPr>
+      <w:r>
+        <w:rPr>
+          <w:rFonts w:ascii="Microsoft JhengHei UI" w:hAnsi="Microsoft JhengHei UI" w:cs="Microsoft JhengHei UI" w:hint="default"/>
+          <w:b/>
+          <w:color w:val="000000"/>
+          <w:sz w:val="13"/>
+          <w:szCs w:val="13"/>
+          <w:shd w:val="clear" w:color="auto" w:fill="FCFEFF"/>
+        </w:rPr>
+        <w:t>Commit</w:t>
+      </w:r>
+      <w:r>
+        <w:rPr>
+          <w:rFonts w:ascii="Microsoft JhengHei UI" w:hAnsi="Microsoft JhengHei UI" w:cs="Microsoft JhengHei UI"/>
+          <w:b/>
+          <w:color w:val="000000"/>
+          <w:sz w:val="13"/>
+          <w:szCs w:val="13"/>
+          <w:shd w:val="clear" w:color="auto" w:fill="FCFEFF"/>
+        </w:rPr>
+        <w:t>：</w:t>
+      </w:r>
+      <w:r>
+        <w:rPr>
+          <w:rFonts w:ascii="Microsoft JhengHei UI" w:hAnsi="Microsoft JhengHei UI" w:cs="Microsoft JhengHei UI"/>
+          <w:b/>
+          <w:color w:val="000000"/>
+          <w:sz w:val="13"/>
+          <w:szCs w:val="13"/>
+          <w:shd w:val="clear" w:color="auto" w:fill="FCFEFF"/>
+        </w:rPr>
+        <w:t>升级</w:t>
+      </w:r>
+      <w:r>
+        <w:rPr>
+          <w:rFonts w:ascii="Microsoft JhengHei UI" w:hAnsi="Microsoft JhengHei UI" w:cs="Microsoft JhengHei UI"/>
+          <w:b/>
+          <w:color w:val="000000"/>
+          <w:sz w:val="13"/>
+          <w:szCs w:val="13"/>
+          <w:shd w:val="clear" w:color="auto" w:fill="FCFEFF"/>
+        </w:rPr>
+        <w:t xml:space="preserve"> 1.3.0 </w:t>
+      </w:r>
+      <w:r>
+        <w:rPr>
+          <w:rFonts w:ascii="Microsoft JhengHei UI" w:hAnsi="Microsoft JhengHei UI" w:cs="Microsoft JhengHei UI"/>
+          <w:b/>
+          <w:color w:val="000000"/>
+          <w:sz w:val="13"/>
+          <w:szCs w:val="13"/>
+          <w:shd w:val="clear" w:color="auto" w:fill="FCFEFF"/>
+        </w:rPr>
+        <w:t>支持</w:t>
+      </w:r>
+      <w:r>
+        <w:rPr>
+          <w:rFonts w:ascii="Microsoft JhengHei UI" w:hAnsi="Microsoft JhengHei UI" w:cs="Microsoft JhengHei UI"/>
+          <w:b/>
+          <w:color w:val="000000"/>
+          <w:sz w:val="13"/>
+          <w:szCs w:val="13"/>
+          <w:shd w:val="clear" w:color="auto" w:fill="FCFEFF"/>
+        </w:rPr>
+        <w:t xml:space="preserve"> like </w:t>
+      </w:r>
+      <w:r>
+        <w:rPr>
+          <w:rFonts w:ascii="Microsoft JhengHei UI" w:hAnsi="Microsoft JhengHei UI" w:cs="Microsoft JhengHei UI"/>
+          <w:b/>
+          <w:color w:val="000000"/>
+          <w:sz w:val="13"/>
+          <w:szCs w:val="13"/>
+          <w:shd w:val="clear" w:color="auto" w:fill="FCFEFF"/>
+        </w:rPr>
+        <w:t>比较等查询</w:t>
+      </w:r>
+      <w:r>
+        <w:rPr>
+          <w:rFonts w:ascii="Microsoft JhengHei UI" w:hAnsi="Microsoft JhengHei UI" w:cs="Microsoft JhengHei UI"/>
+          <w:b/>
+          <w:color w:val="000000"/>
+          <w:sz w:val="13"/>
+          <w:szCs w:val="13"/>
+          <w:shd w:val="clear" w:color="auto" w:fill="FCFEFF"/>
+        </w:rPr>
+        <w:t xml:space="preserve"> sqlSegment </w:t>
+      </w:r>
+      <w:r>
+        <w:rPr>
+          <w:rFonts w:ascii="Microsoft JhengHei UI" w:hAnsi="Microsoft JhengHei UI" w:cs="Microsoft JhengHei UI"/>
+          <w:b/>
+          <w:color w:val="000000"/>
+          <w:sz w:val="13"/>
+          <w:szCs w:val="13"/>
+          <w:shd w:val="clear" w:color="auto" w:fill="FCFEFF"/>
+        </w:rPr>
+        <w:t>实现</w:t>
+      </w:r>
+      <w:r>
+        <w:rPr>
+          <w:rFonts w:ascii="Microsoft JhengHei UI" w:hAnsi="Microsoft JhengHei UI" w:cs="Microsoft JhengHei UI"/>
+          <w:b/>
+          <w:color w:val="000000"/>
+          <w:sz w:val="13"/>
+          <w:szCs w:val="13"/>
+          <w:shd w:val="clear" w:color="auto" w:fill="FCFEFF"/>
+        </w:rPr>
+        <w:t xml:space="preserve"> hubin 2016/7/6 17:02</w:t>
+      </w:r>
+    </w:p>
+    <w:p>
+      <w:pPr>
+        <w:pStyle w:val="HTML"/>
+        <w:widowControl/>
+        <w:shd w:val="clear" w:color="auto" w:fill="FCFEFF"/>
+        <w:rPr>
+          <w:rFonts w:ascii="Microsoft JhengHei UI" w:hAnsi="Microsoft JhengHei UI" w:cs="Microsoft JhengHei UI" w:hint="default"/>
+          <w:b/>
+          <w:color w:val="000000"/>
+          <w:sz w:val="13"/>
+          <w:szCs w:val="13"/>
+          <w:shd w:val="clear" w:color="auto" w:fill="FCFEFF"/>
+        </w:rPr>
+      </w:pPr>
+      <w:r>
+        <w:rPr>
+          <w:rFonts w:ascii="Microsoft JhengHei UI" w:hAnsi="Microsoft JhengHei UI" w:cs="Microsoft JhengHei UI"/>
+          <w:b/>
+          <w:color w:val="000000"/>
+          <w:sz w:val="13"/>
+          <w:szCs w:val="13"/>
+          <w:shd w:val="clear" w:color="auto" w:fill="FCFEFF"/>
+        </w:rPr>
+        <w:t>这次的</w:t>
+      </w:r>
+      <w:r>
+        <w:rPr>
+          <w:rFonts w:ascii="Microsoft JhengHei UI" w:hAnsi="Microsoft JhengHei UI" w:cs="Microsoft JhengHei UI"/>
+          <w:b/>
+          <w:color w:val="000000"/>
+          <w:sz w:val="13"/>
+          <w:szCs w:val="13"/>
+          <w:shd w:val="clear" w:color="auto" w:fill="FCFEFF"/>
+        </w:rPr>
+        <w:t>commit</w:t>
+      </w:r>
+      <w:r>
+        <w:rPr>
+          <w:rFonts w:ascii="Microsoft JhengHei UI" w:hAnsi="Microsoft JhengHei UI" w:cs="Microsoft JhengHei UI"/>
+          <w:b/>
+          <w:color w:val="000000"/>
+          <w:sz w:val="13"/>
+          <w:szCs w:val="13"/>
+          <w:shd w:val="clear" w:color="auto" w:fill="FCFEFF"/>
+        </w:rPr>
+        <w:t>内容，主要内容是通过</w:t>
+      </w:r>
+      <w:r>
+        <w:rPr>
+          <w:rFonts w:ascii="Microsoft JhengHei UI" w:hAnsi="Microsoft JhengHei UI" w:cs="Microsoft JhengHei UI"/>
+          <w:b/>
+          <w:color w:val="000000"/>
+          <w:sz w:val="13"/>
+          <w:szCs w:val="13"/>
+          <w:shd w:val="clear" w:color="auto" w:fill="FCFEFF"/>
+        </w:rPr>
+        <w:t>E</w:t>
+      </w:r>
+      <w:r>
+        <w:rPr>
+          <w:rFonts w:ascii="Microsoft JhengHei UI" w:hAnsi="Microsoft JhengHei UI" w:cs="Microsoft JhengHei UI" w:hint="default"/>
+          <w:b/>
+          <w:color w:val="000000"/>
+          <w:sz w:val="13"/>
+          <w:szCs w:val="13"/>
+          <w:shd w:val="clear" w:color="auto" w:fill="FCFEFF"/>
+        </w:rPr>
+        <w:t xml:space="preserve">ntityWrapper </w:t>
+      </w:r>
+      <w:r>
+        <w:rPr>
+          <w:rFonts w:ascii="Microsoft JhengHei UI" w:hAnsi="Microsoft JhengHei UI" w:cs="Microsoft JhengHei UI"/>
+          <w:b/>
+          <w:color w:val="000000"/>
+          <w:sz w:val="13"/>
+          <w:szCs w:val="13"/>
+          <w:shd w:val="clear" w:color="auto" w:fill="FCFEFF"/>
+        </w:rPr>
+        <w:t>类的</w:t>
+      </w:r>
+      <w:r>
+        <w:rPr>
+          <w:rFonts w:ascii="Microsoft JhengHei UI" w:hAnsi="Microsoft JhengHei UI" w:cs="Microsoft JhengHei UI"/>
+          <w:b/>
+          <w:color w:val="C00000"/>
+          <w:sz w:val="13"/>
+          <w:szCs w:val="13"/>
+          <w:shd w:val="clear" w:color="auto" w:fill="FCFEFF"/>
+        </w:rPr>
+        <w:t>新成员</w:t>
+      </w:r>
+      <w:r>
+        <w:rPr>
+          <w:rFonts w:ascii="Microsoft JhengHei UI" w:hAnsi="Microsoft JhengHei UI" w:cs="Microsoft JhengHei UI"/>
+          <w:b/>
+          <w:color w:val="000000"/>
+          <w:sz w:val="13"/>
+          <w:szCs w:val="13"/>
+          <w:shd w:val="clear" w:color="auto" w:fill="FCFEFF"/>
+        </w:rPr>
+        <w:t>属性</w:t>
+      </w:r>
+      <w:r>
+        <w:rPr>
+          <w:rFonts w:ascii="Microsoft JhengHei UI" w:hAnsi="Microsoft JhengHei UI" w:cs="Microsoft JhengHei UI"/>
+          <w:b/>
+          <w:color w:val="000000"/>
+          <w:sz w:val="13"/>
+          <w:szCs w:val="13"/>
+          <w:shd w:val="clear" w:color="auto" w:fill="FCFEFF"/>
+        </w:rPr>
+        <w:t xml:space="preserve"> </w:t>
+      </w:r>
+      <w:r>
+        <w:rPr>
+          <w:rFonts w:ascii="Microsoft JhengHei UI" w:hAnsi="Microsoft JhengHei UI" w:cs="Microsoft JhengHei UI" w:hint="default"/>
+          <w:b/>
+          <w:color w:val="C00000"/>
+          <w:sz w:val="13"/>
+          <w:szCs w:val="13"/>
+          <w:shd w:val="clear" w:color="auto" w:fill="FCFEFF"/>
+        </w:rPr>
+        <w:t>sqlSegment</w:t>
+      </w:r>
+      <w:r>
+        <w:rPr>
+          <w:rFonts w:ascii="Microsoft JhengHei UI" w:hAnsi="Microsoft JhengHei UI" w:cs="Microsoft JhengHei UI"/>
+          <w:b/>
+          <w:color w:val="000000"/>
+          <w:sz w:val="13"/>
+          <w:szCs w:val="13"/>
+          <w:shd w:val="clear" w:color="auto" w:fill="FCFEFF"/>
+        </w:rPr>
+        <w:t>来完成</w:t>
+      </w:r>
+      <w:r>
+        <w:rPr>
+          <w:rFonts w:ascii="Microsoft JhengHei UI" w:hAnsi="Microsoft JhengHei UI" w:cs="Microsoft JhengHei UI"/>
+          <w:b/>
+          <w:color w:val="000000"/>
+          <w:sz w:val="13"/>
+          <w:szCs w:val="13"/>
+          <w:shd w:val="clear" w:color="auto" w:fill="FCFEFF"/>
+        </w:rPr>
+        <w:t>s</w:t>
+      </w:r>
+      <w:r>
+        <w:rPr>
+          <w:rFonts w:ascii="Microsoft JhengHei UI" w:hAnsi="Microsoft JhengHei UI" w:cs="Microsoft JhengHei UI" w:hint="default"/>
+          <w:b/>
+          <w:color w:val="000000"/>
+          <w:sz w:val="13"/>
+          <w:szCs w:val="13"/>
+          <w:shd w:val="clear" w:color="auto" w:fill="FCFEFF"/>
+        </w:rPr>
+        <w:t>ql</w:t>
+      </w:r>
+      <w:r>
+        <w:rPr>
+          <w:rFonts w:ascii="Microsoft JhengHei UI" w:hAnsi="Microsoft JhengHei UI" w:cs="Microsoft JhengHei UI"/>
+          <w:b/>
+          <w:color w:val="000000"/>
+          <w:sz w:val="13"/>
+          <w:szCs w:val="13"/>
+          <w:shd w:val="clear" w:color="auto" w:fill="FCFEFF"/>
+        </w:rPr>
+        <w:t>语句中条件部分的自定义，并在其设置过程中，使用正则表达式匹配</w:t>
+      </w:r>
+      <w:r>
+        <w:rPr>
+          <w:rFonts w:ascii="Microsoft JhengHei UI" w:hAnsi="Microsoft JhengHei UI" w:cs="Microsoft JhengHei UI"/>
+          <w:b/>
+          <w:color w:val="000000"/>
+          <w:sz w:val="13"/>
+          <w:szCs w:val="13"/>
+          <w:shd w:val="clear" w:color="auto" w:fill="FCFEFF"/>
+        </w:rPr>
+        <w:t>sql</w:t>
+      </w:r>
+      <w:r>
+        <w:rPr>
+          <w:rFonts w:ascii="Microsoft JhengHei UI" w:hAnsi="Microsoft JhengHei UI" w:cs="Microsoft JhengHei UI"/>
+          <w:b/>
+          <w:color w:val="000000"/>
+          <w:sz w:val="13"/>
+          <w:szCs w:val="13"/>
+          <w:shd w:val="clear" w:color="auto" w:fill="FCFEFF"/>
+        </w:rPr>
+        <w:t>语句，防止出现</w:t>
+      </w:r>
+      <w:r>
+        <w:rPr>
+          <w:rFonts w:ascii="Microsoft JhengHei UI" w:hAnsi="Microsoft JhengHei UI" w:cs="Microsoft JhengHei UI"/>
+          <w:b/>
+          <w:color w:val="000000"/>
+          <w:sz w:val="13"/>
+          <w:szCs w:val="13"/>
+          <w:shd w:val="clear" w:color="auto" w:fill="FCFEFF"/>
+        </w:rPr>
+        <w:t>sql</w:t>
+      </w:r>
+      <w:r>
+        <w:rPr>
+          <w:rFonts w:ascii="Microsoft JhengHei UI" w:hAnsi="Microsoft JhengHei UI" w:cs="Microsoft JhengHei UI"/>
+          <w:b/>
+          <w:color w:val="000000"/>
+          <w:sz w:val="13"/>
+          <w:szCs w:val="13"/>
+          <w:shd w:val="clear" w:color="auto" w:fill="FCFEFF"/>
+        </w:rPr>
+        <w:t>语句注入的情况。</w:t>
+      </w:r>
+    </w:p>
+    <w:p>
+      <w:pPr>
+        <w:pStyle w:val="HTML"/>
+        <w:widowControl/>
+        <w:shd w:val="clear" w:color="auto" w:fill="FCFEFF"/>
+        <w:rPr>
+          <w:rFonts w:ascii="Microsoft JhengHei UI" w:hAnsi="Microsoft JhengHei UI" w:cs="Microsoft JhengHei UI" w:hint="default"/>
+          <w:b/>
+          <w:color w:val="000000"/>
+          <w:sz w:val="13"/>
+          <w:szCs w:val="13"/>
+          <w:shd w:val="clear" w:color="auto" w:fill="FCFEFF"/>
+        </w:rPr>
+      </w:pPr>
+    </w:p>
+    <w:p>
+      <w:pPr>
+        <w:pStyle w:val="HTML"/>
+        <w:widowControl/>
+        <w:shd w:val="clear" w:color="auto" w:fill="FCFEFF"/>
+        <w:rPr>
+          <w:rFonts w:ascii="Microsoft JhengHei UI" w:hAnsi="Microsoft JhengHei UI" w:cs="Microsoft JhengHei UI"/>
+          <w:b/>
+          <w:color w:val="000000"/>
+          <w:sz w:val="13"/>
+          <w:szCs w:val="13"/>
+          <w:shd w:val="clear" w:color="auto" w:fill="FCFEFF"/>
+        </w:rPr>
+      </w:pPr>
+      <w:r>
+        <w:rPr>
+          <w:rFonts w:ascii="Microsoft JhengHei UI" w:hAnsi="Microsoft JhengHei UI" w:cs="Microsoft JhengHei UI"/>
+          <w:b/>
+          <w:color w:val="000000"/>
+          <w:sz w:val="13"/>
+          <w:szCs w:val="13"/>
+          <w:shd w:val="clear" w:color="auto" w:fill="FCFEFF"/>
+        </w:rPr>
+        <w:t>疑问：暂无疑问</w:t>
       </w:r>
       <w:bookmarkStart w:id="0" w:name="_GoBack"/>
       <w:bookmarkEnd w:id="0"/>
@@ -17335,7 +17848,7 @@
 </file>
 
 <file path=customXml/itemProps2.xml><?xml version="1.0" encoding="utf-8"?>
-<ds:datastoreItem xmlns:ds="http://schemas.openxmlformats.org/officeDocument/2006/customXml" ds:itemID="{3DB00F7C-E2CC-40DD-9958-CE1B425FEAB8}">
+<ds:datastoreItem xmlns:ds="http://schemas.openxmlformats.org/officeDocument/2006/customXml" ds:itemID="{76D0C035-6368-4A79-BFFD-E19E87AE46D8}">
   <ds:schemaRefs>
     <ds:schemaRef ds:uri="http://schemas.openxmlformats.org/officeDocument/2006/bibliography"/>
   </ds:schemaRefs>

</xml_diff>

<commit_message>
升级 1.3.1 新增 sql 执行性能分析 plugins 青苗 2016/7/7 21:49
</commit_message>
<xml_diff>
--- a/mydocs/Mybatis-plus-taste记录.docx
+++ b/mydocs/Mybatis-plus-taste记录.docx
@@ -16255,7 +16255,7 @@
         <w:widowControl/>
         <w:shd w:val="clear" w:color="auto" w:fill="FCFEFF"/>
         <w:rPr>
-          <w:rFonts w:ascii="Microsoft JhengHei UI" w:hAnsi="Microsoft JhengHei UI" w:cs="Microsoft JhengHei UI"/>
+          <w:rFonts w:ascii="Microsoft JhengHei UI" w:hAnsi="Microsoft JhengHei UI" w:cs="Microsoft JhengHei UI" w:hint="default"/>
           <w:b/>
           <w:color w:val="000000"/>
           <w:sz w:val="13"/>
@@ -16697,7 +16697,7 @@
         <w:widowControl/>
         <w:shd w:val="clear" w:color="auto" w:fill="FCFEFF"/>
         <w:rPr>
-          <w:rFonts w:ascii="Microsoft JhengHei UI" w:hAnsi="Microsoft JhengHei UI" w:cs="Microsoft JhengHei UI"/>
+          <w:rFonts w:ascii="Microsoft JhengHei UI" w:hAnsi="Microsoft JhengHei UI" w:cs="Microsoft JhengHei UI" w:hint="default"/>
           <w:b/>
           <w:color w:val="000000"/>
           <w:sz w:val="13"/>
@@ -16716,8 +16716,531 @@
         </w:rPr>
         <w:t>疑问：暂无疑问</w:t>
       </w:r>
+    </w:p>
+    <w:p>
+      <w:pPr>
+        <w:pStyle w:val="HTML"/>
+        <w:widowControl/>
+        <w:shd w:val="clear" w:color="auto" w:fill="FCFEFF"/>
+        <w:rPr>
+          <w:rFonts w:ascii="Microsoft JhengHei UI" w:hAnsi="Microsoft JhengHei UI" w:cs="Microsoft JhengHei UI" w:hint="default"/>
+          <w:b/>
+          <w:color w:val="000000"/>
+          <w:sz w:val="13"/>
+          <w:szCs w:val="13"/>
+          <w:shd w:val="clear" w:color="auto" w:fill="FCFEFF"/>
+        </w:rPr>
+      </w:pPr>
+    </w:p>
+    <w:p>
+      <w:pPr>
+        <w:pStyle w:val="HTML"/>
+        <w:widowControl/>
+        <w:shd w:val="clear" w:color="auto" w:fill="FCFEFF"/>
+        <w:rPr>
+          <w:rFonts w:ascii="微软雅黑" w:eastAsia="微软雅黑" w:hAnsi="微软雅黑" w:cs="微软雅黑"/>
+          <w:b/>
+          <w:bCs/>
+          <w:color w:val="00B050"/>
+          <w:spacing w:val="5"/>
+          <w:sz w:val="21"/>
+          <w:szCs w:val="21"/>
+          <w:shd w:val="clear" w:color="auto" w:fill="FFFFFF"/>
+          <w:lang w:bidi="ar"/>
+        </w:rPr>
+      </w:pPr>
+      <w:r>
+        <w:rPr>
+          <w:rFonts w:ascii="Helvetica" w:eastAsia="Helvetica" w:hAnsi="Helvetica" w:cs="Helvetica" w:hint="default"/>
+          <w:b/>
+          <w:bCs/>
+          <w:color w:val="00B050"/>
+          <w:spacing w:val="5"/>
+          <w:sz w:val="21"/>
+          <w:szCs w:val="21"/>
+          <w:shd w:val="clear" w:color="auto" w:fill="FFFFFF"/>
+          <w:lang w:bidi="ar"/>
+        </w:rPr>
+        <w:t>2019</w:t>
+      </w:r>
+      <w:r>
+        <w:rPr>
+          <w:rFonts w:ascii="微软雅黑" w:eastAsia="微软雅黑" w:hAnsi="微软雅黑" w:cs="微软雅黑"/>
+          <w:b/>
+          <w:bCs/>
+          <w:color w:val="00B050"/>
+          <w:spacing w:val="5"/>
+          <w:sz w:val="21"/>
+          <w:szCs w:val="21"/>
+          <w:shd w:val="clear" w:color="auto" w:fill="FFFFFF"/>
+          <w:lang w:bidi="ar"/>
+        </w:rPr>
+        <w:t>年</w:t>
+      </w:r>
+      <w:r>
+        <w:rPr>
+          <w:rFonts w:ascii="Helvetica" w:eastAsia="Helvetica" w:hAnsi="Helvetica" w:cs="Helvetica" w:hint="default"/>
+          <w:b/>
+          <w:bCs/>
+          <w:color w:val="00B050"/>
+          <w:spacing w:val="5"/>
+          <w:sz w:val="21"/>
+          <w:szCs w:val="21"/>
+          <w:shd w:val="clear" w:color="auto" w:fill="FFFFFF"/>
+          <w:lang w:bidi="ar"/>
+        </w:rPr>
+        <w:t>7</w:t>
+      </w:r>
+      <w:r>
+        <w:rPr>
+          <w:rFonts w:ascii="微软雅黑" w:eastAsia="微软雅黑" w:hAnsi="微软雅黑" w:cs="微软雅黑"/>
+          <w:b/>
+          <w:bCs/>
+          <w:color w:val="00B050"/>
+          <w:spacing w:val="5"/>
+          <w:sz w:val="21"/>
+          <w:szCs w:val="21"/>
+          <w:shd w:val="clear" w:color="auto" w:fill="FFFFFF"/>
+          <w:lang w:bidi="ar"/>
+        </w:rPr>
+        <w:t>月</w:t>
+      </w:r>
+      <w:r>
+        <w:rPr>
+          <w:rFonts w:ascii="Helvetica" w:eastAsia="Helvetica" w:hAnsi="Helvetica" w:cs="Helvetica" w:hint="default"/>
+          <w:b/>
+          <w:bCs/>
+          <w:color w:val="00B050"/>
+          <w:spacing w:val="5"/>
+          <w:sz w:val="21"/>
+          <w:szCs w:val="21"/>
+          <w:shd w:val="clear" w:color="auto" w:fill="FFFFFF"/>
+          <w:lang w:bidi="ar"/>
+        </w:rPr>
+        <w:t>16</w:t>
+      </w:r>
+      <w:r>
+        <w:rPr>
+          <w:rFonts w:ascii="微软雅黑" w:eastAsia="微软雅黑" w:hAnsi="微软雅黑" w:cs="微软雅黑"/>
+          <w:b/>
+          <w:bCs/>
+          <w:color w:val="00B050"/>
+          <w:spacing w:val="5"/>
+          <w:sz w:val="21"/>
+          <w:szCs w:val="21"/>
+          <w:shd w:val="clear" w:color="auto" w:fill="FFFFFF"/>
+          <w:lang w:bidi="ar"/>
+        </w:rPr>
+        <w:t>日星期二</w:t>
+      </w:r>
+    </w:p>
+    <w:p>
+      <w:pPr>
+        <w:pStyle w:val="HTML"/>
+        <w:widowControl/>
+        <w:shd w:val="clear" w:color="auto" w:fill="FCFEFF"/>
+        <w:rPr>
+          <w:rFonts w:ascii="Microsoft JhengHei UI" w:hAnsi="Microsoft JhengHei UI" w:cs="Microsoft JhengHei UI"/>
+          <w:b/>
+          <w:color w:val="000000"/>
+          <w:sz w:val="13"/>
+          <w:szCs w:val="13"/>
+          <w:shd w:val="clear" w:color="auto" w:fill="FCFEFF"/>
+        </w:rPr>
+      </w:pPr>
+      <w:r>
+        <w:rPr>
+          <w:rFonts w:ascii="Microsoft JhengHei UI" w:hAnsi="Microsoft JhengHei UI" w:cs="Microsoft JhengHei UI"/>
+          <w:b/>
+          <w:color w:val="000000"/>
+          <w:sz w:val="13"/>
+          <w:szCs w:val="13"/>
+          <w:shd w:val="clear" w:color="auto" w:fill="FCFEFF"/>
+        </w:rPr>
+        <w:t>[</w:t>
+      </w:r>
+      <w:r>
+        <w:rPr>
+          <w:rFonts w:ascii="Microsoft JhengHei UI" w:hAnsi="Microsoft JhengHei UI" w:cs="Microsoft JhengHei UI" w:hint="default"/>
+          <w:b/>
+          <w:color w:val="000000"/>
+          <w:sz w:val="13"/>
+          <w:szCs w:val="13"/>
+          <w:shd w:val="clear" w:color="auto" w:fill="FCFEFF"/>
+        </w:rPr>
+        <w:t>1419]</w:t>
+      </w:r>
+    </w:p>
+    <w:p>
+      <w:pPr>
+        <w:pStyle w:val="HTML"/>
+        <w:widowControl/>
+        <w:shd w:val="clear" w:color="auto" w:fill="FCFEFF"/>
+        <w:rPr>
+          <w:rFonts w:ascii="Microsoft JhengHei UI" w:hAnsi="Microsoft JhengHei UI" w:cs="Microsoft JhengHei UI" w:hint="default"/>
+          <w:b/>
+          <w:color w:val="000000"/>
+          <w:sz w:val="13"/>
+          <w:szCs w:val="13"/>
+          <w:shd w:val="clear" w:color="auto" w:fill="FCFEFF"/>
+        </w:rPr>
+      </w:pPr>
+      <w:r>
+        <w:rPr>
+          <w:rFonts w:ascii="Microsoft JhengHei UI" w:hAnsi="Microsoft JhengHei UI" w:cs="Microsoft JhengHei UI"/>
+          <w:b/>
+          <w:color w:val="000000"/>
+          <w:sz w:val="13"/>
+          <w:szCs w:val="13"/>
+          <w:shd w:val="clear" w:color="auto" w:fill="FCFEFF"/>
+        </w:rPr>
+        <w:t>版本</w:t>
+      </w:r>
+      <w:r>
+        <w:rPr>
+          <w:rFonts w:ascii="Microsoft JhengHei UI" w:hAnsi="Microsoft JhengHei UI" w:cs="Microsoft JhengHei UI"/>
+          <w:b/>
+          <w:color w:val="000000"/>
+          <w:sz w:val="13"/>
+          <w:szCs w:val="13"/>
+          <w:shd w:val="clear" w:color="auto" w:fill="FCFEFF"/>
+        </w:rPr>
+        <w:t>：</w:t>
+      </w:r>
+      <w:r>
+        <w:rPr>
+          <w:rFonts w:ascii="Microsoft JhengHei UI" w:hAnsi="Microsoft JhengHei UI" w:cs="Microsoft JhengHei UI"/>
+          <w:b/>
+          <w:color w:val="000000"/>
+          <w:sz w:val="13"/>
+          <w:szCs w:val="13"/>
+          <w:shd w:val="clear" w:color="auto" w:fill="FCFEFF"/>
+        </w:rPr>
+        <w:t>1528269463db14084e4194c1f19095235da5dace</w:t>
+      </w:r>
+    </w:p>
+    <w:p>
+      <w:pPr>
+        <w:pStyle w:val="HTML"/>
+        <w:widowControl/>
+        <w:shd w:val="clear" w:color="auto" w:fill="FCFEFF"/>
+        <w:rPr>
+          <w:rFonts w:ascii="Microsoft JhengHei UI" w:hAnsi="Microsoft JhengHei UI" w:cs="Microsoft JhengHei UI" w:hint="default"/>
+          <w:b/>
+          <w:color w:val="000000"/>
+          <w:sz w:val="13"/>
+          <w:szCs w:val="13"/>
+          <w:shd w:val="clear" w:color="auto" w:fill="FCFEFF"/>
+        </w:rPr>
+      </w:pPr>
+      <w:r>
+        <w:rPr>
+          <w:rFonts w:ascii="Microsoft JhengHei UI" w:hAnsi="Microsoft JhengHei UI" w:cs="Microsoft JhengHei UI" w:hint="default"/>
+          <w:b/>
+          <w:color w:val="000000"/>
+          <w:sz w:val="13"/>
+          <w:szCs w:val="13"/>
+          <w:shd w:val="clear" w:color="auto" w:fill="FCFEFF"/>
+        </w:rPr>
+        <w:t>C</w:t>
+      </w:r>
+      <w:r>
+        <w:rPr>
+          <w:rFonts w:ascii="Microsoft JhengHei UI" w:hAnsi="Microsoft JhengHei UI" w:cs="Microsoft JhengHei UI"/>
+          <w:b/>
+          <w:color w:val="000000"/>
+          <w:sz w:val="13"/>
+          <w:szCs w:val="13"/>
+          <w:shd w:val="clear" w:color="auto" w:fill="FCFEFF"/>
+        </w:rPr>
+        <w:t>ommit</w:t>
+      </w:r>
+      <w:r>
+        <w:rPr>
+          <w:rFonts w:ascii="Microsoft JhengHei UI" w:hAnsi="Microsoft JhengHei UI" w:cs="Microsoft JhengHei UI" w:hint="default"/>
+          <w:b/>
+          <w:color w:val="000000"/>
+          <w:sz w:val="13"/>
+          <w:szCs w:val="13"/>
+          <w:shd w:val="clear" w:color="auto" w:fill="FCFEFF"/>
+        </w:rPr>
+        <w:t xml:space="preserve">: </w:t>
+      </w:r>
+      <w:r>
+        <w:rPr>
+          <w:rFonts w:ascii="Microsoft JhengHei UI" w:hAnsi="Microsoft JhengHei UI" w:cs="Microsoft JhengHei UI"/>
+          <w:b/>
+          <w:color w:val="000000"/>
+          <w:sz w:val="13"/>
+          <w:szCs w:val="13"/>
+          <w:shd w:val="clear" w:color="auto" w:fill="FCFEFF"/>
+        </w:rPr>
+        <w:t>升级</w:t>
+      </w:r>
+      <w:r>
+        <w:rPr>
+          <w:rFonts w:ascii="Microsoft JhengHei UI" w:hAnsi="Microsoft JhengHei UI" w:cs="Microsoft JhengHei UI"/>
+          <w:b/>
+          <w:color w:val="000000"/>
+          <w:sz w:val="13"/>
+          <w:szCs w:val="13"/>
+          <w:shd w:val="clear" w:color="auto" w:fill="FCFEFF"/>
+        </w:rPr>
+        <w:t xml:space="preserve"> 1.3.1 </w:t>
+      </w:r>
+      <w:r>
+        <w:rPr>
+          <w:rFonts w:ascii="Microsoft JhengHei UI" w:hAnsi="Microsoft JhengHei UI" w:cs="Microsoft JhengHei UI"/>
+          <w:b/>
+          <w:color w:val="000000"/>
+          <w:sz w:val="13"/>
+          <w:szCs w:val="13"/>
+          <w:shd w:val="clear" w:color="auto" w:fill="FCFEFF"/>
+        </w:rPr>
+        <w:t>新增</w:t>
+      </w:r>
+      <w:r>
+        <w:rPr>
+          <w:rFonts w:ascii="Microsoft JhengHei UI" w:hAnsi="Microsoft JhengHei UI" w:cs="Microsoft JhengHei UI"/>
+          <w:b/>
+          <w:color w:val="000000"/>
+          <w:sz w:val="13"/>
+          <w:szCs w:val="13"/>
+          <w:shd w:val="clear" w:color="auto" w:fill="FCFEFF"/>
+        </w:rPr>
+        <w:t xml:space="preserve"> sql </w:t>
+      </w:r>
+      <w:r>
+        <w:rPr>
+          <w:rFonts w:ascii="Microsoft JhengHei UI" w:hAnsi="Microsoft JhengHei UI" w:cs="Microsoft JhengHei UI"/>
+          <w:b/>
+          <w:color w:val="000000"/>
+          <w:sz w:val="13"/>
+          <w:szCs w:val="13"/>
+          <w:shd w:val="clear" w:color="auto" w:fill="FCFEFF"/>
+        </w:rPr>
+        <w:t>执行性能分析</w:t>
+      </w:r>
+      <w:r>
+        <w:rPr>
+          <w:rFonts w:ascii="Microsoft JhengHei UI" w:hAnsi="Microsoft JhengHei UI" w:cs="Microsoft JhengHei UI"/>
+          <w:b/>
+          <w:color w:val="000000"/>
+          <w:sz w:val="13"/>
+          <w:szCs w:val="13"/>
+          <w:shd w:val="clear" w:color="auto" w:fill="FCFEFF"/>
+        </w:rPr>
+        <w:t xml:space="preserve"> plugins </w:t>
+      </w:r>
+      <w:r>
+        <w:rPr>
+          <w:rFonts w:ascii="Microsoft JhengHei UI" w:hAnsi="Microsoft JhengHei UI" w:cs="Microsoft JhengHei UI"/>
+          <w:b/>
+          <w:color w:val="000000"/>
+          <w:sz w:val="13"/>
+          <w:szCs w:val="13"/>
+          <w:shd w:val="clear" w:color="auto" w:fill="FCFEFF"/>
+        </w:rPr>
+        <w:t>青苗</w:t>
+      </w:r>
+      <w:r>
+        <w:rPr>
+          <w:rFonts w:ascii="Microsoft JhengHei UI" w:hAnsi="Microsoft JhengHei UI" w:cs="Microsoft JhengHei UI"/>
+          <w:b/>
+          <w:color w:val="000000"/>
+          <w:sz w:val="13"/>
+          <w:szCs w:val="13"/>
+          <w:shd w:val="clear" w:color="auto" w:fill="FCFEFF"/>
+        </w:rPr>
+        <w:t xml:space="preserve"> 2016/7/7 21:37</w:t>
+      </w:r>
+    </w:p>
+    <w:p>
+      <w:pPr>
+        <w:pStyle w:val="HTML"/>
+        <w:widowControl/>
+        <w:shd w:val="clear" w:color="auto" w:fill="FCFEFF"/>
+        <w:rPr>
+          <w:rFonts w:ascii="Microsoft JhengHei UI" w:hAnsi="Microsoft JhengHei UI" w:cs="Microsoft JhengHei UI" w:hint="default"/>
+          <w:b/>
+          <w:color w:val="000000"/>
+          <w:sz w:val="13"/>
+          <w:szCs w:val="13"/>
+          <w:shd w:val="clear" w:color="auto" w:fill="FCFEFF"/>
+        </w:rPr>
+      </w:pPr>
+    </w:p>
+    <w:p>
+      <w:pPr>
+        <w:pStyle w:val="HTML"/>
+        <w:widowControl/>
+        <w:shd w:val="clear" w:color="auto" w:fill="FCFEFF"/>
+        <w:rPr>
+          <w:rFonts w:ascii="Microsoft JhengHei UI" w:hAnsi="Microsoft JhengHei UI" w:cs="Microsoft JhengHei UI" w:hint="default"/>
+          <w:b/>
+          <w:color w:val="000000"/>
+          <w:sz w:val="13"/>
+          <w:szCs w:val="13"/>
+          <w:shd w:val="clear" w:color="auto" w:fill="FCFEFF"/>
+        </w:rPr>
+      </w:pPr>
+      <w:r>
+        <w:rPr>
+          <w:rFonts w:ascii="Microsoft JhengHei UI" w:hAnsi="Microsoft JhengHei UI" w:cs="Microsoft JhengHei UI"/>
+          <w:b/>
+          <w:color w:val="000000"/>
+          <w:sz w:val="13"/>
+          <w:szCs w:val="13"/>
+          <w:shd w:val="clear" w:color="auto" w:fill="FCFEFF"/>
+        </w:rPr>
+        <w:t>这次的</w:t>
+      </w:r>
+      <w:r>
+        <w:rPr>
+          <w:rFonts w:ascii="Microsoft JhengHei UI" w:hAnsi="Microsoft JhengHei UI" w:cs="Microsoft JhengHei UI"/>
+          <w:b/>
+          <w:color w:val="000000"/>
+          <w:sz w:val="13"/>
+          <w:szCs w:val="13"/>
+          <w:shd w:val="clear" w:color="auto" w:fill="FCFEFF"/>
+        </w:rPr>
+        <w:t>commit</w:t>
+      </w:r>
+      <w:r>
+        <w:rPr>
+          <w:rFonts w:ascii="Microsoft JhengHei UI" w:hAnsi="Microsoft JhengHei UI" w:cs="Microsoft JhengHei UI"/>
+          <w:b/>
+          <w:color w:val="000000"/>
+          <w:sz w:val="13"/>
+          <w:szCs w:val="13"/>
+          <w:shd w:val="clear" w:color="auto" w:fill="FCFEFF"/>
+        </w:rPr>
+        <w:t>中，新增了一个插件</w:t>
+      </w:r>
+      <w:r>
+        <w:rPr>
+          <w:rFonts w:ascii="Microsoft JhengHei UI" w:hAnsi="Microsoft JhengHei UI" w:cs="Microsoft JhengHei UI"/>
+          <w:b/>
+          <w:color w:val="000000"/>
+          <w:sz w:val="13"/>
+          <w:szCs w:val="13"/>
+          <w:shd w:val="clear" w:color="auto" w:fill="FCFEFF"/>
+        </w:rPr>
+        <w:t>(</w:t>
+      </w:r>
+      <w:r>
+        <w:rPr>
+          <w:rFonts w:ascii="Microsoft JhengHei UI" w:hAnsi="Microsoft JhengHei UI" w:cs="Microsoft JhengHei UI" w:hint="default"/>
+          <w:b/>
+          <w:color w:val="000000"/>
+          <w:sz w:val="13"/>
+          <w:szCs w:val="13"/>
+          <w:shd w:val="clear" w:color="auto" w:fill="FCFEFF"/>
+        </w:rPr>
+        <w:t>PerformanceInterceptor)</w:t>
+      </w:r>
+      <w:r>
+        <w:rPr>
+          <w:rFonts w:ascii="Microsoft JhengHei UI" w:hAnsi="Microsoft JhengHei UI" w:cs="Microsoft JhengHei UI"/>
+          <w:b/>
+          <w:color w:val="000000"/>
+          <w:sz w:val="13"/>
+          <w:szCs w:val="13"/>
+          <w:shd w:val="clear" w:color="auto" w:fill="FCFEFF"/>
+        </w:rPr>
+        <w:t>，作用是</w:t>
+      </w:r>
+      <w:r>
+        <w:rPr>
+          <w:rFonts w:ascii="Microsoft JhengHei UI" w:hAnsi="Microsoft JhengHei UI" w:cs="Microsoft JhengHei UI"/>
+          <w:b/>
+          <w:color w:val="000000"/>
+          <w:sz w:val="13"/>
+          <w:szCs w:val="13"/>
+          <w:shd w:val="clear" w:color="auto" w:fill="FCFEFF"/>
+        </w:rPr>
+        <w:t>sql</w:t>
+      </w:r>
+      <w:r>
+        <w:rPr>
+          <w:rFonts w:ascii="Microsoft JhengHei UI" w:hAnsi="Microsoft JhengHei UI" w:cs="Microsoft JhengHei UI"/>
+          <w:b/>
+          <w:color w:val="000000"/>
+          <w:sz w:val="13"/>
+          <w:szCs w:val="13"/>
+          <w:shd w:val="clear" w:color="auto" w:fill="FCFEFF"/>
+        </w:rPr>
+        <w:t>性能分析相关的，说分析二字，让人觉得高大上，其实仅是输出</w:t>
+      </w:r>
+      <w:r>
+        <w:rPr>
+          <w:rFonts w:ascii="Microsoft JhengHei UI" w:hAnsi="Microsoft JhengHei UI" w:cs="Microsoft JhengHei UI"/>
+          <w:b/>
+          <w:color w:val="000000"/>
+          <w:sz w:val="13"/>
+          <w:szCs w:val="13"/>
+          <w:shd w:val="clear" w:color="auto" w:fill="FCFEFF"/>
+        </w:rPr>
+        <w:t>sql</w:t>
+      </w:r>
+      <w:r>
+        <w:rPr>
+          <w:rFonts w:ascii="Microsoft JhengHei UI" w:hAnsi="Microsoft JhengHei UI" w:cs="Microsoft JhengHei UI"/>
+          <w:b/>
+          <w:color w:val="000000"/>
+          <w:sz w:val="13"/>
+          <w:szCs w:val="13"/>
+          <w:shd w:val="clear" w:color="auto" w:fill="FCFEFF"/>
+        </w:rPr>
+        <w:t>的执行耗时，如果耗时大于指定的时间，将抛出异常标识预警。</w:t>
+      </w:r>
+    </w:p>
+    <w:p>
+      <w:pPr>
+        <w:pStyle w:val="HTML"/>
+        <w:widowControl/>
+        <w:shd w:val="clear" w:color="auto" w:fill="FCFEFF"/>
+        <w:rPr>
+          <w:rFonts w:ascii="Microsoft JhengHei UI" w:hAnsi="Microsoft JhengHei UI" w:cs="Microsoft JhengHei UI" w:hint="default"/>
+          <w:b/>
+          <w:color w:val="000000"/>
+          <w:sz w:val="13"/>
+          <w:szCs w:val="13"/>
+          <w:shd w:val="clear" w:color="auto" w:fill="FCFEFF"/>
+        </w:rPr>
+      </w:pPr>
+    </w:p>
+    <w:p>
+      <w:pPr>
+        <w:pStyle w:val="HTML"/>
+        <w:widowControl/>
+        <w:shd w:val="clear" w:color="auto" w:fill="FCFEFF"/>
+        <w:rPr>
+          <w:rFonts w:ascii="Microsoft JhengHei UI" w:hAnsi="Microsoft JhengHei UI" w:cs="Microsoft JhengHei UI"/>
+          <w:b/>
+          <w:color w:val="000000"/>
+          <w:sz w:val="13"/>
+          <w:szCs w:val="13"/>
+          <w:shd w:val="clear" w:color="auto" w:fill="FCFEFF"/>
+        </w:rPr>
+      </w:pPr>
       <w:bookmarkStart w:id="0" w:name="_GoBack"/>
       <w:bookmarkEnd w:id="0"/>
+    </w:p>
+    <w:p>
+      <w:pPr>
+        <w:pStyle w:val="HTML"/>
+        <w:widowControl/>
+        <w:shd w:val="clear" w:color="auto" w:fill="FCFEFF"/>
+        <w:rPr>
+          <w:rFonts w:ascii="Microsoft JhengHei UI" w:hAnsi="Microsoft JhengHei UI" w:cs="Microsoft JhengHei UI"/>
+          <w:b/>
+          <w:color w:val="000000"/>
+          <w:sz w:val="13"/>
+          <w:szCs w:val="13"/>
+          <w:shd w:val="clear" w:color="auto" w:fill="FCFEFF"/>
+        </w:rPr>
+      </w:pPr>
     </w:p>
     <w:sectPr>
       <w:pgSz w:w="11906" w:h="16838"/>
@@ -17848,7 +18371,7 @@
 </file>
 
 <file path=customXml/itemProps2.xml><?xml version="1.0" encoding="utf-8"?>
-<ds:datastoreItem xmlns:ds="http://schemas.openxmlformats.org/officeDocument/2006/customXml" ds:itemID="{76D0C035-6368-4A79-BFFD-E19E87AE46D8}">
+<ds:datastoreItem xmlns:ds="http://schemas.openxmlformats.org/officeDocument/2006/customXml" ds:itemID="{CB7444E3-4F15-4CD7-8BF5-C099E1E5DB3D}">
   <ds:schemaRefs>
     <ds:schemaRef ds:uri="http://schemas.openxmlformats.org/officeDocument/2006/bibliography"/>
   </ds:schemaRefs>

</xml_diff>

<commit_message>
升级 1.3.2 新增 deleteByMap , selectByMap hubin 2016/7/8 17:23
</commit_message>
<xml_diff>
--- a/mydocs/Mybatis-plus-taste记录.docx
+++ b/mydocs/Mybatis-plus-taste记录.docx
@@ -16738,7 +16738,7 @@
         <w:widowControl/>
         <w:shd w:val="clear" w:color="auto" w:fill="FCFEFF"/>
         <w:rPr>
-          <w:rFonts w:ascii="微软雅黑" w:eastAsia="微软雅黑" w:hAnsi="微软雅黑" w:cs="微软雅黑"/>
+          <w:rFonts w:ascii="微软雅黑" w:eastAsia="微软雅黑" w:hAnsi="微软雅黑" w:cs="微软雅黑" w:hint="default"/>
           <w:b/>
           <w:bCs/>
           <w:color w:val="00B050"/>
@@ -16840,7 +16840,7 @@
         <w:widowControl/>
         <w:shd w:val="clear" w:color="auto" w:fill="FCFEFF"/>
         <w:rPr>
-          <w:rFonts w:ascii="Microsoft JhengHei UI" w:hAnsi="Microsoft JhengHei UI" w:cs="Microsoft JhengHei UI"/>
+          <w:rFonts w:ascii="Microsoft JhengHei UI" w:hAnsi="Microsoft JhengHei UI" w:cs="Microsoft JhengHei UI" w:hint="default"/>
           <w:b/>
           <w:color w:val="000000"/>
           <w:sz w:val="13"/>
@@ -17216,6 +17216,1241 @@
         <w:widowControl/>
         <w:shd w:val="clear" w:color="auto" w:fill="FCFEFF"/>
         <w:rPr>
+          <w:rFonts w:ascii="Microsoft JhengHei UI" w:hAnsi="Microsoft JhengHei UI" w:cs="Microsoft JhengHei UI" w:hint="default"/>
+          <w:b/>
+          <w:color w:val="000000"/>
+          <w:sz w:val="13"/>
+          <w:szCs w:val="13"/>
+          <w:shd w:val="clear" w:color="auto" w:fill="FCFEFF"/>
+        </w:rPr>
+      </w:pPr>
+    </w:p>
+    <w:p>
+      <w:pPr>
+        <w:pStyle w:val="HTML"/>
+        <w:widowControl/>
+        <w:shd w:val="clear" w:color="auto" w:fill="FCFEFF"/>
+        <w:rPr>
+          <w:rFonts w:ascii="Microsoft JhengHei UI" w:hAnsi="Microsoft JhengHei UI" w:cs="Microsoft JhengHei UI" w:hint="default"/>
+          <w:b/>
+          <w:color w:val="000000"/>
+          <w:sz w:val="13"/>
+          <w:szCs w:val="13"/>
+          <w:shd w:val="clear" w:color="auto" w:fill="FCFEFF"/>
+        </w:rPr>
+      </w:pPr>
+      <w:r>
+        <w:rPr>
+          <w:rFonts w:ascii="Microsoft JhengHei UI" w:hAnsi="Microsoft JhengHei UI" w:cs="Microsoft JhengHei UI"/>
+          <w:b/>
+          <w:color w:val="000000"/>
+          <w:sz w:val="13"/>
+          <w:szCs w:val="13"/>
+          <w:shd w:val="clear" w:color="auto" w:fill="FCFEFF"/>
+        </w:rPr>
+        <w:t>[</w:t>
+      </w:r>
+      <w:r>
+        <w:rPr>
+          <w:rFonts w:ascii="Microsoft JhengHei UI" w:hAnsi="Microsoft JhengHei UI" w:cs="Microsoft JhengHei UI" w:hint="default"/>
+          <w:b/>
+          <w:color w:val="000000"/>
+          <w:sz w:val="13"/>
+          <w:szCs w:val="13"/>
+          <w:shd w:val="clear" w:color="auto" w:fill="FCFEFF"/>
+        </w:rPr>
+        <w:t>1510]</w:t>
+      </w:r>
+    </w:p>
+    <w:p>
+      <w:pPr>
+        <w:pStyle w:val="HTML"/>
+        <w:widowControl/>
+        <w:shd w:val="clear" w:color="auto" w:fill="FCFEFF"/>
+        <w:rPr>
+          <w:rFonts w:ascii="Microsoft JhengHei UI" w:hAnsi="Microsoft JhengHei UI" w:cs="Microsoft JhengHei UI" w:hint="default"/>
+          <w:b/>
+          <w:color w:val="000000"/>
+          <w:sz w:val="13"/>
+          <w:szCs w:val="13"/>
+          <w:shd w:val="clear" w:color="auto" w:fill="FCFEFF"/>
+        </w:rPr>
+      </w:pPr>
+      <w:r>
+        <w:rPr>
+          <w:rFonts w:ascii="Microsoft JhengHei UI" w:hAnsi="Microsoft JhengHei UI" w:cs="Microsoft JhengHei UI"/>
+          <w:b/>
+          <w:color w:val="000000"/>
+          <w:sz w:val="13"/>
+          <w:szCs w:val="13"/>
+          <w:shd w:val="clear" w:color="auto" w:fill="FCFEFF"/>
+        </w:rPr>
+        <w:t>版本：</w:t>
+      </w:r>
+      <w:r>
+        <w:rPr>
+          <w:rFonts w:ascii="Microsoft JhengHei UI" w:hAnsi="Microsoft JhengHei UI" w:cs="Microsoft JhengHei UI"/>
+          <w:b/>
+          <w:color w:val="000000"/>
+          <w:sz w:val="13"/>
+          <w:szCs w:val="13"/>
+          <w:shd w:val="clear" w:color="auto" w:fill="FCFEFF"/>
+        </w:rPr>
+        <w:t>5e130429a8721315b8f85e78f88ad76d89c3e5b8</w:t>
+      </w:r>
+    </w:p>
+    <w:p>
+      <w:pPr>
+        <w:pStyle w:val="HTML"/>
+        <w:widowControl/>
+        <w:shd w:val="clear" w:color="auto" w:fill="FCFEFF"/>
+        <w:rPr>
+          <w:rFonts w:ascii="Microsoft JhengHei UI" w:hAnsi="Microsoft JhengHei UI" w:cs="Microsoft JhengHei UI" w:hint="default"/>
+          <w:b/>
+          <w:color w:val="000000"/>
+          <w:sz w:val="13"/>
+          <w:szCs w:val="13"/>
+          <w:shd w:val="clear" w:color="auto" w:fill="FCFEFF"/>
+        </w:rPr>
+      </w:pPr>
+      <w:r>
+        <w:rPr>
+          <w:rFonts w:ascii="Microsoft JhengHei UI" w:hAnsi="Microsoft JhengHei UI" w:cs="Microsoft JhengHei UI" w:hint="default"/>
+          <w:b/>
+          <w:color w:val="000000"/>
+          <w:sz w:val="13"/>
+          <w:szCs w:val="13"/>
+          <w:shd w:val="clear" w:color="auto" w:fill="FCFEFF"/>
+        </w:rPr>
+        <w:t>C</w:t>
+      </w:r>
+      <w:r>
+        <w:rPr>
+          <w:rFonts w:ascii="Microsoft JhengHei UI" w:hAnsi="Microsoft JhengHei UI" w:cs="Microsoft JhengHei UI"/>
+          <w:b/>
+          <w:color w:val="000000"/>
+          <w:sz w:val="13"/>
+          <w:szCs w:val="13"/>
+          <w:shd w:val="clear" w:color="auto" w:fill="FCFEFF"/>
+        </w:rPr>
+        <w:t>ommit</w:t>
+      </w:r>
+      <w:r>
+        <w:rPr>
+          <w:rFonts w:ascii="Microsoft JhengHei UI" w:hAnsi="Microsoft JhengHei UI" w:cs="Microsoft JhengHei UI" w:hint="default"/>
+          <w:b/>
+          <w:color w:val="000000"/>
+          <w:sz w:val="13"/>
+          <w:szCs w:val="13"/>
+          <w:shd w:val="clear" w:color="auto" w:fill="FCFEFF"/>
+        </w:rPr>
+        <w:t xml:space="preserve">: </w:t>
+      </w:r>
+      <w:r>
+        <w:rPr>
+          <w:rFonts w:ascii="Microsoft JhengHei UI" w:hAnsi="Microsoft JhengHei UI" w:cs="Microsoft JhengHei UI"/>
+          <w:b/>
+          <w:color w:val="000000"/>
+          <w:sz w:val="13"/>
+          <w:szCs w:val="13"/>
+          <w:shd w:val="clear" w:color="auto" w:fill="FCFEFF"/>
+        </w:rPr>
+        <w:t>升级</w:t>
+      </w:r>
+      <w:r>
+        <w:rPr>
+          <w:rFonts w:ascii="Microsoft JhengHei UI" w:hAnsi="Microsoft JhengHei UI" w:cs="Microsoft JhengHei UI"/>
+          <w:b/>
+          <w:color w:val="000000"/>
+          <w:sz w:val="13"/>
+          <w:szCs w:val="13"/>
+          <w:shd w:val="clear" w:color="auto" w:fill="FCFEFF"/>
+        </w:rPr>
+        <w:t xml:space="preserve"> 1.3.2 </w:t>
+      </w:r>
+      <w:r>
+        <w:rPr>
+          <w:rFonts w:ascii="Microsoft JhengHei UI" w:hAnsi="Microsoft JhengHei UI" w:cs="Microsoft JhengHei UI"/>
+          <w:b/>
+          <w:color w:val="000000"/>
+          <w:sz w:val="13"/>
+          <w:szCs w:val="13"/>
+          <w:shd w:val="clear" w:color="auto" w:fill="FCFEFF"/>
+        </w:rPr>
+        <w:t>新增</w:t>
+      </w:r>
+      <w:r>
+        <w:rPr>
+          <w:rFonts w:ascii="Microsoft JhengHei UI" w:hAnsi="Microsoft JhengHei UI" w:cs="Microsoft JhengHei UI"/>
+          <w:b/>
+          <w:color w:val="000000"/>
+          <w:sz w:val="13"/>
+          <w:szCs w:val="13"/>
+          <w:shd w:val="clear" w:color="auto" w:fill="FCFEFF"/>
+        </w:rPr>
+        <w:t xml:space="preserve"> deleteByMap , selectByMap hubin 2016/7/8 17:23</w:t>
+      </w:r>
+    </w:p>
+    <w:p>
+      <w:pPr>
+        <w:pStyle w:val="HTML"/>
+        <w:widowControl/>
+        <w:shd w:val="clear" w:color="auto" w:fill="FCFEFF"/>
+        <w:rPr>
+          <w:rFonts w:ascii="Microsoft JhengHei UI" w:hAnsi="Microsoft JhengHei UI" w:cs="Microsoft JhengHei UI" w:hint="default"/>
+          <w:b/>
+          <w:color w:val="000000"/>
+          <w:sz w:val="13"/>
+          <w:szCs w:val="13"/>
+          <w:shd w:val="clear" w:color="auto" w:fill="FCFEFF"/>
+        </w:rPr>
+      </w:pPr>
+    </w:p>
+    <w:p>
+      <w:pPr>
+        <w:pStyle w:val="HTML"/>
+        <w:widowControl/>
+        <w:shd w:val="clear" w:color="auto" w:fill="FCFEFF"/>
+        <w:rPr>
+          <w:rFonts w:ascii="Microsoft JhengHei UI" w:hAnsi="Microsoft JhengHei UI" w:cs="Microsoft JhengHei UI" w:hint="default"/>
+          <w:b/>
+          <w:color w:val="000000"/>
+          <w:sz w:val="13"/>
+          <w:szCs w:val="13"/>
+          <w:shd w:val="clear" w:color="auto" w:fill="FCFEFF"/>
+        </w:rPr>
+      </w:pPr>
+      <w:r>
+        <w:rPr>
+          <w:rFonts w:ascii="Microsoft JhengHei UI" w:hAnsi="Microsoft JhengHei UI" w:cs="Microsoft JhengHei UI"/>
+          <w:b/>
+          <w:color w:val="000000"/>
+          <w:sz w:val="13"/>
+          <w:szCs w:val="13"/>
+          <w:shd w:val="clear" w:color="auto" w:fill="FCFEFF"/>
+        </w:rPr>
+        <w:t>这两个方法的支持，增加了</w:t>
+      </w:r>
+      <w:r>
+        <w:rPr>
+          <w:rFonts w:ascii="Microsoft JhengHei UI" w:hAnsi="Microsoft JhengHei UI" w:cs="Microsoft JhengHei UI"/>
+          <w:b/>
+          <w:color w:val="000000"/>
+          <w:sz w:val="13"/>
+          <w:szCs w:val="13"/>
+          <w:shd w:val="clear" w:color="auto" w:fill="FCFEFF"/>
+        </w:rPr>
+        <w:t>sql</w:t>
+      </w:r>
+      <w:r>
+        <w:rPr>
+          <w:rFonts w:ascii="Microsoft JhengHei UI" w:hAnsi="Microsoft JhengHei UI" w:cs="Microsoft JhengHei UI"/>
+          <w:b/>
+          <w:color w:val="000000"/>
+          <w:sz w:val="13"/>
+          <w:szCs w:val="13"/>
+          <w:shd w:val="clear" w:color="auto" w:fill="FCFEFF"/>
+        </w:rPr>
+        <w:t>的选择条目。使用</w:t>
+      </w:r>
+      <w:r>
+        <w:rPr>
+          <w:rFonts w:ascii="Microsoft JhengHei UI" w:hAnsi="Microsoft JhengHei UI" w:cs="Microsoft JhengHei UI"/>
+          <w:b/>
+          <w:color w:val="000000"/>
+          <w:sz w:val="13"/>
+          <w:szCs w:val="13"/>
+          <w:shd w:val="clear" w:color="auto" w:fill="FCFEFF"/>
+        </w:rPr>
+        <w:t>M</w:t>
+      </w:r>
+      <w:r>
+        <w:rPr>
+          <w:rFonts w:ascii="Microsoft JhengHei UI" w:hAnsi="Microsoft JhengHei UI" w:cs="Microsoft JhengHei UI" w:hint="default"/>
+          <w:b/>
+          <w:color w:val="000000"/>
+          <w:sz w:val="13"/>
+          <w:szCs w:val="13"/>
+          <w:shd w:val="clear" w:color="auto" w:fill="FCFEFF"/>
+        </w:rPr>
+        <w:t>ap</w:t>
+      </w:r>
+      <w:r>
+        <w:rPr>
+          <w:rFonts w:ascii="Microsoft JhengHei UI" w:hAnsi="Microsoft JhengHei UI" w:cs="Microsoft JhengHei UI"/>
+          <w:b/>
+          <w:color w:val="000000"/>
+          <w:sz w:val="13"/>
+          <w:szCs w:val="13"/>
+          <w:shd w:val="clear" w:color="auto" w:fill="FCFEFF"/>
+        </w:rPr>
+        <w:t>对象来代替</w:t>
+      </w:r>
+      <w:r>
+        <w:rPr>
+          <w:rFonts w:ascii="Microsoft JhengHei UI" w:hAnsi="Microsoft JhengHei UI" w:cs="Microsoft JhengHei UI"/>
+          <w:b/>
+          <w:color w:val="000000"/>
+          <w:sz w:val="13"/>
+          <w:szCs w:val="13"/>
+          <w:shd w:val="clear" w:color="auto" w:fill="FCFEFF"/>
+        </w:rPr>
+        <w:t>E</w:t>
+      </w:r>
+      <w:r>
+        <w:rPr>
+          <w:rFonts w:ascii="Microsoft JhengHei UI" w:hAnsi="Microsoft JhengHei UI" w:cs="Microsoft JhengHei UI" w:hint="default"/>
+          <w:b/>
+          <w:color w:val="000000"/>
+          <w:sz w:val="13"/>
+          <w:szCs w:val="13"/>
+          <w:shd w:val="clear" w:color="auto" w:fill="FCFEFF"/>
+        </w:rPr>
+        <w:t>ntity</w:t>
+      </w:r>
+      <w:r>
+        <w:rPr>
+          <w:rFonts w:ascii="Microsoft JhengHei UI" w:hAnsi="Microsoft JhengHei UI" w:cs="Microsoft JhengHei UI"/>
+          <w:b/>
+          <w:color w:val="000000"/>
+          <w:sz w:val="13"/>
+          <w:szCs w:val="13"/>
+          <w:shd w:val="clear" w:color="auto" w:fill="FCFEFF"/>
+        </w:rPr>
+        <w:t>实例，</w:t>
+      </w:r>
+      <w:r>
+        <w:rPr>
+          <w:rFonts w:ascii="Microsoft JhengHei UI" w:hAnsi="Microsoft JhengHei UI" w:cs="Microsoft JhengHei UI"/>
+          <w:b/>
+          <w:color w:val="000000"/>
+          <w:sz w:val="13"/>
+          <w:szCs w:val="13"/>
+          <w:shd w:val="clear" w:color="auto" w:fill="FCFEFF"/>
+        </w:rPr>
+        <w:t>在</w:t>
+      </w:r>
+      <w:r>
+        <w:rPr>
+          <w:rFonts w:ascii="Microsoft JhengHei UI" w:hAnsi="Microsoft JhengHei UI" w:cs="Microsoft JhengHei UI"/>
+          <w:b/>
+          <w:color w:val="000000"/>
+          <w:sz w:val="13"/>
+          <w:szCs w:val="13"/>
+          <w:shd w:val="clear" w:color="auto" w:fill="FCFEFF"/>
+        </w:rPr>
+        <w:t>某些</w:t>
+      </w:r>
+      <w:r>
+        <w:rPr>
+          <w:rFonts w:ascii="Microsoft JhengHei UI" w:hAnsi="Microsoft JhengHei UI" w:cs="Microsoft JhengHei UI"/>
+          <w:b/>
+          <w:color w:val="000000"/>
+          <w:sz w:val="13"/>
+          <w:szCs w:val="13"/>
+          <w:shd w:val="clear" w:color="auto" w:fill="FCFEFF"/>
+        </w:rPr>
+        <w:t>特殊情况下</w:t>
+      </w:r>
+      <w:r>
+        <w:rPr>
+          <w:rFonts w:ascii="Microsoft JhengHei UI" w:hAnsi="Microsoft JhengHei UI" w:cs="Microsoft JhengHei UI"/>
+          <w:b/>
+          <w:color w:val="000000"/>
+          <w:sz w:val="13"/>
+          <w:szCs w:val="13"/>
+          <w:shd w:val="clear" w:color="auto" w:fill="FCFEFF"/>
+        </w:rPr>
+        <w:t>.</w:t>
+      </w:r>
+      <w:r>
+        <w:rPr>
+          <w:rFonts w:ascii="Microsoft JhengHei UI" w:hAnsi="Microsoft JhengHei UI" w:cs="Microsoft JhengHei UI"/>
+          <w:b/>
+          <w:color w:val="000000"/>
+          <w:sz w:val="13"/>
+          <w:szCs w:val="13"/>
+          <w:shd w:val="clear" w:color="auto" w:fill="FCFEFF"/>
+        </w:rPr>
+        <w:t>或许会特别有用。</w:t>
+      </w:r>
+    </w:p>
+    <w:p>
+      <w:pPr>
+        <w:pStyle w:val="HTML"/>
+        <w:widowControl/>
+        <w:shd w:val="clear" w:color="auto" w:fill="FCFEFF"/>
+        <w:rPr>
+          <w:rFonts w:ascii="Microsoft JhengHei UI" w:hAnsi="Microsoft JhengHei UI" w:cs="Microsoft JhengHei UI" w:hint="default"/>
+          <w:b/>
+          <w:color w:val="000000"/>
+          <w:sz w:val="13"/>
+          <w:szCs w:val="13"/>
+          <w:shd w:val="clear" w:color="auto" w:fill="FCFEFF"/>
+        </w:rPr>
+      </w:pPr>
+      <w:r>
+        <w:rPr>
+          <w:rFonts w:ascii="Microsoft JhengHei UI" w:hAnsi="Microsoft JhengHei UI" w:cs="Microsoft JhengHei UI"/>
+          <w:b/>
+          <w:color w:val="000000"/>
+          <w:sz w:val="13"/>
+          <w:szCs w:val="13"/>
+          <w:shd w:val="clear" w:color="auto" w:fill="FCFEFF"/>
+        </w:rPr>
+        <w:t>M</w:t>
+      </w:r>
+      <w:r>
+        <w:rPr>
+          <w:rFonts w:ascii="Microsoft JhengHei UI" w:hAnsi="Microsoft JhengHei UI" w:cs="Microsoft JhengHei UI" w:hint="default"/>
+          <w:b/>
+          <w:color w:val="000000"/>
+          <w:sz w:val="13"/>
+          <w:szCs w:val="13"/>
+          <w:shd w:val="clear" w:color="auto" w:fill="FCFEFF"/>
+        </w:rPr>
+        <w:t>ap</w:t>
+      </w:r>
+      <w:r>
+        <w:rPr>
+          <w:rFonts w:ascii="Microsoft JhengHei UI" w:hAnsi="Microsoft JhengHei UI" w:cs="Microsoft JhengHei UI"/>
+          <w:b/>
+          <w:color w:val="000000"/>
+          <w:sz w:val="13"/>
+          <w:szCs w:val="13"/>
+          <w:shd w:val="clear" w:color="auto" w:fill="FCFEFF"/>
+        </w:rPr>
+        <w:t>对象中，</w:t>
+      </w:r>
+      <w:r>
+        <w:rPr>
+          <w:rFonts w:ascii="Microsoft JhengHei UI" w:hAnsi="Microsoft JhengHei UI" w:cs="Microsoft JhengHei UI"/>
+          <w:b/>
+          <w:color w:val="000000"/>
+          <w:sz w:val="13"/>
+          <w:szCs w:val="13"/>
+          <w:shd w:val="clear" w:color="auto" w:fill="FCFEFF"/>
+        </w:rPr>
+        <w:t xml:space="preserve"> key</w:t>
+      </w:r>
+      <w:r>
+        <w:rPr>
+          <w:rFonts w:ascii="Microsoft JhengHei UI" w:hAnsi="Microsoft JhengHei UI" w:cs="Microsoft JhengHei UI" w:hint="default"/>
+          <w:b/>
+          <w:color w:val="000000"/>
+          <w:sz w:val="13"/>
+          <w:szCs w:val="13"/>
+          <w:shd w:val="clear" w:color="auto" w:fill="FCFEFF"/>
+        </w:rPr>
+        <w:t xml:space="preserve"> </w:t>
+      </w:r>
+      <w:r>
+        <w:rPr>
+          <w:rFonts w:ascii="Microsoft JhengHei UI" w:hAnsi="Microsoft JhengHei UI" w:cs="Microsoft JhengHei UI"/>
+          <w:b/>
+          <w:color w:val="000000"/>
+          <w:sz w:val="13"/>
+          <w:szCs w:val="13"/>
+          <w:shd w:val="clear" w:color="auto" w:fill="FCFEFF"/>
+        </w:rPr>
+        <w:t>代表</w:t>
+      </w:r>
+      <w:r>
+        <w:rPr>
+          <w:rFonts w:ascii="Microsoft JhengHei UI" w:hAnsi="Microsoft JhengHei UI" w:cs="Microsoft JhengHei UI"/>
+          <w:b/>
+          <w:color w:val="000000"/>
+          <w:sz w:val="13"/>
+          <w:szCs w:val="13"/>
+          <w:shd w:val="clear" w:color="auto" w:fill="FCFEFF"/>
+        </w:rPr>
+        <w:t xml:space="preserve"> </w:t>
+      </w:r>
+      <w:r>
+        <w:rPr>
+          <w:rFonts w:ascii="Microsoft JhengHei UI" w:hAnsi="Microsoft JhengHei UI" w:cs="Microsoft JhengHei UI" w:hint="default"/>
+          <w:b/>
+          <w:color w:val="000000"/>
+          <w:sz w:val="13"/>
+          <w:szCs w:val="13"/>
+          <w:shd w:val="clear" w:color="auto" w:fill="FCFEFF"/>
+        </w:rPr>
+        <w:t xml:space="preserve">column </w:t>
+      </w:r>
+      <w:r>
+        <w:rPr>
+          <w:rFonts w:ascii="Microsoft JhengHei UI" w:hAnsi="Microsoft JhengHei UI" w:cs="Microsoft JhengHei UI"/>
+          <w:b/>
+          <w:color w:val="000000"/>
+          <w:sz w:val="13"/>
+          <w:szCs w:val="13"/>
+          <w:shd w:val="clear" w:color="auto" w:fill="FCFEFF"/>
+        </w:rPr>
+        <w:t>字段，</w:t>
+      </w:r>
+      <w:r>
+        <w:rPr>
+          <w:rFonts w:ascii="Microsoft JhengHei UI" w:hAnsi="Microsoft JhengHei UI" w:cs="Microsoft JhengHei UI"/>
+          <w:b/>
+          <w:color w:val="000000"/>
+          <w:sz w:val="13"/>
+          <w:szCs w:val="13"/>
+          <w:shd w:val="clear" w:color="auto" w:fill="FCFEFF"/>
+        </w:rPr>
+        <w:t xml:space="preserve"> </w:t>
+      </w:r>
+      <w:r>
+        <w:rPr>
+          <w:rFonts w:ascii="Microsoft JhengHei UI" w:hAnsi="Microsoft JhengHei UI" w:cs="Microsoft JhengHei UI" w:hint="default"/>
+          <w:b/>
+          <w:color w:val="000000"/>
+          <w:sz w:val="13"/>
+          <w:szCs w:val="13"/>
+          <w:shd w:val="clear" w:color="auto" w:fill="FCFEFF"/>
+        </w:rPr>
+        <w:t xml:space="preserve">value </w:t>
+      </w:r>
+      <w:r>
+        <w:rPr>
+          <w:rFonts w:ascii="Microsoft JhengHei UI" w:hAnsi="Microsoft JhengHei UI" w:cs="Microsoft JhengHei UI"/>
+          <w:b/>
+          <w:color w:val="000000"/>
+          <w:sz w:val="13"/>
+          <w:szCs w:val="13"/>
+          <w:shd w:val="clear" w:color="auto" w:fill="FCFEFF"/>
+        </w:rPr>
+        <w:t>代表实际数据值。</w:t>
+      </w:r>
+    </w:p>
+    <w:tbl>
+      <w:tblPr>
+        <w:tblStyle w:val="aa"/>
+        <w:tblW w:w="0" w:type="auto"/>
+        <w:tblInd w:w="108" w:type="dxa"/>
+        <w:tblLook w:val="04A0" w:firstRow="1" w:lastRow="0" w:firstColumn="1" w:lastColumn="0" w:noHBand="0" w:noVBand="1"/>
+      </w:tblPr>
+      <w:tblGrid>
+        <w:gridCol w:w="6804"/>
+      </w:tblGrid>
+      <w:tr>
+        <w:tc>
+          <w:tcPr>
+            <w:tcW w:w="6804" w:type="dxa"/>
+          </w:tcPr>
+          <w:p>
+            <w:pPr>
+              <w:widowControl/>
+              <w:shd w:val="clear" w:color="auto" w:fill="FFFFFF"/>
+              <w:tabs>
+                <w:tab w:val="left" w:pos="916"/>
+                <w:tab w:val="left" w:pos="1832"/>
+                <w:tab w:val="left" w:pos="2748"/>
+                <w:tab w:val="left" w:pos="3664"/>
+                <w:tab w:val="left" w:pos="4580"/>
+                <w:tab w:val="left" w:pos="5496"/>
+                <w:tab w:val="left" w:pos="6412"/>
+                <w:tab w:val="left" w:pos="7328"/>
+                <w:tab w:val="left" w:pos="8244"/>
+                <w:tab w:val="left" w:pos="9160"/>
+                <w:tab w:val="left" w:pos="10076"/>
+                <w:tab w:val="left" w:pos="10992"/>
+                <w:tab w:val="left" w:pos="11908"/>
+                <w:tab w:val="left" w:pos="12824"/>
+                <w:tab w:val="left" w:pos="13740"/>
+                <w:tab w:val="left" w:pos="14656"/>
+              </w:tabs>
+              <w:jc w:val="left"/>
+              <w:rPr>
+                <w:rFonts w:ascii="Helvetica" w:eastAsia="宋体" w:hAnsi="Helvetica" w:cs="Helvetica"/>
+                <w:color w:val="000000"/>
+                <w:kern w:val="0"/>
+                <w:sz w:val="12"/>
+                <w:szCs w:val="12"/>
+              </w:rPr>
+            </w:pPr>
+            <w:r>
+              <w:rPr>
+                <w:rFonts w:ascii="Helvetica" w:eastAsia="宋体" w:hAnsi="Helvetica" w:cs="Helvetica"/>
+                <w:b/>
+                <w:bCs/>
+                <w:color w:val="000080"/>
+                <w:kern w:val="0"/>
+                <w:sz w:val="12"/>
+                <w:szCs w:val="12"/>
+              </w:rPr>
+              <w:t xml:space="preserve">private </w:t>
+            </w:r>
+            <w:r>
+              <w:rPr>
+                <w:rFonts w:ascii="Helvetica" w:eastAsia="宋体" w:hAnsi="Helvetica" w:cs="Helvetica"/>
+                <w:color w:val="000000"/>
+                <w:kern w:val="0"/>
+                <w:sz w:val="12"/>
+                <w:szCs w:val="12"/>
+              </w:rPr>
+              <w:t>String sqlWhereByMap () {</w:t>
+            </w:r>
+            <w:r>
+              <w:rPr>
+                <w:rFonts w:ascii="Helvetica" w:eastAsia="宋体" w:hAnsi="Helvetica" w:cs="Helvetica"/>
+                <w:color w:val="000000"/>
+                <w:kern w:val="0"/>
+                <w:sz w:val="12"/>
+                <w:szCs w:val="12"/>
+              </w:rPr>
+              <w:br/>
+              <w:t xml:space="preserve">    </w:t>
+            </w:r>
+            <w:r>
+              <w:rPr>
+                <w:rFonts w:ascii="Helvetica" w:eastAsia="宋体" w:hAnsi="Helvetica" w:cs="Helvetica"/>
+                <w:i/>
+                <w:iCs/>
+                <w:color w:val="808080"/>
+                <w:kern w:val="0"/>
+                <w:sz w:val="12"/>
+                <w:szCs w:val="12"/>
+              </w:rPr>
+              <w:t xml:space="preserve">// # cm </w:t>
+            </w:r>
+            <w:r>
+              <w:rPr>
+                <w:rFonts w:ascii="Helvetica" w:eastAsia="宋体" w:hAnsi="Helvetica" w:cs="Helvetica"/>
+                <w:i/>
+                <w:iCs/>
+                <w:color w:val="808080"/>
+                <w:kern w:val="0"/>
+                <w:sz w:val="12"/>
+                <w:szCs w:val="12"/>
+              </w:rPr>
+              <w:t>是</w:t>
+            </w:r>
+            <w:r>
+              <w:rPr>
+                <w:rFonts w:ascii="Helvetica" w:eastAsia="宋体" w:hAnsi="Helvetica" w:cs="Helvetica"/>
+                <w:i/>
+                <w:iCs/>
+                <w:color w:val="808080"/>
+                <w:kern w:val="0"/>
+                <w:sz w:val="12"/>
+                <w:szCs w:val="12"/>
+              </w:rPr>
+              <w:t>Map</w:t>
+            </w:r>
+            <w:r>
+              <w:rPr>
+                <w:rFonts w:ascii="Helvetica" w:eastAsia="宋体" w:hAnsi="Helvetica" w:cs="Helvetica"/>
+                <w:i/>
+                <w:iCs/>
+                <w:color w:val="808080"/>
+                <w:kern w:val="0"/>
+                <w:sz w:val="12"/>
+                <w:szCs w:val="12"/>
+              </w:rPr>
+              <w:t>对象，</w:t>
+            </w:r>
+            <w:r>
+              <w:rPr>
+                <w:rFonts w:ascii="Helvetica" w:eastAsia="宋体" w:hAnsi="Helvetica" w:cs="Helvetica"/>
+                <w:i/>
+                <w:iCs/>
+                <w:color w:val="808080"/>
+                <w:kern w:val="0"/>
+                <w:sz w:val="12"/>
+                <w:szCs w:val="12"/>
+              </w:rPr>
+              <w:t>keys</w:t>
+            </w:r>
+            <w:r>
+              <w:rPr>
+                <w:rFonts w:ascii="Helvetica" w:eastAsia="宋体" w:hAnsi="Helvetica" w:cs="Helvetica"/>
+                <w:i/>
+                <w:iCs/>
+                <w:color w:val="808080"/>
+                <w:kern w:val="0"/>
+                <w:sz w:val="12"/>
+                <w:szCs w:val="12"/>
+              </w:rPr>
+              <w:t>代表</w:t>
+            </w:r>
+            <w:r>
+              <w:rPr>
+                <w:rFonts w:ascii="Helvetica" w:eastAsia="宋体" w:hAnsi="Helvetica" w:cs="Helvetica"/>
+                <w:i/>
+                <w:iCs/>
+                <w:color w:val="808080"/>
+                <w:kern w:val="0"/>
+                <w:sz w:val="12"/>
+                <w:szCs w:val="12"/>
+              </w:rPr>
+              <w:t xml:space="preserve"> Map</w:t>
+            </w:r>
+            <w:r>
+              <w:rPr>
+                <w:rFonts w:ascii="Helvetica" w:eastAsia="宋体" w:hAnsi="Helvetica" w:cs="Helvetica"/>
+                <w:i/>
+                <w:iCs/>
+                <w:color w:val="808080"/>
+                <w:kern w:val="0"/>
+                <w:sz w:val="12"/>
+                <w:szCs w:val="12"/>
+              </w:rPr>
+              <w:t>对象的键集合，</w:t>
+            </w:r>
+            <w:r>
+              <w:rPr>
+                <w:rFonts w:ascii="Helvetica" w:eastAsia="宋体" w:hAnsi="Helvetica" w:cs="Helvetica"/>
+                <w:i/>
+                <w:iCs/>
+                <w:color w:val="808080"/>
+                <w:kern w:val="0"/>
+                <w:sz w:val="12"/>
+                <w:szCs w:val="12"/>
+              </w:rPr>
+              <w:t>foreach</w:t>
+            </w:r>
+            <w:r>
+              <w:rPr>
+                <w:rFonts w:ascii="Helvetica" w:eastAsia="宋体" w:hAnsi="Helvetica" w:cs="Helvetica"/>
+                <w:i/>
+                <w:iCs/>
+                <w:color w:val="808080"/>
+                <w:kern w:val="0"/>
+                <w:sz w:val="12"/>
+                <w:szCs w:val="12"/>
+              </w:rPr>
+              <w:t>标签遍历到每个键，键名称代表</w:t>
+            </w:r>
+            <w:r>
+              <w:rPr>
+                <w:rFonts w:ascii="Helvetica" w:eastAsia="宋体" w:hAnsi="Helvetica" w:cs="Helvetica"/>
+                <w:i/>
+                <w:iCs/>
+                <w:color w:val="808080"/>
+                <w:kern w:val="0"/>
+                <w:sz w:val="12"/>
+                <w:szCs w:val="12"/>
+              </w:rPr>
+              <w:t xml:space="preserve"> </w:t>
+            </w:r>
+            <w:r>
+              <w:rPr>
+                <w:rFonts w:ascii="Helvetica" w:eastAsia="宋体" w:hAnsi="Helvetica" w:cs="Helvetica"/>
+                <w:i/>
+                <w:iCs/>
+                <w:color w:val="808080"/>
+                <w:kern w:val="0"/>
+                <w:sz w:val="12"/>
+                <w:szCs w:val="12"/>
+              </w:rPr>
+              <w:t>表字段名称</w:t>
+            </w:r>
+            <w:r>
+              <w:rPr>
+                <w:rFonts w:ascii="Helvetica" w:eastAsia="宋体" w:hAnsi="Helvetica" w:cs="Helvetica"/>
+                <w:i/>
+                <w:iCs/>
+                <w:color w:val="808080"/>
+                <w:kern w:val="0"/>
+                <w:sz w:val="12"/>
+                <w:szCs w:val="12"/>
+              </w:rPr>
+              <w:br/>
+              <w:t xml:space="preserve">    </w:t>
+            </w:r>
+            <w:r>
+              <w:rPr>
+                <w:rFonts w:ascii="Helvetica" w:eastAsia="宋体" w:hAnsi="Helvetica" w:cs="Helvetica"/>
+                <w:color w:val="000000"/>
+                <w:kern w:val="0"/>
+                <w:sz w:val="12"/>
+                <w:szCs w:val="12"/>
+              </w:rPr>
+              <w:t xml:space="preserve">StringBuilder where = </w:t>
+            </w:r>
+            <w:r>
+              <w:rPr>
+                <w:rFonts w:ascii="Helvetica" w:eastAsia="宋体" w:hAnsi="Helvetica" w:cs="Helvetica"/>
+                <w:b/>
+                <w:bCs/>
+                <w:color w:val="000080"/>
+                <w:kern w:val="0"/>
+                <w:sz w:val="12"/>
+                <w:szCs w:val="12"/>
+              </w:rPr>
+              <w:t xml:space="preserve">new </w:t>
+            </w:r>
+            <w:r>
+              <w:rPr>
+                <w:rFonts w:ascii="Helvetica" w:eastAsia="宋体" w:hAnsi="Helvetica" w:cs="Helvetica"/>
+                <w:color w:val="000000"/>
+                <w:kern w:val="0"/>
+                <w:sz w:val="12"/>
+                <w:szCs w:val="12"/>
+              </w:rPr>
+              <w:t>StringBuilder();</w:t>
+            </w:r>
+            <w:r>
+              <w:rPr>
+                <w:rFonts w:ascii="Helvetica" w:eastAsia="宋体" w:hAnsi="Helvetica" w:cs="Helvetica"/>
+                <w:color w:val="000000"/>
+                <w:kern w:val="0"/>
+                <w:sz w:val="12"/>
+                <w:szCs w:val="12"/>
+              </w:rPr>
+              <w:br/>
+              <w:t xml:space="preserve">    where.append(</w:t>
+            </w:r>
+            <w:r>
+              <w:rPr>
+                <w:rFonts w:ascii="Helvetica" w:eastAsia="宋体" w:hAnsi="Helvetica" w:cs="Helvetica"/>
+                <w:b/>
+                <w:bCs/>
+                <w:color w:val="008000"/>
+                <w:kern w:val="0"/>
+                <w:sz w:val="12"/>
+                <w:szCs w:val="12"/>
+              </w:rPr>
+              <w:t>"</w:t>
+            </w:r>
+            <w:r>
+              <w:rPr>
+                <w:rFonts w:ascii="Helvetica" w:eastAsia="宋体" w:hAnsi="Helvetica" w:cs="Helvetica"/>
+                <w:b/>
+                <w:bCs/>
+                <w:color w:val="000080"/>
+                <w:kern w:val="0"/>
+                <w:sz w:val="12"/>
+                <w:szCs w:val="12"/>
+              </w:rPr>
+              <w:t>\n</w:t>
+            </w:r>
+            <w:r>
+              <w:rPr>
+                <w:rFonts w:ascii="Helvetica" w:eastAsia="宋体" w:hAnsi="Helvetica" w:cs="Helvetica"/>
+                <w:b/>
+                <w:bCs/>
+                <w:color w:val="008000"/>
+                <w:kern w:val="0"/>
+                <w:sz w:val="12"/>
+                <w:szCs w:val="12"/>
+              </w:rPr>
+              <w:t>&lt;foreach collection=</w:t>
+            </w:r>
+            <w:r>
+              <w:rPr>
+                <w:rFonts w:ascii="Helvetica" w:eastAsia="宋体" w:hAnsi="Helvetica" w:cs="Helvetica"/>
+                <w:b/>
+                <w:bCs/>
+                <w:color w:val="000080"/>
+                <w:kern w:val="0"/>
+                <w:sz w:val="12"/>
+                <w:szCs w:val="12"/>
+              </w:rPr>
+              <w:t>\"</w:t>
+            </w:r>
+            <w:r>
+              <w:rPr>
+                <w:rFonts w:ascii="Helvetica" w:eastAsia="宋体" w:hAnsi="Helvetica" w:cs="Helvetica"/>
+                <w:b/>
+                <w:bCs/>
+                <w:color w:val="008000"/>
+                <w:kern w:val="0"/>
+                <w:sz w:val="12"/>
+                <w:szCs w:val="12"/>
+              </w:rPr>
+              <w:t>cm.keys</w:t>
+            </w:r>
+            <w:r>
+              <w:rPr>
+                <w:rFonts w:ascii="Helvetica" w:eastAsia="宋体" w:hAnsi="Helvetica" w:cs="Helvetica"/>
+                <w:b/>
+                <w:bCs/>
+                <w:color w:val="000080"/>
+                <w:kern w:val="0"/>
+                <w:sz w:val="12"/>
+                <w:szCs w:val="12"/>
+              </w:rPr>
+              <w:t>\"</w:t>
+            </w:r>
+            <w:r>
+              <w:rPr>
+                <w:rFonts w:ascii="Helvetica" w:eastAsia="宋体" w:hAnsi="Helvetica" w:cs="Helvetica"/>
+                <w:b/>
+                <w:bCs/>
+                <w:color w:val="008000"/>
+                <w:kern w:val="0"/>
+                <w:sz w:val="12"/>
+                <w:szCs w:val="12"/>
+              </w:rPr>
+              <w:t xml:space="preserve"> item=</w:t>
+            </w:r>
+            <w:r>
+              <w:rPr>
+                <w:rFonts w:ascii="Helvetica" w:eastAsia="宋体" w:hAnsi="Helvetica" w:cs="Helvetica"/>
+                <w:b/>
+                <w:bCs/>
+                <w:color w:val="000080"/>
+                <w:kern w:val="0"/>
+                <w:sz w:val="12"/>
+                <w:szCs w:val="12"/>
+              </w:rPr>
+              <w:t>\"</w:t>
+            </w:r>
+            <w:r>
+              <w:rPr>
+                <w:rFonts w:ascii="Helvetica" w:eastAsia="宋体" w:hAnsi="Helvetica" w:cs="Helvetica"/>
+                <w:b/>
+                <w:bCs/>
+                <w:color w:val="008000"/>
+                <w:kern w:val="0"/>
+                <w:sz w:val="12"/>
+                <w:szCs w:val="12"/>
+              </w:rPr>
+              <w:t>k</w:t>
+            </w:r>
+            <w:r>
+              <w:rPr>
+                <w:rFonts w:ascii="Helvetica" w:eastAsia="宋体" w:hAnsi="Helvetica" w:cs="Helvetica"/>
+                <w:b/>
+                <w:bCs/>
+                <w:color w:val="000080"/>
+                <w:kern w:val="0"/>
+                <w:sz w:val="12"/>
+                <w:szCs w:val="12"/>
+              </w:rPr>
+              <w:t>\"</w:t>
+            </w:r>
+            <w:r>
+              <w:rPr>
+                <w:rFonts w:ascii="Helvetica" w:eastAsia="宋体" w:hAnsi="Helvetica" w:cs="Helvetica"/>
+                <w:b/>
+                <w:bCs/>
+                <w:color w:val="008000"/>
+                <w:kern w:val="0"/>
+                <w:sz w:val="12"/>
+                <w:szCs w:val="12"/>
+              </w:rPr>
+              <w:t xml:space="preserve"> separator=</w:t>
+            </w:r>
+            <w:r>
+              <w:rPr>
+                <w:rFonts w:ascii="Helvetica" w:eastAsia="宋体" w:hAnsi="Helvetica" w:cs="Helvetica"/>
+                <w:b/>
+                <w:bCs/>
+                <w:color w:val="000080"/>
+                <w:kern w:val="0"/>
+                <w:sz w:val="12"/>
+                <w:szCs w:val="12"/>
+              </w:rPr>
+              <w:t>\"</w:t>
+            </w:r>
+            <w:r>
+              <w:rPr>
+                <w:rFonts w:ascii="Helvetica" w:eastAsia="宋体" w:hAnsi="Helvetica" w:cs="Helvetica"/>
+                <w:b/>
+                <w:bCs/>
+                <w:color w:val="008000"/>
+                <w:kern w:val="0"/>
+                <w:sz w:val="12"/>
+                <w:szCs w:val="12"/>
+              </w:rPr>
+              <w:t>AND</w:t>
+            </w:r>
+            <w:r>
+              <w:rPr>
+                <w:rFonts w:ascii="Helvetica" w:eastAsia="宋体" w:hAnsi="Helvetica" w:cs="Helvetica"/>
+                <w:b/>
+                <w:bCs/>
+                <w:color w:val="000080"/>
+                <w:kern w:val="0"/>
+                <w:sz w:val="12"/>
+                <w:szCs w:val="12"/>
+              </w:rPr>
+              <w:t>\"</w:t>
+            </w:r>
+            <w:r>
+              <w:rPr>
+                <w:rFonts w:ascii="Helvetica" w:eastAsia="宋体" w:hAnsi="Helvetica" w:cs="Helvetica"/>
+                <w:b/>
+                <w:bCs/>
+                <w:color w:val="008000"/>
+                <w:kern w:val="0"/>
+                <w:sz w:val="12"/>
+                <w:szCs w:val="12"/>
+              </w:rPr>
+              <w:t>&gt; "</w:t>
+            </w:r>
+            <w:r>
+              <w:rPr>
+                <w:rFonts w:ascii="Helvetica" w:eastAsia="宋体" w:hAnsi="Helvetica" w:cs="Helvetica"/>
+                <w:color w:val="000000"/>
+                <w:kern w:val="0"/>
+                <w:sz w:val="12"/>
+                <w:szCs w:val="12"/>
+              </w:rPr>
+              <w:t>);</w:t>
+            </w:r>
+            <w:r>
+              <w:rPr>
+                <w:rFonts w:ascii="Helvetica" w:eastAsia="宋体" w:hAnsi="Helvetica" w:cs="Helvetica"/>
+                <w:color w:val="000000"/>
+                <w:kern w:val="0"/>
+                <w:sz w:val="12"/>
+                <w:szCs w:val="12"/>
+              </w:rPr>
+              <w:br/>
+              <w:t xml:space="preserve">    where.append(</w:t>
+            </w:r>
+            <w:r>
+              <w:rPr>
+                <w:rFonts w:ascii="Helvetica" w:eastAsia="宋体" w:hAnsi="Helvetica" w:cs="Helvetica"/>
+                <w:b/>
+                <w:bCs/>
+                <w:color w:val="008000"/>
+                <w:kern w:val="0"/>
+                <w:sz w:val="12"/>
+                <w:szCs w:val="12"/>
+              </w:rPr>
+              <w:t>"</w:t>
+            </w:r>
+            <w:r>
+              <w:rPr>
+                <w:rFonts w:ascii="Helvetica" w:eastAsia="宋体" w:hAnsi="Helvetica" w:cs="Helvetica"/>
+                <w:b/>
+                <w:bCs/>
+                <w:color w:val="000080"/>
+                <w:kern w:val="0"/>
+                <w:sz w:val="12"/>
+                <w:szCs w:val="12"/>
+              </w:rPr>
+              <w:t>\n</w:t>
+            </w:r>
+            <w:r>
+              <w:rPr>
+                <w:rFonts w:ascii="Helvetica" w:eastAsia="宋体" w:hAnsi="Helvetica" w:cs="Helvetica"/>
+                <w:b/>
+                <w:bCs/>
+                <w:color w:val="008000"/>
+                <w:kern w:val="0"/>
+                <w:sz w:val="12"/>
+                <w:szCs w:val="12"/>
+              </w:rPr>
+              <w:t>&lt;if test=</w:t>
+            </w:r>
+            <w:r>
+              <w:rPr>
+                <w:rFonts w:ascii="Helvetica" w:eastAsia="宋体" w:hAnsi="Helvetica" w:cs="Helvetica"/>
+                <w:b/>
+                <w:bCs/>
+                <w:color w:val="000080"/>
+                <w:kern w:val="0"/>
+                <w:sz w:val="12"/>
+                <w:szCs w:val="12"/>
+              </w:rPr>
+              <w:t>\"</w:t>
+            </w:r>
+            <w:r>
+              <w:rPr>
+                <w:rFonts w:ascii="Helvetica" w:eastAsia="宋体" w:hAnsi="Helvetica" w:cs="Helvetica"/>
+                <w:b/>
+                <w:bCs/>
+                <w:color w:val="008000"/>
+                <w:kern w:val="0"/>
+                <w:sz w:val="12"/>
+                <w:szCs w:val="12"/>
+              </w:rPr>
+              <w:t>cm[k]!=null</w:t>
+            </w:r>
+            <w:r>
+              <w:rPr>
+                <w:rFonts w:ascii="Helvetica" w:eastAsia="宋体" w:hAnsi="Helvetica" w:cs="Helvetica"/>
+                <w:b/>
+                <w:bCs/>
+                <w:color w:val="000080"/>
+                <w:kern w:val="0"/>
+                <w:sz w:val="12"/>
+                <w:szCs w:val="12"/>
+              </w:rPr>
+              <w:t>\"</w:t>
+            </w:r>
+            <w:r>
+              <w:rPr>
+                <w:rFonts w:ascii="Helvetica" w:eastAsia="宋体" w:hAnsi="Helvetica" w:cs="Helvetica"/>
+                <w:b/>
+                <w:bCs/>
+                <w:color w:val="008000"/>
+                <w:kern w:val="0"/>
+                <w:sz w:val="12"/>
+                <w:szCs w:val="12"/>
+              </w:rPr>
+              <w:t>&gt;"</w:t>
+            </w:r>
+            <w:r>
+              <w:rPr>
+                <w:rFonts w:ascii="Helvetica" w:eastAsia="宋体" w:hAnsi="Helvetica" w:cs="Helvetica"/>
+                <w:color w:val="000000"/>
+                <w:kern w:val="0"/>
+                <w:sz w:val="12"/>
+                <w:szCs w:val="12"/>
+              </w:rPr>
+              <w:t>).append(</w:t>
+            </w:r>
+            <w:r>
+              <w:rPr>
+                <w:rFonts w:ascii="Helvetica" w:eastAsia="宋体" w:hAnsi="Helvetica" w:cs="Helvetica"/>
+                <w:b/>
+                <w:bCs/>
+                <w:color w:val="008000"/>
+                <w:kern w:val="0"/>
+                <w:sz w:val="12"/>
+                <w:szCs w:val="12"/>
+              </w:rPr>
+              <w:t>"${k}=#{cm[${k}]}"</w:t>
+            </w:r>
+            <w:r>
+              <w:rPr>
+                <w:rFonts w:ascii="Helvetica" w:eastAsia="宋体" w:hAnsi="Helvetica" w:cs="Helvetica"/>
+                <w:color w:val="000000"/>
+                <w:kern w:val="0"/>
+                <w:sz w:val="12"/>
+                <w:szCs w:val="12"/>
+              </w:rPr>
+              <w:t>).append(</w:t>
+            </w:r>
+            <w:r>
+              <w:rPr>
+                <w:rFonts w:ascii="Helvetica" w:eastAsia="宋体" w:hAnsi="Helvetica" w:cs="Helvetica"/>
+                <w:b/>
+                <w:bCs/>
+                <w:color w:val="008000"/>
+                <w:kern w:val="0"/>
+                <w:sz w:val="12"/>
+                <w:szCs w:val="12"/>
+              </w:rPr>
+              <w:t>"&lt;/if&gt;"</w:t>
+            </w:r>
+            <w:r>
+              <w:rPr>
+                <w:rFonts w:ascii="Helvetica" w:eastAsia="宋体" w:hAnsi="Helvetica" w:cs="Helvetica"/>
+                <w:color w:val="000000"/>
+                <w:kern w:val="0"/>
+                <w:sz w:val="12"/>
+                <w:szCs w:val="12"/>
+              </w:rPr>
+              <w:t>);</w:t>
+            </w:r>
+            <w:r>
+              <w:rPr>
+                <w:rFonts w:ascii="Helvetica" w:eastAsia="宋体" w:hAnsi="Helvetica" w:cs="Helvetica"/>
+                <w:color w:val="000000"/>
+                <w:kern w:val="0"/>
+                <w:sz w:val="12"/>
+                <w:szCs w:val="12"/>
+              </w:rPr>
+              <w:br/>
+              <w:t xml:space="preserve">    where.append(</w:t>
+            </w:r>
+            <w:r>
+              <w:rPr>
+                <w:rFonts w:ascii="Helvetica" w:eastAsia="宋体" w:hAnsi="Helvetica" w:cs="Helvetica"/>
+                <w:b/>
+                <w:bCs/>
+                <w:color w:val="008000"/>
+                <w:kern w:val="0"/>
+                <w:sz w:val="12"/>
+                <w:szCs w:val="12"/>
+              </w:rPr>
+              <w:t>"</w:t>
+            </w:r>
+            <w:r>
+              <w:rPr>
+                <w:rFonts w:ascii="Helvetica" w:eastAsia="宋体" w:hAnsi="Helvetica" w:cs="Helvetica"/>
+                <w:b/>
+                <w:bCs/>
+                <w:color w:val="000080"/>
+                <w:kern w:val="0"/>
+                <w:sz w:val="12"/>
+                <w:szCs w:val="12"/>
+              </w:rPr>
+              <w:t>\n</w:t>
+            </w:r>
+            <w:r>
+              <w:rPr>
+                <w:rFonts w:ascii="Helvetica" w:eastAsia="宋体" w:hAnsi="Helvetica" w:cs="Helvetica"/>
+                <w:b/>
+                <w:bCs/>
+                <w:color w:val="008000"/>
+                <w:kern w:val="0"/>
+                <w:sz w:val="12"/>
+                <w:szCs w:val="12"/>
+              </w:rPr>
+              <w:t>&lt;/foreach&gt;"</w:t>
+            </w:r>
+            <w:r>
+              <w:rPr>
+                <w:rFonts w:ascii="Helvetica" w:eastAsia="宋体" w:hAnsi="Helvetica" w:cs="Helvetica"/>
+                <w:color w:val="000000"/>
+                <w:kern w:val="0"/>
+                <w:sz w:val="12"/>
+                <w:szCs w:val="12"/>
+              </w:rPr>
+              <w:t>);</w:t>
+            </w:r>
+            <w:r>
+              <w:rPr>
+                <w:rFonts w:ascii="Helvetica" w:eastAsia="宋体" w:hAnsi="Helvetica" w:cs="Helvetica"/>
+                <w:color w:val="000000"/>
+                <w:kern w:val="0"/>
+                <w:sz w:val="12"/>
+                <w:szCs w:val="12"/>
+              </w:rPr>
+              <w:br/>
+              <w:t xml:space="preserve">    </w:t>
+            </w:r>
+            <w:r>
+              <w:rPr>
+                <w:rFonts w:ascii="Helvetica" w:eastAsia="宋体" w:hAnsi="Helvetica" w:cs="Helvetica"/>
+                <w:b/>
+                <w:bCs/>
+                <w:color w:val="000080"/>
+                <w:kern w:val="0"/>
+                <w:sz w:val="12"/>
+                <w:szCs w:val="12"/>
+              </w:rPr>
+              <w:t xml:space="preserve">return </w:t>
+            </w:r>
+            <w:r>
+              <w:rPr>
+                <w:rFonts w:ascii="Helvetica" w:eastAsia="宋体" w:hAnsi="Helvetica" w:cs="Helvetica"/>
+                <w:color w:val="000000"/>
+                <w:kern w:val="0"/>
+                <w:sz w:val="12"/>
+                <w:szCs w:val="12"/>
+              </w:rPr>
+              <w:t>where.toString();</w:t>
+            </w:r>
+            <w:r>
+              <w:rPr>
+                <w:rFonts w:ascii="Helvetica" w:eastAsia="宋体" w:hAnsi="Helvetica" w:cs="Helvetica"/>
+                <w:color w:val="000000"/>
+                <w:kern w:val="0"/>
+                <w:sz w:val="12"/>
+                <w:szCs w:val="12"/>
+              </w:rPr>
+              <w:br/>
+              <w:t>}</w:t>
+            </w:r>
+          </w:p>
+        </w:tc>
+      </w:tr>
+    </w:tbl>
+    <w:p>
+      <w:pPr>
+        <w:pStyle w:val="HTML"/>
+        <w:widowControl/>
+        <w:shd w:val="clear" w:color="auto" w:fill="FCFEFF"/>
+        <w:rPr>
           <w:rFonts w:ascii="Microsoft JhengHei UI" w:hAnsi="Microsoft JhengHei UI" w:cs="Microsoft JhengHei UI"/>
           <w:b/>
           <w:color w:val="000000"/>
@@ -17226,6 +18461,21 @@
       </w:pPr>
       <w:bookmarkStart w:id="0" w:name="_GoBack"/>
       <w:bookmarkEnd w:id="0"/>
+    </w:p>
+    <w:p>
+      <w:pPr>
+        <w:pStyle w:val="HTML"/>
+        <w:widowControl/>
+        <w:shd w:val="clear" w:color="auto" w:fill="FCFEFF"/>
+        <w:rPr>
+          <w:rFonts w:ascii="Microsoft JhengHei UI" w:hAnsi="Microsoft JhengHei UI" w:cs="Microsoft JhengHei UI" w:hint="default"/>
+          <w:b/>
+          <w:color w:val="000000"/>
+          <w:sz w:val="13"/>
+          <w:szCs w:val="13"/>
+          <w:shd w:val="clear" w:color="auto" w:fill="FCFEFF"/>
+        </w:rPr>
+      </w:pPr>
     </w:p>
     <w:p>
       <w:pPr>
@@ -17632,7 +18882,7 @@
     <w:lsdException w:name="HTML Top of Form" w:semiHidden="1" w:uiPriority="99" w:unhideWhenUsed="1"/>
     <w:lsdException w:name="HTML Bottom of Form" w:semiHidden="1" w:uiPriority="99" w:unhideWhenUsed="1"/>
     <w:lsdException w:name="Normal (Web)" w:qFormat="1"/>
-    <w:lsdException w:name="HTML Preformatted" w:qFormat="1"/>
+    <w:lsdException w:name="HTML Preformatted" w:uiPriority="99" w:qFormat="1"/>
     <w:lsdException w:name="Normal Table" w:semiHidden="1" w:unhideWhenUsed="1" w:qFormat="1"/>
     <w:lsdException w:name="No List" w:semiHidden="1" w:uiPriority="99" w:unhideWhenUsed="1"/>
     <w:lsdException w:name="Outline List 1" w:semiHidden="1" w:uiPriority="99" w:unhideWhenUsed="1"/>
@@ -17964,6 +19214,8 @@
   <w:style w:type="paragraph" w:styleId="HTML">
     <w:name w:val="HTML Preformatted"/>
     <w:basedOn w:val="a"/>
+    <w:link w:val="HTML0"/>
+    <w:uiPriority w:val="99"/>
     <w:qFormat/>
     <w:pPr>
       <w:tabs>
@@ -18088,6 +19340,33 @@
       <w:rFonts w:asciiTheme="minorHAnsi" w:eastAsiaTheme="minorEastAsia" w:hAnsiTheme="minorHAnsi" w:cstheme="minorBidi"/>
       <w:kern w:val="2"/>
       <w:sz w:val="21"/>
+      <w:szCs w:val="24"/>
+    </w:rPr>
+  </w:style>
+  <w:style w:type="table" w:styleId="aa">
+    <w:name w:val="Table Grid"/>
+    <w:basedOn w:val="a1"/>
+    <w:rsid w:val="00B450E6"/>
+    <w:tblPr>
+      <w:tblBorders>
+        <w:top w:val="single" w:sz="4" w:space="0" w:color="auto"/>
+        <w:left w:val="single" w:sz="4" w:space="0" w:color="auto"/>
+        <w:bottom w:val="single" w:sz="4" w:space="0" w:color="auto"/>
+        <w:right w:val="single" w:sz="4" w:space="0" w:color="auto"/>
+        <w:insideH w:val="single" w:sz="4" w:space="0" w:color="auto"/>
+        <w:insideV w:val="single" w:sz="4" w:space="0" w:color="auto"/>
+      </w:tblBorders>
+    </w:tblPr>
+  </w:style>
+  <w:style w:type="character" w:customStyle="1" w:styleId="HTML0">
+    <w:name w:val="HTML 预设格式 字符"/>
+    <w:basedOn w:val="a0"/>
+    <w:link w:val="HTML"/>
+    <w:uiPriority w:val="99"/>
+    <w:rsid w:val="00B450E6"/>
+    <w:rPr>
+      <w:rFonts w:ascii="宋体" w:hAnsi="宋体"/>
+      <w:sz w:val="24"/>
       <w:szCs w:val="24"/>
     </w:rPr>
   </w:style>
@@ -18371,7 +19650,7 @@
 </file>
 
 <file path=customXml/itemProps2.xml><?xml version="1.0" encoding="utf-8"?>
-<ds:datastoreItem xmlns:ds="http://schemas.openxmlformats.org/officeDocument/2006/customXml" ds:itemID="{CB7444E3-4F15-4CD7-8BF5-C099E1E5DB3D}">
+<ds:datastoreItem xmlns:ds="http://schemas.openxmlformats.org/officeDocument/2006/customXml" ds:itemID="{56031C58-747E-4D42-9F95-E592D63E3F2C}">
   <ds:schemaRefs>
     <ds:schemaRef ds:uri="http://schemas.openxmlformats.org/officeDocument/2006/bibliography"/>
   </ds:schemaRefs>

</xml_diff>

<commit_message>
解决insert by map 异常：不处理insert map 原样返回 青苗 2016/7/29 23:56
</commit_message>
<xml_diff>
--- a/mydocs/Mybatis-plus-taste记录.docx
+++ b/mydocs/Mybatis-plus-taste记录.docx
@@ -11290,10 +11290,6 @@
     <w:p>
       <w:pPr>
         <w:pStyle w:val="1"/>
-        <w:widowControl/>
-        <w:shd w:val="clear" w:color="auto" w:fill="FFFFFF"/>
-        <w:spacing w:beforeAutospacing="0" w:afterAutospacing="0" w:line="273" w:lineRule="atLeast"/>
-        <w:textAlignment w:val="baseline"/>
         <w:rPr>
           <w:rFonts w:ascii="Helvetica" w:eastAsia="Helvetica" w:hAnsi="Helvetica" w:cs="Helvetica" w:hint="default"/>
           <w:bCs/>
@@ -12321,6 +12317,7 @@
           <w:szCs w:val="13"/>
           <w:shd w:val="clear" w:color="auto" w:fill="FCFEFF"/>
         </w:rPr>
+        <w:lastRenderedPageBreak/>
         <w:tab/>
         <w:t xml:space="preserve">    &lt;if test="i.age!=null"&gt;</w:t>
       </w:r>
@@ -12360,7 +12357,6 @@
           <w:szCs w:val="13"/>
           <w:shd w:val="clear" w:color="auto" w:fill="FCFEFF"/>
         </w:rPr>
-        <w:lastRenderedPageBreak/>
         <w:tab/>
         <w:t xml:space="preserve">    &lt;/if&gt;</w:t>
       </w:r>
@@ -14388,6 +14384,7 @@
           <w:szCs w:val="13"/>
           <w:shd w:val="clear" w:color="auto" w:fill="FCFEFF"/>
         </w:rPr>
+        <w:lastRenderedPageBreak/>
         <w:t>这次</w:t>
       </w:r>
       <w:r>
@@ -15650,6 +15647,7 @@
         <w:pStyle w:val="HTML"/>
         <w:widowControl/>
         <w:shd w:val="clear" w:color="auto" w:fill="FCFEFF"/>
+        <w:outlineLvl w:val="0"/>
         <w:rPr>
           <w:rFonts w:ascii="微软雅黑" w:eastAsia="微软雅黑" w:hAnsi="微软雅黑" w:cs="微软雅黑" w:hint="default"/>
           <w:b/>
@@ -16737,6 +16735,7 @@
         <w:pStyle w:val="HTML"/>
         <w:widowControl/>
         <w:shd w:val="clear" w:color="auto" w:fill="FCFEFF"/>
+        <w:outlineLvl w:val="0"/>
         <w:rPr>
           <w:rFonts w:ascii="微软雅黑" w:eastAsia="微软雅黑" w:hAnsi="微软雅黑" w:cs="微软雅黑" w:hint="default"/>
           <w:b/>
@@ -17201,7 +17200,7 @@
         <w:widowControl/>
         <w:shd w:val="clear" w:color="auto" w:fill="FCFEFF"/>
         <w:rPr>
-          <w:rFonts w:ascii="Microsoft JhengHei UI" w:hAnsi="Microsoft JhengHei UI" w:cs="Microsoft JhengHei UI" w:hint="default"/>
+          <w:rFonts w:ascii="Microsoft JhengHei UI" w:hAnsi="Microsoft JhengHei UI" w:cs="Microsoft JhengHei UI"/>
           <w:b/>
           <w:color w:val="000000"/>
           <w:sz w:val="13"/>
@@ -17224,6 +17223,28 @@
           <w:shd w:val="clear" w:color="auto" w:fill="FCFEFF"/>
         </w:rPr>
       </w:pPr>
+      <w:r>
+        <w:rPr>
+          <w:rFonts w:ascii="Microsoft JhengHei UI" w:hAnsi="Microsoft JhengHei UI" w:cs="Microsoft JhengHei UI"/>
+          <w:b/>
+          <w:color w:val="000000"/>
+          <w:sz w:val="13"/>
+          <w:szCs w:val="13"/>
+          <w:shd w:val="clear" w:color="auto" w:fill="FCFEFF"/>
+        </w:rPr>
+        <w:t>[</w:t>
+      </w:r>
+      <w:r>
+        <w:rPr>
+          <w:rFonts w:ascii="Microsoft JhengHei UI" w:hAnsi="Microsoft JhengHei UI" w:cs="Microsoft JhengHei UI" w:hint="default"/>
+          <w:b/>
+          <w:color w:val="000000"/>
+          <w:sz w:val="13"/>
+          <w:szCs w:val="13"/>
+          <w:shd w:val="clear" w:color="auto" w:fill="FCFEFF"/>
+        </w:rPr>
+        <w:t>1510]</w:t>
+      </w:r>
     </w:p>
     <w:p>
       <w:pPr>
@@ -17248,18 +17269,18 @@
           <w:szCs w:val="13"/>
           <w:shd w:val="clear" w:color="auto" w:fill="FCFEFF"/>
         </w:rPr>
-        <w:t>[</w:t>
-      </w:r>
-      <w:r>
-        <w:rPr>
-          <w:rFonts w:ascii="Microsoft JhengHei UI" w:hAnsi="Microsoft JhengHei UI" w:cs="Microsoft JhengHei UI" w:hint="default"/>
-          <w:b/>
-          <w:color w:val="000000"/>
-          <w:sz w:val="13"/>
-          <w:szCs w:val="13"/>
-          <w:shd w:val="clear" w:color="auto" w:fill="FCFEFF"/>
-        </w:rPr>
-        <w:t>1510]</w:t>
+        <w:t>版本：</w:t>
+      </w:r>
+      <w:r>
+        <w:rPr>
+          <w:rFonts w:ascii="Microsoft JhengHei UI" w:hAnsi="Microsoft JhengHei UI" w:cs="Microsoft JhengHei UI"/>
+          <w:b/>
+          <w:color w:val="000000"/>
+          <w:sz w:val="13"/>
+          <w:szCs w:val="13"/>
+          <w:shd w:val="clear" w:color="auto" w:fill="FCFEFF"/>
+        </w:rPr>
+        <w:t>5e130429a8721315b8f85e78f88ad76d89c3e5b8</w:t>
       </w:r>
     </w:p>
     <w:p>
@@ -17278,25 +17299,80 @@
       </w:pPr>
       <w:r>
         <w:rPr>
-          <w:rFonts w:ascii="Microsoft JhengHei UI" w:hAnsi="Microsoft JhengHei UI" w:cs="Microsoft JhengHei UI"/>
-          <w:b/>
-          <w:color w:val="000000"/>
-          <w:sz w:val="13"/>
-          <w:szCs w:val="13"/>
-          <w:shd w:val="clear" w:color="auto" w:fill="FCFEFF"/>
-        </w:rPr>
-        <w:t>版本：</w:t>
-      </w:r>
-      <w:r>
-        <w:rPr>
-          <w:rFonts w:ascii="Microsoft JhengHei UI" w:hAnsi="Microsoft JhengHei UI" w:cs="Microsoft JhengHei UI"/>
-          <w:b/>
-          <w:color w:val="000000"/>
-          <w:sz w:val="13"/>
-          <w:szCs w:val="13"/>
-          <w:shd w:val="clear" w:color="auto" w:fill="FCFEFF"/>
-        </w:rPr>
-        <w:t>5e130429a8721315b8f85e78f88ad76d89c3e5b8</w:t>
+          <w:rFonts w:ascii="Microsoft JhengHei UI" w:hAnsi="Microsoft JhengHei UI" w:cs="Microsoft JhengHei UI" w:hint="default"/>
+          <w:b/>
+          <w:color w:val="000000"/>
+          <w:sz w:val="13"/>
+          <w:szCs w:val="13"/>
+          <w:shd w:val="clear" w:color="auto" w:fill="FCFEFF"/>
+        </w:rPr>
+        <w:t>C</w:t>
+      </w:r>
+      <w:r>
+        <w:rPr>
+          <w:rFonts w:ascii="Microsoft JhengHei UI" w:hAnsi="Microsoft JhengHei UI" w:cs="Microsoft JhengHei UI"/>
+          <w:b/>
+          <w:color w:val="000000"/>
+          <w:sz w:val="13"/>
+          <w:szCs w:val="13"/>
+          <w:shd w:val="clear" w:color="auto" w:fill="FCFEFF"/>
+        </w:rPr>
+        <w:t>ommit</w:t>
+      </w:r>
+      <w:r>
+        <w:rPr>
+          <w:rFonts w:ascii="Microsoft JhengHei UI" w:hAnsi="Microsoft JhengHei UI" w:cs="Microsoft JhengHei UI" w:hint="default"/>
+          <w:b/>
+          <w:color w:val="000000"/>
+          <w:sz w:val="13"/>
+          <w:szCs w:val="13"/>
+          <w:shd w:val="clear" w:color="auto" w:fill="FCFEFF"/>
+        </w:rPr>
+        <w:t xml:space="preserve">: </w:t>
+      </w:r>
+      <w:r>
+        <w:rPr>
+          <w:rFonts w:ascii="Microsoft JhengHei UI" w:hAnsi="Microsoft JhengHei UI" w:cs="Microsoft JhengHei UI"/>
+          <w:b/>
+          <w:color w:val="000000"/>
+          <w:sz w:val="13"/>
+          <w:szCs w:val="13"/>
+          <w:shd w:val="clear" w:color="auto" w:fill="FCFEFF"/>
+        </w:rPr>
+        <w:t>升级</w:t>
+      </w:r>
+      <w:r>
+        <w:rPr>
+          <w:rFonts w:ascii="Microsoft JhengHei UI" w:hAnsi="Microsoft JhengHei UI" w:cs="Microsoft JhengHei UI"/>
+          <w:b/>
+          <w:color w:val="000000"/>
+          <w:sz w:val="13"/>
+          <w:szCs w:val="13"/>
+          <w:shd w:val="clear" w:color="auto" w:fill="FCFEFF"/>
+        </w:rPr>
+        <w:t xml:space="preserve"> 1.3.2 </w:t>
+      </w:r>
+      <w:r>
+        <w:rPr>
+          <w:rFonts w:ascii="Microsoft JhengHei UI" w:hAnsi="Microsoft JhengHei UI" w:cs="Microsoft JhengHei UI"/>
+          <w:b/>
+          <w:color w:val="000000"/>
+          <w:sz w:val="13"/>
+          <w:szCs w:val="13"/>
+          <w:shd w:val="clear" w:color="auto" w:fill="FCFEFF"/>
+        </w:rPr>
+        <w:t>新增</w:t>
+      </w:r>
+      <w:r>
+        <w:rPr>
+          <w:rFonts w:ascii="Microsoft JhengHei UI" w:hAnsi="Microsoft JhengHei UI" w:cs="Microsoft JhengHei UI"/>
+          <w:b/>
+          <w:color w:val="000000"/>
+          <w:sz w:val="13"/>
+          <w:szCs w:val="13"/>
+          <w:shd w:val="clear" w:color="auto" w:fill="FCFEFF"/>
+        </w:rPr>
+        <w:t xml:space="preserve"> deleteByMap , selectByMap hubin 2016/7/8 17:23</w:t>
       </w:r>
     </w:p>
     <w:p>
@@ -17313,83 +17389,6 @@
           <w:shd w:val="clear" w:color="auto" w:fill="FCFEFF"/>
         </w:rPr>
       </w:pPr>
-      <w:r>
-        <w:rPr>
-          <w:rFonts w:ascii="Microsoft JhengHei UI" w:hAnsi="Microsoft JhengHei UI" w:cs="Microsoft JhengHei UI" w:hint="default"/>
-          <w:b/>
-          <w:color w:val="000000"/>
-          <w:sz w:val="13"/>
-          <w:szCs w:val="13"/>
-          <w:shd w:val="clear" w:color="auto" w:fill="FCFEFF"/>
-        </w:rPr>
-        <w:t>C</w:t>
-      </w:r>
-      <w:r>
-        <w:rPr>
-          <w:rFonts w:ascii="Microsoft JhengHei UI" w:hAnsi="Microsoft JhengHei UI" w:cs="Microsoft JhengHei UI"/>
-          <w:b/>
-          <w:color w:val="000000"/>
-          <w:sz w:val="13"/>
-          <w:szCs w:val="13"/>
-          <w:shd w:val="clear" w:color="auto" w:fill="FCFEFF"/>
-        </w:rPr>
-        <w:t>ommit</w:t>
-      </w:r>
-      <w:r>
-        <w:rPr>
-          <w:rFonts w:ascii="Microsoft JhengHei UI" w:hAnsi="Microsoft JhengHei UI" w:cs="Microsoft JhengHei UI" w:hint="default"/>
-          <w:b/>
-          <w:color w:val="000000"/>
-          <w:sz w:val="13"/>
-          <w:szCs w:val="13"/>
-          <w:shd w:val="clear" w:color="auto" w:fill="FCFEFF"/>
-        </w:rPr>
-        <w:t xml:space="preserve">: </w:t>
-      </w:r>
-      <w:r>
-        <w:rPr>
-          <w:rFonts w:ascii="Microsoft JhengHei UI" w:hAnsi="Microsoft JhengHei UI" w:cs="Microsoft JhengHei UI"/>
-          <w:b/>
-          <w:color w:val="000000"/>
-          <w:sz w:val="13"/>
-          <w:szCs w:val="13"/>
-          <w:shd w:val="clear" w:color="auto" w:fill="FCFEFF"/>
-        </w:rPr>
-        <w:t>升级</w:t>
-      </w:r>
-      <w:r>
-        <w:rPr>
-          <w:rFonts w:ascii="Microsoft JhengHei UI" w:hAnsi="Microsoft JhengHei UI" w:cs="Microsoft JhengHei UI"/>
-          <w:b/>
-          <w:color w:val="000000"/>
-          <w:sz w:val="13"/>
-          <w:szCs w:val="13"/>
-          <w:shd w:val="clear" w:color="auto" w:fill="FCFEFF"/>
-        </w:rPr>
-        <w:t xml:space="preserve"> 1.3.2 </w:t>
-      </w:r>
-      <w:r>
-        <w:rPr>
-          <w:rFonts w:ascii="Microsoft JhengHei UI" w:hAnsi="Microsoft JhengHei UI" w:cs="Microsoft JhengHei UI"/>
-          <w:b/>
-          <w:color w:val="000000"/>
-          <w:sz w:val="13"/>
-          <w:szCs w:val="13"/>
-          <w:shd w:val="clear" w:color="auto" w:fill="FCFEFF"/>
-        </w:rPr>
-        <w:t>新增</w:t>
-      </w:r>
-      <w:r>
-        <w:rPr>
-          <w:rFonts w:ascii="Microsoft JhengHei UI" w:hAnsi="Microsoft JhengHei UI" w:cs="Microsoft JhengHei UI"/>
-          <w:b/>
-          <w:color w:val="000000"/>
-          <w:sz w:val="13"/>
-          <w:szCs w:val="13"/>
-          <w:shd w:val="clear" w:color="auto" w:fill="FCFEFF"/>
-        </w:rPr>
-        <w:t xml:space="preserve"> deleteByMap , selectByMap hubin 2016/7/8 17:23</w:t>
-      </w:r>
     </w:p>
     <w:p>
       <w:pPr>
@@ -17405,12 +17404,51 @@
           <w:shd w:val="clear" w:color="auto" w:fill="FCFEFF"/>
         </w:rPr>
       </w:pPr>
-    </w:p>
-    <w:p>
-      <w:pPr>
-        <w:pStyle w:val="HTML"/>
-        <w:widowControl/>
-        <w:shd w:val="clear" w:color="auto" w:fill="FCFEFF"/>
+      <w:r>
+        <w:rPr>
+          <w:rFonts w:ascii="Microsoft JhengHei UI" w:hAnsi="Microsoft JhengHei UI" w:cs="Microsoft JhengHei UI"/>
+          <w:b/>
+          <w:color w:val="000000"/>
+          <w:sz w:val="13"/>
+          <w:szCs w:val="13"/>
+          <w:shd w:val="clear" w:color="auto" w:fill="FCFEFF"/>
+        </w:rPr>
+        <w:t>这两个方法的支持，增加了</w:t>
+      </w:r>
+      <w:r>
+        <w:rPr>
+          <w:rFonts w:ascii="Microsoft JhengHei UI" w:hAnsi="Microsoft JhengHei UI" w:cs="Microsoft JhengHei UI"/>
+          <w:b/>
+          <w:color w:val="000000"/>
+          <w:sz w:val="13"/>
+          <w:szCs w:val="13"/>
+          <w:shd w:val="clear" w:color="auto" w:fill="FCFEFF"/>
+        </w:rPr>
+        <w:t>sql</w:t>
+      </w:r>
+      <w:r>
+        <w:rPr>
+          <w:rFonts w:ascii="Microsoft JhengHei UI" w:hAnsi="Microsoft JhengHei UI" w:cs="Microsoft JhengHei UI"/>
+          <w:b/>
+          <w:color w:val="000000"/>
+          <w:sz w:val="13"/>
+          <w:szCs w:val="13"/>
+          <w:shd w:val="clear" w:color="auto" w:fill="FCFEFF"/>
+        </w:rPr>
+        <w:t>的选择条目。使用</w:t>
+      </w:r>
+      <w:r>
+        <w:rPr>
+          <w:rFonts w:ascii="Microsoft JhengHei UI" w:hAnsi="Microsoft JhengHei UI" w:cs="Microsoft JhengHei UI"/>
+          <w:b/>
+          <w:color w:val="000000"/>
+          <w:sz w:val="13"/>
+          <w:szCs w:val="13"/>
+          <w:shd w:val="clear" w:color="auto" w:fill="FCFEFF"/>
+        </w:rPr>
+        <w:t>M</w:t>
+      </w:r>
+      <w:r>
         <w:rPr>
           <w:rFonts w:ascii="Microsoft JhengHei UI" w:hAnsi="Microsoft JhengHei UI" w:cs="Microsoft JhengHei UI" w:hint="default"/>
           <w:b/>
@@ -17419,50 +17457,29 @@
           <w:szCs w:val="13"/>
           <w:shd w:val="clear" w:color="auto" w:fill="FCFEFF"/>
         </w:rPr>
-      </w:pPr>
-      <w:r>
-        <w:rPr>
-          <w:rFonts w:ascii="Microsoft JhengHei UI" w:hAnsi="Microsoft JhengHei UI" w:cs="Microsoft JhengHei UI"/>
-          <w:b/>
-          <w:color w:val="000000"/>
-          <w:sz w:val="13"/>
-          <w:szCs w:val="13"/>
-          <w:shd w:val="clear" w:color="auto" w:fill="FCFEFF"/>
-        </w:rPr>
-        <w:t>这两个方法的支持，增加了</w:t>
-      </w:r>
-      <w:r>
-        <w:rPr>
-          <w:rFonts w:ascii="Microsoft JhengHei UI" w:hAnsi="Microsoft JhengHei UI" w:cs="Microsoft JhengHei UI"/>
-          <w:b/>
-          <w:color w:val="000000"/>
-          <w:sz w:val="13"/>
-          <w:szCs w:val="13"/>
-          <w:shd w:val="clear" w:color="auto" w:fill="FCFEFF"/>
-        </w:rPr>
-        <w:t>sql</w:t>
-      </w:r>
-      <w:r>
-        <w:rPr>
-          <w:rFonts w:ascii="Microsoft JhengHei UI" w:hAnsi="Microsoft JhengHei UI" w:cs="Microsoft JhengHei UI"/>
-          <w:b/>
-          <w:color w:val="000000"/>
-          <w:sz w:val="13"/>
-          <w:szCs w:val="13"/>
-          <w:shd w:val="clear" w:color="auto" w:fill="FCFEFF"/>
-        </w:rPr>
-        <w:t>的选择条目。使用</w:t>
-      </w:r>
-      <w:r>
-        <w:rPr>
-          <w:rFonts w:ascii="Microsoft JhengHei UI" w:hAnsi="Microsoft JhengHei UI" w:cs="Microsoft JhengHei UI"/>
-          <w:b/>
-          <w:color w:val="000000"/>
-          <w:sz w:val="13"/>
-          <w:szCs w:val="13"/>
-          <w:shd w:val="clear" w:color="auto" w:fill="FCFEFF"/>
-        </w:rPr>
-        <w:t>M</w:t>
+        <w:t>ap</w:t>
+      </w:r>
+      <w:r>
+        <w:rPr>
+          <w:rFonts w:ascii="Microsoft JhengHei UI" w:hAnsi="Microsoft JhengHei UI" w:cs="Microsoft JhengHei UI"/>
+          <w:b/>
+          <w:color w:val="000000"/>
+          <w:sz w:val="13"/>
+          <w:szCs w:val="13"/>
+          <w:shd w:val="clear" w:color="auto" w:fill="FCFEFF"/>
+        </w:rPr>
+        <w:t>对象来代替</w:t>
+      </w:r>
+      <w:r>
+        <w:rPr>
+          <w:rFonts w:ascii="Microsoft JhengHei UI" w:hAnsi="Microsoft JhengHei UI" w:cs="Microsoft JhengHei UI"/>
+          <w:b/>
+          <w:color w:val="000000"/>
+          <w:sz w:val="13"/>
+          <w:szCs w:val="13"/>
+          <w:shd w:val="clear" w:color="auto" w:fill="FCFEFF"/>
+        </w:rPr>
+        <w:t>E</w:t>
       </w:r>
       <w:r>
         <w:rPr>
@@ -17473,39 +17490,6 @@
           <w:szCs w:val="13"/>
           <w:shd w:val="clear" w:color="auto" w:fill="FCFEFF"/>
         </w:rPr>
-        <w:t>ap</w:t>
-      </w:r>
-      <w:r>
-        <w:rPr>
-          <w:rFonts w:ascii="Microsoft JhengHei UI" w:hAnsi="Microsoft JhengHei UI" w:cs="Microsoft JhengHei UI"/>
-          <w:b/>
-          <w:color w:val="000000"/>
-          <w:sz w:val="13"/>
-          <w:szCs w:val="13"/>
-          <w:shd w:val="clear" w:color="auto" w:fill="FCFEFF"/>
-        </w:rPr>
-        <w:t>对象来代替</w:t>
-      </w:r>
-      <w:r>
-        <w:rPr>
-          <w:rFonts w:ascii="Microsoft JhengHei UI" w:hAnsi="Microsoft JhengHei UI" w:cs="Microsoft JhengHei UI"/>
-          <w:b/>
-          <w:color w:val="000000"/>
-          <w:sz w:val="13"/>
-          <w:szCs w:val="13"/>
-          <w:shd w:val="clear" w:color="auto" w:fill="FCFEFF"/>
-        </w:rPr>
-        <w:t>E</w:t>
-      </w:r>
-      <w:r>
-        <w:rPr>
-          <w:rFonts w:ascii="Microsoft JhengHei UI" w:hAnsi="Microsoft JhengHei UI" w:cs="Microsoft JhengHei UI" w:hint="default"/>
-          <w:b/>
-          <w:color w:val="000000"/>
-          <w:sz w:val="13"/>
-          <w:szCs w:val="13"/>
-          <w:shd w:val="clear" w:color="auto" w:fill="FCFEFF"/>
-        </w:rPr>
         <w:t>ntity</w:t>
       </w:r>
       <w:r>
@@ -17517,40 +17501,7 @@
           <w:szCs w:val="13"/>
           <w:shd w:val="clear" w:color="auto" w:fill="FCFEFF"/>
         </w:rPr>
-        <w:t>实例，</w:t>
-      </w:r>
-      <w:r>
-        <w:rPr>
-          <w:rFonts w:ascii="Microsoft JhengHei UI" w:hAnsi="Microsoft JhengHei UI" w:cs="Microsoft JhengHei UI"/>
-          <w:b/>
-          <w:color w:val="000000"/>
-          <w:sz w:val="13"/>
-          <w:szCs w:val="13"/>
-          <w:shd w:val="clear" w:color="auto" w:fill="FCFEFF"/>
-        </w:rPr>
-        <w:t>在</w:t>
-      </w:r>
-      <w:r>
-        <w:rPr>
-          <w:rFonts w:ascii="Microsoft JhengHei UI" w:hAnsi="Microsoft JhengHei UI" w:cs="Microsoft JhengHei UI"/>
-          <w:b/>
-          <w:color w:val="000000"/>
-          <w:sz w:val="13"/>
-          <w:szCs w:val="13"/>
-          <w:shd w:val="clear" w:color="auto" w:fill="FCFEFF"/>
-        </w:rPr>
-        <w:t>某些</w:t>
-      </w:r>
-      <w:r>
-        <w:rPr>
-          <w:rFonts w:ascii="Microsoft JhengHei UI" w:hAnsi="Microsoft JhengHei UI" w:cs="Microsoft JhengHei UI"/>
-          <w:b/>
-          <w:color w:val="000000"/>
-          <w:sz w:val="13"/>
-          <w:szCs w:val="13"/>
-          <w:shd w:val="clear" w:color="auto" w:fill="FCFEFF"/>
-        </w:rPr>
-        <w:t>特殊情况下</w:t>
+        <w:t>实例，在某些特殊情况下</w:t>
       </w:r>
       <w:r>
         <w:rPr>
@@ -18451,16 +18402,14 @@
         <w:widowControl/>
         <w:shd w:val="clear" w:color="auto" w:fill="FCFEFF"/>
         <w:rPr>
-          <w:rFonts w:ascii="Microsoft JhengHei UI" w:hAnsi="Microsoft JhengHei UI" w:cs="Microsoft JhengHei UI"/>
-          <w:b/>
-          <w:color w:val="000000"/>
-          <w:sz w:val="13"/>
-          <w:szCs w:val="13"/>
-          <w:shd w:val="clear" w:color="auto" w:fill="FCFEFF"/>
-        </w:rPr>
-      </w:pPr>
-      <w:bookmarkStart w:id="0" w:name="_GoBack"/>
-      <w:bookmarkEnd w:id="0"/>
+          <w:rFonts w:ascii="Microsoft JhengHei UI" w:hAnsi="Microsoft JhengHei UI" w:cs="Microsoft JhengHei UI" w:hint="default"/>
+          <w:b/>
+          <w:color w:val="000000"/>
+          <w:sz w:val="13"/>
+          <w:szCs w:val="13"/>
+          <w:shd w:val="clear" w:color="auto" w:fill="FCFEFF"/>
+        </w:rPr>
+      </w:pPr>
     </w:p>
     <w:p>
       <w:pPr>
@@ -18482,15 +18431,2909 @@
         <w:pStyle w:val="HTML"/>
         <w:widowControl/>
         <w:shd w:val="clear" w:color="auto" w:fill="FCFEFF"/>
-        <w:rPr>
-          <w:rFonts w:ascii="Microsoft JhengHei UI" w:hAnsi="Microsoft JhengHei UI" w:cs="Microsoft JhengHei UI"/>
-          <w:b/>
-          <w:color w:val="000000"/>
-          <w:sz w:val="13"/>
-          <w:szCs w:val="13"/>
-          <w:shd w:val="clear" w:color="auto" w:fill="FCFEFF"/>
-        </w:rPr>
-      </w:pPr>
+        <w:outlineLvl w:val="0"/>
+        <w:rPr>
+          <w:rFonts w:ascii="Helvetica" w:eastAsia="Helvetica" w:hAnsi="Helvetica" w:cs="Helvetica" w:hint="default"/>
+          <w:b/>
+          <w:bCs/>
+          <w:color w:val="00B050"/>
+          <w:spacing w:val="5"/>
+          <w:sz w:val="21"/>
+          <w:szCs w:val="21"/>
+          <w:shd w:val="clear" w:color="auto" w:fill="FFFFFF"/>
+          <w:lang w:bidi="ar"/>
+        </w:rPr>
+      </w:pPr>
+      <w:r>
+        <w:rPr>
+          <w:rFonts w:ascii="Helvetica" w:eastAsia="Helvetica" w:hAnsi="Helvetica" w:cs="Helvetica" w:hint="default"/>
+          <w:b/>
+          <w:bCs/>
+          <w:color w:val="00B050"/>
+          <w:spacing w:val="5"/>
+          <w:sz w:val="21"/>
+          <w:szCs w:val="21"/>
+          <w:shd w:val="clear" w:color="auto" w:fill="FFFFFF"/>
+          <w:lang w:bidi="ar"/>
+        </w:rPr>
+        <w:t>2019</w:t>
+      </w:r>
+      <w:r>
+        <w:rPr>
+          <w:rFonts w:ascii="微软雅黑" w:eastAsia="微软雅黑" w:hAnsi="微软雅黑" w:cs="微软雅黑"/>
+          <w:b/>
+          <w:bCs/>
+          <w:color w:val="00B050"/>
+          <w:spacing w:val="5"/>
+          <w:sz w:val="21"/>
+          <w:szCs w:val="21"/>
+          <w:shd w:val="clear" w:color="auto" w:fill="FFFFFF"/>
+          <w:lang w:bidi="ar"/>
+        </w:rPr>
+        <w:t>年</w:t>
+      </w:r>
+      <w:r>
+        <w:rPr>
+          <w:rFonts w:ascii="Helvetica" w:eastAsia="Helvetica" w:hAnsi="Helvetica" w:cs="Helvetica" w:hint="default"/>
+          <w:b/>
+          <w:bCs/>
+          <w:color w:val="00B050"/>
+          <w:spacing w:val="5"/>
+          <w:sz w:val="21"/>
+          <w:szCs w:val="21"/>
+          <w:shd w:val="clear" w:color="auto" w:fill="FFFFFF"/>
+          <w:lang w:bidi="ar"/>
+        </w:rPr>
+        <w:t>7</w:t>
+      </w:r>
+      <w:r>
+        <w:rPr>
+          <w:rFonts w:ascii="微软雅黑" w:eastAsia="微软雅黑" w:hAnsi="微软雅黑" w:cs="微软雅黑"/>
+          <w:b/>
+          <w:bCs/>
+          <w:color w:val="00B050"/>
+          <w:spacing w:val="5"/>
+          <w:sz w:val="21"/>
+          <w:szCs w:val="21"/>
+          <w:shd w:val="clear" w:color="auto" w:fill="FFFFFF"/>
+          <w:lang w:bidi="ar"/>
+        </w:rPr>
+        <w:t>月</w:t>
+      </w:r>
+      <w:r>
+        <w:rPr>
+          <w:rFonts w:ascii="Helvetica" w:eastAsia="Helvetica" w:hAnsi="Helvetica" w:cs="Helvetica" w:hint="default"/>
+          <w:b/>
+          <w:bCs/>
+          <w:color w:val="00B050"/>
+          <w:spacing w:val="5"/>
+          <w:sz w:val="21"/>
+          <w:szCs w:val="21"/>
+          <w:shd w:val="clear" w:color="auto" w:fill="FFFFFF"/>
+          <w:lang w:bidi="ar"/>
+        </w:rPr>
+        <w:t>18</w:t>
+      </w:r>
+      <w:r>
+        <w:rPr>
+          <w:rFonts w:ascii="微软雅黑" w:eastAsia="微软雅黑" w:hAnsi="微软雅黑" w:cs="微软雅黑"/>
+          <w:b/>
+          <w:bCs/>
+          <w:color w:val="00B050"/>
+          <w:spacing w:val="5"/>
+          <w:sz w:val="21"/>
+          <w:szCs w:val="21"/>
+          <w:shd w:val="clear" w:color="auto" w:fill="FFFFFF"/>
+          <w:lang w:bidi="ar"/>
+        </w:rPr>
+        <w:t>日星期四</w:t>
+      </w:r>
+    </w:p>
+    <w:p>
+      <w:pPr>
+        <w:pStyle w:val="HTML"/>
+        <w:widowControl/>
+        <w:shd w:val="clear" w:color="auto" w:fill="FCFEFF"/>
+        <w:rPr>
+          <w:rFonts w:ascii="Microsoft JhengHei UI" w:hAnsi="Microsoft JhengHei UI" w:cs="Microsoft JhengHei UI" w:hint="default"/>
+          <w:b/>
+          <w:color w:val="000000"/>
+          <w:sz w:val="13"/>
+          <w:szCs w:val="13"/>
+          <w:shd w:val="clear" w:color="auto" w:fill="FCFEFF"/>
+        </w:rPr>
+      </w:pPr>
+    </w:p>
+    <w:p>
+      <w:pPr>
+        <w:pStyle w:val="HTML"/>
+        <w:widowControl/>
+        <w:shd w:val="clear" w:color="auto" w:fill="FCFEFF"/>
+        <w:ind w:left="380" w:hangingChars="200" w:hanging="380"/>
+        <w:outlineLvl w:val="1"/>
+        <w:rPr>
+          <w:rFonts w:ascii="Microsoft YaHei UI" w:eastAsia="Microsoft YaHei UI" w:hAnsi="Microsoft YaHei UI" w:cs="Microsoft JhengHei UI" w:hint="default"/>
+          <w:b/>
+          <w:color w:val="C00000"/>
+          <w:sz w:val="19"/>
+          <w:szCs w:val="19"/>
+          <w:shd w:val="clear" w:color="auto" w:fill="FCFEFF"/>
+        </w:rPr>
+      </w:pPr>
+      <w:r>
+        <w:rPr>
+          <w:rFonts w:ascii="Microsoft YaHei UI" w:eastAsia="Microsoft YaHei UI" w:hAnsi="Microsoft YaHei UI" w:cs="Microsoft JhengHei UI"/>
+          <w:b/>
+          <w:color w:val="C00000"/>
+          <w:sz w:val="19"/>
+          <w:szCs w:val="19"/>
+          <w:shd w:val="clear" w:color="auto" w:fill="FCFEFF"/>
+        </w:rPr>
+        <w:t>说一说</w:t>
+      </w:r>
+      <w:r>
+        <w:rPr>
+          <w:rFonts w:ascii="Microsoft YaHei UI" w:eastAsia="Microsoft YaHei UI" w:hAnsi="Microsoft YaHei UI" w:cs="Microsoft JhengHei UI" w:hint="default"/>
+          <w:b/>
+          <w:color w:val="C00000"/>
+          <w:sz w:val="19"/>
+          <w:szCs w:val="19"/>
+          <w:shd w:val="clear" w:color="auto" w:fill="FCFEFF"/>
+        </w:rPr>
+        <w:t xml:space="preserve">DefaultParameterHandler </w:t>
+      </w:r>
+      <w:r>
+        <w:rPr>
+          <w:rFonts w:ascii="Microsoft YaHei UI" w:eastAsia="Microsoft YaHei UI" w:hAnsi="Microsoft YaHei UI" w:cs="Microsoft JhengHei UI"/>
+          <w:b/>
+          <w:color w:val="C00000"/>
+          <w:sz w:val="19"/>
+          <w:szCs w:val="19"/>
+          <w:shd w:val="clear" w:color="auto" w:fill="FCFEFF"/>
+        </w:rPr>
+        <w:t>和M</w:t>
+      </w:r>
+      <w:r>
+        <w:rPr>
+          <w:rFonts w:ascii="Microsoft YaHei UI" w:eastAsia="Microsoft YaHei UI" w:hAnsi="Microsoft YaHei UI" w:cs="Microsoft JhengHei UI" w:hint="default"/>
+          <w:b/>
+          <w:color w:val="C00000"/>
+          <w:sz w:val="19"/>
+          <w:szCs w:val="19"/>
+          <w:shd w:val="clear" w:color="auto" w:fill="FCFEFF"/>
+        </w:rPr>
+        <w:t>ybatisDefaultParameterHandler</w:t>
+      </w:r>
+      <w:r>
+        <w:rPr>
+          <w:rFonts w:ascii="Microsoft YaHei UI" w:eastAsia="Microsoft YaHei UI" w:hAnsi="Microsoft YaHei UI" w:cs="Microsoft JhengHei UI"/>
+          <w:b/>
+          <w:color w:val="C00000"/>
+          <w:sz w:val="19"/>
+          <w:szCs w:val="19"/>
+          <w:shd w:val="clear" w:color="auto" w:fill="FCFEFF"/>
+        </w:rPr>
+        <w:t>类</w:t>
+      </w:r>
+    </w:p>
+    <w:p>
+      <w:pPr>
+        <w:pStyle w:val="HTML"/>
+        <w:widowControl/>
+        <w:shd w:val="clear" w:color="auto" w:fill="FCFEFF"/>
+        <w:rPr>
+          <w:rFonts w:ascii="Microsoft JhengHei UI" w:hAnsi="Microsoft JhengHei UI" w:cs="Microsoft JhengHei UI" w:hint="default"/>
+          <w:b/>
+          <w:color w:val="000000"/>
+          <w:sz w:val="13"/>
+          <w:szCs w:val="13"/>
+        </w:rPr>
+      </w:pPr>
+      <w:r>
+        <w:rPr>
+          <w:rFonts w:ascii="Microsoft JhengHei UI" w:hAnsi="Microsoft JhengHei UI" w:cs="Microsoft JhengHei UI"/>
+          <w:b/>
+          <w:color w:val="C00000"/>
+          <w:sz w:val="13"/>
+          <w:szCs w:val="13"/>
+          <w:shd w:val="pct15" w:color="auto" w:fill="FFFFFF"/>
+        </w:rPr>
+        <w:t>DefaultParameterHandler</w:t>
+      </w:r>
+      <w:r>
+        <w:rPr>
+          <w:rFonts w:ascii="Microsoft JhengHei UI" w:hAnsi="Microsoft JhengHei UI" w:cs="Microsoft JhengHei UI"/>
+          <w:b/>
+          <w:color w:val="000000"/>
+          <w:sz w:val="13"/>
+          <w:szCs w:val="13"/>
+        </w:rPr>
+        <w:t>类由</w:t>
+      </w:r>
+      <w:r>
+        <w:rPr>
+          <w:rFonts w:ascii="Microsoft JhengHei UI" w:hAnsi="Microsoft JhengHei UI" w:cs="Microsoft JhengHei UI"/>
+          <w:b/>
+          <w:color w:val="000000"/>
+          <w:sz w:val="13"/>
+          <w:szCs w:val="13"/>
+        </w:rPr>
+        <w:t>Mybatis</w:t>
+      </w:r>
+      <w:r>
+        <w:rPr>
+          <w:rFonts w:ascii="Microsoft JhengHei UI" w:hAnsi="Microsoft JhengHei UI" w:cs="Microsoft JhengHei UI"/>
+          <w:b/>
+          <w:color w:val="000000"/>
+          <w:sz w:val="13"/>
+          <w:szCs w:val="13"/>
+        </w:rPr>
+        <w:t>框架提供，它实现了</w:t>
+      </w:r>
+      <w:r>
+        <w:rPr>
+          <w:rFonts w:ascii="Microsoft JhengHei UI" w:hAnsi="Microsoft JhengHei UI" w:cs="Microsoft JhengHei UI"/>
+          <w:b/>
+          <w:color w:val="000000"/>
+          <w:sz w:val="13"/>
+          <w:szCs w:val="13"/>
+        </w:rPr>
+        <w:t>ParameterHandler</w:t>
+      </w:r>
+      <w:r>
+        <w:rPr>
+          <w:rFonts w:ascii="Microsoft JhengHei UI" w:hAnsi="Microsoft JhengHei UI" w:cs="Microsoft JhengHei UI"/>
+          <w:b/>
+          <w:color w:val="000000"/>
+          <w:sz w:val="13"/>
+          <w:szCs w:val="13"/>
+        </w:rPr>
+        <w:t>接口。其作用同接口的注释一样</w:t>
+      </w:r>
+      <w:r>
+        <w:rPr>
+          <w:rFonts w:ascii="Microsoft JhengHei UI" w:hAnsi="Microsoft JhengHei UI" w:cs="Microsoft JhengHei UI"/>
+          <w:b/>
+          <w:color w:val="000000"/>
+          <w:sz w:val="13"/>
+          <w:szCs w:val="13"/>
+        </w:rPr>
+        <w:t>:</w:t>
+      </w:r>
+    </w:p>
+    <w:p>
+      <w:pPr>
+        <w:pStyle w:val="HTML"/>
+        <w:widowControl/>
+        <w:shd w:val="clear" w:color="auto" w:fill="FCFEFF"/>
+        <w:jc w:val="center"/>
+        <w:rPr>
+          <w:rFonts w:ascii="Microsoft JhengHei UI" w:hAnsi="Microsoft JhengHei UI" w:cs="Microsoft JhengHei UI" w:hint="default"/>
+          <w:b/>
+          <w:color w:val="000000"/>
+          <w:sz w:val="13"/>
+          <w:szCs w:val="13"/>
+          <w:shd w:val="pct15" w:color="auto" w:fill="FFFFFF"/>
+        </w:rPr>
+      </w:pPr>
+      <w:r>
+        <w:rPr>
+          <w:rFonts w:ascii="Microsoft JhengHei UI" w:hAnsi="Microsoft JhengHei UI" w:cs="Microsoft JhengHei UI"/>
+          <w:b/>
+          <w:color w:val="000000"/>
+          <w:sz w:val="13"/>
+          <w:szCs w:val="13"/>
+          <w:shd w:val="pct15" w:color="auto" w:fill="FFFFFF"/>
+        </w:rPr>
+        <w:t>A parameter handler sets the parameters of the PreparedStatement</w:t>
+      </w:r>
+      <w:r>
+        <w:rPr>
+          <w:rFonts w:ascii="Microsoft JhengHei UI" w:hAnsi="Microsoft JhengHei UI" w:cs="Microsoft JhengHei UI" w:hint="default"/>
+          <w:b/>
+          <w:color w:val="000000"/>
+          <w:sz w:val="13"/>
+          <w:szCs w:val="13"/>
+          <w:shd w:val="pct15" w:color="auto" w:fill="FFFFFF"/>
+        </w:rPr>
+        <w:t>.</w:t>
+      </w:r>
+    </w:p>
+    <w:p>
+      <w:pPr>
+        <w:pStyle w:val="HTML"/>
+        <w:widowControl/>
+        <w:shd w:val="clear" w:color="auto" w:fill="FCFEFF"/>
+        <w:jc w:val="center"/>
+        <w:rPr>
+          <w:rFonts w:ascii="Microsoft JhengHei UI" w:hAnsi="Microsoft JhengHei UI" w:cs="Microsoft JhengHei UI" w:hint="default"/>
+          <w:b/>
+          <w:color w:val="000000"/>
+          <w:sz w:val="13"/>
+          <w:szCs w:val="13"/>
+          <w:shd w:val="clear" w:color="auto" w:fill="FCFEFF"/>
+        </w:rPr>
+      </w:pPr>
+      <w:r>
+        <w:rPr>
+          <w:rFonts w:ascii="Microsoft JhengHei UI" w:hAnsi="Microsoft JhengHei UI" w:cs="Microsoft JhengHei UI"/>
+          <w:b/>
+          <w:color w:val="000000"/>
+          <w:sz w:val="13"/>
+          <w:szCs w:val="13"/>
+          <w:shd w:val="clear" w:color="auto" w:fill="FCFEFF"/>
+        </w:rPr>
+        <w:t>译：设置</w:t>
+      </w:r>
+      <w:r>
+        <w:rPr>
+          <w:rFonts w:ascii="Microsoft JhengHei UI" w:hAnsi="Microsoft JhengHei UI" w:cs="Microsoft JhengHei UI"/>
+          <w:b/>
+          <w:color w:val="000000"/>
+          <w:sz w:val="13"/>
+          <w:szCs w:val="13"/>
+          <w:shd w:val="clear" w:color="auto" w:fill="FCFEFF"/>
+        </w:rPr>
+        <w:t>PreparedStatement</w:t>
+      </w:r>
+      <w:r>
+        <w:rPr>
+          <w:rFonts w:ascii="Microsoft JhengHei UI" w:hAnsi="Microsoft JhengHei UI" w:cs="Microsoft JhengHei UI"/>
+          <w:b/>
+          <w:color w:val="000000"/>
+          <w:sz w:val="13"/>
+          <w:szCs w:val="13"/>
+          <w:shd w:val="clear" w:color="auto" w:fill="FCFEFF"/>
+        </w:rPr>
+        <w:t>对象</w:t>
+      </w:r>
+      <w:r>
+        <w:rPr>
+          <w:rFonts w:ascii="Microsoft JhengHei UI" w:hAnsi="Microsoft JhengHei UI" w:cs="Microsoft JhengHei UI"/>
+          <w:b/>
+          <w:color w:val="000000"/>
+          <w:sz w:val="13"/>
+          <w:szCs w:val="13"/>
+          <w:shd w:val="clear" w:color="auto" w:fill="FCFEFF"/>
+        </w:rPr>
+        <w:t>sql</w:t>
+      </w:r>
+      <w:r>
+        <w:rPr>
+          <w:rFonts w:ascii="Microsoft JhengHei UI" w:hAnsi="Microsoft JhengHei UI" w:cs="Microsoft JhengHei UI"/>
+          <w:b/>
+          <w:color w:val="000000"/>
+          <w:sz w:val="13"/>
+          <w:szCs w:val="13"/>
+          <w:shd w:val="clear" w:color="auto" w:fill="FCFEFF"/>
+        </w:rPr>
+        <w:t>参数的</w:t>
+      </w:r>
+      <w:r>
+        <w:rPr>
+          <w:rFonts w:ascii="Microsoft JhengHei UI" w:hAnsi="Microsoft JhengHei UI" w:cs="Microsoft JhengHei UI"/>
+          <w:b/>
+          <w:color w:val="000000"/>
+          <w:sz w:val="13"/>
+          <w:szCs w:val="13"/>
+          <w:shd w:val="clear" w:color="auto" w:fill="FCFEFF"/>
+        </w:rPr>
+        <w:t>handler</w:t>
+      </w:r>
+      <w:r>
+        <w:rPr>
+          <w:rFonts w:ascii="Microsoft JhengHei UI" w:hAnsi="Microsoft JhengHei UI" w:cs="Microsoft JhengHei UI"/>
+          <w:b/>
+          <w:color w:val="000000"/>
+          <w:sz w:val="13"/>
+          <w:szCs w:val="13"/>
+          <w:shd w:val="clear" w:color="auto" w:fill="FCFEFF"/>
+        </w:rPr>
+        <w:t>。</w:t>
+      </w:r>
+    </w:p>
+    <w:p>
+      <w:pPr>
+        <w:pStyle w:val="HTML"/>
+        <w:widowControl/>
+        <w:shd w:val="clear" w:color="auto" w:fill="FCFEFF"/>
+        <w:rPr>
+          <w:rFonts w:ascii="Microsoft JhengHei UI" w:hAnsi="Microsoft JhengHei UI" w:cs="Microsoft JhengHei UI" w:hint="default"/>
+          <w:b/>
+          <w:color w:val="000000"/>
+          <w:sz w:val="13"/>
+          <w:szCs w:val="13"/>
+          <w:shd w:val="clear" w:color="auto" w:fill="FCFEFF"/>
+        </w:rPr>
+      </w:pPr>
+      <w:r>
+        <w:rPr>
+          <w:rFonts w:ascii="Microsoft JhengHei UI" w:hAnsi="Microsoft JhengHei UI" w:cs="Microsoft JhengHei UI"/>
+          <w:b/>
+          <w:color w:val="C00000"/>
+          <w:sz w:val="13"/>
+          <w:szCs w:val="13"/>
+          <w:shd w:val="pct15" w:color="auto" w:fill="FFFFFF"/>
+        </w:rPr>
+        <w:t>关键方法</w:t>
+      </w:r>
+      <w:r>
+        <w:rPr>
+          <w:rFonts w:ascii="Microsoft JhengHei UI" w:hAnsi="Microsoft JhengHei UI" w:cs="Microsoft JhengHei UI"/>
+          <w:b/>
+          <w:color w:val="000000"/>
+          <w:sz w:val="13"/>
+          <w:szCs w:val="13"/>
+          <w:shd w:val="clear" w:color="auto" w:fill="FCFEFF"/>
+        </w:rPr>
+        <w:t>：</w:t>
+      </w:r>
+      <w:r>
+        <w:rPr>
+          <w:rFonts w:ascii="Microsoft JhengHei UI" w:hAnsi="Microsoft JhengHei UI" w:cs="Microsoft JhengHei UI"/>
+          <w:b/>
+          <w:color w:val="000000"/>
+          <w:sz w:val="13"/>
+          <w:szCs w:val="13"/>
+          <w:shd w:val="clear" w:color="auto" w:fill="FCFEFF"/>
+        </w:rPr>
+        <w:t>s</w:t>
+      </w:r>
+      <w:r>
+        <w:rPr>
+          <w:rFonts w:ascii="Microsoft JhengHei UI" w:hAnsi="Microsoft JhengHei UI" w:cs="Microsoft JhengHei UI" w:hint="default"/>
+          <w:b/>
+          <w:color w:val="000000"/>
+          <w:sz w:val="13"/>
+          <w:szCs w:val="13"/>
+          <w:shd w:val="clear" w:color="auto" w:fill="FCFEFF"/>
+        </w:rPr>
+        <w:t>etParameters(</w:t>
+      </w:r>
+      <w:r>
+        <w:rPr>
+          <w:rFonts w:ascii="Microsoft JhengHei UI" w:hAnsi="Microsoft JhengHei UI" w:cs="Microsoft JhengHei UI" w:hint="default"/>
+          <w:b/>
+          <w:color w:val="000000"/>
+          <w:sz w:val="13"/>
+          <w:szCs w:val="13"/>
+          <w:shd w:val="clear" w:color="auto" w:fill="FCFEFF"/>
+        </w:rPr>
+        <w:t>PreparedStatement ps</w:t>
+      </w:r>
+      <w:r>
+        <w:rPr>
+          <w:rFonts w:ascii="Microsoft JhengHei UI" w:hAnsi="Microsoft JhengHei UI" w:cs="Microsoft JhengHei UI" w:hint="default"/>
+          <w:b/>
+          <w:color w:val="000000"/>
+          <w:sz w:val="13"/>
+          <w:szCs w:val="13"/>
+          <w:shd w:val="clear" w:color="auto" w:fill="FCFEFF"/>
+        </w:rPr>
+        <w:t>);</w:t>
+      </w:r>
+    </w:p>
+    <w:p>
+      <w:pPr>
+        <w:pStyle w:val="HTML"/>
+        <w:widowControl/>
+        <w:shd w:val="clear" w:color="auto" w:fill="FCFEFF"/>
+        <w:rPr>
+          <w:rFonts w:ascii="Microsoft JhengHei UI" w:hAnsi="Microsoft JhengHei UI" w:cs="Microsoft JhengHei UI"/>
+          <w:b/>
+          <w:color w:val="000000"/>
+          <w:sz w:val="13"/>
+          <w:szCs w:val="13"/>
+          <w:shd w:val="clear" w:color="auto" w:fill="FCFEFF"/>
+        </w:rPr>
+      </w:pPr>
+      <w:r>
+        <w:rPr>
+          <w:rFonts w:ascii="Microsoft JhengHei UI" w:hAnsi="Microsoft JhengHei UI" w:cs="Microsoft JhengHei UI"/>
+          <w:b/>
+          <w:color w:val="000000"/>
+          <w:sz w:val="13"/>
+          <w:szCs w:val="13"/>
+          <w:shd w:val="clear" w:color="auto" w:fill="FCFEFF"/>
+        </w:rPr>
+        <w:lastRenderedPageBreak/>
+        <w:t>这个方法从</w:t>
+      </w:r>
+      <w:r>
+        <w:rPr>
+          <w:rFonts w:ascii="Microsoft JhengHei UI" w:hAnsi="Microsoft JhengHei UI" w:cs="Microsoft JhengHei UI"/>
+          <w:b/>
+          <w:color w:val="000000"/>
+          <w:sz w:val="13"/>
+          <w:szCs w:val="13"/>
+          <w:shd w:val="clear" w:color="auto" w:fill="FCFEFF"/>
+        </w:rPr>
+        <w:t>bou</w:t>
+      </w:r>
+      <w:r>
+        <w:rPr>
+          <w:rFonts w:ascii="Microsoft JhengHei UI" w:hAnsi="Microsoft JhengHei UI" w:cs="Microsoft JhengHei UI" w:hint="default"/>
+          <w:b/>
+          <w:color w:val="000000"/>
+          <w:sz w:val="13"/>
+          <w:szCs w:val="13"/>
+          <w:shd w:val="clear" w:color="auto" w:fill="FCFEFF"/>
+        </w:rPr>
+        <w:t>ndSql</w:t>
+      </w:r>
+      <w:r>
+        <w:rPr>
+          <w:rFonts w:ascii="Microsoft JhengHei UI" w:hAnsi="Microsoft JhengHei UI" w:cs="Microsoft JhengHei UI"/>
+          <w:b/>
+          <w:color w:val="000000"/>
+          <w:sz w:val="13"/>
+          <w:szCs w:val="13"/>
+          <w:shd w:val="clear" w:color="auto" w:fill="FCFEFF"/>
+        </w:rPr>
+        <w:t>中获取所有</w:t>
+      </w:r>
+      <w:r>
+        <w:rPr>
+          <w:rFonts w:ascii="Microsoft JhengHei UI" w:hAnsi="Microsoft JhengHei UI" w:cs="Microsoft JhengHei UI"/>
+          <w:b/>
+          <w:color w:val="000000"/>
+          <w:sz w:val="13"/>
+          <w:szCs w:val="13"/>
+          <w:shd w:val="clear" w:color="auto" w:fill="FCFEFF"/>
+        </w:rPr>
+        <w:t>P</w:t>
+      </w:r>
+      <w:r>
+        <w:rPr>
+          <w:rFonts w:ascii="Microsoft JhengHei UI" w:hAnsi="Microsoft JhengHei UI" w:cs="Microsoft JhengHei UI" w:hint="default"/>
+          <w:b/>
+          <w:color w:val="000000"/>
+          <w:sz w:val="13"/>
+          <w:szCs w:val="13"/>
+          <w:shd w:val="clear" w:color="auto" w:fill="FCFEFF"/>
+        </w:rPr>
+        <w:t>aramterMapping</w:t>
+      </w:r>
+      <w:r>
+        <w:rPr>
+          <w:rFonts w:ascii="Microsoft JhengHei UI" w:hAnsi="Microsoft JhengHei UI" w:cs="Microsoft JhengHei UI"/>
+          <w:b/>
+          <w:color w:val="000000"/>
+          <w:sz w:val="13"/>
+          <w:szCs w:val="13"/>
+          <w:shd w:val="clear" w:color="auto" w:fill="FCFEFF"/>
+        </w:rPr>
+        <w:t>对象，并且循环遍历这部分数据，</w:t>
+      </w:r>
+    </w:p>
+    <w:p>
+      <w:pPr>
+        <w:pStyle w:val="HTML"/>
+        <w:widowControl/>
+        <w:shd w:val="clear" w:color="auto" w:fill="FCFEFF"/>
+        <w:rPr>
+          <w:rFonts w:ascii="Microsoft JhengHei UI" w:hAnsi="Microsoft JhengHei UI" w:cs="Microsoft JhengHei UI" w:hint="default"/>
+          <w:b/>
+          <w:color w:val="000000"/>
+          <w:sz w:val="13"/>
+          <w:szCs w:val="13"/>
+          <w:shd w:val="clear" w:color="auto" w:fill="FCFEFF"/>
+        </w:rPr>
+      </w:pPr>
+      <w:r>
+        <w:rPr>
+          <w:rFonts w:ascii="Microsoft JhengHei UI" w:hAnsi="Microsoft JhengHei UI" w:cs="Microsoft JhengHei UI"/>
+          <w:b/>
+          <w:color w:val="000000"/>
+          <w:sz w:val="13"/>
+          <w:szCs w:val="13"/>
+          <w:shd w:val="clear" w:color="auto" w:fill="FCFEFF"/>
+        </w:rPr>
+        <w:t>循环内部是调用各自</w:t>
+      </w:r>
+      <w:r>
+        <w:rPr>
+          <w:rFonts w:ascii="Microsoft JhengHei UI" w:hAnsi="Microsoft JhengHei UI" w:cs="Microsoft JhengHei UI" w:hint="default"/>
+          <w:b/>
+          <w:color w:val="000000"/>
+          <w:sz w:val="13"/>
+          <w:szCs w:val="13"/>
+          <w:shd w:val="clear" w:color="auto" w:fill="FCFEFF"/>
+        </w:rPr>
+        <w:t>typeHandler</w:t>
+      </w:r>
+      <w:r>
+        <w:rPr>
+          <w:rFonts w:ascii="Microsoft JhengHei UI" w:hAnsi="Microsoft JhengHei UI" w:cs="Microsoft JhengHei UI"/>
+          <w:b/>
+          <w:color w:val="000000"/>
+          <w:sz w:val="13"/>
+          <w:szCs w:val="13"/>
+          <w:shd w:val="clear" w:color="auto" w:fill="FCFEFF"/>
+        </w:rPr>
+        <w:t>对象的</w:t>
+      </w:r>
+      <w:r>
+        <w:rPr>
+          <w:rFonts w:ascii="Microsoft JhengHei UI" w:hAnsi="Microsoft JhengHei UI" w:cs="Microsoft JhengHei UI"/>
+          <w:b/>
+          <w:color w:val="000000"/>
+          <w:sz w:val="13"/>
+          <w:szCs w:val="13"/>
+          <w:shd w:val="clear" w:color="auto" w:fill="FCFEFF"/>
+        </w:rPr>
+        <w:t>s</w:t>
+      </w:r>
+      <w:r>
+        <w:rPr>
+          <w:rFonts w:ascii="Microsoft JhengHei UI" w:hAnsi="Microsoft JhengHei UI" w:cs="Microsoft JhengHei UI" w:hint="default"/>
+          <w:b/>
+          <w:color w:val="000000"/>
+          <w:sz w:val="13"/>
+          <w:szCs w:val="13"/>
+          <w:shd w:val="clear" w:color="auto" w:fill="FCFEFF"/>
+        </w:rPr>
+        <w:t>etParameter</w:t>
+      </w:r>
+      <w:r>
+        <w:rPr>
+          <w:rFonts w:ascii="Microsoft JhengHei UI" w:hAnsi="Microsoft JhengHei UI" w:cs="Microsoft JhengHei UI"/>
+          <w:b/>
+          <w:color w:val="000000"/>
+          <w:sz w:val="13"/>
+          <w:szCs w:val="13"/>
+          <w:shd w:val="clear" w:color="auto" w:fill="FCFEFF"/>
+        </w:rPr>
+        <w:t>方法，完成对</w:t>
+      </w:r>
+      <w:r>
+        <w:rPr>
+          <w:rFonts w:ascii="Microsoft JhengHei UI" w:hAnsi="Microsoft JhengHei UI" w:cs="Microsoft JhengHei UI"/>
+          <w:b/>
+          <w:color w:val="000000"/>
+          <w:sz w:val="13"/>
+          <w:szCs w:val="13"/>
+          <w:shd w:val="clear" w:color="auto" w:fill="FCFEFF"/>
+        </w:rPr>
+        <w:t>p</w:t>
+      </w:r>
+      <w:r>
+        <w:rPr>
+          <w:rFonts w:ascii="Microsoft JhengHei UI" w:hAnsi="Microsoft JhengHei UI" w:cs="Microsoft JhengHei UI" w:hint="default"/>
+          <w:b/>
+          <w:color w:val="000000"/>
+          <w:sz w:val="13"/>
+          <w:szCs w:val="13"/>
+          <w:shd w:val="clear" w:color="auto" w:fill="FCFEFF"/>
+        </w:rPr>
+        <w:t>s</w:t>
+      </w:r>
+      <w:r>
+        <w:rPr>
+          <w:rFonts w:ascii="Microsoft JhengHei UI" w:hAnsi="Microsoft JhengHei UI" w:cs="Microsoft JhengHei UI"/>
+          <w:b/>
+          <w:color w:val="000000"/>
+          <w:sz w:val="13"/>
+          <w:szCs w:val="13"/>
+          <w:shd w:val="clear" w:color="auto" w:fill="FCFEFF"/>
+        </w:rPr>
+        <w:t>实例的参数设置；</w:t>
+      </w:r>
+    </w:p>
+    <w:p>
+      <w:pPr>
+        <w:pStyle w:val="HTML"/>
+        <w:widowControl/>
+        <w:shd w:val="clear" w:color="auto" w:fill="FCFEFF"/>
+        <w:rPr>
+          <w:rFonts w:ascii="Microsoft JhengHei UI" w:hAnsi="Microsoft JhengHei UI" w:cs="Microsoft JhengHei UI" w:hint="default"/>
+          <w:b/>
+          <w:color w:val="000000"/>
+          <w:sz w:val="13"/>
+          <w:szCs w:val="13"/>
+          <w:shd w:val="clear" w:color="auto" w:fill="FCFEFF"/>
+        </w:rPr>
+      </w:pPr>
+    </w:p>
+    <w:p>
+      <w:pPr>
+        <w:pStyle w:val="HTML"/>
+        <w:widowControl/>
+        <w:shd w:val="clear" w:color="auto" w:fill="FCFEFF"/>
+        <w:rPr>
+          <w:rFonts w:ascii="Microsoft JhengHei UI" w:hAnsi="Microsoft JhengHei UI" w:cs="Microsoft JhengHei UI"/>
+          <w:b/>
+          <w:color w:val="000000"/>
+          <w:sz w:val="13"/>
+          <w:szCs w:val="13"/>
+          <w:shd w:val="pct15" w:color="auto" w:fill="FFFFFF"/>
+        </w:rPr>
+      </w:pPr>
+      <w:r>
+        <w:rPr>
+          <w:rFonts w:ascii="Microsoft JhengHei UI" w:hAnsi="Microsoft JhengHei UI" w:cs="Microsoft JhengHei UI"/>
+          <w:b/>
+          <w:color w:val="000000"/>
+          <w:sz w:val="13"/>
+          <w:szCs w:val="13"/>
+          <w:shd w:val="pct15" w:color="auto" w:fill="FFFFFF"/>
+        </w:rPr>
+        <w:t>关于</w:t>
+      </w:r>
+      <w:r>
+        <w:rPr>
+          <w:rFonts w:ascii="Microsoft JhengHei UI" w:hAnsi="Microsoft JhengHei UI" w:cs="Microsoft JhengHei UI"/>
+          <w:b/>
+          <w:color w:val="000000"/>
+          <w:sz w:val="13"/>
+          <w:szCs w:val="13"/>
+          <w:shd w:val="pct15" w:color="auto" w:fill="FFFFFF"/>
+        </w:rPr>
+        <w:t xml:space="preserve"> </w:t>
+      </w:r>
+      <w:r>
+        <w:rPr>
+          <w:rFonts w:ascii="Microsoft JhengHei UI" w:hAnsi="Microsoft JhengHei UI" w:cs="Microsoft JhengHei UI" w:hint="default"/>
+          <w:b/>
+          <w:color w:val="000000"/>
+          <w:sz w:val="13"/>
+          <w:szCs w:val="13"/>
+          <w:shd w:val="pct15" w:color="auto" w:fill="FFFFFF"/>
+        </w:rPr>
+        <w:t>typeHandler.</w:t>
+      </w:r>
+    </w:p>
+    <w:p>
+      <w:pPr>
+        <w:pStyle w:val="HTML"/>
+        <w:widowControl/>
+        <w:shd w:val="clear" w:color="auto" w:fill="FCFEFF"/>
+        <w:rPr>
+          <w:rFonts w:ascii="Microsoft JhengHei UI" w:hAnsi="Microsoft JhengHei UI" w:cs="Microsoft JhengHei UI" w:hint="default"/>
+          <w:b/>
+          <w:color w:val="000000"/>
+          <w:sz w:val="13"/>
+          <w:szCs w:val="13"/>
+          <w:shd w:val="clear" w:color="auto" w:fill="FCFEFF"/>
+        </w:rPr>
+      </w:pPr>
+      <w:r>
+        <w:rPr>
+          <w:rFonts w:ascii="Microsoft JhengHei UI" w:hAnsi="Microsoft JhengHei UI" w:cs="Microsoft JhengHei UI" w:hint="default"/>
+          <w:b/>
+          <w:color w:val="000000"/>
+          <w:sz w:val="13"/>
+          <w:szCs w:val="13"/>
+          <w:shd w:val="clear" w:color="auto" w:fill="FCFEFF"/>
+        </w:rPr>
+        <w:t>M</w:t>
+      </w:r>
+      <w:r>
+        <w:rPr>
+          <w:rFonts w:ascii="Microsoft JhengHei UI" w:hAnsi="Microsoft JhengHei UI" w:cs="Microsoft JhengHei UI"/>
+          <w:b/>
+          <w:color w:val="000000"/>
+          <w:sz w:val="13"/>
+          <w:szCs w:val="13"/>
+          <w:shd w:val="clear" w:color="auto" w:fill="FCFEFF"/>
+        </w:rPr>
+        <w:t>ybati</w:t>
+      </w:r>
+      <w:r>
+        <w:rPr>
+          <w:rFonts w:ascii="Microsoft JhengHei UI" w:hAnsi="Microsoft JhengHei UI" w:cs="Microsoft JhengHei UI"/>
+          <w:b/>
+          <w:color w:val="000000"/>
+          <w:sz w:val="13"/>
+          <w:szCs w:val="13"/>
+          <w:shd w:val="clear" w:color="auto" w:fill="FCFEFF"/>
+        </w:rPr>
+        <w:t>基于</w:t>
+      </w:r>
+      <w:r>
+        <w:rPr>
+          <w:rFonts w:ascii="Microsoft JhengHei UI" w:hAnsi="Microsoft JhengHei UI" w:cs="Microsoft JhengHei UI" w:hint="default"/>
+          <w:b/>
+          <w:color w:val="000000"/>
+          <w:sz w:val="13"/>
+          <w:szCs w:val="13"/>
+          <w:shd w:val="clear" w:color="auto" w:fill="FCFEFF"/>
+        </w:rPr>
+        <w:t>jdb</w:t>
+      </w:r>
+      <w:r>
+        <w:rPr>
+          <w:rFonts w:ascii="Microsoft JhengHei UI" w:hAnsi="Microsoft JhengHei UI" w:cs="Microsoft JhengHei UI"/>
+          <w:b/>
+          <w:color w:val="000000"/>
+          <w:sz w:val="13"/>
+          <w:szCs w:val="13"/>
+          <w:shd w:val="clear" w:color="auto" w:fill="FCFEFF"/>
+        </w:rPr>
+        <w:t>c</w:t>
+      </w:r>
+      <w:r>
+        <w:rPr>
+          <w:rFonts w:ascii="Microsoft JhengHei UI" w:hAnsi="Microsoft JhengHei UI" w:cs="Microsoft JhengHei UI"/>
+          <w:b/>
+          <w:color w:val="000000"/>
+          <w:sz w:val="13"/>
+          <w:szCs w:val="13"/>
+          <w:shd w:val="clear" w:color="auto" w:fill="FCFEFF"/>
+        </w:rPr>
+        <w:t>执行</w:t>
+      </w:r>
+      <w:r>
+        <w:rPr>
+          <w:rFonts w:ascii="Microsoft JhengHei UI" w:hAnsi="Microsoft JhengHei UI" w:cs="Microsoft JhengHei UI"/>
+          <w:b/>
+          <w:color w:val="000000"/>
+          <w:sz w:val="13"/>
+          <w:szCs w:val="13"/>
+          <w:shd w:val="clear" w:color="auto" w:fill="FCFEFF"/>
+        </w:rPr>
+        <w:t xml:space="preserve"> sql</w:t>
+      </w:r>
+      <w:r>
+        <w:rPr>
+          <w:rFonts w:ascii="Microsoft JhengHei UI" w:hAnsi="Microsoft JhengHei UI" w:cs="Microsoft JhengHei UI"/>
+          <w:b/>
+          <w:color w:val="000000"/>
+          <w:sz w:val="13"/>
+          <w:szCs w:val="13"/>
+          <w:shd w:val="clear" w:color="auto" w:fill="FCFEFF"/>
+        </w:rPr>
+        <w:t>，使用</w:t>
+      </w:r>
+      <w:r>
+        <w:rPr>
+          <w:rFonts w:ascii="Microsoft JhengHei UI" w:hAnsi="Microsoft JhengHei UI" w:cs="Microsoft JhengHei UI"/>
+          <w:b/>
+          <w:color w:val="000000"/>
+          <w:sz w:val="13"/>
+          <w:szCs w:val="13"/>
+          <w:shd w:val="clear" w:color="auto" w:fill="FCFEFF"/>
+        </w:rPr>
+        <w:t>P</w:t>
+      </w:r>
+      <w:r>
+        <w:rPr>
+          <w:rFonts w:ascii="Microsoft JhengHei UI" w:hAnsi="Microsoft JhengHei UI" w:cs="Microsoft JhengHei UI" w:hint="default"/>
+          <w:b/>
+          <w:color w:val="000000"/>
+          <w:sz w:val="13"/>
+          <w:szCs w:val="13"/>
+          <w:shd w:val="clear" w:color="auto" w:fill="FCFEFF"/>
+        </w:rPr>
+        <w:t>reparedSatement</w:t>
+      </w:r>
+      <w:r>
+        <w:rPr>
+          <w:rFonts w:ascii="Microsoft JhengHei UI" w:hAnsi="Microsoft JhengHei UI" w:cs="Microsoft JhengHei UI"/>
+          <w:b/>
+          <w:color w:val="000000"/>
+          <w:sz w:val="13"/>
+          <w:szCs w:val="13"/>
+          <w:shd w:val="clear" w:color="auto" w:fill="FCFEFF"/>
+        </w:rPr>
+        <w:t>设置</w:t>
+      </w:r>
+      <w:r>
+        <w:rPr>
+          <w:rFonts w:ascii="Microsoft JhengHei UI" w:hAnsi="Microsoft JhengHei UI" w:cs="Microsoft JhengHei UI"/>
+          <w:b/>
+          <w:color w:val="000000"/>
+          <w:sz w:val="13"/>
+          <w:szCs w:val="13"/>
+          <w:shd w:val="clear" w:color="auto" w:fill="FCFEFF"/>
+        </w:rPr>
+        <w:t>sql</w:t>
+      </w:r>
+      <w:r>
+        <w:rPr>
+          <w:rFonts w:ascii="Microsoft JhengHei UI" w:hAnsi="Microsoft JhengHei UI" w:cs="Microsoft JhengHei UI"/>
+          <w:b/>
+          <w:color w:val="000000"/>
+          <w:sz w:val="13"/>
+          <w:szCs w:val="13"/>
+          <w:shd w:val="clear" w:color="auto" w:fill="FCFEFF"/>
+        </w:rPr>
+        <w:t>语句的参数的方式</w:t>
+      </w:r>
+      <w:r>
+        <w:rPr>
+          <w:rFonts w:ascii="Microsoft JhengHei UI" w:hAnsi="Microsoft JhengHei UI" w:cs="Microsoft JhengHei UI"/>
+          <w:b/>
+          <w:color w:val="000000"/>
+          <w:sz w:val="13"/>
+          <w:szCs w:val="13"/>
+          <w:shd w:val="clear" w:color="auto" w:fill="FCFEFF"/>
+        </w:rPr>
+        <w:t>为：</w:t>
+      </w:r>
+    </w:p>
+    <w:p>
+      <w:pPr>
+        <w:pStyle w:val="HTML"/>
+        <w:widowControl/>
+        <w:shd w:val="clear" w:color="auto" w:fill="FCFEFF"/>
+        <w:rPr>
+          <w:rFonts w:ascii="Microsoft JhengHei UI" w:hAnsi="Microsoft JhengHei UI" w:cs="Microsoft JhengHei UI" w:hint="default"/>
+          <w:b/>
+          <w:color w:val="000000"/>
+          <w:sz w:val="13"/>
+          <w:szCs w:val="13"/>
+          <w:shd w:val="clear" w:color="auto" w:fill="FCFEFF"/>
+        </w:rPr>
+      </w:pPr>
+      <w:r>
+        <w:rPr>
+          <w:rFonts w:ascii="Microsoft JhengHei UI" w:hAnsi="Microsoft JhengHei UI" w:cs="Microsoft JhengHei UI" w:hint="default"/>
+          <w:b/>
+          <w:color w:val="000000"/>
+          <w:sz w:val="13"/>
+          <w:szCs w:val="13"/>
+          <w:shd w:val="clear" w:color="auto" w:fill="FCFEFF"/>
+        </w:rPr>
+        <w:t>ps.set</w:t>
+      </w:r>
+      <w:r>
+        <w:rPr>
+          <w:rFonts w:ascii="Microsoft JhengHei UI" w:hAnsi="Microsoft JhengHei UI" w:cs="Microsoft JhengHei UI" w:hint="default"/>
+          <w:b/>
+          <w:color w:val="000000"/>
+          <w:sz w:val="13"/>
+          <w:szCs w:val="13"/>
+          <w:shd w:val="clear" w:color="auto" w:fill="FCFEFF"/>
+        </w:rPr>
+        <w:t>Int</w:t>
+      </w:r>
+      <w:r>
+        <w:rPr>
+          <w:rFonts w:ascii="Microsoft JhengHei UI" w:hAnsi="Microsoft JhengHei UI" w:cs="Microsoft JhengHei UI" w:hint="default"/>
+          <w:b/>
+          <w:color w:val="000000"/>
+          <w:sz w:val="13"/>
+          <w:szCs w:val="13"/>
+          <w:shd w:val="clear" w:color="auto" w:fill="FCFEFF"/>
+        </w:rPr>
+        <w:t xml:space="preserve"> </w:t>
+      </w:r>
+      <w:r>
+        <w:rPr>
+          <w:rFonts w:ascii="Microsoft JhengHei UI" w:hAnsi="Microsoft JhengHei UI" w:cs="Microsoft JhengHei UI" w:hint="default"/>
+          <w:b/>
+          <w:color w:val="000000"/>
+          <w:sz w:val="13"/>
+          <w:szCs w:val="13"/>
+          <w:shd w:val="clear" w:color="auto" w:fill="FCFEFF"/>
+        </w:rPr>
+        <w:t xml:space="preserve">(1, </w:t>
+      </w:r>
+      <w:r>
+        <w:rPr>
+          <w:rFonts w:ascii="Microsoft JhengHei UI" w:hAnsi="Microsoft JhengHei UI" w:cs="Microsoft JhengHei UI" w:hint="default"/>
+          <w:b/>
+          <w:color w:val="C00000"/>
+          <w:sz w:val="13"/>
+          <w:szCs w:val="13"/>
+          <w:shd w:val="clear" w:color="auto" w:fill="FCFEFF"/>
+        </w:rPr>
+        <w:t>value</w:t>
+      </w:r>
+      <w:r>
+        <w:rPr>
+          <w:rFonts w:ascii="Microsoft JhengHei UI" w:hAnsi="Microsoft JhengHei UI" w:cs="Microsoft JhengHei UI" w:hint="default"/>
+          <w:b/>
+          <w:color w:val="000000"/>
+          <w:sz w:val="13"/>
+          <w:szCs w:val="13"/>
+          <w:shd w:val="clear" w:color="auto" w:fill="FCFEFF"/>
+        </w:rPr>
+        <w:t>:</w:t>
+      </w:r>
+      <w:r>
+        <w:rPr>
+          <w:rFonts w:ascii="Microsoft JhengHei UI" w:hAnsi="Microsoft JhengHei UI" w:cs="Microsoft JhengHei UI" w:hint="default"/>
+          <w:b/>
+          <w:color w:val="000000"/>
+          <w:sz w:val="13"/>
+          <w:szCs w:val="13"/>
+          <w:shd w:val="pct15" w:color="auto" w:fill="FFFFFF"/>
+        </w:rPr>
+        <w:t xml:space="preserve"> Integer</w:t>
+      </w:r>
+      <w:r>
+        <w:rPr>
+          <w:rFonts w:ascii="Microsoft JhengHei UI" w:hAnsi="Microsoft JhengHei UI" w:cs="Microsoft JhengHei UI" w:hint="default"/>
+          <w:b/>
+          <w:color w:val="000000"/>
+          <w:sz w:val="13"/>
+          <w:szCs w:val="13"/>
+          <w:shd w:val="clear" w:color="auto" w:fill="FCFEFF"/>
+        </w:rPr>
+        <w:t>)</w:t>
+      </w:r>
+      <w:r>
+        <w:rPr>
+          <w:rFonts w:ascii="Microsoft JhengHei UI" w:hAnsi="Microsoft JhengHei UI" w:cs="Microsoft JhengHei UI"/>
+          <w:b/>
+          <w:color w:val="000000"/>
+          <w:sz w:val="13"/>
+          <w:szCs w:val="13"/>
+          <w:shd w:val="clear" w:color="auto" w:fill="FCFEFF"/>
+        </w:rPr>
+        <w:t>;</w:t>
+      </w:r>
+    </w:p>
+    <w:p>
+      <w:pPr>
+        <w:pStyle w:val="HTML"/>
+        <w:widowControl/>
+        <w:shd w:val="clear" w:color="auto" w:fill="FCFEFF"/>
+        <w:rPr>
+          <w:rFonts w:ascii="Microsoft JhengHei UI" w:hAnsi="Microsoft JhengHei UI" w:cs="Microsoft JhengHei UI" w:hint="default"/>
+          <w:b/>
+          <w:color w:val="000000"/>
+          <w:sz w:val="13"/>
+          <w:szCs w:val="13"/>
+          <w:shd w:val="clear" w:color="auto" w:fill="FCFEFF"/>
+        </w:rPr>
+      </w:pPr>
+      <w:r>
+        <w:rPr>
+          <w:rFonts w:ascii="Microsoft JhengHei UI" w:hAnsi="Microsoft JhengHei UI" w:cs="Microsoft JhengHei UI" w:hint="default"/>
+          <w:b/>
+          <w:color w:val="000000"/>
+          <w:sz w:val="13"/>
+          <w:szCs w:val="13"/>
+          <w:shd w:val="clear" w:color="auto" w:fill="FCFEFF"/>
+        </w:rPr>
+        <w:t>ps.set</w:t>
+      </w:r>
+      <w:r>
+        <w:rPr>
+          <w:rFonts w:ascii="Microsoft JhengHei UI" w:hAnsi="Microsoft JhengHei UI" w:cs="Microsoft JhengHei UI" w:hint="default"/>
+          <w:b/>
+          <w:color w:val="000000"/>
+          <w:sz w:val="13"/>
+          <w:szCs w:val="13"/>
+          <w:shd w:val="clear" w:color="auto" w:fill="FCFEFF"/>
+        </w:rPr>
+        <w:t>Long</w:t>
+      </w:r>
+      <w:r>
+        <w:rPr>
+          <w:rFonts w:ascii="Microsoft JhengHei UI" w:hAnsi="Microsoft JhengHei UI" w:cs="Microsoft JhengHei UI" w:hint="default"/>
+          <w:b/>
+          <w:color w:val="000000"/>
+          <w:sz w:val="13"/>
+          <w:szCs w:val="13"/>
+          <w:shd w:val="clear" w:color="auto" w:fill="FCFEFF"/>
+        </w:rPr>
+        <w:t xml:space="preserve">(1, </w:t>
+      </w:r>
+      <w:r>
+        <w:rPr>
+          <w:rFonts w:ascii="Microsoft JhengHei UI" w:hAnsi="Microsoft JhengHei UI" w:cs="Microsoft JhengHei UI" w:hint="default"/>
+          <w:b/>
+          <w:color w:val="C00000"/>
+          <w:sz w:val="13"/>
+          <w:szCs w:val="13"/>
+          <w:shd w:val="clear" w:color="auto" w:fill="FCFEFF"/>
+        </w:rPr>
+        <w:t>value</w:t>
+      </w:r>
+      <w:r>
+        <w:rPr>
+          <w:rFonts w:ascii="Microsoft JhengHei UI" w:hAnsi="Microsoft JhengHei UI" w:cs="Microsoft JhengHei UI" w:hint="default"/>
+          <w:b/>
+          <w:color w:val="000000"/>
+          <w:sz w:val="13"/>
+          <w:szCs w:val="13"/>
+          <w:shd w:val="clear" w:color="auto" w:fill="FCFEFF"/>
+        </w:rPr>
+        <w:t>:</w:t>
+      </w:r>
+      <w:r>
+        <w:rPr>
+          <w:rFonts w:ascii="Microsoft JhengHei UI" w:hAnsi="Microsoft JhengHei UI" w:cs="Microsoft JhengHei UI" w:hint="default"/>
+          <w:b/>
+          <w:color w:val="000000"/>
+          <w:sz w:val="13"/>
+          <w:szCs w:val="13"/>
+          <w:shd w:val="pct15" w:color="auto" w:fill="FFFFFF"/>
+        </w:rPr>
+        <w:t xml:space="preserve"> Long</w:t>
+      </w:r>
+      <w:r>
+        <w:rPr>
+          <w:rFonts w:ascii="Microsoft JhengHei UI" w:hAnsi="Microsoft JhengHei UI" w:cs="Microsoft JhengHei UI" w:hint="default"/>
+          <w:b/>
+          <w:color w:val="000000"/>
+          <w:sz w:val="13"/>
+          <w:szCs w:val="13"/>
+          <w:shd w:val="clear" w:color="auto" w:fill="FCFEFF"/>
+        </w:rPr>
+        <w:t>)</w:t>
+      </w:r>
+      <w:r>
+        <w:rPr>
+          <w:rFonts w:ascii="Microsoft JhengHei UI" w:hAnsi="Microsoft JhengHei UI" w:cs="Microsoft JhengHei UI"/>
+          <w:b/>
+          <w:color w:val="000000"/>
+          <w:sz w:val="13"/>
+          <w:szCs w:val="13"/>
+          <w:shd w:val="clear" w:color="auto" w:fill="FCFEFF"/>
+        </w:rPr>
+        <w:t>;</w:t>
+      </w:r>
+    </w:p>
+    <w:p>
+      <w:pPr>
+        <w:pStyle w:val="HTML"/>
+        <w:widowControl/>
+        <w:shd w:val="clear" w:color="auto" w:fill="FCFEFF"/>
+        <w:rPr>
+          <w:rFonts w:ascii="Microsoft JhengHei UI" w:hAnsi="Microsoft JhengHei UI" w:cs="Microsoft JhengHei UI" w:hint="default"/>
+          <w:b/>
+          <w:color w:val="000000"/>
+          <w:sz w:val="13"/>
+          <w:szCs w:val="13"/>
+          <w:shd w:val="clear" w:color="auto" w:fill="FCFEFF"/>
+        </w:rPr>
+      </w:pPr>
+      <w:r>
+        <w:rPr>
+          <w:rFonts w:ascii="Microsoft JhengHei UI" w:hAnsi="Microsoft JhengHei UI" w:cs="Microsoft JhengHei UI" w:hint="default"/>
+          <w:b/>
+          <w:color w:val="000000"/>
+          <w:sz w:val="13"/>
+          <w:szCs w:val="13"/>
+          <w:shd w:val="clear" w:color="auto" w:fill="FCFEFF"/>
+        </w:rPr>
+        <w:t>ps.set</w:t>
+      </w:r>
+      <w:r>
+        <w:rPr>
+          <w:rFonts w:ascii="Microsoft JhengHei UI" w:hAnsi="Microsoft JhengHei UI" w:cs="Microsoft JhengHei UI" w:hint="default"/>
+          <w:b/>
+          <w:color w:val="000000"/>
+          <w:sz w:val="13"/>
+          <w:szCs w:val="13"/>
+          <w:shd w:val="clear" w:color="auto" w:fill="FCFEFF"/>
+        </w:rPr>
+        <w:t>Short</w:t>
+      </w:r>
+      <w:r>
+        <w:rPr>
+          <w:rFonts w:ascii="Microsoft JhengHei UI" w:hAnsi="Microsoft JhengHei UI" w:cs="Microsoft JhengHei UI" w:hint="default"/>
+          <w:b/>
+          <w:color w:val="000000"/>
+          <w:sz w:val="13"/>
+          <w:szCs w:val="13"/>
+          <w:shd w:val="clear" w:color="auto" w:fill="FCFEFF"/>
+        </w:rPr>
+        <w:t xml:space="preserve">(1, </w:t>
+      </w:r>
+      <w:r>
+        <w:rPr>
+          <w:rFonts w:ascii="Microsoft JhengHei UI" w:hAnsi="Microsoft JhengHei UI" w:cs="Microsoft JhengHei UI" w:hint="default"/>
+          <w:b/>
+          <w:color w:val="C00000"/>
+          <w:sz w:val="13"/>
+          <w:szCs w:val="13"/>
+          <w:shd w:val="clear" w:color="auto" w:fill="FCFEFF"/>
+        </w:rPr>
+        <w:t>value</w:t>
+      </w:r>
+      <w:r>
+        <w:rPr>
+          <w:rFonts w:ascii="Microsoft JhengHei UI" w:hAnsi="Microsoft JhengHei UI" w:cs="Microsoft JhengHei UI" w:hint="default"/>
+          <w:b/>
+          <w:color w:val="000000"/>
+          <w:sz w:val="13"/>
+          <w:szCs w:val="13"/>
+          <w:shd w:val="clear" w:color="auto" w:fill="FCFEFF"/>
+        </w:rPr>
+        <w:t>:</w:t>
+      </w:r>
+      <w:r>
+        <w:rPr>
+          <w:rFonts w:ascii="Microsoft JhengHei UI" w:hAnsi="Microsoft JhengHei UI" w:cs="Microsoft JhengHei UI" w:hint="default"/>
+          <w:b/>
+          <w:color w:val="000000"/>
+          <w:sz w:val="13"/>
+          <w:szCs w:val="13"/>
+          <w:shd w:val="pct15" w:color="auto" w:fill="FFFFFF"/>
+        </w:rPr>
+        <w:t xml:space="preserve"> Short</w:t>
+      </w:r>
+      <w:r>
+        <w:rPr>
+          <w:rFonts w:ascii="Microsoft JhengHei UI" w:hAnsi="Microsoft JhengHei UI" w:cs="Microsoft JhengHei UI" w:hint="default"/>
+          <w:b/>
+          <w:color w:val="000000"/>
+          <w:sz w:val="13"/>
+          <w:szCs w:val="13"/>
+          <w:shd w:val="clear" w:color="auto" w:fill="FCFEFF"/>
+        </w:rPr>
+        <w:t>)</w:t>
+      </w:r>
+      <w:r>
+        <w:rPr>
+          <w:rFonts w:ascii="Microsoft JhengHei UI" w:hAnsi="Microsoft JhengHei UI" w:cs="Microsoft JhengHei UI"/>
+          <w:b/>
+          <w:color w:val="000000"/>
+          <w:sz w:val="13"/>
+          <w:szCs w:val="13"/>
+          <w:shd w:val="clear" w:color="auto" w:fill="FCFEFF"/>
+        </w:rPr>
+        <w:t>;</w:t>
+      </w:r>
+    </w:p>
+    <w:p>
+      <w:pPr>
+        <w:pStyle w:val="HTML"/>
+        <w:widowControl/>
+        <w:shd w:val="clear" w:color="auto" w:fill="FCFEFF"/>
+        <w:rPr>
+          <w:rFonts w:ascii="Microsoft JhengHei UI" w:hAnsi="Microsoft JhengHei UI" w:cs="Microsoft JhengHei UI" w:hint="default"/>
+          <w:b/>
+          <w:color w:val="000000"/>
+          <w:sz w:val="13"/>
+          <w:szCs w:val="13"/>
+          <w:shd w:val="clear" w:color="auto" w:fill="FCFEFF"/>
+        </w:rPr>
+      </w:pPr>
+      <w:r>
+        <w:rPr>
+          <w:rFonts w:ascii="Microsoft JhengHei UI" w:hAnsi="Microsoft JhengHei UI" w:cs="Microsoft JhengHei UI" w:hint="default"/>
+          <w:b/>
+          <w:color w:val="000000"/>
+          <w:sz w:val="13"/>
+          <w:szCs w:val="13"/>
+          <w:shd w:val="clear" w:color="auto" w:fill="FCFEFF"/>
+        </w:rPr>
+        <w:t>…</w:t>
+      </w:r>
+    </w:p>
+    <w:p>
+      <w:pPr>
+        <w:pStyle w:val="HTML"/>
+        <w:widowControl/>
+        <w:shd w:val="clear" w:color="auto" w:fill="FCFEFF"/>
+        <w:rPr>
+          <w:rFonts w:ascii="Microsoft JhengHei UI" w:hAnsi="Microsoft JhengHei UI" w:cs="Microsoft JhengHei UI" w:hint="default"/>
+          <w:b/>
+          <w:color w:val="000000"/>
+          <w:sz w:val="13"/>
+          <w:szCs w:val="13"/>
+          <w:shd w:val="clear" w:color="auto" w:fill="FCFEFF"/>
+        </w:rPr>
+      </w:pPr>
+      <w:r>
+        <w:rPr>
+          <w:rFonts w:ascii="Microsoft JhengHei UI" w:hAnsi="Microsoft JhengHei UI" w:cs="Microsoft JhengHei UI"/>
+          <w:b/>
+          <w:color w:val="000000"/>
+          <w:sz w:val="13"/>
+          <w:szCs w:val="13"/>
+          <w:shd w:val="clear" w:color="auto" w:fill="FCFEFF"/>
+        </w:rPr>
+        <w:t>不同的数据类型</w:t>
+      </w:r>
+      <w:r>
+        <w:rPr>
+          <w:rFonts w:ascii="Microsoft JhengHei UI" w:hAnsi="Microsoft JhengHei UI" w:cs="Microsoft JhengHei UI"/>
+          <w:b/>
+          <w:color w:val="000000"/>
+          <w:sz w:val="13"/>
+          <w:szCs w:val="13"/>
+          <w:shd w:val="clear" w:color="auto" w:fill="FCFEFF"/>
+        </w:rPr>
+        <w:t>在</w:t>
+      </w:r>
+      <w:r>
+        <w:rPr>
+          <w:rFonts w:ascii="Microsoft JhengHei UI" w:hAnsi="Microsoft JhengHei UI" w:cs="Microsoft JhengHei UI"/>
+          <w:b/>
+          <w:color w:val="000000"/>
+          <w:sz w:val="13"/>
+          <w:szCs w:val="13"/>
+          <w:shd w:val="clear" w:color="auto" w:fill="FCFEFF"/>
+        </w:rPr>
+        <w:t>mybatis</w:t>
+      </w:r>
+      <w:r>
+        <w:rPr>
+          <w:rFonts w:ascii="Microsoft JhengHei UI" w:hAnsi="Microsoft JhengHei UI" w:cs="Microsoft JhengHei UI"/>
+          <w:b/>
+          <w:color w:val="000000"/>
+          <w:sz w:val="13"/>
+          <w:szCs w:val="13"/>
+          <w:shd w:val="clear" w:color="auto" w:fill="FCFEFF"/>
+        </w:rPr>
+        <w:t>框架中</w:t>
+      </w:r>
+      <w:r>
+        <w:rPr>
+          <w:rFonts w:ascii="Microsoft JhengHei UI" w:hAnsi="Microsoft JhengHei UI" w:cs="Microsoft JhengHei UI"/>
+          <w:b/>
+          <w:color w:val="000000"/>
+          <w:sz w:val="13"/>
+          <w:szCs w:val="13"/>
+          <w:shd w:val="clear" w:color="auto" w:fill="FCFEFF"/>
+        </w:rPr>
+        <w:t>都有对应的</w:t>
+      </w:r>
+      <w:r>
+        <w:rPr>
+          <w:rFonts w:ascii="Microsoft JhengHei UI" w:hAnsi="Microsoft JhengHei UI" w:cs="Microsoft JhengHei UI"/>
+          <w:b/>
+          <w:color w:val="000000"/>
+          <w:sz w:val="13"/>
+          <w:szCs w:val="13"/>
+          <w:shd w:val="clear" w:color="auto" w:fill="FCFEFF"/>
+        </w:rPr>
+        <w:t>T</w:t>
+      </w:r>
+      <w:r>
+        <w:rPr>
+          <w:rFonts w:ascii="Microsoft JhengHei UI" w:hAnsi="Microsoft JhengHei UI" w:cs="Microsoft JhengHei UI" w:hint="default"/>
+          <w:b/>
+          <w:color w:val="000000"/>
+          <w:sz w:val="13"/>
+          <w:szCs w:val="13"/>
+          <w:shd w:val="clear" w:color="auto" w:fill="FCFEFF"/>
+        </w:rPr>
+        <w:t>ypeHandler</w:t>
+      </w:r>
+      <w:r>
+        <w:rPr>
+          <w:rFonts w:ascii="Microsoft JhengHei UI" w:hAnsi="Microsoft JhengHei UI" w:cs="Microsoft JhengHei UI"/>
+          <w:b/>
+          <w:color w:val="000000"/>
+          <w:sz w:val="13"/>
+          <w:szCs w:val="13"/>
+          <w:shd w:val="clear" w:color="auto" w:fill="FCFEFF"/>
+        </w:rPr>
+        <w:t>，他们都实现了</w:t>
+      </w:r>
+      <w:r>
+        <w:rPr>
+          <w:rFonts w:ascii="Microsoft JhengHei UI" w:hAnsi="Microsoft JhengHei UI" w:cs="Microsoft JhengHei UI"/>
+          <w:b/>
+          <w:color w:val="000000"/>
+          <w:sz w:val="13"/>
+          <w:szCs w:val="13"/>
+          <w:shd w:val="clear" w:color="auto" w:fill="FCFEFF"/>
+        </w:rPr>
+        <w:t>T</w:t>
+      </w:r>
+      <w:r>
+        <w:rPr>
+          <w:rFonts w:ascii="Microsoft JhengHei UI" w:hAnsi="Microsoft JhengHei UI" w:cs="Microsoft JhengHei UI" w:hint="default"/>
+          <w:b/>
+          <w:color w:val="000000"/>
+          <w:sz w:val="13"/>
+          <w:szCs w:val="13"/>
+          <w:shd w:val="clear" w:color="auto" w:fill="FCFEFF"/>
+        </w:rPr>
+        <w:t>ypeHandler</w:t>
+      </w:r>
+      <w:r>
+        <w:rPr>
+          <w:rFonts w:ascii="Microsoft JhengHei UI" w:hAnsi="Microsoft JhengHei UI" w:cs="Microsoft JhengHei UI"/>
+          <w:b/>
+          <w:color w:val="000000"/>
+          <w:sz w:val="13"/>
+          <w:szCs w:val="13"/>
+          <w:shd w:val="clear" w:color="auto" w:fill="FCFEFF"/>
+        </w:rPr>
+        <w:t>接口，实现运行时多态</w:t>
+      </w:r>
+      <w:r>
+        <w:rPr>
+          <w:rFonts w:ascii="Microsoft JhengHei UI" w:hAnsi="Microsoft JhengHei UI" w:cs="Microsoft JhengHei UI"/>
+          <w:b/>
+          <w:color w:val="000000"/>
+          <w:sz w:val="13"/>
+          <w:szCs w:val="13"/>
+          <w:shd w:val="clear" w:color="auto" w:fill="FCFEFF"/>
+        </w:rPr>
+        <w:t>，且有效避免了多种不同关于类型判断的</w:t>
+      </w:r>
+      <w:r>
+        <w:rPr>
+          <w:rFonts w:ascii="Microsoft JhengHei UI" w:hAnsi="Microsoft JhengHei UI" w:cs="Microsoft JhengHei UI"/>
+          <w:b/>
+          <w:color w:val="000000"/>
+          <w:sz w:val="13"/>
+          <w:szCs w:val="13"/>
+          <w:shd w:val="clear" w:color="auto" w:fill="FCFEFF"/>
+        </w:rPr>
+        <w:t>if</w:t>
+      </w:r>
+      <w:r>
+        <w:rPr>
+          <w:rFonts w:ascii="Microsoft JhengHei UI" w:hAnsi="Microsoft JhengHei UI" w:cs="Microsoft JhengHei UI"/>
+          <w:b/>
+          <w:color w:val="000000"/>
+          <w:sz w:val="13"/>
+          <w:szCs w:val="13"/>
+          <w:shd w:val="clear" w:color="auto" w:fill="FCFEFF"/>
+        </w:rPr>
+        <w:t>语句。</w:t>
+      </w:r>
+    </w:p>
+    <w:p>
+      <w:pPr>
+        <w:pStyle w:val="HTML"/>
+        <w:widowControl/>
+        <w:shd w:val="clear" w:color="auto" w:fill="FCFEFF"/>
+        <w:rPr>
+          <w:rFonts w:ascii="Microsoft JhengHei UI" w:hAnsi="Microsoft JhengHei UI" w:cs="Microsoft JhengHei UI" w:hint="default"/>
+          <w:b/>
+          <w:color w:val="000000"/>
+          <w:sz w:val="13"/>
+          <w:szCs w:val="13"/>
+          <w:shd w:val="clear" w:color="auto" w:fill="FCFEFF"/>
+        </w:rPr>
+      </w:pPr>
+    </w:p>
+    <w:p>
+      <w:pPr>
+        <w:pStyle w:val="HTML"/>
+        <w:widowControl/>
+        <w:shd w:val="clear" w:color="auto" w:fill="FCFEFF"/>
+        <w:rPr>
+          <w:rFonts w:ascii="Microsoft JhengHei UI" w:hAnsi="Microsoft JhengHei UI" w:cs="Microsoft JhengHei UI"/>
+          <w:b/>
+          <w:color w:val="000000"/>
+          <w:sz w:val="13"/>
+          <w:szCs w:val="13"/>
+          <w:shd w:val="clear" w:color="auto" w:fill="FCFEFF"/>
+        </w:rPr>
+      </w:pPr>
+      <w:r>
+        <w:rPr>
+          <w:rFonts w:ascii="Microsoft JhengHei UI" w:hAnsi="Microsoft JhengHei UI" w:cs="Microsoft JhengHei UI"/>
+          <w:b/>
+          <w:color w:val="000000"/>
+          <w:sz w:val="13"/>
+          <w:szCs w:val="13"/>
+          <w:shd w:val="clear" w:color="auto" w:fill="FCFEFF"/>
+        </w:rPr>
+        <w:t>有关</w:t>
+      </w:r>
+      <w:r>
+        <w:rPr>
+          <w:rFonts w:ascii="Microsoft JhengHei UI" w:hAnsi="Microsoft JhengHei UI" w:cs="Microsoft JhengHei UI"/>
+          <w:b/>
+          <w:color w:val="000000"/>
+          <w:sz w:val="13"/>
+          <w:szCs w:val="13"/>
+          <w:shd w:val="clear" w:color="auto" w:fill="FCFEFF"/>
+        </w:rPr>
+        <w:t>type</w:t>
+      </w:r>
+      <w:r>
+        <w:rPr>
+          <w:rFonts w:ascii="Microsoft JhengHei UI" w:hAnsi="Microsoft JhengHei UI" w:cs="Microsoft JhengHei UI" w:hint="default"/>
+          <w:b/>
+          <w:color w:val="000000"/>
+          <w:sz w:val="13"/>
+          <w:szCs w:val="13"/>
+          <w:shd w:val="clear" w:color="auto" w:fill="FCFEFF"/>
+        </w:rPr>
+        <w:t>Handler</w:t>
+      </w:r>
+      <w:r>
+        <w:rPr>
+          <w:rFonts w:ascii="Microsoft JhengHei UI" w:hAnsi="Microsoft JhengHei UI" w:cs="Microsoft JhengHei UI"/>
+          <w:b/>
+          <w:color w:val="000000"/>
+          <w:sz w:val="13"/>
+          <w:szCs w:val="13"/>
+          <w:shd w:val="clear" w:color="auto" w:fill="FCFEFF"/>
+        </w:rPr>
+        <w:t>的代码，在</w:t>
+      </w:r>
+      <w:r>
+        <w:rPr>
+          <w:rFonts w:ascii="Microsoft JhengHei UI" w:hAnsi="Microsoft JhengHei UI" w:cs="Microsoft JhengHei UI"/>
+          <w:b/>
+          <w:color w:val="000000"/>
+          <w:sz w:val="13"/>
+          <w:szCs w:val="13"/>
+          <w:shd w:val="clear" w:color="auto" w:fill="FCFEFF"/>
+        </w:rPr>
+        <w:t>m</w:t>
+      </w:r>
+      <w:r>
+        <w:rPr>
+          <w:rFonts w:ascii="Microsoft JhengHei UI" w:hAnsi="Microsoft JhengHei UI" w:cs="Microsoft JhengHei UI" w:hint="default"/>
+          <w:b/>
+          <w:color w:val="000000"/>
+          <w:sz w:val="13"/>
+          <w:szCs w:val="13"/>
+          <w:shd w:val="clear" w:color="auto" w:fill="FCFEFF"/>
+        </w:rPr>
+        <w:t>ybatis</w:t>
+      </w:r>
+      <w:r>
+        <w:rPr>
+          <w:rFonts w:ascii="Microsoft JhengHei UI" w:hAnsi="Microsoft JhengHei UI" w:cs="Microsoft JhengHei UI"/>
+          <w:b/>
+          <w:color w:val="000000"/>
+          <w:sz w:val="13"/>
+          <w:szCs w:val="13"/>
+          <w:shd w:val="clear" w:color="auto" w:fill="FCFEFF"/>
+        </w:rPr>
+        <w:t>的</w:t>
+      </w:r>
+      <w:r>
+        <w:rPr>
+          <w:rFonts w:ascii="Microsoft JhengHei UI" w:hAnsi="Microsoft JhengHei UI" w:cs="Microsoft JhengHei UI"/>
+          <w:b/>
+          <w:color w:val="000000"/>
+          <w:sz w:val="13"/>
+          <w:szCs w:val="13"/>
+          <w:shd w:val="clear" w:color="auto" w:fill="FCFEFF"/>
+        </w:rPr>
+        <w:t>type</w:t>
+      </w:r>
+      <w:r>
+        <w:rPr>
+          <w:rFonts w:ascii="Microsoft JhengHei UI" w:hAnsi="Microsoft JhengHei UI" w:cs="Microsoft JhengHei UI"/>
+          <w:b/>
+          <w:color w:val="000000"/>
+          <w:sz w:val="13"/>
+          <w:szCs w:val="13"/>
+          <w:shd w:val="clear" w:color="auto" w:fill="FCFEFF"/>
+        </w:rPr>
+        <w:t>包下。下面两张图中，可以看到有许多</w:t>
+      </w:r>
+      <w:r>
+        <w:rPr>
+          <w:rFonts w:ascii="Microsoft JhengHei UI" w:hAnsi="Microsoft JhengHei UI" w:cs="Microsoft JhengHei UI"/>
+          <w:b/>
+          <w:color w:val="000000"/>
+          <w:sz w:val="13"/>
+          <w:szCs w:val="13"/>
+          <w:shd w:val="clear" w:color="auto" w:fill="FCFEFF"/>
+        </w:rPr>
+        <w:t>T</w:t>
+      </w:r>
+      <w:r>
+        <w:rPr>
+          <w:rFonts w:ascii="Microsoft JhengHei UI" w:hAnsi="Microsoft JhengHei UI" w:cs="Microsoft JhengHei UI" w:hint="default"/>
+          <w:b/>
+          <w:color w:val="000000"/>
+          <w:sz w:val="13"/>
+          <w:szCs w:val="13"/>
+          <w:shd w:val="clear" w:color="auto" w:fill="FCFEFF"/>
+        </w:rPr>
+        <w:t>ypeHandler</w:t>
+      </w:r>
+      <w:r>
+        <w:rPr>
+          <w:rFonts w:ascii="Microsoft JhengHei UI" w:hAnsi="Microsoft JhengHei UI" w:cs="Microsoft JhengHei UI"/>
+          <w:b/>
+          <w:color w:val="000000"/>
+          <w:sz w:val="13"/>
+          <w:szCs w:val="13"/>
+          <w:shd w:val="clear" w:color="auto" w:fill="FCFEFF"/>
+        </w:rPr>
+        <w:t>后缀的类</w:t>
+      </w:r>
+    </w:p>
+    <w:p>
+      <w:pPr>
+        <w:pStyle w:val="HTML"/>
+        <w:widowControl/>
+        <w:shd w:val="clear" w:color="auto" w:fill="FCFEFF"/>
+        <w:rPr>
+          <w:rFonts w:ascii="Microsoft JhengHei UI" w:hAnsi="Microsoft JhengHei UI" w:cs="Microsoft JhengHei UI"/>
+          <w:b/>
+          <w:color w:val="000000"/>
+          <w:sz w:val="13"/>
+          <w:szCs w:val="13"/>
+          <w:shd w:val="clear" w:color="auto" w:fill="FCFEFF"/>
+        </w:rPr>
+      </w:pPr>
+      <w:r>
+        <w:rPr>
+          <w:noProof/>
+        </w:rPr>
+        <w:drawing>
+          <wp:inline distT="0" distB="0" distL="0" distR="0" wp14:anchorId="744BC86B" wp14:editId="541ADBCE">
+            <wp:extent cx="1794353" cy="3070800"/>
+            <wp:effectExtent l="0" t="0" r="0" b="0"/>
+            <wp:docPr id="20" name="图片 20"/>
+            <wp:cNvGraphicFramePr>
+              <a:graphicFrameLocks xmlns:a="http://schemas.openxmlformats.org/drawingml/2006/main" noChangeAspect="1"/>
+            </wp:cNvGraphicFramePr>
+            <a:graphic xmlns:a="http://schemas.openxmlformats.org/drawingml/2006/main">
+              <a:graphicData uri="http://schemas.openxmlformats.org/drawingml/2006/picture">
+                <pic:pic xmlns:pic="http://schemas.openxmlformats.org/drawingml/2006/picture">
+                  <pic:nvPicPr>
+                    <pic:cNvPr id="1" name=""/>
+                    <pic:cNvPicPr/>
+                  </pic:nvPicPr>
+                  <pic:blipFill>
+                    <a:blip r:embed="rId28"/>
+                    <a:stretch>
+                      <a:fillRect/>
+                    </a:stretch>
+                  </pic:blipFill>
+                  <pic:spPr>
+                    <a:xfrm>
+                      <a:off x="0" y="0"/>
+                      <a:ext cx="1794353" cy="3070800"/>
+                    </a:xfrm>
+                    <a:prstGeom prst="rect">
+                      <a:avLst/>
+                    </a:prstGeom>
+                  </pic:spPr>
+                </pic:pic>
+              </a:graphicData>
+            </a:graphic>
+          </wp:inline>
+        </w:drawing>
+      </w:r>
+      <w:r>
+        <w:rPr>
+          <w:noProof/>
+        </w:rPr>
+        <w:t xml:space="preserve"> </w:t>
+      </w:r>
+      <w:r>
+        <w:rPr>
+          <w:noProof/>
+        </w:rPr>
+        <w:drawing>
+          <wp:inline distT="0" distB="0" distL="0" distR="0" wp14:anchorId="135BCA7F" wp14:editId="59B4D54A">
+            <wp:extent cx="1468226" cy="3070800"/>
+            <wp:effectExtent l="0" t="0" r="0" b="0"/>
+            <wp:docPr id="21" name="图片 21"/>
+            <wp:cNvGraphicFramePr>
+              <a:graphicFrameLocks xmlns:a="http://schemas.openxmlformats.org/drawingml/2006/main" noChangeAspect="1"/>
+            </wp:cNvGraphicFramePr>
+            <a:graphic xmlns:a="http://schemas.openxmlformats.org/drawingml/2006/main">
+              <a:graphicData uri="http://schemas.openxmlformats.org/drawingml/2006/picture">
+                <pic:pic xmlns:pic="http://schemas.openxmlformats.org/drawingml/2006/picture">
+                  <pic:nvPicPr>
+                    <pic:cNvPr id="1" name=""/>
+                    <pic:cNvPicPr/>
+                  </pic:nvPicPr>
+                  <pic:blipFill>
+                    <a:blip r:embed="rId29"/>
+                    <a:stretch>
+                      <a:fillRect/>
+                    </a:stretch>
+                  </pic:blipFill>
+                  <pic:spPr>
+                    <a:xfrm>
+                      <a:off x="0" y="0"/>
+                      <a:ext cx="1468226" cy="3070800"/>
+                    </a:xfrm>
+                    <a:prstGeom prst="rect">
+                      <a:avLst/>
+                    </a:prstGeom>
+                  </pic:spPr>
+                </pic:pic>
+              </a:graphicData>
+            </a:graphic>
+          </wp:inline>
+        </w:drawing>
+      </w:r>
+    </w:p>
+    <w:p>
+      <w:pPr>
+        <w:pStyle w:val="HTML"/>
+        <w:widowControl/>
+        <w:shd w:val="clear" w:color="auto" w:fill="FCFEFF"/>
+        <w:rPr>
+          <w:rFonts w:ascii="Microsoft JhengHei UI" w:hAnsi="Microsoft JhengHei UI" w:cs="Microsoft JhengHei UI"/>
+          <w:b/>
+          <w:color w:val="000000"/>
+          <w:sz w:val="13"/>
+          <w:szCs w:val="13"/>
+          <w:shd w:val="clear" w:color="auto" w:fill="FCFEFF"/>
+        </w:rPr>
+      </w:pPr>
+      <w:r>
+        <w:rPr>
+          <w:rFonts w:ascii="Microsoft JhengHei UI" w:hAnsi="Microsoft JhengHei UI" w:cs="Microsoft JhengHei UI"/>
+          <w:b/>
+          <w:color w:val="C00000"/>
+          <w:sz w:val="13"/>
+          <w:szCs w:val="13"/>
+          <w:shd w:val="pct15" w:color="auto" w:fill="FFFFFF"/>
+        </w:rPr>
+        <w:t>My</w:t>
+      </w:r>
+      <w:r>
+        <w:rPr>
+          <w:rFonts w:ascii="Microsoft JhengHei UI" w:hAnsi="Microsoft JhengHei UI" w:cs="Microsoft JhengHei UI" w:hint="default"/>
+          <w:b/>
+          <w:color w:val="C00000"/>
+          <w:sz w:val="13"/>
+          <w:szCs w:val="13"/>
+          <w:shd w:val="pct15" w:color="auto" w:fill="FFFFFF"/>
+        </w:rPr>
+        <w:t>batis</w:t>
+      </w:r>
+      <w:r>
+        <w:rPr>
+          <w:rFonts w:ascii="Microsoft JhengHei UI" w:hAnsi="Microsoft JhengHei UI" w:cs="Microsoft JhengHei UI"/>
+          <w:b/>
+          <w:color w:val="C00000"/>
+          <w:sz w:val="13"/>
+          <w:szCs w:val="13"/>
+          <w:shd w:val="pct15" w:color="auto" w:fill="FFFFFF"/>
+        </w:rPr>
+        <w:t>DefaultParameterHandler</w:t>
+      </w:r>
+    </w:p>
+    <w:p>
+      <w:pPr>
+        <w:pStyle w:val="HTML"/>
+        <w:widowControl/>
+        <w:shd w:val="clear" w:color="auto" w:fill="FCFEFF"/>
+        <w:rPr>
+          <w:rFonts w:ascii="Microsoft JhengHei UI" w:hAnsi="Microsoft JhengHei UI" w:cs="Microsoft JhengHei UI" w:hint="default"/>
+          <w:b/>
+          <w:color w:val="000000"/>
+          <w:sz w:val="13"/>
+          <w:szCs w:val="13"/>
+          <w:shd w:val="clear" w:color="auto" w:fill="FCFEFF"/>
+        </w:rPr>
+      </w:pPr>
+      <w:r>
+        <w:rPr>
+          <w:rFonts w:ascii="Microsoft JhengHei UI" w:hAnsi="Microsoft JhengHei UI" w:cs="Microsoft JhengHei UI"/>
+          <w:b/>
+          <w:color w:val="000000"/>
+          <w:sz w:val="13"/>
+          <w:szCs w:val="13"/>
+          <w:shd w:val="clear" w:color="auto" w:fill="FCFEFF"/>
+        </w:rPr>
+        <w:t>构造方法：</w:t>
+      </w:r>
+      <w:r>
+        <w:rPr>
+          <w:rFonts w:ascii="Microsoft JhengHei UI" w:hAnsi="Microsoft JhengHei UI" w:cs="Microsoft JhengHei UI"/>
+          <w:b/>
+          <w:color w:val="000000"/>
+          <w:sz w:val="13"/>
+          <w:szCs w:val="13"/>
+          <w:shd w:val="clear" w:color="auto" w:fill="FCFEFF"/>
+        </w:rPr>
+        <w:t xml:space="preserve"> </w:t>
+      </w:r>
+      <w:r>
+        <w:rPr>
+          <w:rFonts w:ascii="Microsoft JhengHei UI" w:hAnsi="Microsoft JhengHei UI" w:cs="Microsoft JhengHei UI"/>
+          <w:b/>
+          <w:color w:val="000000"/>
+          <w:sz w:val="13"/>
+          <w:szCs w:val="13"/>
+          <w:shd w:val="clear" w:color="auto" w:fill="FCFEFF"/>
+        </w:rPr>
+        <w:t>直接调用父类</w:t>
+      </w:r>
+      <w:r>
+        <w:rPr>
+          <w:rFonts w:ascii="Microsoft JhengHei UI" w:hAnsi="Microsoft JhengHei UI" w:cs="Microsoft JhengHei UI"/>
+          <w:b/>
+          <w:color w:val="C00000"/>
+          <w:sz w:val="13"/>
+          <w:szCs w:val="13"/>
+          <w:shd w:val="pct15" w:color="auto" w:fill="FFFFFF"/>
+        </w:rPr>
+        <w:t>DefaultParameterHandle</w:t>
+      </w:r>
+      <w:r>
+        <w:rPr>
+          <w:rFonts w:ascii="Microsoft JhengHei UI" w:hAnsi="Microsoft JhengHei UI" w:cs="Microsoft JhengHei UI" w:hint="default"/>
+          <w:b/>
+          <w:color w:val="C00000"/>
+          <w:sz w:val="13"/>
+          <w:szCs w:val="13"/>
+          <w:shd w:val="pct15" w:color="auto" w:fill="FFFFFF"/>
+        </w:rPr>
+        <w:t>r</w:t>
+      </w:r>
+      <w:r>
+        <w:rPr>
+          <w:rFonts w:ascii="Microsoft JhengHei UI" w:hAnsi="Microsoft JhengHei UI" w:cs="Microsoft JhengHei UI"/>
+          <w:b/>
+          <w:color w:val="000000"/>
+          <w:sz w:val="13"/>
+          <w:szCs w:val="13"/>
+          <w:shd w:val="clear" w:color="auto" w:fill="FCFEFF"/>
+        </w:rPr>
+        <w:t>的</w:t>
+      </w:r>
+      <w:r>
+        <w:rPr>
+          <w:rFonts w:ascii="Microsoft JhengHei UI" w:hAnsi="Microsoft JhengHei UI" w:cs="Microsoft JhengHei UI"/>
+          <w:b/>
+          <w:color w:val="000000"/>
+          <w:sz w:val="13"/>
+          <w:szCs w:val="13"/>
+          <w:shd w:val="clear" w:color="auto" w:fill="FCFEFF"/>
+        </w:rPr>
+        <w:t>构造方法，但在第二个参数（</w:t>
+      </w:r>
+      <w:r>
+        <w:rPr>
+          <w:rFonts w:ascii="Microsoft JhengHei UI" w:hAnsi="Microsoft JhengHei UI" w:cs="Microsoft JhengHei UI"/>
+          <w:b/>
+          <w:color w:val="000000"/>
+          <w:sz w:val="13"/>
+          <w:szCs w:val="13"/>
+          <w:shd w:val="clear" w:color="auto" w:fill="FCFEFF"/>
+        </w:rPr>
+        <w:t>parameter</w:t>
+      </w:r>
+      <w:r>
+        <w:rPr>
+          <w:rFonts w:ascii="Microsoft JhengHei UI" w:hAnsi="Microsoft JhengHei UI" w:cs="Microsoft JhengHei UI" w:hint="default"/>
+          <w:b/>
+          <w:color w:val="000000"/>
+          <w:sz w:val="13"/>
+          <w:szCs w:val="13"/>
+          <w:shd w:val="clear" w:color="auto" w:fill="FCFEFF"/>
+        </w:rPr>
+        <w:t>Object</w:t>
+      </w:r>
+      <w:r>
+        <w:rPr>
+          <w:rFonts w:ascii="Microsoft JhengHei UI" w:hAnsi="Microsoft JhengHei UI" w:cs="Microsoft JhengHei UI"/>
+          <w:b/>
+          <w:color w:val="000000"/>
+          <w:sz w:val="13"/>
+          <w:szCs w:val="13"/>
+          <w:shd w:val="clear" w:color="auto" w:fill="FCFEFF"/>
+        </w:rPr>
+        <w:t>）中，做了一些小小的改变</w:t>
+      </w:r>
+    </w:p>
+    <w:p>
+      <w:pPr>
+        <w:pStyle w:val="HTML"/>
+        <w:widowControl/>
+        <w:shd w:val="clear" w:color="auto" w:fill="FCFEFF"/>
+        <w:rPr>
+          <w:rFonts w:ascii="Microsoft JhengHei UI" w:hAnsi="Microsoft JhengHei UI" w:cs="Microsoft JhengHei UI"/>
+          <w:b/>
+          <w:color w:val="000000"/>
+          <w:sz w:val="13"/>
+          <w:szCs w:val="13"/>
+          <w:shd w:val="clear" w:color="auto" w:fill="FCFEFF"/>
+        </w:rPr>
+      </w:pPr>
+      <w:r>
+        <w:rPr>
+          <w:rFonts w:ascii="Microsoft JhengHei UI" w:hAnsi="Microsoft JhengHei UI" w:cs="Microsoft JhengHei UI"/>
+          <w:b/>
+          <w:color w:val="000000"/>
+          <w:sz w:val="13"/>
+          <w:szCs w:val="13"/>
+          <w:shd w:val="clear" w:color="auto" w:fill="FCFEFF"/>
+        </w:rPr>
+        <w:t>p</w:t>
+      </w:r>
+      <w:r>
+        <w:rPr>
+          <w:rFonts w:ascii="Microsoft JhengHei UI" w:hAnsi="Microsoft JhengHei UI" w:cs="Microsoft JhengHei UI" w:hint="default"/>
+          <w:b/>
+          <w:color w:val="000000"/>
+          <w:sz w:val="13"/>
+          <w:szCs w:val="13"/>
+          <w:shd w:val="clear" w:color="auto" w:fill="FCFEFF"/>
+        </w:rPr>
+        <w:t xml:space="preserve">rocessBatch </w:t>
+      </w:r>
+      <w:r>
+        <w:rPr>
+          <w:rFonts w:ascii="Microsoft JhengHei UI" w:hAnsi="Microsoft JhengHei UI" w:cs="Microsoft JhengHei UI"/>
+          <w:b/>
+          <w:color w:val="000000"/>
+          <w:sz w:val="13"/>
+          <w:szCs w:val="13"/>
+          <w:shd w:val="clear" w:color="auto" w:fill="FCFEFF"/>
+        </w:rPr>
+        <w:t>方法，参数如果是</w:t>
+      </w:r>
+      <w:r>
+        <w:rPr>
+          <w:rFonts w:ascii="Microsoft JhengHei UI" w:hAnsi="Microsoft JhengHei UI" w:cs="Microsoft JhengHei UI"/>
+          <w:b/>
+          <w:color w:val="000000"/>
+          <w:sz w:val="13"/>
+          <w:szCs w:val="13"/>
+          <w:shd w:val="clear" w:color="auto" w:fill="FCFEFF"/>
+        </w:rPr>
+        <w:t xml:space="preserve"> </w:t>
+      </w:r>
+      <w:r>
+        <w:rPr>
+          <w:rFonts w:ascii="Microsoft JhengHei UI" w:hAnsi="Microsoft JhengHei UI" w:cs="Microsoft JhengHei UI"/>
+          <w:b/>
+          <w:color w:val="000000"/>
+          <w:sz w:val="13"/>
+          <w:szCs w:val="13"/>
+          <w:shd w:val="clear" w:color="auto" w:fill="FCFEFF"/>
+        </w:rPr>
+        <w:t>实体对象，直接设置该对象的主键，如果是集合，遍历集合，设置集合中对象的主键。</w:t>
+      </w:r>
+      <w:bookmarkStart w:id="0" w:name="_GoBack"/>
+      <w:bookmarkEnd w:id="0"/>
+    </w:p>
+    <w:p>
+      <w:pPr>
+        <w:pStyle w:val="HTML"/>
+        <w:widowControl/>
+        <w:shd w:val="clear" w:color="auto" w:fill="FCFEFF"/>
+        <w:rPr>
+          <w:rFonts w:ascii="Microsoft JhengHei UI" w:hAnsi="Microsoft JhengHei UI" w:cs="Microsoft JhengHei UI"/>
+          <w:b/>
+          <w:color w:val="000000"/>
+          <w:sz w:val="13"/>
+          <w:szCs w:val="13"/>
+          <w:shd w:val="clear" w:color="auto" w:fill="FCFEFF"/>
+        </w:rPr>
+      </w:pPr>
+    </w:p>
+    <w:p>
+      <w:pPr>
+        <w:pStyle w:val="HTML"/>
+        <w:widowControl/>
+        <w:shd w:val="clear" w:color="auto" w:fill="FCFEFF"/>
+        <w:outlineLvl w:val="1"/>
+        <w:rPr>
+          <w:rFonts w:ascii="Microsoft YaHei UI" w:eastAsia="Microsoft YaHei UI" w:hAnsi="Microsoft YaHei UI" w:cs="Microsoft JhengHei UI" w:hint="default"/>
+          <w:b/>
+          <w:color w:val="C00000"/>
+          <w:sz w:val="19"/>
+          <w:szCs w:val="19"/>
+          <w:shd w:val="clear" w:color="auto" w:fill="FCFEFF"/>
+        </w:rPr>
+      </w:pPr>
+      <w:r>
+        <w:rPr>
+          <w:rFonts w:ascii="Microsoft YaHei UI" w:eastAsia="Microsoft YaHei UI" w:hAnsi="Microsoft YaHei UI" w:cs="Microsoft JhengHei UI"/>
+          <w:b/>
+          <w:color w:val="C00000"/>
+          <w:sz w:val="19"/>
+          <w:szCs w:val="19"/>
+          <w:shd w:val="clear" w:color="auto" w:fill="FCFEFF"/>
+        </w:rPr>
+        <w:t>说</w:t>
+      </w:r>
+      <w:r>
+        <w:rPr>
+          <w:rFonts w:ascii="Microsoft YaHei UI" w:eastAsia="Microsoft YaHei UI" w:hAnsi="Microsoft YaHei UI" w:cs="Microsoft JhengHei UI"/>
+          <w:b/>
+          <w:color w:val="C00000"/>
+          <w:sz w:val="19"/>
+          <w:szCs w:val="19"/>
+          <w:shd w:val="clear" w:color="auto" w:fill="FCFEFF"/>
+        </w:rPr>
+        <w:t>一</w:t>
+      </w:r>
+      <w:r>
+        <w:rPr>
+          <w:rFonts w:ascii="Microsoft YaHei UI" w:eastAsia="Microsoft YaHei UI" w:hAnsi="Microsoft YaHei UI" w:cs="Microsoft JhengHei UI"/>
+          <w:b/>
+          <w:color w:val="C00000"/>
+          <w:sz w:val="19"/>
+          <w:szCs w:val="19"/>
+          <w:shd w:val="clear" w:color="auto" w:fill="FCFEFF"/>
+        </w:rPr>
+        <w:t>说P</w:t>
+      </w:r>
+      <w:r>
+        <w:rPr>
+          <w:rFonts w:ascii="Microsoft YaHei UI" w:eastAsia="Microsoft YaHei UI" w:hAnsi="Microsoft YaHei UI" w:cs="Microsoft JhengHei UI" w:hint="default"/>
+          <w:b/>
+          <w:color w:val="C00000"/>
+          <w:sz w:val="19"/>
+          <w:szCs w:val="19"/>
+          <w:shd w:val="clear" w:color="auto" w:fill="FCFEFF"/>
+        </w:rPr>
+        <w:t>arameterMode</w:t>
+      </w:r>
+      <w:r>
+        <w:rPr>
+          <w:rFonts w:ascii="Microsoft YaHei UI" w:eastAsia="Microsoft YaHei UI" w:hAnsi="Microsoft YaHei UI" w:cs="Microsoft JhengHei UI"/>
+          <w:b/>
+          <w:color w:val="C00000"/>
+          <w:sz w:val="19"/>
+          <w:szCs w:val="19"/>
+          <w:shd w:val="clear" w:color="auto" w:fill="FCFEFF"/>
+        </w:rPr>
+        <w:t>枚举类</w:t>
+      </w:r>
+      <w:r>
+        <w:rPr>
+          <w:rFonts w:ascii="Microsoft YaHei UI" w:eastAsia="Microsoft YaHei UI" w:hAnsi="Microsoft YaHei UI" w:cs="Microsoft JhengHei UI"/>
+          <w:b/>
+          <w:color w:val="C00000"/>
+          <w:sz w:val="19"/>
+          <w:szCs w:val="19"/>
+          <w:shd w:val="clear" w:color="auto" w:fill="FCFEFF"/>
+        </w:rPr>
+        <w:t>（</w:t>
+      </w:r>
+      <w:r>
+        <w:rPr>
+          <w:rFonts w:ascii="Microsoft YaHei UI" w:eastAsia="Microsoft YaHei UI" w:hAnsi="Microsoft YaHei UI" w:cs="Microsoft JhengHei UI" w:hint="default"/>
+          <w:b/>
+          <w:color w:val="C00000"/>
+          <w:sz w:val="19"/>
+          <w:szCs w:val="19"/>
+          <w:shd w:val="clear" w:color="auto" w:fill="FCFEFF"/>
+        </w:rPr>
+        <w:t>IN</w:t>
+      </w:r>
+      <w:r>
+        <w:rPr>
+          <w:rFonts w:ascii="Microsoft YaHei UI" w:eastAsia="Microsoft YaHei UI" w:hAnsi="Microsoft YaHei UI" w:cs="Microsoft JhengHei UI"/>
+          <w:b/>
+          <w:color w:val="C00000"/>
+          <w:sz w:val="19"/>
+          <w:szCs w:val="19"/>
+          <w:shd w:val="clear" w:color="auto" w:fill="FCFEFF"/>
+        </w:rPr>
+        <w:t>、O</w:t>
+      </w:r>
+      <w:r>
+        <w:rPr>
+          <w:rFonts w:ascii="Microsoft YaHei UI" w:eastAsia="Microsoft YaHei UI" w:hAnsi="Microsoft YaHei UI" w:cs="Microsoft JhengHei UI" w:hint="default"/>
+          <w:b/>
+          <w:color w:val="C00000"/>
+          <w:sz w:val="19"/>
+          <w:szCs w:val="19"/>
+          <w:shd w:val="clear" w:color="auto" w:fill="FCFEFF"/>
+        </w:rPr>
+        <w:t>UT</w:t>
+      </w:r>
+      <w:r>
+        <w:rPr>
+          <w:rFonts w:ascii="Microsoft YaHei UI" w:eastAsia="Microsoft YaHei UI" w:hAnsi="Microsoft YaHei UI" w:cs="Microsoft JhengHei UI"/>
+          <w:b/>
+          <w:color w:val="C00000"/>
+          <w:sz w:val="19"/>
+          <w:szCs w:val="19"/>
+          <w:shd w:val="clear" w:color="auto" w:fill="FCFEFF"/>
+        </w:rPr>
+        <w:t>、I</w:t>
+      </w:r>
+      <w:r>
+        <w:rPr>
+          <w:rFonts w:ascii="Microsoft YaHei UI" w:eastAsia="Microsoft YaHei UI" w:hAnsi="Microsoft YaHei UI" w:cs="Microsoft JhengHei UI" w:hint="default"/>
+          <w:b/>
+          <w:color w:val="C00000"/>
+          <w:sz w:val="19"/>
+          <w:szCs w:val="19"/>
+          <w:shd w:val="clear" w:color="auto" w:fill="FCFEFF"/>
+        </w:rPr>
+        <w:t>NOUT</w:t>
+      </w:r>
+      <w:r>
+        <w:rPr>
+          <w:rFonts w:ascii="Microsoft YaHei UI" w:eastAsia="Microsoft YaHei UI" w:hAnsi="Microsoft YaHei UI" w:cs="Microsoft JhengHei UI"/>
+          <w:b/>
+          <w:color w:val="C00000"/>
+          <w:sz w:val="19"/>
+          <w:szCs w:val="19"/>
+          <w:shd w:val="clear" w:color="auto" w:fill="FCFEFF"/>
+        </w:rPr>
+        <w:t>）</w:t>
+      </w:r>
+    </w:p>
+    <w:p>
+      <w:pPr>
+        <w:pStyle w:val="HTML"/>
+        <w:widowControl/>
+        <w:shd w:val="clear" w:color="auto" w:fill="FCFEFF"/>
+        <w:rPr>
+          <w:rFonts w:ascii="Microsoft JhengHei UI" w:hAnsi="Microsoft JhengHei UI" w:cs="Microsoft JhengHei UI" w:hint="default"/>
+          <w:b/>
+          <w:color w:val="000000"/>
+          <w:sz w:val="13"/>
+          <w:szCs w:val="13"/>
+          <w:shd w:val="clear" w:color="auto" w:fill="FCFEFF"/>
+        </w:rPr>
+      </w:pPr>
+      <w:r>
+        <w:rPr>
+          <w:rFonts w:ascii="Microsoft JhengHei UI" w:hAnsi="Microsoft JhengHei UI" w:cs="Microsoft JhengHei UI"/>
+          <w:b/>
+          <w:color w:val="000000"/>
+          <w:sz w:val="13"/>
+          <w:szCs w:val="13"/>
+          <w:shd w:val="clear" w:color="auto" w:fill="FCFEFF"/>
+        </w:rPr>
+        <w:t>该类中有枚举成员</w:t>
+      </w:r>
+      <w:r>
+        <w:rPr>
+          <w:rFonts w:ascii="Microsoft JhengHei UI" w:hAnsi="Microsoft JhengHei UI" w:cs="Microsoft JhengHei UI"/>
+          <w:b/>
+          <w:color w:val="000000"/>
+          <w:sz w:val="13"/>
+          <w:szCs w:val="13"/>
+          <w:shd w:val="clear" w:color="auto" w:fill="FCFEFF"/>
+        </w:rPr>
+        <w:t xml:space="preserve"> </w:t>
+      </w:r>
+      <w:r>
+        <w:rPr>
+          <w:rFonts w:ascii="Microsoft JhengHei UI" w:hAnsi="Microsoft JhengHei UI" w:cs="Microsoft JhengHei UI" w:hint="default"/>
+          <w:b/>
+          <w:color w:val="000000"/>
+          <w:sz w:val="13"/>
+          <w:szCs w:val="13"/>
+          <w:shd w:val="clear" w:color="auto" w:fill="FCFEFF"/>
+        </w:rPr>
+        <w:t>IN</w:t>
+      </w:r>
+      <w:r>
+        <w:rPr>
+          <w:rFonts w:ascii="Microsoft JhengHei UI" w:hAnsi="Microsoft JhengHei UI" w:cs="Microsoft JhengHei UI"/>
+          <w:b/>
+          <w:color w:val="000000"/>
+          <w:sz w:val="13"/>
+          <w:szCs w:val="13"/>
+          <w:shd w:val="clear" w:color="auto" w:fill="FCFEFF"/>
+        </w:rPr>
+        <w:t>，</w:t>
+      </w:r>
+      <w:r>
+        <w:rPr>
+          <w:rFonts w:ascii="Microsoft JhengHei UI" w:hAnsi="Microsoft JhengHei UI" w:cs="Microsoft JhengHei UI" w:hint="default"/>
+          <w:b/>
+          <w:color w:val="000000"/>
+          <w:sz w:val="13"/>
+          <w:szCs w:val="13"/>
+          <w:shd w:val="clear" w:color="auto" w:fill="FCFEFF"/>
+        </w:rPr>
+        <w:t>OUT</w:t>
+      </w:r>
+      <w:r>
+        <w:rPr>
+          <w:rFonts w:ascii="Microsoft JhengHei UI" w:hAnsi="Microsoft JhengHei UI" w:cs="Microsoft JhengHei UI"/>
+          <w:b/>
+          <w:color w:val="000000"/>
+          <w:sz w:val="13"/>
+          <w:szCs w:val="13"/>
+          <w:shd w:val="clear" w:color="auto" w:fill="FCFEFF"/>
+        </w:rPr>
+        <w:t>，</w:t>
+      </w:r>
+      <w:r>
+        <w:rPr>
+          <w:rFonts w:ascii="Microsoft JhengHei UI" w:hAnsi="Microsoft JhengHei UI" w:cs="Microsoft JhengHei UI"/>
+          <w:b/>
+          <w:color w:val="000000"/>
+          <w:sz w:val="13"/>
+          <w:szCs w:val="13"/>
+          <w:shd w:val="clear" w:color="auto" w:fill="FCFEFF"/>
+        </w:rPr>
+        <w:t>INOUT</w:t>
+      </w:r>
+      <w:r>
+        <w:rPr>
+          <w:rFonts w:ascii="Microsoft JhengHei UI" w:hAnsi="Microsoft JhengHei UI" w:cs="Microsoft JhengHei UI"/>
+          <w:b/>
+          <w:color w:val="000000"/>
+          <w:sz w:val="13"/>
+          <w:szCs w:val="13"/>
+          <w:shd w:val="clear" w:color="auto" w:fill="FCFEFF"/>
+        </w:rPr>
+        <w:t>，字面看起来，我觉得有一些熟悉，好似当时学习</w:t>
+      </w:r>
+      <w:r>
+        <w:rPr>
+          <w:rFonts w:ascii="Microsoft JhengHei UI" w:hAnsi="Microsoft JhengHei UI" w:cs="Microsoft JhengHei UI"/>
+          <w:b/>
+          <w:color w:val="000000"/>
+          <w:sz w:val="13"/>
+          <w:szCs w:val="13"/>
+          <w:shd w:val="clear" w:color="auto" w:fill="FCFEFF"/>
+        </w:rPr>
+        <w:t>Oracle</w:t>
+      </w:r>
+      <w:r>
+        <w:rPr>
+          <w:rFonts w:ascii="Microsoft JhengHei UI" w:hAnsi="Microsoft JhengHei UI" w:cs="Microsoft JhengHei UI"/>
+          <w:b/>
+          <w:color w:val="000000"/>
+          <w:sz w:val="13"/>
+          <w:szCs w:val="13"/>
+          <w:shd w:val="clear" w:color="auto" w:fill="FCFEFF"/>
+        </w:rPr>
+        <w:t>时候留下的一点印象。</w:t>
+      </w:r>
+    </w:p>
+    <w:p>
+      <w:pPr>
+        <w:pStyle w:val="HTML"/>
+        <w:widowControl/>
+        <w:shd w:val="clear" w:color="auto" w:fill="FCFEFF"/>
+        <w:rPr>
+          <w:rFonts w:ascii="Microsoft JhengHei UI" w:hAnsi="Microsoft JhengHei UI" w:cs="Microsoft JhengHei UI" w:hint="default"/>
+          <w:b/>
+          <w:color w:val="000000"/>
+          <w:sz w:val="13"/>
+          <w:szCs w:val="13"/>
+          <w:shd w:val="clear" w:color="auto" w:fill="FCFEFF"/>
+        </w:rPr>
+      </w:pPr>
+      <w:r>
+        <w:rPr>
+          <w:rFonts w:ascii="Microsoft JhengHei UI" w:hAnsi="Microsoft JhengHei UI" w:cs="Microsoft JhengHei UI"/>
+          <w:b/>
+          <w:color w:val="000000"/>
+          <w:sz w:val="13"/>
+          <w:szCs w:val="13"/>
+          <w:shd w:val="clear" w:color="auto" w:fill="FCFEFF"/>
+        </w:rPr>
+        <w:t>上网了解</w:t>
+      </w:r>
+      <w:r>
+        <w:rPr>
+          <w:rFonts w:ascii="Microsoft JhengHei UI" w:hAnsi="Microsoft JhengHei UI" w:cs="Microsoft JhengHei UI"/>
+          <w:b/>
+          <w:color w:val="000000"/>
+          <w:sz w:val="13"/>
+          <w:szCs w:val="13"/>
+          <w:shd w:val="clear" w:color="auto" w:fill="FCFEFF"/>
+        </w:rPr>
+        <w:t>之后，这三种在</w:t>
+      </w:r>
+      <w:r>
+        <w:rPr>
+          <w:rFonts w:ascii="Microsoft JhengHei UI" w:hAnsi="Microsoft JhengHei UI" w:cs="Microsoft JhengHei UI" w:hint="default"/>
+          <w:b/>
+          <w:color w:val="000000"/>
+          <w:sz w:val="13"/>
+          <w:szCs w:val="13"/>
+          <w:shd w:val="clear" w:color="auto" w:fill="FCFEFF"/>
+        </w:rPr>
+        <w:t>MySQL</w:t>
+      </w:r>
+      <w:r>
+        <w:rPr>
+          <w:rFonts w:ascii="Microsoft JhengHei UI" w:hAnsi="Microsoft JhengHei UI" w:cs="Microsoft JhengHei UI"/>
+          <w:b/>
+          <w:color w:val="000000"/>
+          <w:sz w:val="13"/>
+          <w:szCs w:val="13"/>
+          <w:shd w:val="clear" w:color="auto" w:fill="FCFEFF"/>
+        </w:rPr>
+        <w:t>中，对应</w:t>
+      </w:r>
+      <w:r>
+        <w:rPr>
+          <w:rFonts w:ascii="Microsoft JhengHei UI" w:hAnsi="Microsoft JhengHei UI" w:cs="Microsoft JhengHei UI"/>
+          <w:b/>
+          <w:color w:val="C00000"/>
+          <w:sz w:val="13"/>
+          <w:szCs w:val="13"/>
+          <w:shd w:val="clear" w:color="auto" w:fill="FCFEFF"/>
+        </w:rPr>
+        <w:t>存储过程</w:t>
+      </w:r>
+      <w:r>
+        <w:rPr>
+          <w:rFonts w:ascii="Microsoft JhengHei UI" w:hAnsi="Microsoft JhengHei UI" w:cs="Microsoft JhengHei UI"/>
+          <w:b/>
+          <w:color w:val="000000"/>
+          <w:sz w:val="13"/>
+          <w:szCs w:val="13"/>
+          <w:shd w:val="clear" w:color="auto" w:fill="FCFEFF"/>
+        </w:rPr>
+        <w:t>I</w:t>
+      </w:r>
+      <w:r>
+        <w:rPr>
+          <w:rFonts w:ascii="Microsoft JhengHei UI" w:hAnsi="Microsoft JhengHei UI" w:cs="Microsoft JhengHei UI" w:hint="default"/>
+          <w:b/>
+          <w:color w:val="000000"/>
+          <w:sz w:val="13"/>
+          <w:szCs w:val="13"/>
+          <w:shd w:val="clear" w:color="auto" w:fill="FCFEFF"/>
+        </w:rPr>
+        <w:t>N</w:t>
+      </w:r>
+      <w:r>
+        <w:rPr>
+          <w:rFonts w:ascii="Microsoft JhengHei UI" w:hAnsi="Microsoft JhengHei UI" w:cs="Microsoft JhengHei UI"/>
+          <w:b/>
+          <w:color w:val="000000"/>
+          <w:sz w:val="13"/>
+          <w:szCs w:val="13"/>
+          <w:shd w:val="clear" w:color="auto" w:fill="FCFEFF"/>
+        </w:rPr>
+        <w:t>、</w:t>
+      </w:r>
+      <w:r>
+        <w:rPr>
+          <w:rFonts w:ascii="Microsoft JhengHei UI" w:hAnsi="Microsoft JhengHei UI" w:cs="Microsoft JhengHei UI"/>
+          <w:b/>
+          <w:color w:val="000000"/>
+          <w:sz w:val="13"/>
+          <w:szCs w:val="13"/>
+          <w:shd w:val="clear" w:color="auto" w:fill="FCFEFF"/>
+        </w:rPr>
+        <w:t>O</w:t>
+      </w:r>
+      <w:r>
+        <w:rPr>
+          <w:rFonts w:ascii="Microsoft JhengHei UI" w:hAnsi="Microsoft JhengHei UI" w:cs="Microsoft JhengHei UI" w:hint="default"/>
+          <w:b/>
+          <w:color w:val="000000"/>
+          <w:sz w:val="13"/>
+          <w:szCs w:val="13"/>
+          <w:shd w:val="clear" w:color="auto" w:fill="FCFEFF"/>
+        </w:rPr>
+        <w:t>UT</w:t>
+      </w:r>
+      <w:r>
+        <w:rPr>
+          <w:rFonts w:ascii="Microsoft JhengHei UI" w:hAnsi="Microsoft JhengHei UI" w:cs="Microsoft JhengHei UI"/>
+          <w:b/>
+          <w:color w:val="000000"/>
+          <w:sz w:val="13"/>
+          <w:szCs w:val="13"/>
+          <w:shd w:val="clear" w:color="auto" w:fill="FCFEFF"/>
+        </w:rPr>
+        <w:t>、</w:t>
+      </w:r>
+      <w:r>
+        <w:rPr>
+          <w:rFonts w:ascii="Microsoft JhengHei UI" w:hAnsi="Microsoft JhengHei UI" w:cs="Microsoft JhengHei UI"/>
+          <w:b/>
+          <w:color w:val="000000"/>
+          <w:sz w:val="13"/>
+          <w:szCs w:val="13"/>
+          <w:shd w:val="clear" w:color="auto" w:fill="FCFEFF"/>
+        </w:rPr>
+        <w:t>I</w:t>
+      </w:r>
+      <w:r>
+        <w:rPr>
+          <w:rFonts w:ascii="Microsoft JhengHei UI" w:hAnsi="Microsoft JhengHei UI" w:cs="Microsoft JhengHei UI" w:hint="default"/>
+          <w:b/>
+          <w:color w:val="000000"/>
+          <w:sz w:val="13"/>
+          <w:szCs w:val="13"/>
+          <w:shd w:val="clear" w:color="auto" w:fill="FCFEFF"/>
+        </w:rPr>
+        <w:t>NOUT</w:t>
+      </w:r>
+      <w:r>
+        <w:rPr>
+          <w:rFonts w:ascii="Microsoft JhengHei UI" w:hAnsi="Microsoft JhengHei UI" w:cs="Microsoft JhengHei UI"/>
+          <w:b/>
+          <w:color w:val="000000"/>
+          <w:sz w:val="13"/>
+          <w:szCs w:val="13"/>
+          <w:shd w:val="clear" w:color="auto" w:fill="FCFEFF"/>
+        </w:rPr>
+        <w:t>的三种参数模式。</w:t>
+      </w:r>
+    </w:p>
+    <w:p>
+      <w:pPr>
+        <w:pStyle w:val="HTML"/>
+        <w:widowControl/>
+        <w:shd w:val="clear" w:color="auto" w:fill="FCFEFF"/>
+        <w:rPr>
+          <w:rFonts w:ascii="Microsoft JhengHei UI" w:hAnsi="Microsoft JhengHei UI" w:cs="Microsoft JhengHei UI"/>
+          <w:b/>
+          <w:color w:val="000000"/>
+          <w:sz w:val="13"/>
+          <w:szCs w:val="13"/>
+          <w:shd w:val="clear" w:color="auto" w:fill="FCFEFF"/>
+        </w:rPr>
+      </w:pPr>
+    </w:p>
+    <w:p>
+      <w:pPr>
+        <w:pStyle w:val="HTML"/>
+        <w:widowControl/>
+        <w:shd w:val="clear" w:color="auto" w:fill="FCFEFF"/>
+        <w:rPr>
+          <w:rFonts w:ascii="Microsoft JhengHei UI" w:hAnsi="Microsoft JhengHei UI" w:cs="Microsoft JhengHei UI" w:hint="default"/>
+          <w:b/>
+          <w:color w:val="000000"/>
+          <w:sz w:val="13"/>
+          <w:szCs w:val="13"/>
+          <w:shd w:val="clear" w:color="auto" w:fill="FCFEFF"/>
+        </w:rPr>
+      </w:pPr>
+      <w:r>
+        <w:rPr>
+          <w:rFonts w:ascii="Microsoft JhengHei UI" w:hAnsi="Microsoft JhengHei UI" w:cs="Microsoft JhengHei UI"/>
+          <w:b/>
+          <w:color w:val="000000"/>
+          <w:sz w:val="13"/>
+          <w:szCs w:val="13"/>
+          <w:shd w:val="clear" w:color="auto" w:fill="FCFEFF"/>
+        </w:rPr>
+        <w:t>以下内容参考：</w:t>
+      </w:r>
+      <w:hyperlink r:id="rId30" w:history="1">
+        <w:r>
+          <w:rPr>
+            <w:rStyle w:val="ab"/>
+            <w:rFonts w:ascii="Microsoft JhengHei UI" w:hAnsi="Microsoft JhengHei UI" w:cs="Microsoft JhengHei UI"/>
+            <w:b/>
+            <w:sz w:val="13"/>
+            <w:szCs w:val="13"/>
+            <w:shd w:val="clear" w:color="auto" w:fill="FCFEFF"/>
+          </w:rPr>
+          <w:t>https://www.cnblogs.com/super-yu/p/9018512.html</w:t>
+        </w:r>
+      </w:hyperlink>
+      <w:r>
+        <w:rPr>
+          <w:rFonts w:ascii="Microsoft JhengHei UI" w:hAnsi="Microsoft JhengHei UI" w:cs="Microsoft JhengHei UI"/>
+          <w:b/>
+          <w:color w:val="000000"/>
+          <w:sz w:val="13"/>
+          <w:szCs w:val="13"/>
+          <w:shd w:val="clear" w:color="auto" w:fill="FCFEFF"/>
+        </w:rPr>
+        <w:t>，</w:t>
+      </w:r>
+      <w:r>
+        <w:rPr>
+          <w:rFonts w:ascii="Microsoft JhengHei UI" w:hAnsi="Microsoft JhengHei UI" w:cs="Microsoft JhengHei UI" w:hint="default"/>
+          <w:b/>
+          <w:color w:val="000000"/>
+          <w:sz w:val="13"/>
+          <w:szCs w:val="13"/>
+          <w:shd w:val="clear" w:color="auto" w:fill="FCFEFF"/>
+        </w:rPr>
+        <w:t xml:space="preserve"> </w:t>
+      </w:r>
+    </w:p>
+    <w:p>
+      <w:pPr>
+        <w:pStyle w:val="HTML"/>
+        <w:widowControl/>
+        <w:shd w:val="clear" w:color="auto" w:fill="FCFEFF"/>
+        <w:rPr>
+          <w:rFonts w:ascii="Microsoft JhengHei UI" w:hAnsi="Microsoft JhengHei UI" w:cs="Microsoft JhengHei UI"/>
+          <w:b/>
+          <w:color w:val="000000"/>
+          <w:sz w:val="13"/>
+          <w:szCs w:val="13"/>
+          <w:shd w:val="clear" w:color="auto" w:fill="FCFEFF"/>
+        </w:rPr>
+      </w:pPr>
+      <w:r>
+        <w:rPr>
+          <w:rFonts w:ascii="Microsoft JhengHei UI" w:hAnsi="Microsoft JhengHei UI" w:cs="Microsoft JhengHei UI"/>
+          <w:b/>
+          <w:color w:val="000000"/>
+          <w:sz w:val="13"/>
+          <w:szCs w:val="13"/>
+          <w:shd w:val="clear" w:color="auto" w:fill="FCFEFF"/>
+        </w:rPr>
+        <w:t>IN</w:t>
+      </w:r>
+      <w:r>
+        <w:rPr>
+          <w:rFonts w:ascii="Microsoft JhengHei UI" w:hAnsi="Microsoft JhengHei UI" w:cs="Microsoft JhengHei UI"/>
+          <w:b/>
+          <w:color w:val="000000"/>
+          <w:sz w:val="13"/>
+          <w:szCs w:val="13"/>
+          <w:shd w:val="clear" w:color="auto" w:fill="FCFEFF"/>
+        </w:rPr>
+        <w:t>类型</w:t>
+      </w:r>
+      <w:r>
+        <w:rPr>
+          <w:rFonts w:ascii="Microsoft JhengHei UI" w:hAnsi="Microsoft JhengHei UI" w:cs="Microsoft JhengHei UI"/>
+          <w:b/>
+          <w:color w:val="000000"/>
+          <w:sz w:val="13"/>
+          <w:szCs w:val="13"/>
+          <w:shd w:val="clear" w:color="auto" w:fill="FCFEFF"/>
+        </w:rPr>
+        <w:t xml:space="preserve">: </w:t>
+      </w:r>
+      <w:r>
+        <w:rPr>
+          <w:rFonts w:ascii="Microsoft JhengHei UI" w:hAnsi="Microsoft JhengHei UI" w:cs="Microsoft JhengHei UI"/>
+          <w:b/>
+          <w:color w:val="000000"/>
+          <w:sz w:val="13"/>
+          <w:szCs w:val="13"/>
+          <w:shd w:val="clear" w:color="auto" w:fill="FCFEFF"/>
+        </w:rPr>
+        <w:t>使用</w:t>
+      </w:r>
+      <w:r>
+        <w:rPr>
+          <w:rFonts w:ascii="Microsoft JhengHei UI" w:hAnsi="Microsoft JhengHei UI" w:cs="Microsoft JhengHei UI"/>
+          <w:b/>
+          <w:color w:val="000000"/>
+          <w:sz w:val="13"/>
+          <w:szCs w:val="13"/>
+          <w:shd w:val="clear" w:color="auto" w:fill="FCFEFF"/>
+        </w:rPr>
+        <w:t>IN</w:t>
+      </w:r>
+      <w:r>
+        <w:rPr>
+          <w:rFonts w:ascii="Microsoft JhengHei UI" w:hAnsi="Microsoft JhengHei UI" w:cs="Microsoft JhengHei UI"/>
+          <w:b/>
+          <w:color w:val="000000"/>
+          <w:sz w:val="13"/>
+          <w:szCs w:val="13"/>
+          <w:shd w:val="clear" w:color="auto" w:fill="FCFEFF"/>
+        </w:rPr>
+        <w:t>类型来传递信息，存储过程内部可以对参数的值进行修改，但是修改后的值调用者不可见。</w:t>
+      </w:r>
+    </w:p>
+    <w:p>
+      <w:pPr>
+        <w:pStyle w:val="HTML"/>
+        <w:widowControl/>
+        <w:shd w:val="clear" w:color="auto" w:fill="FCFEFF"/>
+        <w:rPr>
+          <w:rFonts w:ascii="Microsoft JhengHei UI" w:hAnsi="Microsoft JhengHei UI" w:cs="Microsoft JhengHei UI"/>
+          <w:b/>
+          <w:color w:val="000000"/>
+          <w:sz w:val="13"/>
+          <w:szCs w:val="13"/>
+          <w:shd w:val="clear" w:color="auto" w:fill="FCFEFF"/>
+        </w:rPr>
+      </w:pPr>
+      <w:r>
+        <w:rPr>
+          <w:rFonts w:ascii="Microsoft JhengHei UI" w:hAnsi="Microsoft JhengHei UI" w:cs="Microsoft JhengHei UI"/>
+          <w:b/>
+          <w:color w:val="000000"/>
+          <w:sz w:val="13"/>
+          <w:szCs w:val="13"/>
+          <w:shd w:val="clear" w:color="auto" w:fill="FCFEFF"/>
+        </w:rPr>
+        <w:t>OUT</w:t>
+      </w:r>
+      <w:r>
+        <w:rPr>
+          <w:rFonts w:ascii="Microsoft JhengHei UI" w:hAnsi="Microsoft JhengHei UI" w:cs="Microsoft JhengHei UI"/>
+          <w:b/>
+          <w:color w:val="000000"/>
+          <w:sz w:val="13"/>
+          <w:szCs w:val="13"/>
+          <w:shd w:val="clear" w:color="auto" w:fill="FCFEFF"/>
+        </w:rPr>
+        <w:t>类型</w:t>
+      </w:r>
+      <w:r>
+        <w:rPr>
+          <w:rFonts w:ascii="Microsoft JhengHei UI" w:hAnsi="Microsoft JhengHei UI" w:cs="Microsoft JhengHei UI"/>
+          <w:b/>
+          <w:color w:val="000000"/>
+          <w:sz w:val="13"/>
+          <w:szCs w:val="13"/>
+          <w:shd w:val="clear" w:color="auto" w:fill="FCFEFF"/>
+        </w:rPr>
+        <w:t xml:space="preserve">: </w:t>
+      </w:r>
+      <w:r>
+        <w:rPr>
+          <w:rFonts w:ascii="Microsoft JhengHei UI" w:hAnsi="Microsoft JhengHei UI" w:cs="Microsoft JhengHei UI"/>
+          <w:b/>
+          <w:color w:val="000000"/>
+          <w:sz w:val="13"/>
+          <w:szCs w:val="13"/>
+          <w:shd w:val="clear" w:color="auto" w:fill="FCFEFF"/>
+        </w:rPr>
+        <w:t>使用</w:t>
+      </w:r>
+      <w:r>
+        <w:rPr>
+          <w:rFonts w:ascii="Microsoft JhengHei UI" w:hAnsi="Microsoft JhengHei UI" w:cs="Microsoft JhengHei UI"/>
+          <w:b/>
+          <w:color w:val="000000"/>
+          <w:sz w:val="13"/>
+          <w:szCs w:val="13"/>
+          <w:shd w:val="clear" w:color="auto" w:fill="FCFEFF"/>
+        </w:rPr>
+        <w:t>OUT</w:t>
+      </w:r>
+      <w:r>
+        <w:rPr>
+          <w:rFonts w:ascii="Microsoft JhengHei UI" w:hAnsi="Microsoft JhengHei UI" w:cs="Microsoft JhengHei UI"/>
+          <w:b/>
+          <w:color w:val="000000"/>
+          <w:sz w:val="13"/>
+          <w:szCs w:val="13"/>
+          <w:shd w:val="clear" w:color="auto" w:fill="FCFEFF"/>
+        </w:rPr>
+        <w:t>类型来传递信息，在存储过程内部，该</w:t>
+      </w:r>
+      <w:r>
+        <w:rPr>
+          <w:rFonts w:ascii="Microsoft JhengHei UI" w:hAnsi="Microsoft JhengHei UI" w:cs="Microsoft JhengHei UI"/>
+          <w:b/>
+          <w:color w:val="C00000"/>
+          <w:sz w:val="13"/>
+          <w:szCs w:val="13"/>
+          <w:shd w:val="clear" w:color="auto" w:fill="FCFEFF"/>
+        </w:rPr>
+        <w:t>值的默认值为</w:t>
+      </w:r>
+      <w:r>
+        <w:rPr>
+          <w:rFonts w:ascii="Microsoft JhengHei UI" w:hAnsi="Microsoft JhengHei UI" w:cs="Microsoft JhengHei UI"/>
+          <w:b/>
+          <w:color w:val="C00000"/>
+          <w:sz w:val="13"/>
+          <w:szCs w:val="13"/>
+          <w:shd w:val="clear" w:color="auto" w:fill="FCFEFF"/>
+        </w:rPr>
+        <w:t>NULL</w:t>
+      </w:r>
+      <w:r>
+        <w:rPr>
+          <w:rFonts w:ascii="Microsoft JhengHei UI" w:hAnsi="Microsoft JhengHei UI" w:cs="Microsoft JhengHei UI"/>
+          <w:b/>
+          <w:color w:val="000000"/>
+          <w:sz w:val="13"/>
+          <w:szCs w:val="13"/>
+          <w:shd w:val="clear" w:color="auto" w:fill="FCFEFF"/>
+        </w:rPr>
+        <w:t>，</w:t>
+      </w:r>
+      <w:r>
+        <w:rPr>
+          <w:rFonts w:ascii="Microsoft JhengHei UI" w:hAnsi="Microsoft JhengHei UI" w:cs="Microsoft JhengHei UI"/>
+          <w:b/>
+          <w:color w:val="C00000"/>
+          <w:sz w:val="13"/>
+          <w:szCs w:val="13"/>
+          <w:shd w:val="clear" w:color="auto" w:fill="FCFEFF"/>
+        </w:rPr>
+        <w:t>无论调用者是否传值给存储过程</w:t>
+      </w:r>
+      <w:r>
+        <w:rPr>
+          <w:rFonts w:ascii="Microsoft JhengHei UI" w:hAnsi="Microsoft JhengHei UI" w:cs="Microsoft JhengHei UI"/>
+          <w:b/>
+          <w:color w:val="000000"/>
+          <w:sz w:val="13"/>
+          <w:szCs w:val="13"/>
+          <w:shd w:val="clear" w:color="auto" w:fill="FCFEFF"/>
+        </w:rPr>
+        <w:t>。</w:t>
+      </w:r>
+    </w:p>
+    <w:p>
+      <w:pPr>
+        <w:pStyle w:val="HTML"/>
+        <w:widowControl/>
+        <w:shd w:val="clear" w:color="auto" w:fill="FCFEFF"/>
+        <w:rPr>
+          <w:rFonts w:ascii="Microsoft JhengHei UI" w:hAnsi="Microsoft JhengHei UI" w:cs="Microsoft JhengHei UI"/>
+          <w:b/>
+          <w:color w:val="000000"/>
+          <w:sz w:val="13"/>
+          <w:szCs w:val="13"/>
+          <w:shd w:val="clear" w:color="auto" w:fill="FCFEFF"/>
+        </w:rPr>
+      </w:pPr>
+      <w:r>
+        <w:rPr>
+          <w:rFonts w:ascii="Microsoft JhengHei UI" w:hAnsi="Microsoft JhengHei UI" w:cs="Microsoft JhengHei UI"/>
+          <w:b/>
+          <w:color w:val="000000"/>
+          <w:sz w:val="13"/>
+          <w:szCs w:val="13"/>
+          <w:shd w:val="clear" w:color="auto" w:fill="FCFEFF"/>
+        </w:rPr>
+        <w:t>INOUT</w:t>
+      </w:r>
+      <w:r>
+        <w:rPr>
+          <w:rFonts w:ascii="Microsoft JhengHei UI" w:hAnsi="Microsoft JhengHei UI" w:cs="Microsoft JhengHei UI"/>
+          <w:b/>
+          <w:color w:val="000000"/>
+          <w:sz w:val="13"/>
+          <w:szCs w:val="13"/>
+          <w:shd w:val="clear" w:color="auto" w:fill="FCFEFF"/>
+        </w:rPr>
+        <w:t>类型</w:t>
+      </w:r>
+      <w:r>
+        <w:rPr>
+          <w:rFonts w:ascii="Microsoft JhengHei UI" w:hAnsi="Microsoft JhengHei UI" w:cs="Microsoft JhengHei UI"/>
+          <w:b/>
+          <w:color w:val="000000"/>
+          <w:sz w:val="13"/>
+          <w:szCs w:val="13"/>
+          <w:shd w:val="clear" w:color="auto" w:fill="FCFEFF"/>
+        </w:rPr>
+        <w:t xml:space="preserve">: </w:t>
+      </w:r>
+      <w:r>
+        <w:rPr>
+          <w:rFonts w:ascii="Microsoft JhengHei UI" w:hAnsi="Microsoft JhengHei UI" w:cs="Microsoft JhengHei UI"/>
+          <w:b/>
+          <w:color w:val="000000"/>
+          <w:sz w:val="13"/>
+          <w:szCs w:val="13"/>
+          <w:shd w:val="clear" w:color="auto" w:fill="FCFEFF"/>
+        </w:rPr>
+        <w:t>使用</w:t>
+      </w:r>
+      <w:r>
+        <w:rPr>
+          <w:rFonts w:ascii="Microsoft JhengHei UI" w:hAnsi="Microsoft JhengHei UI" w:cs="Microsoft JhengHei UI"/>
+          <w:b/>
+          <w:color w:val="000000"/>
+          <w:sz w:val="13"/>
+          <w:szCs w:val="13"/>
+          <w:shd w:val="clear" w:color="auto" w:fill="FCFEFF"/>
+        </w:rPr>
+        <w:t>IN</w:t>
+      </w:r>
+      <w:r>
+        <w:rPr>
+          <w:rFonts w:ascii="Microsoft JhengHei UI" w:hAnsi="Microsoft JhengHei UI" w:cs="Microsoft JhengHei UI"/>
+          <w:b/>
+          <w:color w:val="000000"/>
+          <w:sz w:val="13"/>
+          <w:szCs w:val="13"/>
+          <w:shd w:val="clear" w:color="auto" w:fill="FCFEFF"/>
+        </w:rPr>
+        <w:t>类型来传递信息，存储过程内部可以对参数的值进行修改，并将最终值返回给调用者。</w:t>
+      </w:r>
+    </w:p>
+    <w:p>
+      <w:pPr>
+        <w:pStyle w:val="HTML"/>
+        <w:widowControl/>
+        <w:shd w:val="clear" w:color="auto" w:fill="FCFEFF"/>
+        <w:rPr>
+          <w:rFonts w:ascii="Microsoft JhengHei UI" w:hAnsi="Microsoft JhengHei UI" w:cs="Microsoft JhengHei UI" w:hint="default"/>
+          <w:b/>
+          <w:color w:val="000000"/>
+          <w:sz w:val="13"/>
+          <w:szCs w:val="13"/>
+          <w:shd w:val="clear" w:color="auto" w:fill="FCFEFF"/>
+        </w:rPr>
+      </w:pPr>
+    </w:p>
+    <w:p>
+      <w:pPr>
+        <w:pStyle w:val="HTML"/>
+        <w:widowControl/>
+        <w:shd w:val="clear" w:color="auto" w:fill="FCFEFF"/>
+        <w:rPr>
+          <w:rFonts w:ascii="Microsoft JhengHei UI" w:hAnsi="Microsoft JhengHei UI" w:cs="Microsoft JhengHei UI"/>
+          <w:b/>
+          <w:color w:val="000000"/>
+          <w:sz w:val="13"/>
+          <w:szCs w:val="13"/>
+          <w:shd w:val="clear" w:color="auto" w:fill="FCFEFF"/>
+        </w:rPr>
+      </w:pPr>
+      <w:r>
+        <w:rPr>
+          <w:rFonts w:ascii="Microsoft JhengHei UI" w:hAnsi="Microsoft JhengHei UI" w:cs="Microsoft JhengHei UI"/>
+          <w:b/>
+          <w:color w:val="000000"/>
+          <w:sz w:val="13"/>
+          <w:szCs w:val="13"/>
+          <w:shd w:val="clear" w:color="auto" w:fill="FCFEFF"/>
+        </w:rPr>
+        <w:t>通过这篇文章，</w:t>
+      </w:r>
+      <w:r>
+        <w:rPr>
+          <w:rFonts w:ascii="Microsoft JhengHei UI" w:hAnsi="Microsoft JhengHei UI" w:cs="Microsoft JhengHei UI"/>
+          <w:b/>
+          <w:color w:val="000000"/>
+          <w:sz w:val="13"/>
+          <w:szCs w:val="13"/>
+          <w:shd w:val="clear" w:color="auto" w:fill="FCFEFF"/>
+        </w:rPr>
+        <w:t>可以明白</w:t>
+      </w:r>
+      <w:r>
+        <w:rPr>
+          <w:rFonts w:ascii="Microsoft JhengHei UI" w:hAnsi="Microsoft JhengHei UI" w:cs="Microsoft JhengHei UI"/>
+          <w:b/>
+          <w:color w:val="000000"/>
+          <w:sz w:val="13"/>
+          <w:szCs w:val="13"/>
+          <w:shd w:val="clear" w:color="auto" w:fill="FCFEFF"/>
+        </w:rPr>
+        <w:t>，</w:t>
+      </w:r>
+      <w:r>
+        <w:rPr>
+          <w:rFonts w:ascii="Microsoft JhengHei UI" w:hAnsi="Microsoft JhengHei UI" w:cs="Microsoft JhengHei UI"/>
+          <w:b/>
+          <w:color w:val="000000"/>
+          <w:sz w:val="13"/>
+          <w:szCs w:val="13"/>
+          <w:shd w:val="clear" w:color="auto" w:fill="FCFEFF"/>
+        </w:rPr>
+        <w:t>这三种</w:t>
+      </w:r>
+      <w:r>
+        <w:rPr>
+          <w:rFonts w:ascii="Microsoft JhengHei UI" w:hAnsi="Microsoft JhengHei UI" w:cs="Microsoft JhengHei UI"/>
+          <w:b/>
+          <w:color w:val="000000"/>
+          <w:sz w:val="13"/>
+          <w:szCs w:val="13"/>
+          <w:shd w:val="clear" w:color="auto" w:fill="FCFEFF"/>
+        </w:rPr>
+        <w:t>参数</w:t>
+      </w:r>
+      <w:r>
+        <w:rPr>
+          <w:rFonts w:ascii="Microsoft JhengHei UI" w:hAnsi="Microsoft JhengHei UI" w:cs="Microsoft JhengHei UI"/>
+          <w:b/>
+          <w:color w:val="000000"/>
+          <w:sz w:val="13"/>
+          <w:szCs w:val="13"/>
+          <w:shd w:val="clear" w:color="auto" w:fill="FCFEFF"/>
+        </w:rPr>
+        <w:t>模式</w:t>
+      </w:r>
+      <w:r>
+        <w:rPr>
+          <w:rFonts w:ascii="Microsoft JhengHei UI" w:hAnsi="Microsoft JhengHei UI" w:cs="Microsoft JhengHei UI"/>
+          <w:b/>
+          <w:color w:val="000000"/>
+          <w:sz w:val="13"/>
+          <w:szCs w:val="13"/>
+          <w:shd w:val="clear" w:color="auto" w:fill="FCFEFF"/>
+        </w:rPr>
+        <w:t>的作用是：</w:t>
+      </w:r>
+      <w:r>
+        <w:rPr>
+          <w:rFonts w:ascii="Microsoft JhengHei UI" w:hAnsi="Microsoft JhengHei UI" w:cs="Microsoft JhengHei UI"/>
+          <w:b/>
+          <w:color w:val="000000"/>
+          <w:sz w:val="13"/>
+          <w:szCs w:val="13"/>
+          <w:shd w:val="clear" w:color="auto" w:fill="FCFEFF"/>
+        </w:rPr>
+        <w:t>参数在存储过程内部修改后，决定调用者是否可见的</w:t>
+      </w:r>
+      <w:r>
+        <w:rPr>
+          <w:rFonts w:ascii="Microsoft JhengHei UI" w:hAnsi="Microsoft JhengHei UI" w:cs="Microsoft JhengHei UI"/>
+          <w:b/>
+          <w:color w:val="000000"/>
+          <w:sz w:val="13"/>
+          <w:szCs w:val="13"/>
+          <w:shd w:val="clear" w:color="auto" w:fill="FCFEFF"/>
+        </w:rPr>
+        <w:t>配置。</w:t>
+      </w:r>
     </w:p>
     <w:sectPr>
       <w:pgSz w:w="11906" w:h="16838"/>
@@ -19184,6 +22027,28 @@
       <w:szCs w:val="48"/>
     </w:rPr>
   </w:style>
+  <w:style w:type="paragraph" w:styleId="2">
+    <w:name w:val="heading 2"/>
+    <w:basedOn w:val="a"/>
+    <w:next w:val="a"/>
+    <w:link w:val="20"/>
+    <w:unhideWhenUsed/>
+    <w:qFormat/>
+    <w:rsid w:val="00336DFE"/>
+    <w:pPr>
+      <w:keepNext/>
+      <w:keepLines/>
+      <w:spacing w:before="260" w:after="260" w:line="416" w:lineRule="auto"/>
+      <w:outlineLvl w:val="1"/>
+    </w:pPr>
+    <w:rPr>
+      <w:rFonts w:asciiTheme="majorHAnsi" w:eastAsiaTheme="majorEastAsia" w:hAnsiTheme="majorHAnsi" w:cstheme="majorBidi"/>
+      <w:b/>
+      <w:bCs/>
+      <w:sz w:val="32"/>
+      <w:szCs w:val="32"/>
+    </w:rPr>
+  </w:style>
   <w:style w:type="character" w:default="1" w:styleId="a0">
     <w:name w:val="Default Paragraph Font"/>
     <w:uiPriority w:val="1"/>
@@ -19368,6 +22233,41 @@
       <w:rFonts w:ascii="宋体" w:hAnsi="宋体"/>
       <w:sz w:val="24"/>
       <w:szCs w:val="24"/>
+    </w:rPr>
+  </w:style>
+  <w:style w:type="character" w:styleId="ab">
+    <w:name w:val="Hyperlink"/>
+    <w:basedOn w:val="a0"/>
+    <w:rsid w:val="00BA0DB4"/>
+    <w:rPr>
+      <w:color w:val="0563C1" w:themeColor="hyperlink"/>
+      <w:u w:val="single"/>
+    </w:rPr>
+  </w:style>
+  <w:style w:type="character" w:styleId="ac">
+    <w:name w:val="Unresolved Mention"/>
+    <w:basedOn w:val="a0"/>
+    <w:uiPriority w:val="99"/>
+    <w:semiHidden/>
+    <w:unhideWhenUsed/>
+    <w:rsid w:val="00BA0DB4"/>
+    <w:rPr>
+      <w:color w:val="605E5C"/>
+      <w:shd w:val="clear" w:color="auto" w:fill="E1DFDD"/>
+    </w:rPr>
+  </w:style>
+  <w:style w:type="character" w:customStyle="1" w:styleId="20">
+    <w:name w:val="标题 2 字符"/>
+    <w:basedOn w:val="a0"/>
+    <w:link w:val="2"/>
+    <w:rsid w:val="00336DFE"/>
+    <w:rPr>
+      <w:rFonts w:asciiTheme="majorHAnsi" w:eastAsiaTheme="majorEastAsia" w:hAnsiTheme="majorHAnsi" w:cstheme="majorBidi"/>
+      <w:b/>
+      <w:bCs/>
+      <w:kern w:val="2"/>
+      <w:sz w:val="32"/>
+      <w:szCs w:val="32"/>
     </w:rPr>
   </w:style>
 </w:styles>
@@ -19650,7 +22550,7 @@
 </file>
 
 <file path=customXml/itemProps2.xml><?xml version="1.0" encoding="utf-8"?>
-<ds:datastoreItem xmlns:ds="http://schemas.openxmlformats.org/officeDocument/2006/customXml" ds:itemID="{56031C58-747E-4D42-9F95-E592D63E3F2C}">
+<ds:datastoreItem xmlns:ds="http://schemas.openxmlformats.org/officeDocument/2006/customXml" ds:itemID="{F8159364-F524-47BC-AE86-4C256E4DD439}">
   <ds:schemaRefs>
     <ds:schemaRef ds:uri="http://schemas.openxmlformats.org/officeDocument/2006/bibliography"/>
   </ds:schemaRefs>

</xml_diff>

<commit_message>
优化 IdWorker 生成器  && 添加测试用例 hubin 2016/8/1 14:50
</commit_message>
<xml_diff>
--- a/mydocs/Mybatis-plus-taste记录.docx
+++ b/mydocs/Mybatis-plus-taste记录.docx
@@ -17200,7 +17200,7 @@
         <w:widowControl/>
         <w:shd w:val="clear" w:color="auto" w:fill="FCFEFF"/>
         <w:rPr>
-          <w:rFonts w:ascii="Microsoft JhengHei UI" w:hAnsi="Microsoft JhengHei UI" w:cs="Microsoft JhengHei UI"/>
+          <w:rFonts w:ascii="Microsoft JhengHei UI" w:hAnsi="Microsoft JhengHei UI" w:cs="Microsoft JhengHei UI" w:hint="default"/>
           <w:b/>
           <w:color w:val="000000"/>
           <w:sz w:val="13"/>
@@ -18919,7 +18919,7 @@
         <w:widowControl/>
         <w:shd w:val="clear" w:color="auto" w:fill="FCFEFF"/>
         <w:rPr>
-          <w:rFonts w:ascii="Microsoft JhengHei UI" w:hAnsi="Microsoft JhengHei UI" w:cs="Microsoft JhengHei UI"/>
+          <w:rFonts w:ascii="Microsoft JhengHei UI" w:hAnsi="Microsoft JhengHei UI" w:cs="Microsoft JhengHei UI" w:hint="default"/>
           <w:b/>
           <w:color w:val="000000"/>
           <w:sz w:val="13"/>
@@ -19141,7 +19141,7 @@
         <w:widowControl/>
         <w:shd w:val="clear" w:color="auto" w:fill="FCFEFF"/>
         <w:rPr>
-          <w:rFonts w:ascii="Microsoft JhengHei UI" w:hAnsi="Microsoft JhengHei UI" w:cs="Microsoft JhengHei UI"/>
+          <w:rFonts w:ascii="Microsoft JhengHei UI" w:hAnsi="Microsoft JhengHei UI" w:cs="Microsoft JhengHei UI" w:hint="default"/>
           <w:b/>
           <w:color w:val="000000"/>
           <w:sz w:val="13"/>
@@ -19489,29 +19489,7 @@
           <w:szCs w:val="13"/>
           <w:shd w:val="clear" w:color="auto" w:fill="FCFEFF"/>
         </w:rPr>
-        <w:t>ps.set</w:t>
-      </w:r>
-      <w:r>
-        <w:rPr>
-          <w:rFonts w:ascii="Microsoft JhengHei UI" w:hAnsi="Microsoft JhengHei UI" w:cs="Microsoft JhengHei UI" w:hint="default"/>
-          <w:b/>
-          <w:color w:val="000000"/>
-          <w:sz w:val="13"/>
-          <w:szCs w:val="13"/>
-          <w:shd w:val="clear" w:color="auto" w:fill="FCFEFF"/>
-        </w:rPr>
-        <w:t>Long</w:t>
-      </w:r>
-      <w:r>
-        <w:rPr>
-          <w:rFonts w:ascii="Microsoft JhengHei UI" w:hAnsi="Microsoft JhengHei UI" w:cs="Microsoft JhengHei UI" w:hint="default"/>
-          <w:b/>
-          <w:color w:val="000000"/>
-          <w:sz w:val="13"/>
-          <w:szCs w:val="13"/>
-          <w:shd w:val="clear" w:color="auto" w:fill="FCFEFF"/>
-        </w:rPr>
-        <w:t xml:space="preserve">(1, </w:t>
+        <w:t xml:space="preserve">ps.setLong(1, </w:t>
       </w:r>
       <w:r>
         <w:rPr>
@@ -19592,29 +19570,7 @@
           <w:szCs w:val="13"/>
           <w:shd w:val="clear" w:color="auto" w:fill="FCFEFF"/>
         </w:rPr>
-        <w:t>ps.set</w:t>
-      </w:r>
-      <w:r>
-        <w:rPr>
-          <w:rFonts w:ascii="Microsoft JhengHei UI" w:hAnsi="Microsoft JhengHei UI" w:cs="Microsoft JhengHei UI" w:hint="default"/>
-          <w:b/>
-          <w:color w:val="000000"/>
-          <w:sz w:val="13"/>
-          <w:szCs w:val="13"/>
-          <w:shd w:val="clear" w:color="auto" w:fill="FCFEFF"/>
-        </w:rPr>
-        <w:t>Short</w:t>
-      </w:r>
-      <w:r>
-        <w:rPr>
-          <w:rFonts w:ascii="Microsoft JhengHei UI" w:hAnsi="Microsoft JhengHei UI" w:cs="Microsoft JhengHei UI" w:hint="default"/>
-          <w:b/>
-          <w:color w:val="000000"/>
-          <w:sz w:val="13"/>
-          <w:szCs w:val="13"/>
-          <w:shd w:val="clear" w:color="auto" w:fill="FCFEFF"/>
-        </w:rPr>
-        <w:t xml:space="preserve">(1, </w:t>
+        <w:t xml:space="preserve">ps.setShort(1, </w:t>
       </w:r>
       <w:r>
         <w:rPr>
@@ -19888,7 +19844,7 @@
         <w:widowControl/>
         <w:shd w:val="clear" w:color="auto" w:fill="FCFEFF"/>
         <w:rPr>
-          <w:rFonts w:ascii="Microsoft JhengHei UI" w:hAnsi="Microsoft JhengHei UI" w:cs="Microsoft JhengHei UI"/>
+          <w:rFonts w:ascii="Microsoft JhengHei UI" w:hAnsi="Microsoft JhengHei UI" w:cs="Microsoft JhengHei UI" w:hint="default"/>
           <w:b/>
           <w:color w:val="000000"/>
           <w:sz w:val="13"/>
@@ -20035,7 +19991,7 @@
         <w:widowControl/>
         <w:shd w:val="clear" w:color="auto" w:fill="FCFEFF"/>
         <w:rPr>
-          <w:rFonts w:ascii="Microsoft JhengHei UI" w:hAnsi="Microsoft JhengHei UI" w:cs="Microsoft JhengHei UI"/>
+          <w:rFonts w:ascii="Microsoft JhengHei UI" w:hAnsi="Microsoft JhengHei UI" w:cs="Microsoft JhengHei UI" w:hint="default"/>
           <w:b/>
           <w:color w:val="000000"/>
           <w:sz w:val="13"/>
@@ -20136,7 +20092,7 @@
         <w:widowControl/>
         <w:shd w:val="clear" w:color="auto" w:fill="FCFEFF"/>
         <w:rPr>
-          <w:rFonts w:ascii="Microsoft JhengHei UI" w:hAnsi="Microsoft JhengHei UI" w:cs="Microsoft JhengHei UI"/>
+          <w:rFonts w:ascii="Microsoft JhengHei UI" w:hAnsi="Microsoft JhengHei UI" w:cs="Microsoft JhengHei UI" w:hint="default"/>
           <w:b/>
           <w:color w:val="000000"/>
           <w:sz w:val="13"/>
@@ -20309,7 +20265,7 @@
         <w:widowControl/>
         <w:shd w:val="clear" w:color="auto" w:fill="FCFEFF"/>
         <w:rPr>
-          <w:rFonts w:ascii="Microsoft JhengHei UI" w:hAnsi="Microsoft JhengHei UI" w:cs="Microsoft JhengHei UI"/>
+          <w:rFonts w:ascii="Microsoft JhengHei UI" w:hAnsi="Microsoft JhengHei UI" w:cs="Microsoft JhengHei UI" w:hint="default"/>
           <w:b/>
           <w:color w:val="000000"/>
           <w:sz w:val="13"/>
@@ -20379,7 +20335,7 @@
         <w:widowControl/>
         <w:shd w:val="clear" w:color="auto" w:fill="FCFEFF"/>
         <w:rPr>
-          <w:rFonts w:ascii="Microsoft JhengHei UI" w:hAnsi="Microsoft JhengHei UI" w:cs="Microsoft JhengHei UI"/>
+          <w:rFonts w:ascii="Microsoft JhengHei UI" w:hAnsi="Microsoft JhengHei UI" w:cs="Microsoft JhengHei UI" w:hint="default"/>
           <w:b/>
           <w:color w:val="000000"/>
           <w:sz w:val="13"/>
@@ -20836,7 +20792,7 @@
         <w:widowControl/>
         <w:shd w:val="clear" w:color="auto" w:fill="FCFEFF"/>
         <w:rPr>
-          <w:rFonts w:ascii="Microsoft JhengHei UI" w:hAnsi="Microsoft JhengHei UI" w:cs="Microsoft JhengHei UI"/>
+          <w:rFonts w:ascii="Microsoft JhengHei UI" w:hAnsi="Microsoft JhengHei UI" w:cs="Microsoft JhengHei UI" w:hint="default"/>
           <w:b/>
           <w:color w:val="000000"/>
           <w:sz w:val="13"/>
@@ -20905,8 +20861,6 @@
         </w:rPr>
         <w:t xml:space="preserve"> </w:t>
       </w:r>
-      <w:bookmarkStart w:id="0" w:name="_GoBack"/>
-      <w:bookmarkEnd w:id="0"/>
     </w:p>
     <w:p>
       <w:pPr>
@@ -20914,7 +20868,7 @@
         <w:widowControl/>
         <w:shd w:val="clear" w:color="auto" w:fill="FCFEFF"/>
         <w:rPr>
-          <w:rFonts w:ascii="Microsoft JhengHei UI" w:hAnsi="Microsoft JhengHei UI" w:cs="Microsoft JhengHei UI"/>
+          <w:rFonts w:ascii="Microsoft JhengHei UI" w:hAnsi="Microsoft JhengHei UI" w:cs="Microsoft JhengHei UI" w:hint="default"/>
           <w:b/>
           <w:color w:val="000000"/>
           <w:sz w:val="13"/>
@@ -20995,7 +20949,7 @@
         <w:widowControl/>
         <w:shd w:val="clear" w:color="auto" w:fill="FCFEFF"/>
         <w:rPr>
-          <w:rFonts w:ascii="Microsoft JhengHei UI" w:hAnsi="Microsoft JhengHei UI" w:cs="Microsoft JhengHei UI"/>
+          <w:rFonts w:ascii="Microsoft JhengHei UI" w:hAnsi="Microsoft JhengHei UI" w:cs="Microsoft JhengHei UI" w:hint="default"/>
           <w:b/>
           <w:color w:val="000000"/>
           <w:sz w:val="13"/>
@@ -21131,7 +21085,7 @@
         <w:widowControl/>
         <w:shd w:val="clear" w:color="auto" w:fill="FCFEFF"/>
         <w:rPr>
-          <w:rFonts w:ascii="Microsoft JhengHei UI" w:hAnsi="Microsoft JhengHei UI" w:cs="Microsoft JhengHei UI"/>
+          <w:rFonts w:ascii="Microsoft JhengHei UI" w:hAnsi="Microsoft JhengHei UI" w:cs="Microsoft JhengHei UI" w:hint="default"/>
           <w:b/>
           <w:color w:val="000000"/>
           <w:sz w:val="13"/>
@@ -21244,95 +21198,7 @@
           <w:szCs w:val="13"/>
           <w:shd w:val="clear" w:color="auto" w:fill="FCFEFF"/>
         </w:rPr>
-        <w:t>通过这篇文章，</w:t>
-      </w:r>
-      <w:r>
-        <w:rPr>
-          <w:rFonts w:ascii="Microsoft JhengHei UI" w:hAnsi="Microsoft JhengHei UI" w:cs="Microsoft JhengHei UI"/>
-          <w:b/>
-          <w:color w:val="000000"/>
-          <w:sz w:val="13"/>
-          <w:szCs w:val="13"/>
-          <w:shd w:val="clear" w:color="auto" w:fill="FCFEFF"/>
-        </w:rPr>
-        <w:t>可以明白</w:t>
-      </w:r>
-      <w:r>
-        <w:rPr>
-          <w:rFonts w:ascii="Microsoft JhengHei UI" w:hAnsi="Microsoft JhengHei UI" w:cs="Microsoft JhengHei UI"/>
-          <w:b/>
-          <w:color w:val="000000"/>
-          <w:sz w:val="13"/>
-          <w:szCs w:val="13"/>
-          <w:shd w:val="clear" w:color="auto" w:fill="FCFEFF"/>
-        </w:rPr>
-        <w:t>，</w:t>
-      </w:r>
-      <w:r>
-        <w:rPr>
-          <w:rFonts w:ascii="Microsoft JhengHei UI" w:hAnsi="Microsoft JhengHei UI" w:cs="Microsoft JhengHei UI"/>
-          <w:b/>
-          <w:color w:val="000000"/>
-          <w:sz w:val="13"/>
-          <w:szCs w:val="13"/>
-          <w:shd w:val="clear" w:color="auto" w:fill="FCFEFF"/>
-        </w:rPr>
-        <w:t>这三种</w:t>
-      </w:r>
-      <w:r>
-        <w:rPr>
-          <w:rFonts w:ascii="Microsoft JhengHei UI" w:hAnsi="Microsoft JhengHei UI" w:cs="Microsoft JhengHei UI"/>
-          <w:b/>
-          <w:color w:val="000000"/>
-          <w:sz w:val="13"/>
-          <w:szCs w:val="13"/>
-          <w:shd w:val="clear" w:color="auto" w:fill="FCFEFF"/>
-        </w:rPr>
-        <w:t>参数</w:t>
-      </w:r>
-      <w:r>
-        <w:rPr>
-          <w:rFonts w:ascii="Microsoft JhengHei UI" w:hAnsi="Microsoft JhengHei UI" w:cs="Microsoft JhengHei UI"/>
-          <w:b/>
-          <w:color w:val="000000"/>
-          <w:sz w:val="13"/>
-          <w:szCs w:val="13"/>
-          <w:shd w:val="clear" w:color="auto" w:fill="FCFEFF"/>
-        </w:rPr>
-        <w:t>模式</w:t>
-      </w:r>
-      <w:r>
-        <w:rPr>
-          <w:rFonts w:ascii="Microsoft JhengHei UI" w:hAnsi="Microsoft JhengHei UI" w:cs="Microsoft JhengHei UI"/>
-          <w:b/>
-          <w:color w:val="000000"/>
-          <w:sz w:val="13"/>
-          <w:szCs w:val="13"/>
-          <w:shd w:val="clear" w:color="auto" w:fill="FCFEFF"/>
-        </w:rPr>
-        <w:t>的作用是：</w:t>
-      </w:r>
-      <w:r>
-        <w:rPr>
-          <w:rFonts w:ascii="Microsoft JhengHei UI" w:hAnsi="Microsoft JhengHei UI" w:cs="Microsoft JhengHei UI"/>
-          <w:b/>
-          <w:color w:val="000000"/>
-          <w:sz w:val="13"/>
-          <w:szCs w:val="13"/>
-          <w:shd w:val="clear" w:color="auto" w:fill="FCFEFF"/>
-        </w:rPr>
-        <w:t>参数在存储过程内部修改后，决定调用者是否可见的</w:t>
-      </w:r>
-      <w:r>
-        <w:rPr>
-          <w:rFonts w:ascii="Microsoft JhengHei UI" w:hAnsi="Microsoft JhengHei UI" w:cs="Microsoft JhengHei UI"/>
-          <w:b/>
-          <w:color w:val="000000"/>
-          <w:sz w:val="13"/>
-          <w:szCs w:val="13"/>
-          <w:shd w:val="clear" w:color="auto" w:fill="FCFEFF"/>
-        </w:rPr>
-        <w:t>配置。</w:t>
+        <w:t>通过这篇文章，可以明白，这三种参数模式的作用是：参数在存储过程内部修改后，决定调用者是否可见的配置。</w:t>
       </w:r>
     </w:p>
     <w:p>
@@ -21356,14 +21222,613 @@
         <w:widowControl/>
         <w:shd w:val="clear" w:color="auto" w:fill="FCFEFF"/>
         <w:rPr>
-          <w:rFonts w:ascii="Microsoft JhengHei UI" w:hAnsi="Microsoft JhengHei UI" w:cs="Microsoft JhengHei UI"/>
-          <w:b/>
-          <w:color w:val="000000"/>
-          <w:sz w:val="13"/>
-          <w:szCs w:val="13"/>
-          <w:shd w:val="clear" w:color="auto" w:fill="FCFEFF"/>
-        </w:rPr>
-      </w:pPr>
+          <w:rFonts w:ascii="Microsoft JhengHei UI" w:hAnsi="Microsoft JhengHei UI" w:cs="Microsoft JhengHei UI" w:hint="default"/>
+          <w:b/>
+          <w:color w:val="000000"/>
+          <w:sz w:val="13"/>
+          <w:szCs w:val="13"/>
+          <w:shd w:val="clear" w:color="auto" w:fill="FCFEFF"/>
+        </w:rPr>
+      </w:pPr>
+      <w:r>
+        <w:rPr>
+          <w:rFonts w:ascii="Microsoft JhengHei UI" w:hAnsi="Microsoft JhengHei UI" w:cs="Microsoft JhengHei UI"/>
+          <w:b/>
+          <w:color w:val="000000"/>
+          <w:sz w:val="13"/>
+          <w:szCs w:val="13"/>
+          <w:shd w:val="clear" w:color="auto" w:fill="FCFEFF"/>
+        </w:rPr>
+        <w:t>[</w:t>
+      </w:r>
+      <w:r>
+        <w:rPr>
+          <w:rFonts w:ascii="Microsoft JhengHei UI" w:hAnsi="Microsoft JhengHei UI" w:cs="Microsoft JhengHei UI" w:hint="default"/>
+          <w:b/>
+          <w:color w:val="000000"/>
+          <w:sz w:val="13"/>
+          <w:szCs w:val="13"/>
+          <w:shd w:val="clear" w:color="auto" w:fill="FCFEFF"/>
+        </w:rPr>
+        <w:t>1701]</w:t>
+      </w:r>
+    </w:p>
+    <w:p>
+      <w:pPr>
+        <w:pStyle w:val="HTML"/>
+        <w:widowControl/>
+        <w:shd w:val="clear" w:color="auto" w:fill="FCFEFF"/>
+        <w:outlineLvl w:val="1"/>
+        <w:rPr>
+          <w:rFonts w:ascii="Microsoft YaHei UI" w:eastAsia="Microsoft YaHei UI" w:hAnsi="Microsoft YaHei UI" w:cs="Microsoft JhengHei UI"/>
+          <w:b/>
+          <w:color w:val="C00000"/>
+          <w:sz w:val="19"/>
+          <w:szCs w:val="19"/>
+          <w:shd w:val="clear" w:color="auto" w:fill="FCFEFF"/>
+        </w:rPr>
+      </w:pPr>
+      <w:r>
+        <w:rPr>
+          <w:rFonts w:ascii="Microsoft YaHei UI" w:eastAsia="Microsoft YaHei UI" w:hAnsi="Microsoft YaHei UI" w:cs="Microsoft JhengHei UI"/>
+          <w:b/>
+          <w:color w:val="C00000"/>
+          <w:sz w:val="19"/>
+          <w:szCs w:val="19"/>
+          <w:shd w:val="clear" w:color="auto" w:fill="FCFEFF"/>
+        </w:rPr>
+        <w:t>说一说S</w:t>
+      </w:r>
+      <w:r>
+        <w:rPr>
+          <w:rFonts w:ascii="Microsoft YaHei UI" w:eastAsia="Microsoft YaHei UI" w:hAnsi="Microsoft YaHei UI" w:cs="Microsoft JhengHei UI" w:hint="default"/>
+          <w:b/>
+          <w:color w:val="C00000"/>
+          <w:sz w:val="19"/>
+          <w:szCs w:val="19"/>
+          <w:shd w:val="clear" w:color="auto" w:fill="FCFEFF"/>
+        </w:rPr>
+        <w:t>ystemClock</w:t>
+      </w:r>
+      <w:r>
+        <w:rPr>
+          <w:rFonts w:ascii="Microsoft YaHei UI" w:eastAsia="Microsoft YaHei UI" w:hAnsi="Microsoft YaHei UI" w:cs="Microsoft JhengHei UI"/>
+          <w:b/>
+          <w:color w:val="C00000"/>
+          <w:sz w:val="19"/>
+          <w:szCs w:val="19"/>
+          <w:shd w:val="clear" w:color="auto" w:fill="FCFEFF"/>
+        </w:rPr>
+        <w:t>类</w:t>
+      </w:r>
+      <w:r>
+        <w:rPr>
+          <w:rFonts w:ascii="Microsoft YaHei UI" w:eastAsia="Microsoft YaHei UI" w:hAnsi="Microsoft YaHei UI" w:cs="Microsoft JhengHei UI"/>
+          <w:b/>
+          <w:color w:val="C00000"/>
+          <w:sz w:val="19"/>
+          <w:szCs w:val="19"/>
+          <w:shd w:val="clear" w:color="auto" w:fill="FCFEFF"/>
+        </w:rPr>
+        <w:t>和S</w:t>
+      </w:r>
+      <w:r>
+        <w:rPr>
+          <w:rFonts w:ascii="Microsoft YaHei UI" w:eastAsia="Microsoft YaHei UI" w:hAnsi="Microsoft YaHei UI" w:cs="Microsoft JhengHei UI" w:hint="default"/>
+          <w:b/>
+          <w:color w:val="C00000"/>
+          <w:sz w:val="19"/>
+          <w:szCs w:val="19"/>
+          <w:shd w:val="clear" w:color="auto" w:fill="FCFEFF"/>
+        </w:rPr>
+        <w:t>equence</w:t>
+      </w:r>
+      <w:r>
+        <w:rPr>
+          <w:rFonts w:ascii="Microsoft YaHei UI" w:eastAsia="Microsoft YaHei UI" w:hAnsi="Microsoft YaHei UI" w:cs="Microsoft JhengHei UI"/>
+          <w:b/>
+          <w:color w:val="C00000"/>
+          <w:sz w:val="19"/>
+          <w:szCs w:val="19"/>
+          <w:shd w:val="clear" w:color="auto" w:fill="FCFEFF"/>
+        </w:rPr>
+        <w:t>类</w:t>
+      </w:r>
+    </w:p>
+    <w:p>
+      <w:pPr>
+        <w:pStyle w:val="HTML"/>
+        <w:widowControl/>
+        <w:shd w:val="clear" w:color="auto" w:fill="FCFEFF"/>
+        <w:rPr>
+          <w:rFonts w:ascii="Microsoft JhengHei UI" w:hAnsi="Microsoft JhengHei UI" w:cs="Microsoft JhengHei UI" w:hint="default"/>
+          <w:b/>
+          <w:color w:val="000000"/>
+          <w:sz w:val="13"/>
+          <w:szCs w:val="13"/>
+          <w:shd w:val="clear" w:color="auto" w:fill="FCFEFF"/>
+        </w:rPr>
+      </w:pPr>
+      <w:r>
+        <w:rPr>
+          <w:rFonts w:ascii="Microsoft JhengHei UI" w:hAnsi="Microsoft JhengHei UI" w:cs="Microsoft JhengHei UI"/>
+          <w:b/>
+          <w:color w:val="000000"/>
+          <w:sz w:val="13"/>
+          <w:szCs w:val="13"/>
+          <w:shd w:val="clear" w:color="auto" w:fill="FCFEFF"/>
+        </w:rPr>
+        <w:t>版本：</w:t>
+      </w:r>
+      <w:r>
+        <w:rPr>
+          <w:rFonts w:ascii="Microsoft JhengHei UI" w:hAnsi="Microsoft JhengHei UI" w:cs="Microsoft JhengHei UI"/>
+          <w:b/>
+          <w:color w:val="000000"/>
+          <w:sz w:val="13"/>
+          <w:szCs w:val="13"/>
+          <w:shd w:val="clear" w:color="auto" w:fill="FCFEFF"/>
+        </w:rPr>
+        <w:t>0b78dffa76e12f9b70ea352bc2922607f4714252</w:t>
+      </w:r>
+    </w:p>
+    <w:p>
+      <w:pPr>
+        <w:pStyle w:val="HTML"/>
+        <w:widowControl/>
+        <w:shd w:val="clear" w:color="auto" w:fill="FCFEFF"/>
+        <w:rPr>
+          <w:rFonts w:ascii="Microsoft JhengHei UI" w:hAnsi="Microsoft JhengHei UI" w:cs="Microsoft JhengHei UI" w:hint="default"/>
+          <w:b/>
+          <w:color w:val="000000"/>
+          <w:sz w:val="13"/>
+          <w:szCs w:val="13"/>
+          <w:shd w:val="clear" w:color="auto" w:fill="FCFEFF"/>
+        </w:rPr>
+      </w:pPr>
+      <w:r>
+        <w:rPr>
+          <w:rFonts w:ascii="Microsoft JhengHei UI" w:hAnsi="Microsoft JhengHei UI" w:cs="Microsoft JhengHei UI" w:hint="default"/>
+          <w:b/>
+          <w:color w:val="000000"/>
+          <w:sz w:val="13"/>
+          <w:szCs w:val="13"/>
+          <w:shd w:val="clear" w:color="auto" w:fill="FCFEFF"/>
+        </w:rPr>
+        <w:t>C</w:t>
+      </w:r>
+      <w:r>
+        <w:rPr>
+          <w:rFonts w:ascii="Microsoft JhengHei UI" w:hAnsi="Microsoft JhengHei UI" w:cs="Microsoft JhengHei UI"/>
+          <w:b/>
+          <w:color w:val="000000"/>
+          <w:sz w:val="13"/>
+          <w:szCs w:val="13"/>
+          <w:shd w:val="clear" w:color="auto" w:fill="FCFEFF"/>
+        </w:rPr>
+        <w:t>ommit</w:t>
+      </w:r>
+      <w:r>
+        <w:rPr>
+          <w:rFonts w:ascii="Microsoft JhengHei UI" w:hAnsi="Microsoft JhengHei UI" w:cs="Microsoft JhengHei UI" w:hint="default"/>
+          <w:b/>
+          <w:color w:val="000000"/>
+          <w:sz w:val="13"/>
+          <w:szCs w:val="13"/>
+          <w:shd w:val="clear" w:color="auto" w:fill="FCFEFF"/>
+        </w:rPr>
+        <w:t>:</w:t>
+      </w:r>
+      <w:r>
+        <w:t xml:space="preserve"> </w:t>
+      </w:r>
+      <w:r>
+        <w:rPr>
+          <w:rFonts w:ascii="Microsoft JhengHei UI" w:hAnsi="Microsoft JhengHei UI" w:cs="Microsoft JhengHei UI"/>
+          <w:b/>
+          <w:color w:val="000000"/>
+          <w:sz w:val="13"/>
+          <w:szCs w:val="13"/>
+          <w:shd w:val="clear" w:color="auto" w:fill="FCFEFF"/>
+        </w:rPr>
+        <w:t>优化</w:t>
+      </w:r>
+      <w:r>
+        <w:rPr>
+          <w:rFonts w:ascii="Microsoft JhengHei UI" w:hAnsi="Microsoft JhengHei UI" w:cs="Microsoft JhengHei UI"/>
+          <w:b/>
+          <w:color w:val="000000"/>
+          <w:sz w:val="13"/>
+          <w:szCs w:val="13"/>
+          <w:shd w:val="clear" w:color="auto" w:fill="FCFEFF"/>
+        </w:rPr>
+        <w:t xml:space="preserve"> IdWorker </w:t>
+      </w:r>
+      <w:r>
+        <w:rPr>
+          <w:rFonts w:ascii="Microsoft JhengHei UI" w:hAnsi="Microsoft JhengHei UI" w:cs="Microsoft JhengHei UI"/>
+          <w:b/>
+          <w:color w:val="000000"/>
+          <w:sz w:val="13"/>
+          <w:szCs w:val="13"/>
+          <w:shd w:val="clear" w:color="auto" w:fill="FCFEFF"/>
+        </w:rPr>
+        <w:t>生成器</w:t>
+      </w:r>
+      <w:r>
+        <w:rPr>
+          <w:rFonts w:ascii="Microsoft JhengHei UI" w:hAnsi="Microsoft JhengHei UI" w:cs="Microsoft JhengHei UI"/>
+          <w:b/>
+          <w:color w:val="000000"/>
+          <w:sz w:val="13"/>
+          <w:szCs w:val="13"/>
+          <w:shd w:val="clear" w:color="auto" w:fill="FCFEFF"/>
+        </w:rPr>
+        <w:t xml:space="preserve"> hubin 2016/8/1 14:50</w:t>
+      </w:r>
+    </w:p>
+    <w:p>
+      <w:pPr>
+        <w:pStyle w:val="HTML"/>
+        <w:widowControl/>
+        <w:shd w:val="clear" w:color="auto" w:fill="FCFEFF"/>
+        <w:rPr>
+          <w:rFonts w:ascii="Microsoft JhengHei UI" w:hAnsi="Microsoft JhengHei UI" w:cs="Microsoft JhengHei UI"/>
+          <w:b/>
+          <w:color w:val="000000"/>
+          <w:sz w:val="13"/>
+          <w:szCs w:val="13"/>
+          <w:shd w:val="clear" w:color="auto" w:fill="FCFEFF"/>
+        </w:rPr>
+      </w:pPr>
+    </w:p>
+    <w:p>
+      <w:pPr>
+        <w:pStyle w:val="HTML"/>
+        <w:widowControl/>
+        <w:shd w:val="clear" w:color="auto" w:fill="FCFEFF"/>
+        <w:rPr>
+          <w:rFonts w:ascii="Microsoft JhengHei UI" w:hAnsi="Microsoft JhengHei UI" w:cs="Microsoft JhengHei UI" w:hint="default"/>
+          <w:b/>
+          <w:color w:val="000000"/>
+          <w:sz w:val="13"/>
+          <w:szCs w:val="13"/>
+          <w:shd w:val="clear" w:color="auto" w:fill="FCFEFF"/>
+        </w:rPr>
+      </w:pPr>
+      <w:r>
+        <w:rPr>
+          <w:rFonts w:ascii="Microsoft JhengHei UI" w:hAnsi="Microsoft JhengHei UI" w:cs="Microsoft JhengHei UI"/>
+          <w:b/>
+          <w:color w:val="000000"/>
+          <w:sz w:val="13"/>
+          <w:szCs w:val="13"/>
+          <w:shd w:val="clear" w:color="auto" w:fill="FCFEFF"/>
+        </w:rPr>
+        <w:t>使用了一个</w:t>
+      </w:r>
+      <w:r>
+        <w:rPr>
+          <w:rFonts w:ascii="Microsoft JhengHei UI" w:hAnsi="Microsoft JhengHei UI" w:cs="Microsoft JhengHei UI"/>
+          <w:b/>
+          <w:color w:val="000000"/>
+          <w:sz w:val="13"/>
+          <w:szCs w:val="13"/>
+          <w:shd w:val="clear" w:color="auto" w:fill="FCFEFF"/>
+        </w:rPr>
+        <w:t>S</w:t>
+      </w:r>
+      <w:r>
+        <w:rPr>
+          <w:rFonts w:ascii="Microsoft JhengHei UI" w:hAnsi="Microsoft JhengHei UI" w:cs="Microsoft JhengHei UI" w:hint="default"/>
+          <w:b/>
+          <w:color w:val="000000"/>
+          <w:sz w:val="13"/>
+          <w:szCs w:val="13"/>
+          <w:shd w:val="clear" w:color="auto" w:fill="FCFEFF"/>
+        </w:rPr>
+        <w:t>cheduler</w:t>
+      </w:r>
+      <w:r>
+        <w:rPr>
+          <w:rFonts w:ascii="Microsoft JhengHei UI" w:hAnsi="Microsoft JhengHei UI" w:cs="Microsoft JhengHei UI"/>
+          <w:b/>
+          <w:color w:val="000000"/>
+          <w:sz w:val="13"/>
+          <w:szCs w:val="13"/>
+          <w:shd w:val="clear" w:color="auto" w:fill="FCFEFF"/>
+        </w:rPr>
+        <w:t>线程池，</w:t>
+      </w:r>
+      <w:r>
+        <w:rPr>
+          <w:rFonts w:ascii="Microsoft JhengHei UI" w:hAnsi="Microsoft JhengHei UI" w:cs="Microsoft JhengHei UI"/>
+          <w:b/>
+          <w:color w:val="000000"/>
+          <w:sz w:val="13"/>
+          <w:szCs w:val="13"/>
+          <w:shd w:val="clear" w:color="auto" w:fill="FCFEFF"/>
+        </w:rPr>
+        <w:t>重写线程工厂，设置产出的线程为守护线程。</w:t>
+      </w:r>
+    </w:p>
+    <w:p>
+      <w:pPr>
+        <w:pStyle w:val="HTML"/>
+        <w:widowControl/>
+        <w:shd w:val="clear" w:color="auto" w:fill="FCFEFF"/>
+        <w:rPr>
+          <w:rFonts w:ascii="Microsoft JhengHei UI" w:hAnsi="Microsoft JhengHei UI" w:cs="Microsoft JhengHei UI" w:hint="default"/>
+          <w:b/>
+          <w:color w:val="000000"/>
+          <w:sz w:val="13"/>
+          <w:szCs w:val="13"/>
+          <w:shd w:val="clear" w:color="auto" w:fill="FCFEFF"/>
+        </w:rPr>
+      </w:pPr>
+      <w:r>
+        <w:rPr>
+          <w:rFonts w:ascii="Microsoft JhengHei UI" w:hAnsi="Microsoft JhengHei UI" w:cs="Microsoft JhengHei UI"/>
+          <w:b/>
+          <w:color w:val="000000"/>
+          <w:sz w:val="13"/>
+          <w:szCs w:val="13"/>
+          <w:shd w:val="clear" w:color="auto" w:fill="FCFEFF"/>
+        </w:rPr>
+        <w:t>制定了周期为</w:t>
+      </w:r>
+      <w:r>
+        <w:rPr>
+          <w:rFonts w:ascii="Microsoft JhengHei UI" w:hAnsi="Microsoft JhengHei UI" w:cs="Microsoft JhengHei UI"/>
+          <w:b/>
+          <w:color w:val="000000"/>
+          <w:sz w:val="13"/>
+          <w:szCs w:val="13"/>
+          <w:shd w:val="clear" w:color="auto" w:fill="FCFEFF"/>
+        </w:rPr>
+        <w:t>1</w:t>
+      </w:r>
+      <w:r>
+        <w:rPr>
+          <w:rFonts w:ascii="Microsoft JhengHei UI" w:hAnsi="Microsoft JhengHei UI" w:cs="Microsoft JhengHei UI"/>
+          <w:b/>
+          <w:color w:val="000000"/>
+          <w:sz w:val="13"/>
+          <w:szCs w:val="13"/>
+          <w:shd w:val="clear" w:color="auto" w:fill="FCFEFF"/>
+        </w:rPr>
+        <w:t>毫秒的任务，将</w:t>
+      </w:r>
+      <w:r>
+        <w:rPr>
+          <w:rFonts w:ascii="Microsoft JhengHei UI" w:hAnsi="Microsoft JhengHei UI" w:cs="Microsoft JhengHei UI"/>
+          <w:b/>
+          <w:color w:val="000000"/>
+          <w:sz w:val="13"/>
+          <w:szCs w:val="13"/>
+          <w:shd w:val="clear" w:color="auto" w:fill="FCFEFF"/>
+        </w:rPr>
+        <w:t>S</w:t>
+      </w:r>
+      <w:r>
+        <w:rPr>
+          <w:rFonts w:ascii="Microsoft JhengHei UI" w:hAnsi="Microsoft JhengHei UI" w:cs="Microsoft JhengHei UI" w:hint="default"/>
+          <w:b/>
+          <w:color w:val="000000"/>
+          <w:sz w:val="13"/>
+          <w:szCs w:val="13"/>
+          <w:shd w:val="clear" w:color="auto" w:fill="FCFEFF"/>
+        </w:rPr>
+        <w:t>ystem.currentMillis()</w:t>
+      </w:r>
+      <w:r>
+        <w:rPr>
+          <w:rFonts w:ascii="Microsoft JhengHei UI" w:hAnsi="Microsoft JhengHei UI" w:cs="Microsoft JhengHei UI"/>
+          <w:b/>
+          <w:color w:val="000000"/>
+          <w:sz w:val="13"/>
+          <w:szCs w:val="13"/>
+          <w:shd w:val="clear" w:color="auto" w:fill="FCFEFF"/>
+        </w:rPr>
+        <w:t>的返回值（当前毫秒值）设置到该类的对象成员</w:t>
+      </w:r>
+      <w:r>
+        <w:rPr>
+          <w:rFonts w:ascii="Microsoft JhengHei UI" w:hAnsi="Microsoft JhengHei UI" w:cs="Microsoft JhengHei UI"/>
+          <w:b/>
+          <w:color w:val="000000"/>
+          <w:sz w:val="13"/>
+          <w:szCs w:val="13"/>
+          <w:shd w:val="clear" w:color="auto" w:fill="FCFEFF"/>
+        </w:rPr>
+        <w:t>n</w:t>
+      </w:r>
+      <w:r>
+        <w:rPr>
+          <w:rFonts w:ascii="Microsoft JhengHei UI" w:hAnsi="Microsoft JhengHei UI" w:cs="Microsoft JhengHei UI" w:hint="default"/>
+          <w:b/>
+          <w:color w:val="000000"/>
+          <w:sz w:val="13"/>
+          <w:szCs w:val="13"/>
+          <w:shd w:val="clear" w:color="auto" w:fill="FCFEFF"/>
+        </w:rPr>
+        <w:t>ow</w:t>
+      </w:r>
+      <w:r>
+        <w:rPr>
+          <w:rFonts w:ascii="Microsoft JhengHei UI" w:hAnsi="Microsoft JhengHei UI" w:cs="Microsoft JhengHei UI"/>
+          <w:b/>
+          <w:color w:val="000000"/>
+          <w:sz w:val="13"/>
+          <w:szCs w:val="13"/>
+          <w:shd w:val="clear" w:color="auto" w:fill="FCFEFF"/>
+        </w:rPr>
+        <w:t>上。</w:t>
+      </w:r>
+    </w:p>
+    <w:p>
+      <w:pPr>
+        <w:pStyle w:val="HTML"/>
+        <w:widowControl/>
+        <w:shd w:val="clear" w:color="auto" w:fill="FCFEFF"/>
+        <w:rPr>
+          <w:rFonts w:ascii="Microsoft JhengHei UI" w:hAnsi="Microsoft JhengHei UI" w:cs="Microsoft JhengHei UI" w:hint="default"/>
+          <w:b/>
+          <w:color w:val="000000"/>
+          <w:sz w:val="13"/>
+          <w:szCs w:val="13"/>
+          <w:shd w:val="clear" w:color="auto" w:fill="FCFEFF"/>
+        </w:rPr>
+      </w:pPr>
+    </w:p>
+    <w:p>
+      <w:pPr>
+        <w:pStyle w:val="HTML"/>
+        <w:widowControl/>
+        <w:shd w:val="clear" w:color="auto" w:fill="FCFEFF"/>
+        <w:rPr>
+          <w:rFonts w:ascii="Microsoft JhengHei UI" w:hAnsi="Microsoft JhengHei UI" w:cs="Microsoft JhengHei UI"/>
+          <w:b/>
+          <w:color w:val="000000"/>
+          <w:sz w:val="13"/>
+          <w:szCs w:val="13"/>
+          <w:shd w:val="clear" w:color="auto" w:fill="FCFEFF"/>
+        </w:rPr>
+      </w:pPr>
+      <w:r>
+        <w:rPr>
+          <w:rFonts w:ascii="Microsoft JhengHei UI" w:hAnsi="Microsoft JhengHei UI" w:cs="Microsoft JhengHei UI"/>
+          <w:b/>
+          <w:color w:val="000000"/>
+          <w:sz w:val="13"/>
+          <w:szCs w:val="13"/>
+          <w:shd w:val="clear" w:color="auto" w:fill="FCFEFF"/>
+        </w:rPr>
+        <w:t>为什么是这两个类，这两个类是从</w:t>
+      </w:r>
+      <w:r>
+        <w:rPr>
+          <w:rFonts w:ascii="Microsoft JhengHei UI" w:hAnsi="Microsoft JhengHei UI" w:cs="Microsoft JhengHei UI"/>
+          <w:b/>
+          <w:color w:val="000000"/>
+          <w:sz w:val="13"/>
+          <w:szCs w:val="13"/>
+          <w:shd w:val="clear" w:color="auto" w:fill="FCFEFF"/>
+        </w:rPr>
+        <w:t xml:space="preserve"> </w:t>
+      </w:r>
+      <w:r>
+        <w:rPr>
+          <w:rFonts w:ascii="Microsoft JhengHei UI" w:hAnsi="Microsoft JhengHei UI" w:cs="Microsoft JhengHei UI" w:hint="default"/>
+          <w:b/>
+          <w:color w:val="000000"/>
+          <w:sz w:val="13"/>
+          <w:szCs w:val="13"/>
+          <w:shd w:val="clear" w:color="auto" w:fill="FCFEFF"/>
+        </w:rPr>
+        <w:t xml:space="preserve">IdWorker </w:t>
+      </w:r>
+      <w:r>
+        <w:rPr>
+          <w:rFonts w:ascii="Microsoft JhengHei UI" w:hAnsi="Microsoft JhengHei UI" w:cs="Microsoft JhengHei UI"/>
+          <w:b/>
+          <w:color w:val="000000"/>
+          <w:sz w:val="13"/>
+          <w:szCs w:val="13"/>
+          <w:shd w:val="clear" w:color="auto" w:fill="FCFEFF"/>
+        </w:rPr>
+        <w:t>类中分离出来的</w:t>
+      </w:r>
+      <w:r>
+        <w:rPr>
+          <w:rFonts w:ascii="Microsoft JhengHei UI" w:hAnsi="Microsoft JhengHei UI" w:cs="Microsoft JhengHei UI"/>
+          <w:b/>
+          <w:color w:val="000000"/>
+          <w:sz w:val="13"/>
+          <w:szCs w:val="13"/>
+          <w:shd w:val="clear" w:color="auto" w:fill="FCFEFF"/>
+        </w:rPr>
+        <w:t>.</w:t>
+      </w:r>
+      <w:r>
+        <w:rPr>
+          <w:rFonts w:ascii="Microsoft JhengHei UI" w:hAnsi="Microsoft JhengHei UI" w:cs="Microsoft JhengHei UI" w:hint="default"/>
+          <w:b/>
+          <w:color w:val="000000"/>
+          <w:sz w:val="13"/>
+          <w:szCs w:val="13"/>
+          <w:shd w:val="clear" w:color="auto" w:fill="FCFEFF"/>
+        </w:rPr>
+        <w:t xml:space="preserve"> </w:t>
+      </w:r>
+      <w:r>
+        <w:rPr>
+          <w:rFonts w:ascii="Microsoft JhengHei UI" w:hAnsi="Microsoft JhengHei UI" w:cs="Microsoft JhengHei UI"/>
+          <w:b/>
+          <w:color w:val="000000"/>
+          <w:sz w:val="13"/>
+          <w:szCs w:val="13"/>
+          <w:shd w:val="clear" w:color="auto" w:fill="FCFEFF"/>
+        </w:rPr>
+        <w:t>并且按照注释上意思来说，还对获取当前毫秒值的操作上做了优化。这点可以查看</w:t>
+      </w:r>
+      <w:r>
+        <w:rPr>
+          <w:rFonts w:ascii="Microsoft JhengHei UI" w:hAnsi="Microsoft JhengHei UI" w:cs="Microsoft JhengHei UI" w:hint="default"/>
+          <w:b/>
+          <w:color w:val="000000"/>
+          <w:sz w:val="13"/>
+          <w:szCs w:val="13"/>
+          <w:shd w:val="clear" w:color="auto" w:fill="FCFEFF"/>
+        </w:rPr>
+        <w:t>SystemClock</w:t>
+      </w:r>
+      <w:r>
+        <w:rPr>
+          <w:rFonts w:ascii="Microsoft JhengHei UI" w:hAnsi="Microsoft JhengHei UI" w:cs="Microsoft JhengHei UI"/>
+          <w:b/>
+          <w:color w:val="000000"/>
+          <w:sz w:val="13"/>
+          <w:szCs w:val="13"/>
+          <w:shd w:val="clear" w:color="auto" w:fill="FCFEFF"/>
+        </w:rPr>
+        <w:t>类。现在</w:t>
+      </w:r>
+      <w:r>
+        <w:rPr>
+          <w:rFonts w:ascii="Microsoft JhengHei UI" w:hAnsi="Microsoft JhengHei UI" w:cs="Microsoft JhengHei UI"/>
+          <w:b/>
+          <w:color w:val="000000"/>
+          <w:sz w:val="13"/>
+          <w:szCs w:val="13"/>
+          <w:shd w:val="clear" w:color="auto" w:fill="FCFEFF"/>
+        </w:rPr>
+        <w:t>I</w:t>
+      </w:r>
+      <w:r>
+        <w:rPr>
+          <w:rFonts w:ascii="Microsoft JhengHei UI" w:hAnsi="Microsoft JhengHei UI" w:cs="Microsoft JhengHei UI" w:hint="default"/>
+          <w:b/>
+          <w:color w:val="000000"/>
+          <w:sz w:val="13"/>
+          <w:szCs w:val="13"/>
+          <w:shd w:val="clear" w:color="auto" w:fill="FCFEFF"/>
+        </w:rPr>
+        <w:t>dWorker</w:t>
+      </w:r>
+      <w:r>
+        <w:rPr>
+          <w:rFonts w:ascii="Microsoft JhengHei UI" w:hAnsi="Microsoft JhengHei UI" w:cs="Microsoft JhengHei UI"/>
+          <w:b/>
+          <w:color w:val="000000"/>
+          <w:sz w:val="13"/>
+          <w:szCs w:val="13"/>
+          <w:shd w:val="clear" w:color="auto" w:fill="FCFEFF"/>
+        </w:rPr>
+        <w:t>类的前后版本对比中，可以明显看出当前当前版本的代码简洁了很多。</w:t>
+      </w:r>
+      <w:bookmarkStart w:id="0" w:name="_GoBack"/>
+      <w:bookmarkEnd w:id="0"/>
     </w:p>
     <w:sectPr>
       <w:pgSz w:w="11906" w:h="16838"/>
@@ -22580,7 +23045,7 @@
 </file>
 
 <file path=customXml/itemProps2.xml><?xml version="1.0" encoding="utf-8"?>
-<ds:datastoreItem xmlns:ds="http://schemas.openxmlformats.org/officeDocument/2006/customXml" ds:itemID="{26BD43CE-F257-4380-B45A-6446BA8A7D78}">
+<ds:datastoreItem xmlns:ds="http://schemas.openxmlformats.org/officeDocument/2006/customXml" ds:itemID="{889568D1-FBD0-4C28-8ADE-FA33E837A6BB}">
   <ds:schemaRefs>
     <ds:schemaRef ds:uri="http://schemas.openxmlformats.org/officeDocument/2006/bibliography"/>
   </ds:schemaRefs>

</xml_diff>

<commit_message>
升级 1.3.10 | 增加自定义 select 结果集，优化 page 分页 青苗 2016/8/13 0:41
</commit_message>
<xml_diff>
--- a/mydocs/Mybatis-plus-taste记录.docx
+++ b/mydocs/Mybatis-plus-taste记录.docx
@@ -21260,7 +21260,7 @@
         <w:shd w:val="clear" w:color="auto" w:fill="FCFEFF"/>
         <w:outlineLvl w:val="1"/>
         <w:rPr>
-          <w:rFonts w:ascii="Microsoft YaHei UI" w:eastAsia="Microsoft YaHei UI" w:hAnsi="Microsoft YaHei UI" w:cs="Microsoft JhengHei UI"/>
+          <w:rFonts w:ascii="Microsoft YaHei UI" w:eastAsia="Microsoft YaHei UI" w:hAnsi="Microsoft YaHei UI" w:cs="Microsoft JhengHei UI" w:hint="default"/>
           <w:b/>
           <w:color w:val="C00000"/>
           <w:sz w:val="19"/>
@@ -21473,7 +21473,7 @@
         <w:widowControl/>
         <w:shd w:val="clear" w:color="auto" w:fill="FCFEFF"/>
         <w:rPr>
-          <w:rFonts w:ascii="Microsoft JhengHei UI" w:hAnsi="Microsoft JhengHei UI" w:cs="Microsoft JhengHei UI"/>
+          <w:rFonts w:ascii="Microsoft JhengHei UI" w:hAnsi="Microsoft JhengHei UI" w:cs="Microsoft JhengHei UI" w:hint="default"/>
           <w:b/>
           <w:color w:val="000000"/>
           <w:sz w:val="13"/>
@@ -21687,7 +21687,7 @@
         <w:widowControl/>
         <w:shd w:val="clear" w:color="auto" w:fill="FCFEFF"/>
         <w:rPr>
-          <w:rFonts w:ascii="Microsoft JhengHei UI" w:hAnsi="Microsoft JhengHei UI" w:cs="Microsoft JhengHei UI"/>
+          <w:rFonts w:ascii="Microsoft JhengHei UI" w:hAnsi="Microsoft JhengHei UI" w:cs="Microsoft JhengHei UI" w:hint="default"/>
           <w:b/>
           <w:color w:val="000000"/>
           <w:sz w:val="13"/>
@@ -21826,9 +21826,2747 @@
           <w:shd w:val="clear" w:color="auto" w:fill="FCFEFF"/>
         </w:rPr>
         <w:t>类的前后版本对比中，可以明显看出当前当前版本的代码简洁了很多。</w:t>
+      </w:r>
+    </w:p>
+    <w:p>
+      <w:pPr>
+        <w:pStyle w:val="HTML"/>
+        <w:widowControl/>
+        <w:shd w:val="clear" w:color="auto" w:fill="FCFEFF"/>
+        <w:rPr>
+          <w:rFonts w:ascii="Microsoft JhengHei UI" w:hAnsi="Microsoft JhengHei UI" w:cs="Microsoft JhengHei UI" w:hint="default"/>
+          <w:b/>
+          <w:color w:val="000000"/>
+          <w:sz w:val="13"/>
+          <w:szCs w:val="13"/>
+          <w:shd w:val="clear" w:color="auto" w:fill="FCFEFF"/>
+        </w:rPr>
+      </w:pPr>
+    </w:p>
+    <w:p>
+      <w:pPr>
+        <w:pStyle w:val="HTML"/>
+        <w:widowControl/>
+        <w:shd w:val="clear" w:color="auto" w:fill="FCFEFF"/>
+        <w:rPr>
+          <w:rFonts w:ascii="Microsoft JhengHei UI" w:hAnsi="Microsoft JhengHei UI" w:cs="Microsoft JhengHei UI" w:hint="default"/>
+          <w:b/>
+          <w:color w:val="000000"/>
+          <w:sz w:val="13"/>
+          <w:szCs w:val="13"/>
+          <w:shd w:val="clear" w:color="auto" w:fill="FCFEFF"/>
+        </w:rPr>
+      </w:pPr>
+    </w:p>
+    <w:p>
+      <w:pPr>
+        <w:pStyle w:val="HTML"/>
+        <w:widowControl/>
+        <w:shd w:val="clear" w:color="auto" w:fill="FCFEFF"/>
+        <w:outlineLvl w:val="0"/>
+        <w:rPr>
+          <w:rFonts w:ascii="Helvetica" w:eastAsia="Helvetica" w:hAnsi="Helvetica" w:cs="Helvetica"/>
+          <w:b/>
+          <w:bCs/>
+          <w:color w:val="00B050"/>
+          <w:spacing w:val="5"/>
+          <w:sz w:val="21"/>
+          <w:szCs w:val="21"/>
+          <w:shd w:val="clear" w:color="auto" w:fill="FFFFFF"/>
+          <w:lang w:bidi="ar"/>
+        </w:rPr>
+      </w:pPr>
+      <w:r>
+        <w:rPr>
+          <w:rFonts w:ascii="Helvetica" w:eastAsia="Helvetica" w:hAnsi="Helvetica" w:cs="Helvetica" w:hint="default"/>
+          <w:b/>
+          <w:bCs/>
+          <w:color w:val="00B050"/>
+          <w:spacing w:val="5"/>
+          <w:sz w:val="21"/>
+          <w:szCs w:val="21"/>
+          <w:shd w:val="clear" w:color="auto" w:fill="FFFFFF"/>
+          <w:lang w:bidi="ar"/>
+        </w:rPr>
+        <w:t>2019</w:t>
+      </w:r>
+      <w:r>
+        <w:rPr>
+          <w:rFonts w:ascii="微软雅黑" w:eastAsia="微软雅黑" w:hAnsi="微软雅黑" w:cs="微软雅黑"/>
+          <w:b/>
+          <w:bCs/>
+          <w:color w:val="00B050"/>
+          <w:spacing w:val="5"/>
+          <w:sz w:val="21"/>
+          <w:szCs w:val="21"/>
+          <w:shd w:val="clear" w:color="auto" w:fill="FFFFFF"/>
+          <w:lang w:bidi="ar"/>
+        </w:rPr>
+        <w:t>年</w:t>
+      </w:r>
+      <w:r>
+        <w:rPr>
+          <w:rFonts w:ascii="Helvetica" w:eastAsia="Helvetica" w:hAnsi="Helvetica" w:cs="Helvetica" w:hint="default"/>
+          <w:b/>
+          <w:bCs/>
+          <w:color w:val="00B050"/>
+          <w:spacing w:val="5"/>
+          <w:sz w:val="21"/>
+          <w:szCs w:val="21"/>
+          <w:shd w:val="clear" w:color="auto" w:fill="FFFFFF"/>
+          <w:lang w:bidi="ar"/>
+        </w:rPr>
+        <w:t>7</w:t>
+      </w:r>
+      <w:r>
+        <w:rPr>
+          <w:rFonts w:ascii="微软雅黑" w:eastAsia="微软雅黑" w:hAnsi="微软雅黑" w:cs="微软雅黑"/>
+          <w:b/>
+          <w:bCs/>
+          <w:color w:val="00B050"/>
+          <w:spacing w:val="5"/>
+          <w:sz w:val="21"/>
+          <w:szCs w:val="21"/>
+          <w:shd w:val="clear" w:color="auto" w:fill="FFFFFF"/>
+          <w:lang w:bidi="ar"/>
+        </w:rPr>
+        <w:t>月</w:t>
+      </w:r>
+      <w:r>
+        <w:rPr>
+          <w:rFonts w:ascii="Helvetica" w:eastAsia="Helvetica" w:hAnsi="Helvetica" w:cs="Helvetica" w:hint="default"/>
+          <w:b/>
+          <w:bCs/>
+          <w:color w:val="00B050"/>
+          <w:spacing w:val="5"/>
+          <w:sz w:val="21"/>
+          <w:szCs w:val="21"/>
+          <w:shd w:val="clear" w:color="auto" w:fill="FFFFFF"/>
+          <w:lang w:bidi="ar"/>
+        </w:rPr>
+        <w:t>19</w:t>
+      </w:r>
+      <w:r>
+        <w:rPr>
+          <w:rFonts w:ascii="微软雅黑" w:eastAsia="微软雅黑" w:hAnsi="微软雅黑" w:cs="微软雅黑"/>
+          <w:b/>
+          <w:bCs/>
+          <w:color w:val="00B050"/>
+          <w:spacing w:val="5"/>
+          <w:sz w:val="21"/>
+          <w:szCs w:val="21"/>
+          <w:shd w:val="clear" w:color="auto" w:fill="FFFFFF"/>
+          <w:lang w:bidi="ar"/>
+        </w:rPr>
+        <w:t>日星期五</w:t>
+      </w:r>
+    </w:p>
+    <w:p>
+      <w:pPr>
+        <w:rPr>
+          <w:rFonts w:ascii="Microsoft JhengHei UI" w:hAnsi="Microsoft JhengHei UI" w:cs="Microsoft JhengHei UI"/>
+          <w:b/>
+          <w:color w:val="000000"/>
+          <w:sz w:val="13"/>
+          <w:szCs w:val="13"/>
+          <w:shd w:val="clear" w:color="auto" w:fill="FCFEFF"/>
+        </w:rPr>
+      </w:pPr>
+      <w:r>
+        <w:rPr>
+          <w:rFonts w:ascii="Microsoft JhengHei UI" w:hAnsi="Microsoft JhengHei UI" w:cs="Microsoft JhengHei UI" w:hint="eastAsia"/>
+          <w:b/>
+          <w:color w:val="000000"/>
+          <w:sz w:val="13"/>
+          <w:szCs w:val="13"/>
+          <w:shd w:val="clear" w:color="auto" w:fill="FCFEFF"/>
+        </w:rPr>
+        <w:t>版本：</w:t>
+      </w:r>
+      <w:r>
+        <w:rPr>
+          <w:rFonts w:ascii="Microsoft JhengHei UI" w:hAnsi="Microsoft JhengHei UI" w:cs="Microsoft JhengHei UI"/>
+          <w:b/>
+          <w:color w:val="000000"/>
+          <w:sz w:val="13"/>
+          <w:szCs w:val="13"/>
+          <w:shd w:val="clear" w:color="auto" w:fill="FCFEFF"/>
+        </w:rPr>
+        <w:t>1956b585bf1c3f3329cd0d79e32b13a732a29d6e</w:t>
+      </w:r>
+    </w:p>
+    <w:p>
+      <w:pPr>
+        <w:rPr>
+          <w:rFonts w:ascii="Microsoft JhengHei UI" w:hAnsi="Microsoft JhengHei UI" w:cs="Microsoft JhengHei UI"/>
+          <w:b/>
+          <w:color w:val="000000"/>
+          <w:sz w:val="13"/>
+          <w:szCs w:val="13"/>
+          <w:shd w:val="clear" w:color="auto" w:fill="FCFEFF"/>
+        </w:rPr>
+      </w:pPr>
+      <w:r>
+        <w:rPr>
+          <w:rFonts w:ascii="Microsoft JhengHei UI" w:hAnsi="Microsoft JhengHei UI" w:cs="Microsoft JhengHei UI" w:hint="eastAsia"/>
+          <w:b/>
+          <w:color w:val="000000"/>
+          <w:sz w:val="13"/>
+          <w:szCs w:val="13"/>
+          <w:shd w:val="clear" w:color="auto" w:fill="FCFEFF"/>
+        </w:rPr>
+        <w:t>commit</w:t>
+      </w:r>
+      <w:r>
+        <w:rPr>
+          <w:rFonts w:ascii="Microsoft JhengHei UI" w:hAnsi="Microsoft JhengHei UI" w:cs="Microsoft JhengHei UI"/>
+          <w:b/>
+          <w:color w:val="000000"/>
+          <w:sz w:val="13"/>
+          <w:szCs w:val="13"/>
+          <w:shd w:val="clear" w:color="auto" w:fill="FCFEFF"/>
+        </w:rPr>
+        <w:t>:</w:t>
+      </w:r>
+      <w:r>
+        <w:rPr>
+          <w:rFonts w:hint="eastAsia"/>
+        </w:rPr>
+        <w:t xml:space="preserve"> </w:t>
+      </w:r>
+      <w:r>
+        <w:rPr>
+          <w:rFonts w:ascii="Microsoft JhengHei UI" w:hAnsi="Microsoft JhengHei UI" w:cs="Microsoft JhengHei UI" w:hint="eastAsia"/>
+          <w:b/>
+          <w:color w:val="000000"/>
+          <w:sz w:val="13"/>
+          <w:szCs w:val="13"/>
+          <w:shd w:val="clear" w:color="auto" w:fill="FCFEFF"/>
+        </w:rPr>
+        <w:t>升级</w:t>
+      </w:r>
+      <w:r>
+        <w:rPr>
+          <w:rFonts w:ascii="Microsoft JhengHei UI" w:hAnsi="Microsoft JhengHei UI" w:cs="Microsoft JhengHei UI" w:hint="eastAsia"/>
+          <w:b/>
+          <w:color w:val="000000"/>
+          <w:sz w:val="13"/>
+          <w:szCs w:val="13"/>
+          <w:shd w:val="clear" w:color="auto" w:fill="FCFEFF"/>
+        </w:rPr>
+        <w:t xml:space="preserve"> 1.3.10 </w:t>
+      </w:r>
+      <w:r>
+        <w:rPr>
+          <w:rFonts w:ascii="Microsoft JhengHei UI" w:hAnsi="Microsoft JhengHei UI" w:cs="Microsoft JhengHei UI" w:hint="eastAsia"/>
+          <w:b/>
+          <w:color w:val="000000"/>
+          <w:sz w:val="13"/>
+          <w:szCs w:val="13"/>
+          <w:shd w:val="clear" w:color="auto" w:fill="FCFEFF"/>
+        </w:rPr>
+        <w:t>增加</w:t>
+      </w:r>
+      <w:r>
+        <w:rPr>
+          <w:rFonts w:ascii="Microsoft JhengHei UI" w:hAnsi="Microsoft JhengHei UI" w:cs="Microsoft JhengHei UI" w:hint="eastAsia"/>
+          <w:b/>
+          <w:color w:val="C00000"/>
+          <w:sz w:val="13"/>
+          <w:szCs w:val="13"/>
+          <w:shd w:val="clear" w:color="auto" w:fill="FCFEFF"/>
+        </w:rPr>
+        <w:t>自定义</w:t>
+      </w:r>
+      <w:r>
+        <w:rPr>
+          <w:rFonts w:ascii="Microsoft JhengHei UI" w:hAnsi="Microsoft JhengHei UI" w:cs="Microsoft JhengHei UI" w:hint="eastAsia"/>
+          <w:b/>
+          <w:color w:val="C00000"/>
+          <w:sz w:val="13"/>
+          <w:szCs w:val="13"/>
+          <w:shd w:val="clear" w:color="auto" w:fill="FCFEFF"/>
+        </w:rPr>
+        <w:t xml:space="preserve"> select </w:t>
+      </w:r>
+      <w:r>
+        <w:rPr>
+          <w:rFonts w:ascii="Microsoft JhengHei UI" w:hAnsi="Microsoft JhengHei UI" w:cs="Microsoft JhengHei UI" w:hint="eastAsia"/>
+          <w:b/>
+          <w:color w:val="C00000"/>
+          <w:sz w:val="13"/>
+          <w:szCs w:val="13"/>
+          <w:shd w:val="clear" w:color="auto" w:fill="FCFEFF"/>
+        </w:rPr>
+        <w:t>结果集</w:t>
+      </w:r>
+      <w:r>
+        <w:rPr>
+          <w:rFonts w:ascii="Microsoft JhengHei UI" w:hAnsi="Microsoft JhengHei UI" w:cs="Microsoft JhengHei UI" w:hint="eastAsia"/>
+          <w:b/>
+          <w:color w:val="000000"/>
+          <w:sz w:val="13"/>
+          <w:szCs w:val="13"/>
+          <w:shd w:val="clear" w:color="auto" w:fill="FCFEFF"/>
+        </w:rPr>
+        <w:t>，优化</w:t>
+      </w:r>
+      <w:r>
+        <w:rPr>
+          <w:rFonts w:ascii="Microsoft JhengHei UI" w:hAnsi="Microsoft JhengHei UI" w:cs="Microsoft JhengHei UI" w:hint="eastAsia"/>
+          <w:b/>
+          <w:color w:val="000000"/>
+          <w:sz w:val="13"/>
+          <w:szCs w:val="13"/>
+          <w:shd w:val="clear" w:color="auto" w:fill="FCFEFF"/>
+        </w:rPr>
+        <w:t xml:space="preserve"> page </w:t>
+      </w:r>
+      <w:r>
+        <w:rPr>
+          <w:rFonts w:ascii="Microsoft JhengHei UI" w:hAnsi="Microsoft JhengHei UI" w:cs="Microsoft JhengHei UI" w:hint="eastAsia"/>
+          <w:b/>
+          <w:color w:val="000000"/>
+          <w:sz w:val="13"/>
+          <w:szCs w:val="13"/>
+          <w:shd w:val="clear" w:color="auto" w:fill="FCFEFF"/>
+        </w:rPr>
+        <w:t>分页</w:t>
+      </w:r>
+      <w:r>
+        <w:rPr>
+          <w:rFonts w:ascii="Microsoft JhengHei UI" w:hAnsi="Microsoft JhengHei UI" w:cs="Microsoft JhengHei UI" w:hint="eastAsia"/>
+          <w:b/>
+          <w:color w:val="000000"/>
+          <w:sz w:val="13"/>
+          <w:szCs w:val="13"/>
+          <w:shd w:val="clear" w:color="auto" w:fill="FCFEFF"/>
+        </w:rPr>
+        <w:t xml:space="preserve"> </w:t>
+      </w:r>
+      <w:r>
+        <w:rPr>
+          <w:rFonts w:ascii="Microsoft JhengHei UI" w:hAnsi="Microsoft JhengHei UI" w:cs="Microsoft JhengHei UI" w:hint="eastAsia"/>
+          <w:b/>
+          <w:color w:val="000000"/>
+          <w:sz w:val="13"/>
+          <w:szCs w:val="13"/>
+          <w:shd w:val="clear" w:color="auto" w:fill="FCFEFF"/>
+        </w:rPr>
+        <w:t>青苗</w:t>
+      </w:r>
+      <w:r>
+        <w:rPr>
+          <w:rFonts w:ascii="Microsoft JhengHei UI" w:hAnsi="Microsoft JhengHei UI" w:cs="Microsoft JhengHei UI" w:hint="eastAsia"/>
+          <w:b/>
+          <w:color w:val="000000"/>
+          <w:sz w:val="13"/>
+          <w:szCs w:val="13"/>
+          <w:shd w:val="clear" w:color="auto" w:fill="FCFEFF"/>
+        </w:rPr>
+        <w:t xml:space="preserve"> 2016/8/13 0:41</w:t>
+      </w:r>
+    </w:p>
+    <w:p>
+      <w:pPr>
+        <w:rPr>
+          <w:rFonts w:ascii="Microsoft JhengHei UI" w:hAnsi="Microsoft JhengHei UI" w:cs="Microsoft JhengHei UI"/>
+          <w:b/>
+          <w:color w:val="000000"/>
+          <w:sz w:val="13"/>
+          <w:szCs w:val="13"/>
+          <w:shd w:val="clear" w:color="auto" w:fill="FCFEFF"/>
+        </w:rPr>
+      </w:pPr>
+    </w:p>
+    <w:p>
+      <w:pPr>
+        <w:outlineLvl w:val="1"/>
+        <w:rPr>
+          <w:rFonts w:ascii="Microsoft YaHei UI" w:eastAsia="Microsoft YaHei UI" w:hAnsi="Microsoft YaHei UI" w:cs="Microsoft JhengHei UI" w:hint="eastAsia"/>
+          <w:b/>
+          <w:color w:val="C00000"/>
+          <w:sz w:val="19"/>
+          <w:szCs w:val="19"/>
+          <w:shd w:val="clear" w:color="auto" w:fill="FCFEFF"/>
+        </w:rPr>
+      </w:pPr>
+      <w:r>
+        <w:rPr>
+          <w:rFonts w:ascii="Microsoft YaHei UI" w:eastAsia="Microsoft YaHei UI" w:hAnsi="Microsoft YaHei UI" w:cs="Microsoft JhengHei UI" w:hint="eastAsia"/>
+          <w:b/>
+          <w:color w:val="C00000"/>
+          <w:sz w:val="19"/>
+          <w:szCs w:val="19"/>
+          <w:shd w:val="clear" w:color="auto" w:fill="FCFEFF"/>
+        </w:rPr>
+        <w:t>自定义select结果集</w:t>
+      </w:r>
+    </w:p>
+    <w:p>
+      <w:pPr>
+        <w:rPr>
+          <w:rFonts w:ascii="Microsoft JhengHei UI" w:hAnsi="Microsoft JhengHei UI" w:cs="Microsoft JhengHei UI"/>
+          <w:b/>
+          <w:color w:val="000000"/>
+          <w:sz w:val="13"/>
+          <w:szCs w:val="13"/>
+          <w:shd w:val="clear" w:color="auto" w:fill="FCFEFF"/>
+        </w:rPr>
+      </w:pPr>
+      <w:r>
+        <w:rPr>
+          <w:rFonts w:ascii="Microsoft JhengHei UI" w:hAnsi="Microsoft JhengHei UI" w:cs="Microsoft JhengHei UI" w:hint="eastAsia"/>
+          <w:b/>
+          <w:color w:val="000000"/>
+          <w:sz w:val="13"/>
+          <w:szCs w:val="13"/>
+          <w:shd w:val="clear" w:color="auto" w:fill="FCFEFF"/>
+        </w:rPr>
+        <w:t>这个小节</w:t>
+      </w:r>
+      <w:r>
+        <w:rPr>
+          <w:rFonts w:ascii="Microsoft JhengHei UI" w:hAnsi="Microsoft JhengHei UI" w:cs="Microsoft JhengHei UI" w:hint="eastAsia"/>
+          <w:b/>
+          <w:color w:val="000000"/>
+          <w:sz w:val="13"/>
+          <w:szCs w:val="13"/>
+          <w:shd w:val="clear" w:color="auto" w:fill="FCFEFF"/>
+        </w:rPr>
+        <w:t>.</w:t>
+      </w:r>
+      <w:r>
+        <w:rPr>
+          <w:rFonts w:ascii="Microsoft JhengHei UI" w:hAnsi="Microsoft JhengHei UI" w:cs="Microsoft JhengHei UI"/>
+          <w:b/>
+          <w:color w:val="000000"/>
+          <w:sz w:val="13"/>
+          <w:szCs w:val="13"/>
+          <w:shd w:val="clear" w:color="auto" w:fill="FCFEFF"/>
+        </w:rPr>
+        <w:t xml:space="preserve"> </w:t>
+      </w:r>
+      <w:r>
+        <w:rPr>
+          <w:rFonts w:ascii="Microsoft JhengHei UI" w:hAnsi="Microsoft JhengHei UI" w:cs="Microsoft JhengHei UI" w:hint="eastAsia"/>
+          <w:b/>
+          <w:color w:val="000000"/>
+          <w:sz w:val="13"/>
+          <w:szCs w:val="13"/>
+          <w:shd w:val="clear" w:color="auto" w:fill="FCFEFF"/>
+        </w:rPr>
+        <w:t>属于一个新的想法，目的是让</w:t>
+      </w:r>
+      <w:r>
+        <w:rPr>
+          <w:rFonts w:ascii="Microsoft JhengHei UI" w:hAnsi="Microsoft JhengHei UI" w:cs="Microsoft JhengHei UI"/>
+          <w:b/>
+          <w:color w:val="000000"/>
+          <w:sz w:val="13"/>
+          <w:szCs w:val="13"/>
+          <w:shd w:val="clear" w:color="auto" w:fill="FCFEFF"/>
+        </w:rPr>
+        <w:t>plus</w:t>
+      </w:r>
+      <w:r>
+        <w:rPr>
+          <w:rFonts w:ascii="Microsoft JhengHei UI" w:hAnsi="Microsoft JhengHei UI" w:cs="Microsoft JhengHei UI" w:hint="eastAsia"/>
+          <w:b/>
+          <w:color w:val="000000"/>
+          <w:sz w:val="13"/>
+          <w:szCs w:val="13"/>
+          <w:shd w:val="clear" w:color="auto" w:fill="FCFEFF"/>
+        </w:rPr>
+        <w:t>框架辅助支持注入用户自定义查询字段的</w:t>
+      </w:r>
+      <w:r>
+        <w:rPr>
+          <w:rFonts w:ascii="Microsoft JhengHei UI" w:hAnsi="Microsoft JhengHei UI" w:cs="Microsoft JhengHei UI" w:hint="eastAsia"/>
+          <w:b/>
+          <w:color w:val="000000"/>
+          <w:sz w:val="13"/>
+          <w:szCs w:val="13"/>
+          <w:shd w:val="clear" w:color="auto" w:fill="FCFEFF"/>
+        </w:rPr>
+        <w:t>sql</w:t>
+      </w:r>
+      <w:r>
+        <w:rPr>
+          <w:rFonts w:ascii="Microsoft JhengHei UI" w:hAnsi="Microsoft JhengHei UI" w:cs="Microsoft JhengHei UI"/>
+          <w:b/>
+          <w:color w:val="000000"/>
+          <w:sz w:val="13"/>
+          <w:szCs w:val="13"/>
+          <w:shd w:val="clear" w:color="auto" w:fill="FCFEFF"/>
+        </w:rPr>
+        <w:t>.</w:t>
+      </w:r>
+    </w:p>
+    <w:p>
+      <w:pPr>
+        <w:rPr>
+          <w:rFonts w:ascii="Microsoft JhengHei UI" w:hAnsi="Microsoft JhengHei UI" w:cs="Microsoft JhengHei UI"/>
+          <w:b/>
+          <w:color w:val="000000"/>
+          <w:sz w:val="13"/>
+          <w:szCs w:val="13"/>
+          <w:shd w:val="clear" w:color="auto" w:fill="FCFEFF"/>
+        </w:rPr>
+      </w:pPr>
+      <w:r>
+        <w:rPr>
+          <w:rFonts w:ascii="Microsoft JhengHei UI" w:hAnsi="Microsoft JhengHei UI" w:cs="Microsoft JhengHei UI" w:hint="eastAsia"/>
+          <w:b/>
+          <w:color w:val="000000"/>
+          <w:sz w:val="13"/>
+          <w:szCs w:val="13"/>
+          <w:shd w:val="clear" w:color="auto" w:fill="FCFEFF"/>
+        </w:rPr>
+        <w:t>比如</w:t>
+      </w:r>
+      <w:r>
+        <w:rPr>
+          <w:rFonts w:ascii="Microsoft JhengHei UI" w:hAnsi="Microsoft JhengHei UI" w:cs="Microsoft JhengHei UI" w:hint="eastAsia"/>
+          <w:b/>
+          <w:color w:val="000000"/>
+          <w:sz w:val="13"/>
+          <w:szCs w:val="13"/>
+          <w:shd w:val="clear" w:color="auto" w:fill="FCFEFF"/>
+        </w:rPr>
+        <w:t>.</w:t>
+      </w:r>
+      <w:r>
+        <w:rPr>
+          <w:rFonts w:ascii="Microsoft JhengHei UI" w:hAnsi="Microsoft JhengHei UI" w:cs="Microsoft JhengHei UI"/>
+          <w:b/>
+          <w:color w:val="000000"/>
+          <w:sz w:val="13"/>
+          <w:szCs w:val="13"/>
+          <w:shd w:val="clear" w:color="auto" w:fill="FCFEFF"/>
+        </w:rPr>
+        <w:t xml:space="preserve"> </w:t>
+      </w:r>
+      <w:r>
+        <w:rPr>
+          <w:rFonts w:ascii="Microsoft JhengHei UI" w:hAnsi="Microsoft JhengHei UI" w:cs="Microsoft JhengHei UI" w:hint="eastAsia"/>
+          <w:b/>
+          <w:color w:val="000000"/>
+          <w:sz w:val="13"/>
+          <w:szCs w:val="13"/>
+          <w:shd w:val="clear" w:color="auto" w:fill="FCFEFF"/>
+        </w:rPr>
+        <w:t>原本一直是</w:t>
+      </w:r>
+      <w:r>
+        <w:rPr>
+          <w:rFonts w:ascii="Microsoft JhengHei UI" w:hAnsi="Microsoft JhengHei UI" w:cs="Microsoft JhengHei UI" w:hint="eastAsia"/>
+          <w:b/>
+          <w:color w:val="000000"/>
+          <w:sz w:val="13"/>
+          <w:szCs w:val="13"/>
+          <w:shd w:val="clear" w:color="auto" w:fill="FCFEFF"/>
+        </w:rPr>
+        <w:t>select</w:t>
+      </w:r>
+      <w:r>
+        <w:rPr>
+          <w:rFonts w:ascii="Microsoft JhengHei UI" w:hAnsi="Microsoft JhengHei UI" w:cs="Microsoft JhengHei UI"/>
+          <w:b/>
+          <w:color w:val="000000"/>
+          <w:sz w:val="13"/>
+          <w:szCs w:val="13"/>
+          <w:shd w:val="clear" w:color="auto" w:fill="FCFEFF"/>
+        </w:rPr>
+        <w:t xml:space="preserve"> </w:t>
+      </w:r>
+      <w:r>
+        <w:rPr>
+          <w:rFonts w:ascii="Microsoft JhengHei UI" w:hAnsi="Microsoft JhengHei UI" w:cs="Microsoft JhengHei UI" w:hint="eastAsia"/>
+          <w:b/>
+          <w:color w:val="000000"/>
+          <w:sz w:val="13"/>
+          <w:szCs w:val="13"/>
+          <w:shd w:val="clear" w:color="auto" w:fill="FCFEFF"/>
+        </w:rPr>
+        <w:t>全表字段</w:t>
+      </w:r>
+      <w:r>
+        <w:rPr>
+          <w:rFonts w:ascii="Microsoft JhengHei UI" w:hAnsi="Microsoft JhengHei UI" w:cs="Microsoft JhengHei UI" w:hint="eastAsia"/>
+          <w:b/>
+          <w:color w:val="000000"/>
+          <w:sz w:val="13"/>
+          <w:szCs w:val="13"/>
+          <w:shd w:val="clear" w:color="auto" w:fill="FCFEFF"/>
+        </w:rPr>
+        <w:t xml:space="preserve"> </w:t>
+      </w:r>
+      <w:r>
+        <w:rPr>
+          <w:rFonts w:ascii="Microsoft JhengHei UI" w:hAnsi="Microsoft JhengHei UI" w:cs="Microsoft JhengHei UI"/>
+          <w:b/>
+          <w:color w:val="000000"/>
+          <w:sz w:val="13"/>
+          <w:szCs w:val="13"/>
+          <w:shd w:val="clear" w:color="auto" w:fill="FCFEFF"/>
+        </w:rPr>
+        <w:t xml:space="preserve">from </w:t>
+      </w:r>
+      <w:r>
+        <w:rPr>
+          <w:rFonts w:ascii="Microsoft JhengHei UI" w:hAnsi="Microsoft JhengHei UI" w:cs="Microsoft JhengHei UI" w:hint="eastAsia"/>
+          <w:b/>
+          <w:color w:val="000000"/>
+          <w:sz w:val="13"/>
+          <w:szCs w:val="13"/>
+          <w:shd w:val="clear" w:color="auto" w:fill="FCFEFF"/>
+        </w:rPr>
+        <w:t>表名称</w:t>
+      </w:r>
+      <w:r>
+        <w:rPr>
+          <w:rFonts w:ascii="Microsoft JhengHei UI" w:hAnsi="Microsoft JhengHei UI" w:cs="Microsoft JhengHei UI" w:hint="eastAsia"/>
+          <w:b/>
+          <w:color w:val="000000"/>
+          <w:sz w:val="13"/>
+          <w:szCs w:val="13"/>
+          <w:shd w:val="clear" w:color="auto" w:fill="FCFEFF"/>
+        </w:rPr>
+        <w:t xml:space="preserve"> where</w:t>
+      </w:r>
+      <w:r>
+        <w:rPr>
+          <w:rFonts w:ascii="Microsoft JhengHei UI" w:hAnsi="Microsoft JhengHei UI" w:cs="Microsoft JhengHei UI"/>
+          <w:b/>
+          <w:color w:val="000000"/>
+          <w:sz w:val="13"/>
+          <w:szCs w:val="13"/>
+          <w:shd w:val="clear" w:color="auto" w:fill="FCFEFF"/>
+        </w:rPr>
+        <w:t xml:space="preserve"> xxx order by xx desc;</w:t>
+      </w:r>
+    </w:p>
+    <w:p>
+      <w:pPr>
+        <w:rPr>
+          <w:rFonts w:ascii="Microsoft JhengHei UI" w:hAnsi="Microsoft JhengHei UI" w:cs="Microsoft JhengHei UI" w:hint="eastAsia"/>
+          <w:b/>
+          <w:color w:val="000000"/>
+          <w:sz w:val="13"/>
+          <w:szCs w:val="13"/>
+          <w:shd w:val="clear" w:color="auto" w:fill="FCFEFF"/>
+        </w:rPr>
+      </w:pPr>
+      <w:r>
+        <w:rPr>
+          <w:rFonts w:ascii="Microsoft JhengHei UI" w:hAnsi="Microsoft JhengHei UI" w:cs="Microsoft JhengHei UI" w:hint="eastAsia"/>
+          <w:b/>
+          <w:color w:val="000000"/>
+          <w:sz w:val="13"/>
+          <w:szCs w:val="13"/>
+          <w:shd w:val="clear" w:color="auto" w:fill="FCFEFF"/>
+        </w:rPr>
+        <w:t>现在想要的效果就是，如果我只想查询</w:t>
+      </w:r>
+      <w:r>
+        <w:rPr>
+          <w:rFonts w:ascii="Microsoft JhengHei UI" w:hAnsi="Microsoft JhengHei UI" w:cs="Microsoft JhengHei UI" w:hint="eastAsia"/>
+          <w:b/>
+          <w:color w:val="000000"/>
+          <w:sz w:val="13"/>
+          <w:szCs w:val="13"/>
+          <w:shd w:val="clear" w:color="auto" w:fill="FCFEFF"/>
+        </w:rPr>
+        <w:t>n</w:t>
+      </w:r>
+      <w:r>
+        <w:rPr>
+          <w:rFonts w:ascii="Microsoft JhengHei UI" w:hAnsi="Microsoft JhengHei UI" w:cs="Microsoft JhengHei UI"/>
+          <w:b/>
+          <w:color w:val="000000"/>
+          <w:sz w:val="13"/>
+          <w:szCs w:val="13"/>
+          <w:shd w:val="clear" w:color="auto" w:fill="FCFEFF"/>
+        </w:rPr>
+        <w:t>ame</w:t>
+      </w:r>
+      <w:r>
+        <w:rPr>
+          <w:rFonts w:ascii="Microsoft JhengHei UI" w:hAnsi="Microsoft JhengHei UI" w:cs="Microsoft JhengHei UI" w:hint="eastAsia"/>
+          <w:b/>
+          <w:color w:val="000000"/>
+          <w:sz w:val="13"/>
+          <w:szCs w:val="13"/>
+          <w:shd w:val="clear" w:color="auto" w:fill="FCFEFF"/>
+        </w:rPr>
+        <w:t>，和</w:t>
+      </w:r>
+      <w:r>
+        <w:rPr>
+          <w:rFonts w:ascii="Microsoft JhengHei UI" w:hAnsi="Microsoft JhengHei UI" w:cs="Microsoft JhengHei UI" w:hint="eastAsia"/>
+          <w:b/>
+          <w:color w:val="000000"/>
+          <w:sz w:val="13"/>
+          <w:szCs w:val="13"/>
+          <w:shd w:val="clear" w:color="auto" w:fill="FCFEFF"/>
+        </w:rPr>
+        <w:t>a</w:t>
+      </w:r>
+      <w:r>
+        <w:rPr>
+          <w:rFonts w:ascii="Microsoft JhengHei UI" w:hAnsi="Microsoft JhengHei UI" w:cs="Microsoft JhengHei UI"/>
+          <w:b/>
+          <w:color w:val="000000"/>
+          <w:sz w:val="13"/>
+          <w:szCs w:val="13"/>
+          <w:shd w:val="clear" w:color="auto" w:fill="FCFEFF"/>
+        </w:rPr>
+        <w:t>ge</w:t>
+      </w:r>
+      <w:r>
+        <w:rPr>
+          <w:rFonts w:ascii="Microsoft JhengHei UI" w:hAnsi="Microsoft JhengHei UI" w:cs="Microsoft JhengHei UI" w:hint="eastAsia"/>
+          <w:b/>
+          <w:color w:val="000000"/>
+          <w:sz w:val="13"/>
+          <w:szCs w:val="13"/>
+          <w:shd w:val="clear" w:color="auto" w:fill="FCFEFF"/>
+        </w:rPr>
+        <w:t>两个字段的数据出来，其他的不想查，那么在这个版本之后，我就有这个方式的操作入口啦。</w:t>
+      </w:r>
+    </w:p>
+    <w:p>
+      <w:pPr>
+        <w:rPr>
+          <w:rFonts w:ascii="Microsoft JhengHei UI" w:hAnsi="Microsoft JhengHei UI" w:cs="Microsoft JhengHei UI"/>
+          <w:b/>
+          <w:color w:val="000000"/>
+          <w:sz w:val="13"/>
+          <w:szCs w:val="13"/>
+          <w:shd w:val="clear" w:color="auto" w:fill="FCFEFF"/>
+        </w:rPr>
+      </w:pPr>
+      <w:r>
+        <w:rPr>
+          <w:rFonts w:ascii="Microsoft JhengHei UI" w:hAnsi="Microsoft JhengHei UI" w:cs="Microsoft JhengHei UI"/>
+          <w:b/>
+          <w:color w:val="000000"/>
+          <w:sz w:val="13"/>
+          <w:szCs w:val="13"/>
+          <w:shd w:val="clear" w:color="auto" w:fill="FCFEFF"/>
+        </w:rPr>
+        <w:t>I</w:t>
+      </w:r>
+      <w:r>
+        <w:rPr>
+          <w:rFonts w:ascii="Microsoft JhengHei UI" w:hAnsi="Microsoft JhengHei UI" w:cs="Microsoft JhengHei UI" w:hint="eastAsia"/>
+          <w:b/>
+          <w:color w:val="000000"/>
+          <w:sz w:val="13"/>
+          <w:szCs w:val="13"/>
+          <w:shd w:val="clear" w:color="auto" w:fill="FCFEFF"/>
+        </w:rPr>
+        <w:t>S</w:t>
+      </w:r>
+      <w:r>
+        <w:rPr>
+          <w:rFonts w:ascii="Microsoft JhengHei UI" w:hAnsi="Microsoft JhengHei UI" w:cs="Microsoft JhengHei UI"/>
+          <w:b/>
+          <w:color w:val="000000"/>
+          <w:sz w:val="13"/>
+          <w:szCs w:val="13"/>
+          <w:shd w:val="clear" w:color="auto" w:fill="FCFEFF"/>
+        </w:rPr>
+        <w:t>ervice</w:t>
+      </w:r>
+      <w:r>
+        <w:rPr>
+          <w:rFonts w:ascii="Microsoft JhengHei UI" w:hAnsi="Microsoft JhengHei UI" w:cs="Microsoft JhengHei UI" w:hint="eastAsia"/>
+          <w:b/>
+          <w:color w:val="000000"/>
+          <w:sz w:val="13"/>
+          <w:szCs w:val="13"/>
+          <w:shd w:val="clear" w:color="auto" w:fill="FCFEFF"/>
+        </w:rPr>
+        <w:t>接口，只保留一个</w:t>
+      </w:r>
+      <w:r>
+        <w:rPr>
+          <w:rFonts w:ascii="Microsoft JhengHei UI" w:hAnsi="Microsoft JhengHei UI" w:cs="Microsoft JhengHei UI" w:hint="eastAsia"/>
+          <w:b/>
+          <w:color w:val="000000"/>
+          <w:sz w:val="13"/>
+          <w:szCs w:val="13"/>
+          <w:shd w:val="clear" w:color="auto" w:fill="FCFEFF"/>
+        </w:rPr>
+        <w:t>s</w:t>
+      </w:r>
+      <w:r>
+        <w:rPr>
+          <w:rFonts w:ascii="Microsoft JhengHei UI" w:hAnsi="Microsoft JhengHei UI" w:cs="Microsoft JhengHei UI"/>
+          <w:b/>
+          <w:color w:val="000000"/>
+          <w:sz w:val="13"/>
+          <w:szCs w:val="13"/>
+          <w:shd w:val="clear" w:color="auto" w:fill="FCFEFF"/>
+        </w:rPr>
+        <w:t>electPage</w:t>
+      </w:r>
+      <w:r>
+        <w:rPr>
+          <w:rFonts w:ascii="Microsoft JhengHei UI" w:hAnsi="Microsoft JhengHei UI" w:cs="Microsoft JhengHei UI" w:hint="eastAsia"/>
+          <w:b/>
+          <w:color w:val="000000"/>
+          <w:sz w:val="13"/>
+          <w:szCs w:val="13"/>
+          <w:shd w:val="clear" w:color="auto" w:fill="FCFEFF"/>
+        </w:rPr>
+        <w:t>方法，一个</w:t>
+      </w:r>
+      <w:r>
+        <w:rPr>
+          <w:rFonts w:ascii="Microsoft JhengHei UI" w:hAnsi="Microsoft JhengHei UI" w:cs="Microsoft JhengHei UI" w:hint="eastAsia"/>
+          <w:b/>
+          <w:color w:val="000000"/>
+          <w:sz w:val="13"/>
+          <w:szCs w:val="13"/>
+          <w:shd w:val="clear" w:color="auto" w:fill="FCFEFF"/>
+        </w:rPr>
+        <w:t>select</w:t>
+      </w:r>
+      <w:r>
+        <w:rPr>
+          <w:rFonts w:ascii="Microsoft JhengHei UI" w:hAnsi="Microsoft JhengHei UI" w:cs="Microsoft JhengHei UI"/>
+          <w:b/>
+          <w:color w:val="000000"/>
+          <w:sz w:val="13"/>
+          <w:szCs w:val="13"/>
+          <w:shd w:val="clear" w:color="auto" w:fill="FCFEFF"/>
+        </w:rPr>
+        <w:t>List</w:t>
+      </w:r>
+      <w:r>
+        <w:rPr>
+          <w:rFonts w:ascii="Microsoft JhengHei UI" w:hAnsi="Microsoft JhengHei UI" w:cs="Microsoft JhengHei UI" w:hint="eastAsia"/>
+          <w:b/>
+          <w:color w:val="000000"/>
+          <w:sz w:val="13"/>
+          <w:szCs w:val="13"/>
+          <w:shd w:val="clear" w:color="auto" w:fill="FCFEFF"/>
+        </w:rPr>
+        <w:t>方法。方法签名如下：</w:t>
+      </w:r>
+    </w:p>
+    <w:p>
+      <w:pPr>
+        <w:rPr>
+          <w:rFonts w:ascii="Microsoft JhengHei UI" w:hAnsi="Microsoft JhengHei UI" w:cs="Microsoft JhengHei UI" w:hint="eastAsia"/>
+          <w:b/>
+          <w:color w:val="000000"/>
+          <w:sz w:val="13"/>
+          <w:szCs w:val="13"/>
+          <w:shd w:val="clear" w:color="auto" w:fill="FCFEFF"/>
+        </w:rPr>
+      </w:pPr>
+    </w:p>
+    <w:tbl>
+      <w:tblPr>
+        <w:tblStyle w:val="aa"/>
+        <w:tblW w:w="0" w:type="auto"/>
+        <w:tblInd w:w="817" w:type="dxa"/>
+        <w:tblLook w:val="04A0" w:firstRow="1" w:lastRow="0" w:firstColumn="1" w:lastColumn="0" w:noHBand="0" w:noVBand="1"/>
+      </w:tblPr>
+      <w:tblGrid>
+        <w:gridCol w:w="6946"/>
+      </w:tblGrid>
+      <w:tr>
+        <w:tc>
+          <w:tcPr>
+            <w:tcW w:w="6946" w:type="dxa"/>
+          </w:tcPr>
+          <w:p>
+            <w:pPr>
+              <w:widowControl/>
+              <w:shd w:val="clear" w:color="auto" w:fill="FFFFFF"/>
+              <w:tabs>
+                <w:tab w:val="left" w:pos="916"/>
+                <w:tab w:val="left" w:pos="1832"/>
+                <w:tab w:val="left" w:pos="2748"/>
+                <w:tab w:val="left" w:pos="3664"/>
+                <w:tab w:val="left" w:pos="4580"/>
+                <w:tab w:val="left" w:pos="5496"/>
+                <w:tab w:val="left" w:pos="6412"/>
+                <w:tab w:val="left" w:pos="7328"/>
+                <w:tab w:val="left" w:pos="8244"/>
+                <w:tab w:val="left" w:pos="9160"/>
+                <w:tab w:val="left" w:pos="10076"/>
+                <w:tab w:val="left" w:pos="10992"/>
+                <w:tab w:val="left" w:pos="11908"/>
+                <w:tab w:val="left" w:pos="12824"/>
+                <w:tab w:val="left" w:pos="13740"/>
+                <w:tab w:val="left" w:pos="14656"/>
+              </w:tabs>
+              <w:jc w:val="left"/>
+              <w:rPr>
+                <w:rFonts w:ascii="Helvetica" w:eastAsia="宋体" w:hAnsi="Helvetica" w:cs="Helvetica"/>
+                <w:color w:val="000000"/>
+                <w:kern w:val="0"/>
+                <w:sz w:val="16"/>
+                <w:szCs w:val="16"/>
+              </w:rPr>
+            </w:pPr>
+            <w:r>
+              <w:rPr>
+                <w:rFonts w:ascii="Helvetica" w:eastAsia="宋体" w:hAnsi="Helvetica" w:cs="Helvetica"/>
+                <w:color w:val="000000"/>
+                <w:kern w:val="0"/>
+                <w:sz w:val="16"/>
+                <w:szCs w:val="16"/>
+              </w:rPr>
+              <w:t>List&lt;</w:t>
+            </w:r>
+            <w:r>
+              <w:rPr>
+                <w:rFonts w:ascii="Helvetica" w:eastAsia="宋体" w:hAnsi="Helvetica" w:cs="Helvetica"/>
+                <w:color w:val="20999D"/>
+                <w:kern w:val="0"/>
+                <w:sz w:val="16"/>
+                <w:szCs w:val="16"/>
+              </w:rPr>
+              <w:t>T</w:t>
+            </w:r>
+            <w:r>
+              <w:rPr>
+                <w:rFonts w:ascii="Helvetica" w:eastAsia="宋体" w:hAnsi="Helvetica" w:cs="Helvetica"/>
+                <w:color w:val="000000"/>
+                <w:kern w:val="0"/>
+                <w:sz w:val="16"/>
+                <w:szCs w:val="16"/>
+              </w:rPr>
+              <w:t>&gt; selectList(</w:t>
+            </w:r>
+            <w:r>
+              <w:rPr>
+                <w:rFonts w:ascii="Helvetica" w:eastAsia="宋体" w:hAnsi="Helvetica" w:cs="Helvetica"/>
+                <w:color w:val="20999D"/>
+                <w:kern w:val="0"/>
+                <w:sz w:val="16"/>
+                <w:szCs w:val="16"/>
+              </w:rPr>
+              <w:t xml:space="preserve">T </w:t>
+            </w:r>
+            <w:r>
+              <w:rPr>
+                <w:rFonts w:ascii="Helvetica" w:eastAsia="宋体" w:hAnsi="Helvetica" w:cs="Helvetica"/>
+                <w:color w:val="000000"/>
+                <w:kern w:val="0"/>
+                <w:sz w:val="16"/>
+                <w:szCs w:val="16"/>
+              </w:rPr>
+              <w:t>entity,</w:t>
+            </w:r>
+            <w:r>
+              <w:rPr>
+                <w:rFonts w:ascii="Helvetica" w:eastAsia="宋体" w:hAnsi="Helvetica" w:cs="Helvetica"/>
+                <w:color w:val="000000"/>
+                <w:kern w:val="0"/>
+                <w:sz w:val="16"/>
+                <w:szCs w:val="16"/>
+                <w:shd w:val="pct15" w:color="auto" w:fill="FFFFFF"/>
+              </w:rPr>
+              <w:t xml:space="preserve"> String sqlSelect</w:t>
+            </w:r>
+            <w:r>
+              <w:rPr>
+                <w:rFonts w:ascii="Helvetica" w:eastAsia="宋体" w:hAnsi="Helvetica" w:cs="Helvetica"/>
+                <w:color w:val="000000"/>
+                <w:kern w:val="0"/>
+                <w:sz w:val="16"/>
+                <w:szCs w:val="16"/>
+              </w:rPr>
+              <w:t xml:space="preserve">, </w:t>
+            </w:r>
+            <w:r>
+              <w:rPr>
+                <w:rFonts w:ascii="Helvetica" w:eastAsia="宋体" w:hAnsi="Helvetica" w:cs="Helvetica"/>
+                <w:color w:val="000000"/>
+                <w:kern w:val="0"/>
+                <w:sz w:val="16"/>
+                <w:szCs w:val="16"/>
+                <w:shd w:val="pct15" w:color="auto" w:fill="FFFFFF"/>
+              </w:rPr>
+              <w:t>String sqlSegment</w:t>
+            </w:r>
+            <w:r>
+              <w:rPr>
+                <w:rFonts w:ascii="Helvetica" w:eastAsia="宋体" w:hAnsi="Helvetica" w:cs="Helvetica"/>
+                <w:color w:val="000000"/>
+                <w:kern w:val="0"/>
+                <w:sz w:val="16"/>
+                <w:szCs w:val="16"/>
+              </w:rPr>
+              <w:t xml:space="preserve">, </w:t>
+            </w:r>
+            <w:r>
+              <w:rPr>
+                <w:rFonts w:ascii="Helvetica" w:eastAsia="宋体" w:hAnsi="Helvetica" w:cs="Helvetica"/>
+                <w:color w:val="000000"/>
+                <w:kern w:val="0"/>
+                <w:sz w:val="16"/>
+                <w:szCs w:val="16"/>
+                <w:shd w:val="pct15" w:color="auto" w:fill="FFFFFF"/>
+              </w:rPr>
+              <w:t>String orderByField</w:t>
+            </w:r>
+            <w:r>
+              <w:rPr>
+                <w:rFonts w:ascii="Helvetica" w:eastAsia="宋体" w:hAnsi="Helvetica" w:cs="Helvetica"/>
+                <w:color w:val="000000"/>
+                <w:kern w:val="0"/>
+                <w:sz w:val="16"/>
+                <w:szCs w:val="16"/>
+              </w:rPr>
+              <w:t>);</w:t>
+            </w:r>
+          </w:p>
+          <w:p>
+            <w:pPr>
+              <w:widowControl/>
+              <w:shd w:val="clear" w:color="auto" w:fill="FFFFFF"/>
+              <w:tabs>
+                <w:tab w:val="left" w:pos="916"/>
+                <w:tab w:val="left" w:pos="1832"/>
+                <w:tab w:val="left" w:pos="2748"/>
+                <w:tab w:val="left" w:pos="3664"/>
+                <w:tab w:val="left" w:pos="4580"/>
+                <w:tab w:val="left" w:pos="5496"/>
+                <w:tab w:val="left" w:pos="6412"/>
+                <w:tab w:val="left" w:pos="7328"/>
+                <w:tab w:val="left" w:pos="8244"/>
+                <w:tab w:val="left" w:pos="9160"/>
+                <w:tab w:val="left" w:pos="10076"/>
+                <w:tab w:val="left" w:pos="10992"/>
+                <w:tab w:val="left" w:pos="11908"/>
+                <w:tab w:val="left" w:pos="12824"/>
+                <w:tab w:val="left" w:pos="13740"/>
+                <w:tab w:val="left" w:pos="14656"/>
+              </w:tabs>
+              <w:jc w:val="left"/>
+              <w:rPr>
+                <w:rFonts w:ascii="Helvetica" w:eastAsia="宋体" w:hAnsi="Helvetica" w:cs="Helvetica" w:hint="eastAsia"/>
+                <w:color w:val="000000"/>
+                <w:kern w:val="0"/>
+                <w:sz w:val="16"/>
+                <w:szCs w:val="16"/>
+              </w:rPr>
+            </w:pPr>
+            <w:r>
+              <w:rPr>
+                <w:rFonts w:ascii="Helvetica" w:eastAsia="宋体" w:hAnsi="Helvetica" w:cs="Helvetica"/>
+                <w:color w:val="000000"/>
+                <w:kern w:val="0"/>
+                <w:sz w:val="16"/>
+                <w:szCs w:val="16"/>
+              </w:rPr>
+              <w:t>Page&lt;</w:t>
+            </w:r>
+            <w:r>
+              <w:rPr>
+                <w:rFonts w:ascii="Helvetica" w:eastAsia="宋体" w:hAnsi="Helvetica" w:cs="Helvetica"/>
+                <w:color w:val="20999D"/>
+                <w:kern w:val="0"/>
+                <w:sz w:val="16"/>
+                <w:szCs w:val="16"/>
+              </w:rPr>
+              <w:t>T</w:t>
+            </w:r>
+            <w:r>
+              <w:rPr>
+                <w:rFonts w:ascii="Helvetica" w:eastAsia="宋体" w:hAnsi="Helvetica" w:cs="Helvetica"/>
+                <w:color w:val="000000"/>
+                <w:kern w:val="0"/>
+                <w:sz w:val="16"/>
+                <w:szCs w:val="16"/>
+              </w:rPr>
+              <w:t>&gt; selectPage(Page&lt;</w:t>
+            </w:r>
+            <w:r>
+              <w:rPr>
+                <w:rFonts w:ascii="Helvetica" w:eastAsia="宋体" w:hAnsi="Helvetica" w:cs="Helvetica"/>
+                <w:color w:val="20999D"/>
+                <w:kern w:val="0"/>
+                <w:sz w:val="16"/>
+                <w:szCs w:val="16"/>
+              </w:rPr>
+              <w:t>T</w:t>
+            </w:r>
+            <w:r>
+              <w:rPr>
+                <w:rFonts w:ascii="Helvetica" w:eastAsia="宋体" w:hAnsi="Helvetica" w:cs="Helvetica"/>
+                <w:color w:val="000000"/>
+                <w:kern w:val="0"/>
+                <w:sz w:val="16"/>
+                <w:szCs w:val="16"/>
+              </w:rPr>
+              <w:t xml:space="preserve">&gt; page, String </w:t>
+            </w:r>
+            <w:r>
+              <w:rPr>
+                <w:rFonts w:ascii="Helvetica" w:eastAsia="宋体" w:hAnsi="Helvetica" w:cs="Helvetica"/>
+                <w:color w:val="FF0000"/>
+                <w:kern w:val="0"/>
+                <w:sz w:val="16"/>
+                <w:szCs w:val="16"/>
+              </w:rPr>
+              <w:t>sqlSelect</w:t>
+            </w:r>
+            <w:r>
+              <w:rPr>
+                <w:rFonts w:ascii="Helvetica" w:eastAsia="宋体" w:hAnsi="Helvetica" w:cs="Helvetica"/>
+                <w:color w:val="000000"/>
+                <w:kern w:val="0"/>
+                <w:sz w:val="16"/>
+                <w:szCs w:val="16"/>
+              </w:rPr>
+              <w:t xml:space="preserve">, </w:t>
+            </w:r>
+            <w:r>
+              <w:rPr>
+                <w:rFonts w:ascii="Helvetica" w:eastAsia="宋体" w:hAnsi="Helvetica" w:cs="Helvetica"/>
+                <w:color w:val="20999D"/>
+                <w:kern w:val="0"/>
+                <w:sz w:val="16"/>
+                <w:szCs w:val="16"/>
+              </w:rPr>
+              <w:t xml:space="preserve">T </w:t>
+            </w:r>
+            <w:r>
+              <w:rPr>
+                <w:rFonts w:ascii="Helvetica" w:eastAsia="宋体" w:hAnsi="Helvetica" w:cs="Helvetica"/>
+                <w:color w:val="FF0000"/>
+                <w:kern w:val="0"/>
+                <w:sz w:val="16"/>
+                <w:szCs w:val="16"/>
+              </w:rPr>
+              <w:t>entity</w:t>
+            </w:r>
+            <w:r>
+              <w:rPr>
+                <w:rFonts w:ascii="Helvetica" w:eastAsia="宋体" w:hAnsi="Helvetica" w:cs="Helvetica"/>
+                <w:color w:val="000000"/>
+                <w:kern w:val="0"/>
+                <w:sz w:val="16"/>
+                <w:szCs w:val="16"/>
+              </w:rPr>
+              <w:t xml:space="preserve">, String </w:t>
+            </w:r>
+            <w:r>
+              <w:rPr>
+                <w:rFonts w:ascii="Helvetica" w:eastAsia="宋体" w:hAnsi="Helvetica" w:cs="Helvetica"/>
+                <w:color w:val="FF0000"/>
+                <w:kern w:val="0"/>
+                <w:sz w:val="16"/>
+                <w:szCs w:val="16"/>
+              </w:rPr>
+              <w:t>sqlSegment</w:t>
+            </w:r>
+            <w:r>
+              <w:rPr>
+                <w:rFonts w:ascii="Helvetica" w:eastAsia="宋体" w:hAnsi="Helvetica" w:cs="Helvetica"/>
+                <w:color w:val="000000"/>
+                <w:kern w:val="0"/>
+                <w:sz w:val="16"/>
+                <w:szCs w:val="16"/>
+              </w:rPr>
+              <w:t>);</w:t>
+            </w:r>
+          </w:p>
+        </w:tc>
+      </w:tr>
+    </w:tbl>
+    <w:p>
+      <w:pPr>
+        <w:rPr>
+          <w:rFonts w:ascii="Microsoft JhengHei UI" w:hAnsi="Microsoft JhengHei UI" w:cs="Microsoft JhengHei UI"/>
+          <w:b/>
+          <w:color w:val="000000"/>
+          <w:sz w:val="13"/>
+          <w:szCs w:val="13"/>
+          <w:shd w:val="clear" w:color="auto" w:fill="FCFEFF"/>
+        </w:rPr>
+      </w:pPr>
+    </w:p>
+    <w:p>
+      <w:pPr>
+        <w:rPr>
+          <w:rFonts w:ascii="Microsoft JhengHei UI" w:hAnsi="Microsoft JhengHei UI" w:cs="Microsoft JhengHei UI"/>
+          <w:b/>
+          <w:color w:val="000000"/>
+          <w:sz w:val="13"/>
+          <w:szCs w:val="13"/>
+          <w:shd w:val="clear" w:color="auto" w:fill="FCFEFF"/>
+        </w:rPr>
+      </w:pPr>
+      <w:r>
+        <w:rPr>
+          <w:rFonts w:ascii="Microsoft JhengHei UI" w:hAnsi="Microsoft JhengHei UI" w:cs="Microsoft JhengHei UI" w:hint="eastAsia"/>
+          <w:b/>
+          <w:color w:val="000000"/>
+          <w:sz w:val="13"/>
+          <w:szCs w:val="13"/>
+          <w:shd w:val="clear" w:color="auto" w:fill="FCFEFF"/>
+        </w:rPr>
+        <w:t>上面的</w:t>
+      </w:r>
+      <w:r>
+        <w:rPr>
+          <w:rFonts w:ascii="Microsoft JhengHei UI" w:hAnsi="Microsoft JhengHei UI" w:cs="Microsoft JhengHei UI" w:hint="eastAsia"/>
+          <w:b/>
+          <w:color w:val="000000"/>
+          <w:sz w:val="13"/>
+          <w:szCs w:val="13"/>
+          <w:shd w:val="clear" w:color="auto" w:fill="FCFEFF"/>
+        </w:rPr>
+        <w:t>select</w:t>
+      </w:r>
+      <w:r>
+        <w:rPr>
+          <w:rFonts w:ascii="Microsoft JhengHei UI" w:hAnsi="Microsoft JhengHei UI" w:cs="Microsoft JhengHei UI"/>
+          <w:b/>
+          <w:color w:val="000000"/>
+          <w:sz w:val="13"/>
+          <w:szCs w:val="13"/>
+          <w:shd w:val="clear" w:color="auto" w:fill="FCFEFF"/>
+        </w:rPr>
+        <w:t>Page</w:t>
+      </w:r>
+      <w:r>
+        <w:rPr>
+          <w:rFonts w:ascii="Microsoft JhengHei UI" w:hAnsi="Microsoft JhengHei UI" w:cs="Microsoft JhengHei UI" w:hint="eastAsia"/>
+          <w:b/>
+          <w:color w:val="000000"/>
+          <w:sz w:val="13"/>
+          <w:szCs w:val="13"/>
+          <w:shd w:val="clear" w:color="auto" w:fill="FCFEFF"/>
+        </w:rPr>
+        <w:t>方法中，参数看不到</w:t>
+      </w:r>
+      <w:r>
+        <w:rPr>
+          <w:rFonts w:ascii="Microsoft JhengHei UI" w:hAnsi="Microsoft JhengHei UI" w:cs="Microsoft JhengHei UI" w:hint="eastAsia"/>
+          <w:b/>
+          <w:color w:val="000000"/>
+          <w:sz w:val="13"/>
+          <w:szCs w:val="13"/>
+          <w:shd w:val="clear" w:color="auto" w:fill="FCFEFF"/>
+        </w:rPr>
+        <w:t>ordre</w:t>
+      </w:r>
+      <w:r>
+        <w:rPr>
+          <w:rFonts w:ascii="Microsoft JhengHei UI" w:hAnsi="Microsoft JhengHei UI" w:cs="Microsoft JhengHei UI"/>
+          <w:b/>
+          <w:color w:val="000000"/>
+          <w:sz w:val="13"/>
+          <w:szCs w:val="13"/>
+          <w:shd w:val="clear" w:color="auto" w:fill="FCFEFF"/>
+        </w:rPr>
+        <w:t>ByField</w:t>
+      </w:r>
+      <w:r>
+        <w:rPr>
+          <w:rFonts w:ascii="Microsoft JhengHei UI" w:hAnsi="Microsoft JhengHei UI" w:cs="Microsoft JhengHei UI" w:hint="eastAsia"/>
+          <w:b/>
+          <w:color w:val="000000"/>
+          <w:sz w:val="13"/>
+          <w:szCs w:val="13"/>
+          <w:shd w:val="clear" w:color="auto" w:fill="FCFEFF"/>
+        </w:rPr>
+        <w:t>，框架并不是移除了这个参数，只是将他移动到了</w:t>
+      </w:r>
+      <w:r>
+        <w:rPr>
+          <w:rFonts w:ascii="Microsoft JhengHei UI" w:hAnsi="Microsoft JhengHei UI" w:cs="Microsoft JhengHei UI" w:hint="eastAsia"/>
+          <w:b/>
+          <w:color w:val="000000"/>
+          <w:sz w:val="13"/>
+          <w:szCs w:val="13"/>
+          <w:shd w:val="clear" w:color="auto" w:fill="FCFEFF"/>
+        </w:rPr>
+        <w:t>P</w:t>
+      </w:r>
+      <w:r>
+        <w:rPr>
+          <w:rFonts w:ascii="Microsoft JhengHei UI" w:hAnsi="Microsoft JhengHei UI" w:cs="Microsoft JhengHei UI"/>
+          <w:b/>
+          <w:color w:val="000000"/>
+          <w:sz w:val="13"/>
+          <w:szCs w:val="13"/>
+          <w:shd w:val="clear" w:color="auto" w:fill="FCFEFF"/>
+        </w:rPr>
+        <w:t>age</w:t>
+      </w:r>
+      <w:r>
+        <w:rPr>
+          <w:rFonts w:ascii="Microsoft JhengHei UI" w:hAnsi="Microsoft JhengHei UI" w:cs="Microsoft JhengHei UI" w:hint="eastAsia"/>
+          <w:b/>
+          <w:color w:val="000000"/>
+          <w:sz w:val="13"/>
+          <w:szCs w:val="13"/>
+          <w:shd w:val="clear" w:color="auto" w:fill="FCFEFF"/>
+        </w:rPr>
+        <w:t>类中，这样操作其实看起来没有实际的必要性，静观其变。</w:t>
+      </w:r>
+    </w:p>
+    <w:p>
+      <w:pPr>
+        <w:rPr>
+          <w:rFonts w:ascii="Microsoft JhengHei UI" w:hAnsi="Microsoft JhengHei UI" w:cs="Microsoft JhengHei UI"/>
+          <w:b/>
+          <w:color w:val="000000"/>
+          <w:sz w:val="13"/>
+          <w:szCs w:val="13"/>
+          <w:shd w:val="clear" w:color="auto" w:fill="FCFEFF"/>
+        </w:rPr>
+      </w:pPr>
+    </w:p>
+    <w:p>
+      <w:pPr>
+        <w:rPr>
+          <w:rFonts w:ascii="Microsoft JhengHei UI" w:hAnsi="Microsoft JhengHei UI" w:cs="Microsoft JhengHei UI" w:hint="eastAsia"/>
+          <w:b/>
+          <w:color w:val="000000"/>
+          <w:sz w:val="13"/>
+          <w:szCs w:val="13"/>
+          <w:shd w:val="clear" w:color="auto" w:fill="FCFEFF"/>
+        </w:rPr>
+      </w:pPr>
+      <w:r>
+        <w:rPr>
+          <w:rFonts w:ascii="Microsoft JhengHei UI" w:hAnsi="Microsoft JhengHei UI" w:cs="Microsoft JhengHei UI" w:hint="eastAsia"/>
+          <w:b/>
+          <w:color w:val="000000"/>
+          <w:sz w:val="13"/>
+          <w:szCs w:val="13"/>
+          <w:shd w:val="clear" w:color="auto" w:fill="FCFEFF"/>
+        </w:rPr>
+        <w:t>A</w:t>
+      </w:r>
+      <w:r>
+        <w:rPr>
+          <w:rFonts w:ascii="Microsoft JhengHei UI" w:hAnsi="Microsoft JhengHei UI" w:cs="Microsoft JhengHei UI"/>
+          <w:b/>
+          <w:color w:val="000000"/>
+          <w:sz w:val="13"/>
+          <w:szCs w:val="13"/>
+          <w:shd w:val="clear" w:color="auto" w:fill="FCFEFF"/>
+        </w:rPr>
+        <w:t xml:space="preserve">utoInject.java </w:t>
+      </w:r>
+      <w:r>
+        <w:rPr>
+          <w:rFonts w:ascii="Microsoft JhengHei UI" w:hAnsi="Microsoft JhengHei UI" w:cs="Microsoft JhengHei UI" w:hint="eastAsia"/>
+          <w:b/>
+          <w:color w:val="000000"/>
+          <w:sz w:val="13"/>
+          <w:szCs w:val="13"/>
+          <w:shd w:val="clear" w:color="auto" w:fill="FCFEFF"/>
+        </w:rPr>
+        <w:t>关键部分代码</w:t>
+      </w:r>
+      <w:r>
+        <w:rPr>
+          <w:rFonts w:ascii="Microsoft JhengHei UI" w:hAnsi="Microsoft JhengHei UI" w:cs="Microsoft JhengHei UI" w:hint="eastAsia"/>
+          <w:b/>
+          <w:color w:val="000000"/>
+          <w:sz w:val="13"/>
+          <w:szCs w:val="13"/>
+          <w:shd w:val="clear" w:color="auto" w:fill="FCFEFF"/>
+        </w:rPr>
+        <w:t>.</w:t>
+      </w:r>
+      <w:r>
+        <w:rPr>
+          <w:rFonts w:ascii="Microsoft JhengHei UI" w:hAnsi="Microsoft JhengHei UI" w:cs="Microsoft JhengHei UI"/>
+          <w:b/>
+          <w:color w:val="000000"/>
+          <w:sz w:val="13"/>
+          <w:szCs w:val="13"/>
+          <w:shd w:val="clear" w:color="auto" w:fill="FCFEFF"/>
+        </w:rPr>
+        <w:t xml:space="preserve"> </w:t>
+      </w:r>
+    </w:p>
+    <w:p>
+      <w:pPr>
+        <w:rPr>
+          <w:rFonts w:ascii="Microsoft JhengHei UI" w:hAnsi="Microsoft JhengHei UI" w:cs="Microsoft JhengHei UI" w:hint="eastAsia"/>
+          <w:b/>
+          <w:color w:val="000000"/>
+          <w:sz w:val="13"/>
+          <w:szCs w:val="13"/>
+          <w:shd w:val="clear" w:color="auto" w:fill="FCFEFF"/>
+        </w:rPr>
+      </w:pPr>
+      <w:r>
+        <w:rPr>
+          <w:rFonts w:ascii="Microsoft JhengHei UI" w:hAnsi="Microsoft JhengHei UI" w:cs="Microsoft JhengHei UI"/>
+          <w:b/>
+          <w:color w:val="000000"/>
+          <w:sz w:val="13"/>
+          <w:szCs w:val="13"/>
+          <w:shd w:val="clear" w:color="auto" w:fill="FCFEFF"/>
+        </w:rPr>
+        <w:t>&lt;choose&gt;&lt;when test&gt;&lt;/when&gt;&lt;otherwise&gt;&lt;</w:t>
+      </w:r>
+      <w:r>
+        <w:rPr>
+          <w:rFonts w:ascii="Microsoft JhengHei UI" w:hAnsi="Microsoft JhengHei UI" w:cs="Microsoft JhengHei UI"/>
+          <w:b/>
+          <w:color w:val="000000"/>
+          <w:sz w:val="13"/>
+          <w:szCs w:val="13"/>
+          <w:shd w:val="clear" w:color="auto" w:fill="FCFEFF"/>
+        </w:rPr>
+        <w:t xml:space="preserve"> </w:t>
+      </w:r>
+      <w:r>
+        <w:rPr>
+          <w:rFonts w:ascii="Microsoft JhengHei UI" w:hAnsi="Microsoft JhengHei UI" w:cs="Microsoft JhengHei UI"/>
+          <w:b/>
+          <w:color w:val="000000"/>
+          <w:sz w:val="13"/>
+          <w:szCs w:val="13"/>
+          <w:shd w:val="clear" w:color="auto" w:fill="FCFEFF"/>
+        </w:rPr>
+        <w:t>/otherwise&gt;&lt;/choose&gt;</w:t>
+      </w:r>
+    </w:p>
+    <w:p>
+      <w:pPr>
+        <w:rPr>
+          <w:rFonts w:ascii="Microsoft JhengHei UI" w:hAnsi="Microsoft JhengHei UI" w:cs="Microsoft JhengHei UI"/>
+          <w:b/>
+          <w:color w:val="000000"/>
+          <w:sz w:val="13"/>
+          <w:szCs w:val="13"/>
+          <w:shd w:val="clear" w:color="auto" w:fill="FCFEFF"/>
+        </w:rPr>
+      </w:pPr>
+      <w:r>
+        <w:rPr>
+          <w:noProof/>
+        </w:rPr>
+        <w:lastRenderedPageBreak/>
+        <w:drawing>
+          <wp:inline distT="0" distB="0" distL="0" distR="0" wp14:anchorId="5F3D97B1" wp14:editId="18683402">
+            <wp:extent cx="3779520" cy="3972910"/>
+            <wp:effectExtent l="0" t="0" r="0" b="8890"/>
+            <wp:docPr id="23" name="图片 23"/>
+            <wp:cNvGraphicFramePr>
+              <a:graphicFrameLocks xmlns:a="http://schemas.openxmlformats.org/drawingml/2006/main" noChangeAspect="1"/>
+            </wp:cNvGraphicFramePr>
+            <a:graphic xmlns:a="http://schemas.openxmlformats.org/drawingml/2006/main">
+              <a:graphicData uri="http://schemas.openxmlformats.org/drawingml/2006/picture">
+                <pic:pic xmlns:pic="http://schemas.openxmlformats.org/drawingml/2006/picture">
+                  <pic:nvPicPr>
+                    <pic:cNvPr id="1" name=""/>
+                    <pic:cNvPicPr/>
+                  </pic:nvPicPr>
+                  <pic:blipFill>
+                    <a:blip r:embed="rId31"/>
+                    <a:stretch>
+                      <a:fillRect/>
+                    </a:stretch>
+                  </pic:blipFill>
+                  <pic:spPr>
+                    <a:xfrm>
+                      <a:off x="0" y="0"/>
+                      <a:ext cx="3785983" cy="3979704"/>
+                    </a:xfrm>
+                    <a:prstGeom prst="rect">
+                      <a:avLst/>
+                    </a:prstGeom>
+                  </pic:spPr>
+                </pic:pic>
+              </a:graphicData>
+            </a:graphic>
+          </wp:inline>
+        </w:drawing>
+      </w:r>
+    </w:p>
+    <w:p>
+      <w:pPr>
+        <w:rPr>
+          <w:rFonts w:ascii="Microsoft JhengHei UI" w:hAnsi="Microsoft JhengHei UI" w:cs="Microsoft JhengHei UI"/>
+          <w:b/>
+          <w:color w:val="000000"/>
+          <w:sz w:val="13"/>
+          <w:szCs w:val="13"/>
+          <w:shd w:val="clear" w:color="auto" w:fill="FCFEFF"/>
+        </w:rPr>
+      </w:pPr>
+      <w:r>
+        <w:rPr>
+          <w:rFonts w:ascii="Microsoft JhengHei UI" w:hAnsi="Microsoft JhengHei UI" w:cs="Microsoft JhengHei UI" w:hint="eastAsia"/>
+          <w:b/>
+          <w:color w:val="000000"/>
+          <w:sz w:val="13"/>
+          <w:szCs w:val="13"/>
+          <w:shd w:val="clear" w:color="auto" w:fill="FCFEFF"/>
+        </w:rPr>
+        <w:t>这个方法是</w:t>
+      </w:r>
+      <w:r>
+        <w:rPr>
+          <w:rFonts w:ascii="Microsoft JhengHei UI" w:hAnsi="Microsoft JhengHei UI" w:cs="Microsoft JhengHei UI" w:hint="eastAsia"/>
+          <w:b/>
+          <w:color w:val="000000"/>
+          <w:sz w:val="13"/>
+          <w:szCs w:val="13"/>
+          <w:shd w:val="clear" w:color="auto" w:fill="FCFEFF"/>
+        </w:rPr>
+        <w:t>通过判断</w:t>
+      </w:r>
+      <w:r>
+        <w:rPr>
+          <w:rFonts w:ascii="Microsoft JhengHei UI" w:hAnsi="Microsoft JhengHei UI" w:cs="Microsoft JhengHei UI" w:hint="eastAsia"/>
+          <w:b/>
+          <w:color w:val="000000"/>
+          <w:sz w:val="13"/>
+          <w:szCs w:val="13"/>
+          <w:shd w:val="clear" w:color="auto" w:fill="FCFEFF"/>
+        </w:rPr>
+        <w:t>entity</w:t>
+      </w:r>
+      <w:r>
+        <w:rPr>
+          <w:rFonts w:ascii="Microsoft JhengHei UI" w:hAnsi="Microsoft JhengHei UI" w:cs="Microsoft JhengHei UI"/>
+          <w:b/>
+          <w:color w:val="000000"/>
+          <w:sz w:val="13"/>
+          <w:szCs w:val="13"/>
+          <w:shd w:val="clear" w:color="auto" w:fill="FCFEFF"/>
+        </w:rPr>
+        <w:t>Wrapper</w:t>
+      </w:r>
+      <w:r>
+        <w:rPr>
+          <w:rFonts w:ascii="Microsoft JhengHei UI" w:hAnsi="Microsoft JhengHei UI" w:cs="Microsoft JhengHei UI" w:hint="eastAsia"/>
+          <w:b/>
+          <w:color w:val="000000"/>
+          <w:sz w:val="13"/>
+          <w:szCs w:val="13"/>
+          <w:shd w:val="clear" w:color="auto" w:fill="FCFEFF"/>
+        </w:rPr>
+        <w:t>的来决定是否启用自定义查询字段。</w:t>
+      </w:r>
+    </w:p>
+    <w:p>
+      <w:pPr>
+        <w:rPr>
+          <w:rFonts w:ascii="Microsoft JhengHei UI" w:hAnsi="Microsoft JhengHei UI" w:cs="Microsoft JhengHei UI" w:hint="eastAsia"/>
+          <w:b/>
+          <w:color w:val="000000"/>
+          <w:sz w:val="13"/>
+          <w:szCs w:val="13"/>
+          <w:shd w:val="clear" w:color="auto" w:fill="FCFEFF"/>
+        </w:rPr>
+      </w:pPr>
+      <w:r>
+        <w:rPr>
+          <w:rFonts w:ascii="Microsoft JhengHei UI" w:hAnsi="Microsoft JhengHei UI" w:cs="Microsoft JhengHei UI" w:hint="eastAsia"/>
+          <w:b/>
+          <w:color w:val="000000"/>
+          <w:sz w:val="13"/>
+          <w:szCs w:val="13"/>
+          <w:shd w:val="clear" w:color="auto" w:fill="FCFEFF"/>
+        </w:rPr>
+        <w:t>所有调用这个方法的地方，除了</w:t>
+      </w:r>
+      <w:r>
+        <w:rPr>
+          <w:rFonts w:ascii="Microsoft JhengHei UI" w:hAnsi="Microsoft JhengHei UI" w:cs="Microsoft JhengHei UI" w:hint="eastAsia"/>
+          <w:b/>
+          <w:color w:val="000000"/>
+          <w:sz w:val="13"/>
+          <w:szCs w:val="13"/>
+          <w:shd w:val="clear" w:color="auto" w:fill="FCFEFF"/>
+        </w:rPr>
+        <w:t xml:space="preserve"> </w:t>
+      </w:r>
+      <w:r>
+        <w:rPr>
+          <w:rFonts w:ascii="Microsoft JhengHei UI" w:hAnsi="Microsoft JhengHei UI" w:cs="Microsoft JhengHei UI"/>
+          <w:b/>
+          <w:color w:val="000000"/>
+          <w:sz w:val="13"/>
+          <w:szCs w:val="13"/>
+          <w:shd w:val="clear" w:color="auto" w:fill="FCFEFF"/>
+        </w:rPr>
+        <w:t>injectSelectList</w:t>
+      </w:r>
+      <w:r>
+        <w:rPr>
+          <w:rFonts w:ascii="Microsoft JhengHei UI" w:hAnsi="Microsoft JhengHei UI" w:cs="Microsoft JhengHei UI" w:hint="eastAsia"/>
+          <w:b/>
+          <w:color w:val="000000"/>
+          <w:sz w:val="13"/>
+          <w:szCs w:val="13"/>
+          <w:shd w:val="clear" w:color="auto" w:fill="FCFEFF"/>
+        </w:rPr>
+        <w:t>传</w:t>
+      </w:r>
+      <w:r>
+        <w:rPr>
+          <w:rFonts w:ascii="Microsoft JhengHei UI" w:hAnsi="Microsoft JhengHei UI" w:cs="Microsoft JhengHei UI" w:hint="eastAsia"/>
+          <w:b/>
+          <w:color w:val="000000"/>
+          <w:sz w:val="13"/>
+          <w:szCs w:val="13"/>
+          <w:shd w:val="clear" w:color="auto" w:fill="FCFEFF"/>
+        </w:rPr>
+        <w:t>t</w:t>
+      </w:r>
+      <w:r>
+        <w:rPr>
+          <w:rFonts w:ascii="Microsoft JhengHei UI" w:hAnsi="Microsoft JhengHei UI" w:cs="Microsoft JhengHei UI"/>
+          <w:b/>
+          <w:color w:val="000000"/>
+          <w:sz w:val="13"/>
+          <w:szCs w:val="13"/>
+          <w:shd w:val="clear" w:color="auto" w:fill="FCFEFF"/>
+        </w:rPr>
+        <w:t>rue</w:t>
+      </w:r>
+      <w:r>
+        <w:rPr>
+          <w:rFonts w:ascii="Microsoft JhengHei UI" w:hAnsi="Microsoft JhengHei UI" w:cs="Microsoft JhengHei UI" w:hint="eastAsia"/>
+          <w:b/>
+          <w:color w:val="000000"/>
+          <w:sz w:val="13"/>
+          <w:szCs w:val="13"/>
+          <w:shd w:val="clear" w:color="auto" w:fill="FCFEFF"/>
+        </w:rPr>
+        <w:t>值之外，其他均传了</w:t>
+      </w:r>
+      <w:r>
+        <w:rPr>
+          <w:rFonts w:ascii="Microsoft JhengHei UI" w:hAnsi="Microsoft JhengHei UI" w:cs="Microsoft JhengHei UI" w:hint="eastAsia"/>
+          <w:b/>
+          <w:color w:val="000000"/>
+          <w:sz w:val="13"/>
+          <w:szCs w:val="13"/>
+          <w:shd w:val="clear" w:color="auto" w:fill="FCFEFF"/>
+        </w:rPr>
+        <w:t>f</w:t>
+      </w:r>
+      <w:r>
+        <w:rPr>
+          <w:rFonts w:ascii="Microsoft JhengHei UI" w:hAnsi="Microsoft JhengHei UI" w:cs="Microsoft JhengHei UI"/>
+          <w:b/>
+          <w:color w:val="000000"/>
+          <w:sz w:val="13"/>
+          <w:szCs w:val="13"/>
+          <w:shd w:val="clear" w:color="auto" w:fill="FCFEFF"/>
+        </w:rPr>
+        <w:t>alse</w:t>
+      </w:r>
+      <w:r>
+        <w:rPr>
+          <w:rFonts w:ascii="Microsoft JhengHei UI" w:hAnsi="Microsoft JhengHei UI" w:cs="Microsoft JhengHei UI" w:hint="eastAsia"/>
+          <w:b/>
+          <w:color w:val="000000"/>
+          <w:sz w:val="13"/>
+          <w:szCs w:val="13"/>
+          <w:shd w:val="clear" w:color="auto" w:fill="FCFEFF"/>
+        </w:rPr>
+        <w:t>值。</w:t>
+      </w:r>
+    </w:p>
+    <w:p>
+      <w:pPr>
+        <w:rPr>
+          <w:rFonts w:ascii="Microsoft JhengHei UI" w:hAnsi="Microsoft JhengHei UI" w:cs="Microsoft JhengHei UI"/>
+          <w:b/>
+          <w:color w:val="000000"/>
+          <w:sz w:val="13"/>
+          <w:szCs w:val="13"/>
+          <w:shd w:val="clear" w:color="auto" w:fill="FCFEFF"/>
+        </w:rPr>
+      </w:pPr>
+      <w:r>
+        <w:rPr>
+          <w:rFonts w:ascii="Microsoft JhengHei UI" w:hAnsi="Microsoft JhengHei UI" w:cs="Microsoft JhengHei UI" w:hint="eastAsia"/>
+          <w:b/>
+          <w:color w:val="000000"/>
+          <w:sz w:val="13"/>
+          <w:szCs w:val="13"/>
+          <w:shd w:val="clear" w:color="auto" w:fill="FCFEFF"/>
+        </w:rPr>
+        <w:t>也就是说，</w:t>
+      </w:r>
+      <w:r>
+        <w:rPr>
+          <w:rFonts w:ascii="Microsoft JhengHei UI" w:hAnsi="Microsoft JhengHei UI" w:cs="Microsoft JhengHei UI" w:hint="eastAsia"/>
+          <w:b/>
+          <w:color w:val="000000"/>
+          <w:sz w:val="13"/>
+          <w:szCs w:val="13"/>
+          <w:shd w:val="clear" w:color="auto" w:fill="FCFEFF"/>
+        </w:rPr>
+        <w:t>自定义查询字段的功能</w:t>
+      </w:r>
+      <w:r>
+        <w:rPr>
+          <w:rFonts w:ascii="Microsoft JhengHei UI" w:hAnsi="Microsoft JhengHei UI" w:cs="Microsoft JhengHei UI" w:hint="eastAsia"/>
+          <w:b/>
+          <w:color w:val="000000"/>
+          <w:sz w:val="13"/>
+          <w:szCs w:val="13"/>
+          <w:shd w:val="clear" w:color="auto" w:fill="FCFEFF"/>
+        </w:rPr>
+        <w:t>用在了</w:t>
+      </w:r>
+      <w:r>
+        <w:rPr>
+          <w:rFonts w:ascii="Microsoft JhengHei UI" w:hAnsi="Microsoft JhengHei UI" w:cs="Microsoft JhengHei UI" w:hint="eastAsia"/>
+          <w:b/>
+          <w:color w:val="000000"/>
+          <w:sz w:val="13"/>
+          <w:szCs w:val="13"/>
+          <w:shd w:val="clear" w:color="auto" w:fill="FCFEFF"/>
+        </w:rPr>
+        <w:t>s</w:t>
+      </w:r>
+      <w:r>
+        <w:rPr>
+          <w:rFonts w:ascii="Microsoft JhengHei UI" w:hAnsi="Microsoft JhengHei UI" w:cs="Microsoft JhengHei UI"/>
+          <w:b/>
+          <w:color w:val="000000"/>
+          <w:sz w:val="13"/>
+          <w:szCs w:val="13"/>
+          <w:shd w:val="clear" w:color="auto" w:fill="FCFEFF"/>
+        </w:rPr>
+        <w:t>electList</w:t>
+      </w:r>
+      <w:r>
+        <w:rPr>
+          <w:rFonts w:ascii="Microsoft JhengHei UI" w:hAnsi="Microsoft JhengHei UI" w:cs="Microsoft JhengHei UI" w:hint="eastAsia"/>
+          <w:b/>
+          <w:color w:val="000000"/>
+          <w:sz w:val="13"/>
+          <w:szCs w:val="13"/>
+          <w:shd w:val="clear" w:color="auto" w:fill="FCFEFF"/>
+        </w:rPr>
+        <w:t>方法上</w:t>
+      </w:r>
+      <w:r>
+        <w:rPr>
+          <w:rFonts w:ascii="Microsoft JhengHei UI" w:hAnsi="Microsoft JhengHei UI" w:cs="Microsoft JhengHei UI" w:hint="eastAsia"/>
+          <w:b/>
+          <w:color w:val="000000"/>
+          <w:sz w:val="13"/>
+          <w:szCs w:val="13"/>
+          <w:shd w:val="clear" w:color="auto" w:fill="FCFEFF"/>
+        </w:rPr>
+        <w:t>。映射到</w:t>
+      </w:r>
+      <w:r>
+        <w:rPr>
+          <w:rFonts w:ascii="Microsoft JhengHei UI" w:hAnsi="Microsoft JhengHei UI" w:cs="Microsoft JhengHei UI" w:hint="eastAsia"/>
+          <w:b/>
+          <w:color w:val="000000"/>
+          <w:sz w:val="13"/>
+          <w:szCs w:val="13"/>
+          <w:shd w:val="clear" w:color="auto" w:fill="FCFEFF"/>
+        </w:rPr>
+        <w:t>service</w:t>
+      </w:r>
+      <w:r>
+        <w:rPr>
+          <w:rFonts w:ascii="Microsoft JhengHei UI" w:hAnsi="Microsoft JhengHei UI" w:cs="Microsoft JhengHei UI" w:hint="eastAsia"/>
+          <w:b/>
+          <w:color w:val="000000"/>
+          <w:sz w:val="13"/>
+          <w:szCs w:val="13"/>
+          <w:shd w:val="clear" w:color="auto" w:fill="FCFEFF"/>
+        </w:rPr>
+        <w:t>中，则是</w:t>
+      </w:r>
+      <w:r>
+        <w:rPr>
+          <w:rFonts w:ascii="Microsoft JhengHei UI" w:hAnsi="Microsoft JhengHei UI" w:cs="Microsoft JhengHei UI" w:hint="eastAsia"/>
+          <w:b/>
+          <w:color w:val="000000"/>
+          <w:sz w:val="13"/>
+          <w:szCs w:val="13"/>
+          <w:shd w:val="clear" w:color="auto" w:fill="FCFEFF"/>
+        </w:rPr>
+        <w:t>s</w:t>
+      </w:r>
+      <w:r>
+        <w:rPr>
+          <w:rFonts w:ascii="Microsoft JhengHei UI" w:hAnsi="Microsoft JhengHei UI" w:cs="Microsoft JhengHei UI"/>
+          <w:b/>
+          <w:color w:val="000000"/>
+          <w:sz w:val="13"/>
+          <w:szCs w:val="13"/>
+          <w:shd w:val="clear" w:color="auto" w:fill="FCFEFF"/>
+        </w:rPr>
+        <w:t>electList</w:t>
+      </w:r>
+      <w:r>
+        <w:rPr>
+          <w:rFonts w:ascii="Microsoft JhengHei UI" w:hAnsi="Microsoft JhengHei UI" w:cs="Microsoft JhengHei UI" w:hint="eastAsia"/>
+          <w:b/>
+          <w:color w:val="000000"/>
+          <w:sz w:val="13"/>
+          <w:szCs w:val="13"/>
+          <w:shd w:val="clear" w:color="auto" w:fill="FCFEFF"/>
+        </w:rPr>
+        <w:t>和</w:t>
+      </w:r>
+      <w:r>
+        <w:rPr>
+          <w:rFonts w:ascii="Microsoft JhengHei UI" w:hAnsi="Microsoft JhengHei UI" w:cs="Microsoft JhengHei UI" w:hint="eastAsia"/>
+          <w:b/>
+          <w:color w:val="000000"/>
+          <w:sz w:val="13"/>
+          <w:szCs w:val="13"/>
+          <w:shd w:val="clear" w:color="auto" w:fill="FCFEFF"/>
+        </w:rPr>
+        <w:t>s</w:t>
+      </w:r>
+      <w:r>
+        <w:rPr>
+          <w:rFonts w:ascii="Microsoft JhengHei UI" w:hAnsi="Microsoft JhengHei UI" w:cs="Microsoft JhengHei UI"/>
+          <w:b/>
+          <w:color w:val="000000"/>
+          <w:sz w:val="13"/>
+          <w:szCs w:val="13"/>
+          <w:shd w:val="clear" w:color="auto" w:fill="FCFEFF"/>
+        </w:rPr>
+        <w:t>electPage</w:t>
+      </w:r>
+      <w:r>
+        <w:rPr>
+          <w:rFonts w:ascii="Microsoft JhengHei UI" w:hAnsi="Microsoft JhengHei UI" w:cs="Microsoft JhengHei UI" w:hint="eastAsia"/>
+          <w:b/>
+          <w:color w:val="000000"/>
+          <w:sz w:val="13"/>
+          <w:szCs w:val="13"/>
+          <w:shd w:val="clear" w:color="auto" w:fill="FCFEFF"/>
+        </w:rPr>
+        <w:t>方法都能使用这样的功能。</w:t>
+      </w:r>
+    </w:p>
+    <w:p>
+      <w:pPr>
+        <w:rPr>
+          <w:rFonts w:ascii="Microsoft JhengHei UI" w:hAnsi="Microsoft JhengHei UI" w:cs="Microsoft JhengHei UI"/>
+          <w:b/>
+          <w:color w:val="000000"/>
+          <w:sz w:val="13"/>
+          <w:szCs w:val="13"/>
+          <w:shd w:val="clear" w:color="auto" w:fill="FCFEFF"/>
+        </w:rPr>
+      </w:pPr>
+    </w:p>
+    <w:p>
+      <w:pPr>
+        <w:rPr>
+          <w:rFonts w:ascii="Microsoft JhengHei UI" w:hAnsi="Microsoft JhengHei UI" w:cs="Microsoft JhengHei UI"/>
+          <w:b/>
+          <w:color w:val="000000"/>
+          <w:sz w:val="13"/>
+          <w:szCs w:val="13"/>
+          <w:shd w:val="clear" w:color="auto" w:fill="FCFEFF"/>
+        </w:rPr>
+      </w:pPr>
+      <w:r>
+        <w:rPr>
+          <w:rFonts w:ascii="Microsoft JhengHei UI" w:hAnsi="Microsoft JhengHei UI" w:cs="Microsoft JhengHei UI" w:hint="eastAsia"/>
+          <w:b/>
+          <w:color w:val="000000"/>
+          <w:sz w:val="13"/>
+          <w:szCs w:val="13"/>
+          <w:shd w:val="clear" w:color="auto" w:fill="FCFEFF"/>
+        </w:rPr>
+        <w:t>这个功能确实挺好的，但也有其不足之处，是字段硬编码于字符串中，哪天字段发生了修改，</w:t>
+      </w:r>
+      <w:r>
+        <w:rPr>
+          <w:rFonts w:ascii="Microsoft JhengHei UI" w:hAnsi="Microsoft JhengHei UI" w:cs="Microsoft JhengHei UI" w:hint="eastAsia"/>
+          <w:b/>
+          <w:color w:val="000000"/>
+          <w:sz w:val="13"/>
+          <w:szCs w:val="13"/>
+          <w:shd w:val="clear" w:color="auto" w:fill="FCFEFF"/>
+        </w:rPr>
+        <w:t>忽略了这边字符串内字段信息的同步，项目便产生了潜在的错误，然后不知某时，程序运行在经过某串代码的时候被触发出来。</w:t>
+      </w:r>
+    </w:p>
+    <w:p>
+      <w:pPr>
+        <w:rPr>
+          <w:rFonts w:ascii="Microsoft JhengHei UI" w:hAnsi="Microsoft JhengHei UI" w:cs="Microsoft JhengHei UI"/>
+          <w:b/>
+          <w:color w:val="000000"/>
+          <w:sz w:val="13"/>
+          <w:szCs w:val="13"/>
+          <w:shd w:val="clear" w:color="auto" w:fill="FCFEFF"/>
+        </w:rPr>
+      </w:pPr>
+    </w:p>
+    <w:p>
+      <w:pPr>
+        <w:rPr>
+          <w:rFonts w:ascii="Microsoft JhengHei UI" w:hAnsi="Microsoft JhengHei UI" w:cs="Microsoft JhengHei UI" w:hint="eastAsia"/>
+          <w:b/>
+          <w:color w:val="000000"/>
+          <w:sz w:val="13"/>
+          <w:szCs w:val="13"/>
+          <w:shd w:val="clear" w:color="auto" w:fill="FCFEFF"/>
+        </w:rPr>
+      </w:pPr>
+      <w:r>
+        <w:rPr>
+          <w:rFonts w:ascii="Microsoft JhengHei UI" w:hAnsi="Microsoft JhengHei UI" w:cs="Microsoft JhengHei UI" w:hint="eastAsia"/>
+          <w:b/>
+          <w:color w:val="000000"/>
+          <w:sz w:val="13"/>
+          <w:szCs w:val="13"/>
+          <w:shd w:val="clear" w:color="auto" w:fill="FCFEFF"/>
+        </w:rPr>
+        <w:t>下面</w:t>
       </w:r>
       <w:bookmarkStart w:id="0" w:name="_GoBack"/>
       <w:bookmarkEnd w:id="0"/>
+      <w:r>
+        <w:rPr>
+          <w:rFonts w:ascii="Microsoft JhengHei UI" w:hAnsi="Microsoft JhengHei UI" w:cs="Microsoft JhengHei UI" w:hint="eastAsia"/>
+          <w:b/>
+          <w:color w:val="000000"/>
+          <w:sz w:val="13"/>
+          <w:szCs w:val="13"/>
+          <w:shd w:val="clear" w:color="auto" w:fill="FCFEFF"/>
+        </w:rPr>
+        <w:t>是关于这个功能的测试代码：</w:t>
+      </w:r>
+    </w:p>
+    <w:tbl>
+      <w:tblPr>
+        <w:tblStyle w:val="aa"/>
+        <w:tblW w:w="0" w:type="auto"/>
+        <w:tblInd w:w="108" w:type="dxa"/>
+        <w:tblLook w:val="04A0" w:firstRow="1" w:lastRow="0" w:firstColumn="1" w:lastColumn="0" w:noHBand="0" w:noVBand="1"/>
+      </w:tblPr>
+      <w:tblGrid>
+        <w:gridCol w:w="8414"/>
+      </w:tblGrid>
+      <w:tr>
+        <w:tc>
+          <w:tcPr>
+            <w:tcW w:w="8414" w:type="dxa"/>
+          </w:tcPr>
+          <w:p>
+            <w:pPr>
+              <w:widowControl/>
+              <w:shd w:val="clear" w:color="auto" w:fill="FFFFFF"/>
+              <w:tabs>
+                <w:tab w:val="left" w:pos="916"/>
+                <w:tab w:val="left" w:pos="1832"/>
+                <w:tab w:val="left" w:pos="2748"/>
+                <w:tab w:val="left" w:pos="3664"/>
+                <w:tab w:val="left" w:pos="4580"/>
+                <w:tab w:val="left" w:pos="5496"/>
+                <w:tab w:val="left" w:pos="6412"/>
+                <w:tab w:val="left" w:pos="7328"/>
+                <w:tab w:val="left" w:pos="8244"/>
+                <w:tab w:val="left" w:pos="9160"/>
+                <w:tab w:val="left" w:pos="10076"/>
+                <w:tab w:val="left" w:pos="10992"/>
+                <w:tab w:val="left" w:pos="11908"/>
+                <w:tab w:val="left" w:pos="12824"/>
+                <w:tab w:val="left" w:pos="13740"/>
+                <w:tab w:val="left" w:pos="14656"/>
+              </w:tabs>
+              <w:jc w:val="left"/>
+              <w:rPr>
+                <w:rFonts w:ascii="Helvetica" w:eastAsia="宋体" w:hAnsi="Helvetica" w:cs="Helvetica" w:hint="eastAsia"/>
+                <w:color w:val="000000"/>
+                <w:kern w:val="0"/>
+                <w:sz w:val="16"/>
+                <w:szCs w:val="16"/>
+              </w:rPr>
+            </w:pPr>
+            <w:r>
+              <w:rPr>
+                <w:rFonts w:ascii="Helvetica" w:eastAsia="宋体" w:hAnsi="Helvetica" w:cs="Helvetica"/>
+                <w:color w:val="000000"/>
+                <w:kern w:val="0"/>
+                <w:sz w:val="16"/>
+                <w:szCs w:val="16"/>
+              </w:rPr>
+              <w:t>System.</w:t>
+            </w:r>
+            <w:r>
+              <w:rPr>
+                <w:rFonts w:ascii="Helvetica" w:eastAsia="宋体" w:hAnsi="Helvetica" w:cs="Helvetica"/>
+                <w:b/>
+                <w:bCs/>
+                <w:i/>
+                <w:iCs/>
+                <w:color w:val="660E7A"/>
+                <w:kern w:val="0"/>
+                <w:sz w:val="16"/>
+                <w:szCs w:val="16"/>
+              </w:rPr>
+              <w:t>err</w:t>
+            </w:r>
+            <w:r>
+              <w:rPr>
+                <w:rFonts w:ascii="Helvetica" w:eastAsia="宋体" w:hAnsi="Helvetica" w:cs="Helvetica"/>
+                <w:color w:val="000000"/>
+                <w:kern w:val="0"/>
+                <w:sz w:val="16"/>
+                <w:szCs w:val="16"/>
+              </w:rPr>
+              <w:t>.println(</w:t>
+            </w:r>
+            <w:r>
+              <w:rPr>
+                <w:rFonts w:ascii="Helvetica" w:eastAsia="宋体" w:hAnsi="Helvetica" w:cs="Helvetica"/>
+                <w:b/>
+                <w:bCs/>
+                <w:color w:val="008000"/>
+                <w:kern w:val="0"/>
+                <w:sz w:val="16"/>
+                <w:szCs w:val="16"/>
+              </w:rPr>
+              <w:t>"</w:t>
+            </w:r>
+            <w:r>
+              <w:rPr>
+                <w:rFonts w:ascii="Helvetica" w:eastAsia="宋体" w:hAnsi="Helvetica" w:cs="Helvetica"/>
+                <w:b/>
+                <w:bCs/>
+                <w:color w:val="000080"/>
+                <w:kern w:val="0"/>
+                <w:sz w:val="16"/>
+                <w:szCs w:val="16"/>
+              </w:rPr>
+              <w:t>\n</w:t>
+            </w:r>
+            <w:r>
+              <w:rPr>
+                <w:rFonts w:ascii="Helvetica" w:eastAsia="宋体" w:hAnsi="Helvetica" w:cs="Helvetica"/>
+                <w:b/>
+                <w:bCs/>
+                <w:color w:val="008000"/>
+                <w:kern w:val="0"/>
+                <w:sz w:val="16"/>
+                <w:szCs w:val="16"/>
+              </w:rPr>
+              <w:t>------------------</w:t>
+            </w:r>
+            <w:r>
+              <w:rPr>
+                <w:rFonts w:ascii="Helvetica" w:eastAsia="宋体" w:hAnsi="Helvetica" w:cs="Helvetica"/>
+                <w:b/>
+                <w:bCs/>
+                <w:color w:val="008000"/>
+                <w:kern w:val="0"/>
+                <w:sz w:val="16"/>
+                <w:szCs w:val="16"/>
+              </w:rPr>
+              <w:t>分页</w:t>
+            </w:r>
+            <w:r>
+              <w:rPr>
+                <w:rFonts w:ascii="Helvetica" w:eastAsia="宋体" w:hAnsi="Helvetica" w:cs="Helvetica"/>
+                <w:b/>
+                <w:bCs/>
+                <w:color w:val="008000"/>
+                <w:kern w:val="0"/>
+                <w:sz w:val="16"/>
+                <w:szCs w:val="16"/>
+              </w:rPr>
+              <w:t>pagination</w:t>
+            </w:r>
+            <w:r>
+              <w:rPr>
+                <w:rFonts w:ascii="Helvetica" w:eastAsia="宋体" w:hAnsi="Helvetica" w:cs="Helvetica"/>
+                <w:b/>
+                <w:bCs/>
+                <w:color w:val="008000"/>
+                <w:kern w:val="0"/>
+                <w:sz w:val="16"/>
+                <w:szCs w:val="16"/>
+              </w:rPr>
+              <w:t>查询</w:t>
+            </w:r>
+            <w:r>
+              <w:rPr>
+                <w:rFonts w:ascii="Helvetica" w:eastAsia="宋体" w:hAnsi="Helvetica" w:cs="Helvetica"/>
+                <w:b/>
+                <w:bCs/>
+                <w:color w:val="008000"/>
+                <w:kern w:val="0"/>
+                <w:sz w:val="16"/>
+                <w:szCs w:val="16"/>
+              </w:rPr>
+              <w:t xml:space="preserve"> --- </w:t>
+            </w:r>
+            <w:r>
+              <w:rPr>
+                <w:rFonts w:ascii="Helvetica" w:eastAsia="宋体" w:hAnsi="Helvetica" w:cs="Helvetica"/>
+                <w:b/>
+                <w:bCs/>
+                <w:color w:val="008000"/>
+                <w:kern w:val="0"/>
+                <w:sz w:val="16"/>
+                <w:szCs w:val="16"/>
+              </w:rPr>
+              <w:t>查询页中</w:t>
+            </w:r>
+            <w:r>
+              <w:rPr>
+                <w:rFonts w:ascii="Helvetica" w:eastAsia="宋体" w:hAnsi="Helvetica" w:cs="Helvetica"/>
+                <w:b/>
+                <w:bCs/>
+                <w:color w:val="008000"/>
+                <w:kern w:val="0"/>
+                <w:sz w:val="16"/>
+                <w:szCs w:val="16"/>
+              </w:rPr>
+              <w:t xml:space="preserve"> testType = 1 </w:t>
+            </w:r>
+            <w:r>
+              <w:rPr>
+                <w:rFonts w:ascii="Helvetica" w:eastAsia="宋体" w:hAnsi="Helvetica" w:cs="Helvetica"/>
+                <w:b/>
+                <w:bCs/>
+                <w:color w:val="008000"/>
+                <w:kern w:val="0"/>
+                <w:sz w:val="16"/>
+                <w:szCs w:val="16"/>
+              </w:rPr>
+              <w:t>的所有数据</w:t>
+            </w:r>
+            <w:r>
+              <w:rPr>
+                <w:rFonts w:ascii="Helvetica" w:eastAsia="宋体" w:hAnsi="Helvetica" w:cs="Helvetica"/>
+                <w:b/>
+                <w:bCs/>
+                <w:color w:val="008000"/>
+                <w:kern w:val="0"/>
+                <w:sz w:val="16"/>
+                <w:szCs w:val="16"/>
+              </w:rPr>
+              <w:t>----------------------"</w:t>
+            </w:r>
+            <w:r>
+              <w:rPr>
+                <w:rFonts w:ascii="Helvetica" w:eastAsia="宋体" w:hAnsi="Helvetica" w:cs="Helvetica"/>
+                <w:color w:val="000000"/>
+                <w:kern w:val="0"/>
+                <w:sz w:val="16"/>
+                <w:szCs w:val="16"/>
+              </w:rPr>
+              <w:t>);</w:t>
+            </w:r>
+            <w:r>
+              <w:rPr>
+                <w:rFonts w:ascii="Helvetica" w:eastAsia="宋体" w:hAnsi="Helvetica" w:cs="Helvetica"/>
+                <w:color w:val="000000"/>
+                <w:kern w:val="0"/>
+                <w:sz w:val="16"/>
+                <w:szCs w:val="16"/>
+              </w:rPr>
+              <w:br/>
+              <w:t xml:space="preserve">Page&lt;User&gt; page = </w:t>
+            </w:r>
+            <w:r>
+              <w:rPr>
+                <w:rFonts w:ascii="Helvetica" w:eastAsia="宋体" w:hAnsi="Helvetica" w:cs="Helvetica"/>
+                <w:b/>
+                <w:bCs/>
+                <w:color w:val="000080"/>
+                <w:kern w:val="0"/>
+                <w:sz w:val="16"/>
+                <w:szCs w:val="16"/>
+              </w:rPr>
+              <w:t xml:space="preserve">new </w:t>
+            </w:r>
+            <w:r>
+              <w:rPr>
+                <w:rFonts w:ascii="Helvetica" w:eastAsia="宋体" w:hAnsi="Helvetica" w:cs="Helvetica"/>
+                <w:color w:val="000000"/>
+                <w:kern w:val="0"/>
+                <w:sz w:val="16"/>
+                <w:szCs w:val="16"/>
+              </w:rPr>
+              <w:t>Page&lt;&gt;(</w:t>
+            </w:r>
+            <w:r>
+              <w:rPr>
+                <w:rFonts w:ascii="Helvetica" w:eastAsia="宋体" w:hAnsi="Helvetica" w:cs="Helvetica"/>
+                <w:color w:val="0000FF"/>
+                <w:kern w:val="0"/>
+                <w:sz w:val="16"/>
+                <w:szCs w:val="16"/>
+              </w:rPr>
+              <w:t>1</w:t>
+            </w:r>
+            <w:r>
+              <w:rPr>
+                <w:rFonts w:ascii="Helvetica" w:eastAsia="宋体" w:hAnsi="Helvetica" w:cs="Helvetica"/>
+                <w:color w:val="000000"/>
+                <w:kern w:val="0"/>
+                <w:sz w:val="16"/>
+                <w:szCs w:val="16"/>
+              </w:rPr>
+              <w:t xml:space="preserve">, </w:t>
+            </w:r>
+            <w:r>
+              <w:rPr>
+                <w:rFonts w:ascii="Helvetica" w:eastAsia="宋体" w:hAnsi="Helvetica" w:cs="Helvetica"/>
+                <w:color w:val="0000FF"/>
+                <w:kern w:val="0"/>
+                <w:sz w:val="16"/>
+                <w:szCs w:val="16"/>
+              </w:rPr>
+              <w:t>2</w:t>
+            </w:r>
+            <w:r>
+              <w:rPr>
+                <w:rFonts w:ascii="Helvetica" w:eastAsia="宋体" w:hAnsi="Helvetica" w:cs="Helvetica"/>
+                <w:color w:val="000000"/>
+                <w:kern w:val="0"/>
+                <w:sz w:val="16"/>
+                <w:szCs w:val="16"/>
+              </w:rPr>
+              <w:t>);</w:t>
+            </w:r>
+            <w:r>
+              <w:rPr>
+                <w:rFonts w:ascii="Helvetica" w:eastAsia="宋体" w:hAnsi="Helvetica" w:cs="Helvetica"/>
+                <w:color w:val="000000"/>
+                <w:kern w:val="0"/>
+                <w:sz w:val="16"/>
+                <w:szCs w:val="16"/>
+              </w:rPr>
+              <w:br/>
+            </w:r>
+            <w:r>
+              <w:rPr>
+                <w:rFonts w:ascii="Helvetica" w:eastAsia="宋体" w:hAnsi="Helvetica" w:cs="Helvetica"/>
+                <w:i/>
+                <w:iCs/>
+                <w:color w:val="808080"/>
+                <w:kern w:val="0"/>
+                <w:sz w:val="16"/>
+                <w:szCs w:val="16"/>
+              </w:rPr>
+              <w:t>/**</w:t>
+            </w:r>
+            <w:r>
+              <w:rPr>
+                <w:rFonts w:ascii="Helvetica" w:eastAsia="宋体" w:hAnsi="Helvetica" w:cs="Helvetica"/>
+                <w:i/>
+                <w:iCs/>
+                <w:color w:val="808080"/>
+                <w:kern w:val="0"/>
+                <w:sz w:val="16"/>
+                <w:szCs w:val="16"/>
+              </w:rPr>
+              <w:br/>
+              <w:t xml:space="preserve"> * </w:t>
+            </w:r>
+            <w:r>
+              <w:rPr>
+                <w:rFonts w:ascii="Helvetica" w:eastAsia="宋体" w:hAnsi="Helvetica" w:cs="Helvetica"/>
+                <w:i/>
+                <w:iCs/>
+                <w:color w:val="808080"/>
+                <w:kern w:val="0"/>
+                <w:sz w:val="16"/>
+                <w:szCs w:val="16"/>
+              </w:rPr>
+              <w:t>排序</w:t>
+            </w:r>
+            <w:r>
+              <w:rPr>
+                <w:rFonts w:ascii="Helvetica" w:eastAsia="宋体" w:hAnsi="Helvetica" w:cs="Helvetica"/>
+                <w:i/>
+                <w:iCs/>
+                <w:color w:val="808080"/>
+                <w:kern w:val="0"/>
+                <w:sz w:val="16"/>
+                <w:szCs w:val="16"/>
+              </w:rPr>
+              <w:t xml:space="preserve"> test_id desc</w:t>
+            </w:r>
+            <w:r>
+              <w:rPr>
+                <w:rFonts w:ascii="Helvetica" w:eastAsia="宋体" w:hAnsi="Helvetica" w:cs="Helvetica"/>
+                <w:i/>
+                <w:iCs/>
+                <w:color w:val="808080"/>
+                <w:kern w:val="0"/>
+                <w:sz w:val="16"/>
+                <w:szCs w:val="16"/>
+              </w:rPr>
+              <w:br/>
+              <w:t xml:space="preserve"> */</w:t>
+            </w:r>
+            <w:r>
+              <w:rPr>
+                <w:rFonts w:ascii="Helvetica" w:eastAsia="宋体" w:hAnsi="Helvetica" w:cs="Helvetica"/>
+                <w:i/>
+                <w:iCs/>
+                <w:color w:val="808080"/>
+                <w:kern w:val="0"/>
+                <w:sz w:val="16"/>
+                <w:szCs w:val="16"/>
+              </w:rPr>
+              <w:br/>
+            </w:r>
+            <w:r>
+              <w:rPr>
+                <w:rFonts w:ascii="Helvetica" w:eastAsia="宋体" w:hAnsi="Helvetica" w:cs="Helvetica"/>
+                <w:color w:val="000000"/>
+                <w:kern w:val="0"/>
+                <w:sz w:val="16"/>
+                <w:szCs w:val="16"/>
+              </w:rPr>
+              <w:t>page.setOrderByField(</w:t>
+            </w:r>
+            <w:r>
+              <w:rPr>
+                <w:rFonts w:ascii="Helvetica" w:eastAsia="宋体" w:hAnsi="Helvetica" w:cs="Helvetica"/>
+                <w:b/>
+                <w:bCs/>
+                <w:color w:val="008000"/>
+                <w:kern w:val="0"/>
+                <w:sz w:val="16"/>
+                <w:szCs w:val="16"/>
+              </w:rPr>
+              <w:t>"test_id"</w:t>
+            </w:r>
+            <w:r>
+              <w:rPr>
+                <w:rFonts w:ascii="Helvetica" w:eastAsia="宋体" w:hAnsi="Helvetica" w:cs="Helvetica"/>
+                <w:color w:val="000000"/>
+                <w:kern w:val="0"/>
+                <w:sz w:val="16"/>
+                <w:szCs w:val="16"/>
+              </w:rPr>
+              <w:t>);</w:t>
+            </w:r>
+            <w:r>
+              <w:rPr>
+                <w:rFonts w:ascii="Helvetica" w:eastAsia="宋体" w:hAnsi="Helvetica" w:cs="Helvetica"/>
+                <w:color w:val="000000"/>
+                <w:kern w:val="0"/>
+                <w:sz w:val="16"/>
+                <w:szCs w:val="16"/>
+              </w:rPr>
+              <w:br/>
+              <w:t>page.setAsc(</w:t>
+            </w:r>
+            <w:r>
+              <w:rPr>
+                <w:rFonts w:ascii="Helvetica" w:eastAsia="宋体" w:hAnsi="Helvetica" w:cs="Helvetica"/>
+                <w:b/>
+                <w:bCs/>
+                <w:color w:val="000080"/>
+                <w:kern w:val="0"/>
+                <w:sz w:val="16"/>
+                <w:szCs w:val="16"/>
+              </w:rPr>
+              <w:t>false</w:t>
+            </w:r>
+            <w:r>
+              <w:rPr>
+                <w:rFonts w:ascii="Helvetica" w:eastAsia="宋体" w:hAnsi="Helvetica" w:cs="Helvetica"/>
+                <w:color w:val="000000"/>
+                <w:kern w:val="0"/>
+                <w:sz w:val="16"/>
+                <w:szCs w:val="16"/>
+              </w:rPr>
+              <w:t>);</w:t>
+            </w:r>
+            <w:r>
+              <w:rPr>
+                <w:rFonts w:ascii="Helvetica" w:eastAsia="宋体" w:hAnsi="Helvetica" w:cs="Helvetica"/>
+                <w:color w:val="000000"/>
+                <w:kern w:val="0"/>
+                <w:sz w:val="16"/>
+                <w:szCs w:val="16"/>
+              </w:rPr>
+              <w:br/>
+              <w:t xml:space="preserve">ew = </w:t>
+            </w:r>
+            <w:r>
+              <w:rPr>
+                <w:rFonts w:ascii="Helvetica" w:eastAsia="宋体" w:hAnsi="Helvetica" w:cs="Helvetica"/>
+                <w:b/>
+                <w:bCs/>
+                <w:color w:val="000080"/>
+                <w:kern w:val="0"/>
+                <w:sz w:val="16"/>
+                <w:szCs w:val="16"/>
+              </w:rPr>
+              <w:t xml:space="preserve">new </w:t>
+            </w:r>
+            <w:r>
+              <w:rPr>
+                <w:rFonts w:ascii="Helvetica" w:eastAsia="宋体" w:hAnsi="Helvetica" w:cs="Helvetica"/>
+                <w:color w:val="000000"/>
+                <w:kern w:val="0"/>
+                <w:sz w:val="16"/>
+                <w:szCs w:val="16"/>
+              </w:rPr>
+              <w:t>EntityWrapper&lt;User&gt;(</w:t>
+            </w:r>
+            <w:r>
+              <w:rPr>
+                <w:rFonts w:ascii="Helvetica" w:eastAsia="宋体" w:hAnsi="Helvetica" w:cs="Helvetica"/>
+                <w:b/>
+                <w:bCs/>
+                <w:color w:val="000080"/>
+                <w:kern w:val="0"/>
+                <w:sz w:val="16"/>
+                <w:szCs w:val="16"/>
+              </w:rPr>
+              <w:t xml:space="preserve">new </w:t>
+            </w:r>
+            <w:r>
+              <w:rPr>
+                <w:rFonts w:ascii="Helvetica" w:eastAsia="宋体" w:hAnsi="Helvetica" w:cs="Helvetica"/>
+                <w:color w:val="000000"/>
+                <w:kern w:val="0"/>
+                <w:sz w:val="16"/>
+                <w:szCs w:val="16"/>
+              </w:rPr>
+              <w:t>User(</w:t>
+            </w:r>
+            <w:r>
+              <w:rPr>
+                <w:rFonts w:ascii="Helvetica" w:eastAsia="宋体" w:hAnsi="Helvetica" w:cs="Helvetica"/>
+                <w:color w:val="0000FF"/>
+                <w:kern w:val="0"/>
+                <w:sz w:val="16"/>
+                <w:szCs w:val="16"/>
+              </w:rPr>
+              <w:t>1</w:t>
+            </w:r>
+            <w:r>
+              <w:rPr>
+                <w:rFonts w:ascii="Helvetica" w:eastAsia="宋体" w:hAnsi="Helvetica" w:cs="Helvetica"/>
+                <w:color w:val="000000"/>
+                <w:kern w:val="0"/>
+                <w:sz w:val="16"/>
+                <w:szCs w:val="16"/>
+              </w:rPr>
+              <w:t>));</w:t>
+            </w:r>
+            <w:r>
+              <w:rPr>
+                <w:rFonts w:ascii="Helvetica" w:eastAsia="宋体" w:hAnsi="Helvetica" w:cs="Helvetica"/>
+                <w:color w:val="000000"/>
+                <w:kern w:val="0"/>
+                <w:sz w:val="16"/>
+                <w:szCs w:val="16"/>
+              </w:rPr>
+              <w:br/>
+              <w:t>ew.setSqlSegment(</w:t>
+            </w:r>
+            <w:r>
+              <w:rPr>
+                <w:rFonts w:ascii="Helvetica" w:eastAsia="宋体" w:hAnsi="Helvetica" w:cs="Helvetica"/>
+                <w:b/>
+                <w:bCs/>
+                <w:color w:val="008000"/>
+                <w:kern w:val="0"/>
+                <w:sz w:val="16"/>
+                <w:szCs w:val="16"/>
+              </w:rPr>
+              <w:t>"age,name"</w:t>
+            </w:r>
+            <w:r>
+              <w:rPr>
+                <w:rFonts w:ascii="Helvetica" w:eastAsia="宋体" w:hAnsi="Helvetica" w:cs="Helvetica"/>
+                <w:color w:val="000000"/>
+                <w:kern w:val="0"/>
+                <w:sz w:val="16"/>
+                <w:szCs w:val="16"/>
+              </w:rPr>
+              <w:t>);</w:t>
+            </w:r>
+            <w:r>
+              <w:rPr>
+                <w:rFonts w:ascii="Helvetica" w:eastAsia="宋体" w:hAnsi="Helvetica" w:cs="Helvetica"/>
+                <w:color w:val="000000"/>
+                <w:kern w:val="0"/>
+                <w:sz w:val="16"/>
+                <w:szCs w:val="16"/>
+              </w:rPr>
+              <w:br/>
+            </w:r>
+            <w:r>
+              <w:rPr>
+                <w:rFonts w:ascii="Helvetica" w:eastAsia="宋体" w:hAnsi="Helvetica" w:cs="Helvetica"/>
+                <w:i/>
+                <w:iCs/>
+                <w:color w:val="808080"/>
+                <w:kern w:val="0"/>
+                <w:sz w:val="16"/>
+                <w:szCs w:val="16"/>
+              </w:rPr>
+              <w:t>/**</w:t>
+            </w:r>
+            <w:r>
+              <w:rPr>
+                <w:rFonts w:ascii="Helvetica" w:eastAsia="宋体" w:hAnsi="Helvetica" w:cs="Helvetica"/>
+                <w:i/>
+                <w:iCs/>
+                <w:color w:val="808080"/>
+                <w:kern w:val="0"/>
+                <w:sz w:val="16"/>
+                <w:szCs w:val="16"/>
+              </w:rPr>
+              <w:br/>
+              <w:t xml:space="preserve"> * </w:t>
+            </w:r>
+            <w:r>
+              <w:rPr>
+                <w:rFonts w:ascii="Helvetica" w:eastAsia="宋体" w:hAnsi="Helvetica" w:cs="Helvetica"/>
+                <w:i/>
+                <w:iCs/>
+                <w:color w:val="808080"/>
+                <w:kern w:val="0"/>
+                <w:sz w:val="16"/>
+                <w:szCs w:val="16"/>
+              </w:rPr>
+              <w:t>查询条件，</w:t>
+            </w:r>
+            <w:r>
+              <w:rPr>
+                <w:rFonts w:ascii="Helvetica" w:eastAsia="宋体" w:hAnsi="Helvetica" w:cs="Helvetica"/>
+                <w:i/>
+                <w:iCs/>
+                <w:color w:val="808080"/>
+                <w:kern w:val="0"/>
+                <w:sz w:val="16"/>
+                <w:szCs w:val="16"/>
+              </w:rPr>
+              <w:t>SQL</w:t>
+            </w:r>
+            <w:r>
+              <w:rPr>
+                <w:rFonts w:ascii="Helvetica" w:eastAsia="宋体" w:hAnsi="Helvetica" w:cs="Helvetica"/>
+                <w:i/>
+                <w:iCs/>
+                <w:color w:val="808080"/>
+                <w:kern w:val="0"/>
+                <w:sz w:val="16"/>
+                <w:szCs w:val="16"/>
+              </w:rPr>
+              <w:t>片段（注意！程序会自动在</w:t>
+            </w:r>
+            <w:r>
+              <w:rPr>
+                <w:rFonts w:ascii="Helvetica" w:eastAsia="宋体" w:hAnsi="Helvetica" w:cs="Helvetica"/>
+                <w:i/>
+                <w:iCs/>
+                <w:color w:val="808080"/>
+                <w:kern w:val="0"/>
+                <w:sz w:val="16"/>
+                <w:szCs w:val="16"/>
+              </w:rPr>
+              <w:t xml:space="preserve"> sqlSegment</w:t>
+            </w:r>
+            <w:r>
+              <w:rPr>
+                <w:rFonts w:ascii="Helvetica" w:eastAsia="宋体" w:hAnsi="Helvetica" w:cs="Helvetica"/>
+                <w:i/>
+                <w:iCs/>
+                <w:color w:val="808080"/>
+                <w:kern w:val="0"/>
+                <w:sz w:val="16"/>
+                <w:szCs w:val="16"/>
+              </w:rPr>
+              <w:t>内容前面添加</w:t>
+            </w:r>
+            <w:r>
+              <w:rPr>
+                <w:rFonts w:ascii="Helvetica" w:eastAsia="宋体" w:hAnsi="Helvetica" w:cs="Helvetica"/>
+                <w:i/>
+                <w:iCs/>
+                <w:color w:val="808080"/>
+                <w:kern w:val="0"/>
+                <w:sz w:val="16"/>
+                <w:szCs w:val="16"/>
+              </w:rPr>
+              <w:t>where</w:t>
+            </w:r>
+            <w:r>
+              <w:rPr>
+                <w:rFonts w:ascii="Helvetica" w:eastAsia="宋体" w:hAnsi="Helvetica" w:cs="Helvetica"/>
+                <w:i/>
+                <w:iCs/>
+                <w:color w:val="808080"/>
+                <w:kern w:val="0"/>
+                <w:sz w:val="16"/>
+                <w:szCs w:val="16"/>
+              </w:rPr>
+              <w:t>或者</w:t>
+            </w:r>
+            <w:r>
+              <w:rPr>
+                <w:rFonts w:ascii="Helvetica" w:eastAsia="宋体" w:hAnsi="Helvetica" w:cs="Helvetica"/>
+                <w:i/>
+                <w:iCs/>
+                <w:color w:val="808080"/>
+                <w:kern w:val="0"/>
+                <w:sz w:val="16"/>
+                <w:szCs w:val="16"/>
+              </w:rPr>
+              <w:t>and</w:t>
+            </w:r>
+            <w:r>
+              <w:rPr>
+                <w:rFonts w:ascii="Helvetica" w:eastAsia="宋体" w:hAnsi="Helvetica" w:cs="Helvetica"/>
+                <w:i/>
+                <w:iCs/>
+                <w:color w:val="808080"/>
+                <w:kern w:val="0"/>
+                <w:sz w:val="16"/>
+                <w:szCs w:val="16"/>
+              </w:rPr>
+              <w:t>）</w:t>
+            </w:r>
+            <w:r>
+              <w:rPr>
+                <w:rFonts w:ascii="Helvetica" w:eastAsia="宋体" w:hAnsi="Helvetica" w:cs="Helvetica"/>
+                <w:i/>
+                <w:iCs/>
+                <w:color w:val="808080"/>
+                <w:kern w:val="0"/>
+                <w:sz w:val="16"/>
+                <w:szCs w:val="16"/>
+              </w:rPr>
+              <w:br/>
+              <w:t xml:space="preserve"> */</w:t>
+            </w:r>
+            <w:r>
+              <w:rPr>
+                <w:rFonts w:ascii="Helvetica" w:eastAsia="宋体" w:hAnsi="Helvetica" w:cs="Helvetica"/>
+                <w:i/>
+                <w:iCs/>
+                <w:color w:val="808080"/>
+                <w:kern w:val="0"/>
+                <w:sz w:val="16"/>
+                <w:szCs w:val="16"/>
+              </w:rPr>
+              <w:br/>
+            </w:r>
+            <w:r>
+              <w:rPr>
+                <w:rFonts w:ascii="Helvetica" w:eastAsia="宋体" w:hAnsi="Helvetica" w:cs="Helvetica"/>
+                <w:color w:val="000000"/>
+                <w:kern w:val="0"/>
+                <w:sz w:val="16"/>
+                <w:szCs w:val="16"/>
+              </w:rPr>
+              <w:t>ew.setSqlSegment(</w:t>
+            </w:r>
+            <w:r>
+              <w:rPr>
+                <w:rFonts w:ascii="Helvetica" w:eastAsia="宋体" w:hAnsi="Helvetica" w:cs="Helvetica"/>
+                <w:b/>
+                <w:bCs/>
+                <w:color w:val="008000"/>
+                <w:kern w:val="0"/>
+                <w:sz w:val="16"/>
+                <w:szCs w:val="16"/>
+              </w:rPr>
+              <w:t>"name like '%dateBatch%'"</w:t>
+            </w:r>
+            <w:r>
+              <w:rPr>
+                <w:rFonts w:ascii="Helvetica" w:eastAsia="宋体" w:hAnsi="Helvetica" w:cs="Helvetica"/>
+                <w:color w:val="000000"/>
+                <w:kern w:val="0"/>
+                <w:sz w:val="16"/>
+                <w:szCs w:val="16"/>
+              </w:rPr>
+              <w:t>);</w:t>
+            </w:r>
+            <w:r>
+              <w:rPr>
+                <w:rFonts w:ascii="Helvetica" w:eastAsia="宋体" w:hAnsi="Helvetica" w:cs="Helvetica"/>
+                <w:color w:val="000000"/>
+                <w:kern w:val="0"/>
+                <w:sz w:val="16"/>
+                <w:szCs w:val="16"/>
+              </w:rPr>
+              <w:br/>
+              <w:t>List&lt;User&gt; paginList = userMapper.selectPage(page, ew);</w:t>
+            </w:r>
+            <w:r>
+              <w:rPr>
+                <w:rFonts w:ascii="Helvetica" w:eastAsia="宋体" w:hAnsi="Helvetica" w:cs="Helvetica"/>
+                <w:color w:val="000000"/>
+                <w:kern w:val="0"/>
+                <w:sz w:val="16"/>
+                <w:szCs w:val="16"/>
+              </w:rPr>
+              <w:br/>
+              <w:t>paginList.forEach(UserMapperTest::</w:t>
+            </w:r>
+            <w:r>
+              <w:rPr>
+                <w:rFonts w:ascii="Helvetica" w:eastAsia="宋体" w:hAnsi="Helvetica" w:cs="Helvetica"/>
+                <w:i/>
+                <w:iCs/>
+                <w:color w:val="000000"/>
+                <w:kern w:val="0"/>
+                <w:sz w:val="16"/>
+                <w:szCs w:val="16"/>
+              </w:rPr>
+              <w:t>print</w:t>
+            </w:r>
+            <w:r>
+              <w:rPr>
+                <w:rFonts w:ascii="Helvetica" w:eastAsia="宋体" w:hAnsi="Helvetica" w:cs="Helvetica"/>
+                <w:color w:val="000000"/>
+                <w:kern w:val="0"/>
+                <w:sz w:val="16"/>
+                <w:szCs w:val="16"/>
+              </w:rPr>
+              <w:t>);</w:t>
+            </w:r>
+          </w:p>
+        </w:tc>
+      </w:tr>
+    </w:tbl>
+    <w:p>
+      <w:pPr>
+        <w:rPr>
+          <w:rFonts w:ascii="Microsoft JhengHei UI" w:hAnsi="Microsoft JhengHei UI" w:cs="Microsoft JhengHei UI" w:hint="eastAsia"/>
+          <w:b/>
+          <w:color w:val="000000"/>
+          <w:sz w:val="13"/>
+          <w:szCs w:val="13"/>
+          <w:shd w:val="clear" w:color="auto" w:fill="FCFEFF"/>
+        </w:rPr>
+      </w:pPr>
     </w:p>
     <w:sectPr>
       <w:pgSz w:w="11906" w:h="16838"/>
@@ -23045,7 +25783,7 @@
 </file>
 
 <file path=customXml/itemProps2.xml><?xml version="1.0" encoding="utf-8"?>
-<ds:datastoreItem xmlns:ds="http://schemas.openxmlformats.org/officeDocument/2006/customXml" ds:itemID="{889568D1-FBD0-4C28-8ADE-FA33E837A6BB}">
+<ds:datastoreItem xmlns:ds="http://schemas.openxmlformats.org/officeDocument/2006/customXml" ds:itemID="{8C36B234-8B53-49B1-9C69-70C3A72E3162}">
   <ds:schemaRefs>
     <ds:schemaRef ds:uri="http://schemas.openxmlformats.org/officeDocument/2006/bibliography"/>
   </ds:schemaRefs>

</xml_diff>

<commit_message>
增加 mybatis 自动热加载插件 青苗 2016/8/25 21:39
</commit_message>
<xml_diff>
--- a/mydocs/Mybatis-plus-taste记录.docx
+++ b/mydocs/Mybatis-plus-taste记录.docx
@@ -825,7 +825,7 @@
           <w:noProof/>
         </w:rPr>
         <w:drawing>
-          <wp:inline distT="0" distB="0" distL="114300" distR="114300">
+          <wp:inline distT="0" distB="0" distL="114300" distR="114300" wp14:anchorId="7746A57A" wp14:editId="6C473480">
             <wp:extent cx="4208145" cy="2195830"/>
             <wp:effectExtent l="0" t="0" r="8255" b="1270"/>
             <wp:docPr id="4" name="图片 4"/>
@@ -905,7 +905,33 @@
           <w:shd w:val="clear" w:color="auto" w:fill="FFFFFF"/>
           <w:lang w:bidi="ar"/>
         </w:rPr>
-        <w:t>，上图中的代码取自MyBatis中的DefaultResultSetHandler类。跳过offset之前的数据是</w:t>
+        <w:t>，上图中的代码取自MyBatis中的</w:t>
+      </w:r>
+      <w:r>
+        <w:rPr>
+          <w:rFonts w:ascii="Helvetica" w:eastAsia="Helvetica" w:hAnsi="Helvetica" w:cs="Helvetica" w:hint="eastAsia"/>
+          <w:color w:val="50616D"/>
+          <w:spacing w:val="5"/>
+          <w:kern w:val="0"/>
+          <w:sz w:val="15"/>
+          <w:szCs w:val="15"/>
+          <w:shd w:val="clear" w:color="auto" w:fill="FFE599" w:themeFill="accent4" w:themeFillTint="66"/>
+          <w:lang w:bidi="ar"/>
+        </w:rPr>
+        <w:t>DefaultResultSetHandler</w:t>
+      </w:r>
+      <w:r>
+        <w:rPr>
+          <w:rFonts w:ascii="Helvetica" w:eastAsia="Helvetica" w:hAnsi="Helvetica" w:cs="Helvetica" w:hint="eastAsia"/>
+          <w:color w:val="50616D"/>
+          <w:spacing w:val="5"/>
+          <w:kern w:val="0"/>
+          <w:sz w:val="15"/>
+          <w:szCs w:val="15"/>
+          <w:shd w:val="clear" w:color="auto" w:fill="FFFFFF"/>
+          <w:lang w:bidi="ar"/>
+        </w:rPr>
+        <w:t>类。跳过offset之前的数据是</w:t>
       </w:r>
       <w:r>
         <w:rPr>
@@ -1731,7 +1757,7 @@
           <w:spacing w:val="5"/>
           <w:sz w:val="15"/>
           <w:szCs w:val="15"/>
-          <w:shd w:val="clear" w:color="auto" w:fill="FFFFFF"/>
+          <w:shd w:val="clear" w:color="auto" w:fill="000000" w:themeFill="text1"/>
           <w:lang w:bidi="ar"/>
         </w:rPr>
       </w:pPr>
@@ -1742,7 +1768,7 @@
           <w:spacing w:val="5"/>
           <w:sz w:val="15"/>
           <w:szCs w:val="15"/>
-          <w:shd w:val="clear" w:color="auto" w:fill="FFFFFF"/>
+          <w:shd w:val="clear" w:color="auto" w:fill="000000" w:themeFill="text1"/>
           <w:lang w:bidi="ar"/>
         </w:rPr>
         <w:t>SELECT COUNT(0) FROM (</w:t>
@@ -1754,7 +1780,7 @@
           <w:spacing w:val="5"/>
           <w:sz w:val="15"/>
           <w:szCs w:val="15"/>
-          <w:shd w:val="clear" w:color="auto" w:fill="FFFFFF"/>
+          <w:shd w:val="clear" w:color="auto" w:fill="000000" w:themeFill="text1"/>
           <w:lang w:bidi="ar"/>
         </w:rPr>
         <w:t xml:space="preserve"> originalSQL ) AS TOTAL;</w:t>
@@ -1820,7 +1846,7 @@
           <w:noProof/>
         </w:rPr>
         <w:drawing>
-          <wp:inline distT="0" distB="0" distL="114300" distR="114300">
+          <wp:inline distT="0" distB="0" distL="114300" distR="114300" wp14:anchorId="02B60405" wp14:editId="1BC4EE7D">
             <wp:extent cx="5271770" cy="357505"/>
             <wp:effectExtent l="0" t="0" r="11430" b="10795"/>
             <wp:docPr id="1" name="图片 1"/>
@@ -2540,7 +2566,33 @@
           <w:shd w:val="clear" w:color="auto" w:fill="FFFFFF"/>
           <w:lang w:bidi="ar"/>
         </w:rPr>
-        <w:t>探索到一个地方，languageDriver.createSqlSource()方法，它是做什么的呢？</w:t>
+        <w:t>探索到一个地方，</w:t>
+      </w:r>
+      <w:r>
+        <w:rPr>
+          <w:rFonts w:ascii="Helvetica" w:eastAsia="Helvetica" w:hAnsi="Helvetica" w:cs="Helvetica" w:hint="eastAsia"/>
+          <w:color w:val="C00000"/>
+          <w:spacing w:val="5"/>
+          <w:kern w:val="0"/>
+          <w:sz w:val="15"/>
+          <w:szCs w:val="15"/>
+          <w:shd w:val="clear" w:color="auto" w:fill="FFFFFF"/>
+          <w:lang w:bidi="ar"/>
+        </w:rPr>
+        <w:t>languageDriver.createSqlSource()方法，它是做什么的呢</w:t>
+      </w:r>
+      <w:r>
+        <w:rPr>
+          <w:rFonts w:ascii="Helvetica" w:eastAsia="Helvetica" w:hAnsi="Helvetica" w:cs="Helvetica" w:hint="eastAsia"/>
+          <w:color w:val="50616D"/>
+          <w:spacing w:val="5"/>
+          <w:kern w:val="0"/>
+          <w:sz w:val="15"/>
+          <w:szCs w:val="15"/>
+          <w:shd w:val="clear" w:color="auto" w:fill="FFFFFF"/>
+          <w:lang w:bidi="ar"/>
+        </w:rPr>
+        <w:t>？</w:t>
       </w:r>
     </w:p>
     <w:p>
@@ -2651,7 +2703,7 @@
           <w:noProof/>
         </w:rPr>
         <w:drawing>
-          <wp:inline distT="0" distB="0" distL="114300" distR="114300">
+          <wp:inline distT="0" distB="0" distL="114300" distR="114300" wp14:anchorId="6CFDED81" wp14:editId="648D5244">
             <wp:extent cx="5271135" cy="180975"/>
             <wp:effectExtent l="0" t="0" r="12065" b="9525"/>
             <wp:docPr id="2" name="图片 1"/>
@@ -2744,7 +2796,33 @@
           <w:shd w:val="clear" w:color="auto" w:fill="FFFFFF"/>
           <w:lang w:bidi="ar"/>
         </w:rPr>
-        <w:t>像涉及到批量的增强操作：删除，插入。都是借助mybatis框架提供的&lt;foreach&gt;那些标签来实现动态数据需求。直接引用foreach标签的测试结果如下；</w:t>
+        <w:t>像涉及到批量的增强操作：删除，插入。都是</w:t>
+      </w:r>
+      <w:r>
+        <w:rPr>
+          <w:rFonts w:ascii="Helvetica" w:eastAsia="Helvetica" w:hAnsi="Helvetica" w:cs="Helvetica" w:hint="eastAsia"/>
+          <w:color w:val="C00000"/>
+          <w:spacing w:val="5"/>
+          <w:kern w:val="0"/>
+          <w:sz w:val="15"/>
+          <w:szCs w:val="15"/>
+          <w:shd w:val="clear" w:color="auto" w:fill="FFFFFF"/>
+          <w:lang w:bidi="ar"/>
+        </w:rPr>
+        <w:t>借助mybatis框架提供的&lt;foreach&gt;那些标签</w:t>
+      </w:r>
+      <w:r>
+        <w:rPr>
+          <w:rFonts w:ascii="Helvetica" w:eastAsia="Helvetica" w:hAnsi="Helvetica" w:cs="Helvetica" w:hint="eastAsia"/>
+          <w:color w:val="50616D"/>
+          <w:spacing w:val="5"/>
+          <w:kern w:val="0"/>
+          <w:sz w:val="15"/>
+          <w:szCs w:val="15"/>
+          <w:shd w:val="clear" w:color="auto" w:fill="FFFFFF"/>
+          <w:lang w:bidi="ar"/>
+        </w:rPr>
+        <w:t>来实现动态数据需求。直接引用foreach标签的测试结果如下；</w:t>
       </w:r>
     </w:p>
     <w:p>
@@ -2753,7 +2831,7 @@
           <w:noProof/>
         </w:rPr>
         <w:drawing>
-          <wp:inline distT="0" distB="0" distL="114300" distR="114300">
+          <wp:inline distT="0" distB="0" distL="114300" distR="114300" wp14:anchorId="1C99E3D4" wp14:editId="56C60FC9">
             <wp:extent cx="5273040" cy="1454785"/>
             <wp:effectExtent l="0" t="0" r="10160" b="5715"/>
             <wp:docPr id="3" name="图片 2"/>
@@ -2921,7 +2999,7 @@
           <w:noProof/>
         </w:rPr>
         <w:drawing>
-          <wp:inline distT="0" distB="0" distL="114300" distR="114300">
+          <wp:inline distT="0" distB="0" distL="114300" distR="114300" wp14:anchorId="07586EB6" wp14:editId="669BE3AD">
             <wp:extent cx="3830320" cy="1677670"/>
             <wp:effectExtent l="0" t="0" r="5080" b="11430"/>
             <wp:docPr id="5" name="图片 3"/>
@@ -3190,7 +3268,33 @@
           <w:shd w:val="clear" w:color="auto" w:fill="FFFFFF"/>
           <w:lang w:bidi="ar"/>
         </w:rPr>
-        <w:t>这一次的版本，应该是发现原有insert部分的逻辑写法出现了问题，即部分对象的属性为空，但是数据库字段不允许为空的问题，为做更好的兼容，mp使用mybatis框架的trim标签解决这个问题。</w:t>
+        <w:t>这一次的版本，应该是发现原有insert部分的逻辑写法出现了问题，即部分对象的属性为空，但是数据库字段不允许为空的问题，为做更好的兼容，</w:t>
+      </w:r>
+      <w:r>
+        <w:rPr>
+          <w:rFonts w:ascii="Helvetica" w:eastAsia="Helvetica" w:hAnsi="Helvetica" w:cs="Helvetica" w:hint="eastAsia"/>
+          <w:color w:val="C00000"/>
+          <w:spacing w:val="5"/>
+          <w:kern w:val="0"/>
+          <w:sz w:val="15"/>
+          <w:szCs w:val="15"/>
+          <w:shd w:val="clear" w:color="auto" w:fill="FFFFFF"/>
+          <w:lang w:bidi="ar"/>
+        </w:rPr>
+        <w:t>mp使用mybatis框架的trim标签解决这个问题</w:t>
+      </w:r>
+      <w:r>
+        <w:rPr>
+          <w:rFonts w:ascii="Helvetica" w:eastAsia="Helvetica" w:hAnsi="Helvetica" w:cs="Helvetica" w:hint="eastAsia"/>
+          <w:color w:val="50616D"/>
+          <w:spacing w:val="5"/>
+          <w:kern w:val="0"/>
+          <w:sz w:val="15"/>
+          <w:szCs w:val="15"/>
+          <w:shd w:val="clear" w:color="auto" w:fill="FFFFFF"/>
+          <w:lang w:bidi="ar"/>
+        </w:rPr>
+        <w:t>。</w:t>
       </w:r>
     </w:p>
     <w:p>
@@ -3244,7 +3348,33 @@
           <w:shd w:val="clear" w:color="auto" w:fill="FFFFFF"/>
           <w:lang w:bidi="ar"/>
         </w:rPr>
-        <w:t>可以了解一下&lt;trim&gt;标签的作用:</w:t>
+        <w:t>可以了解一下</w:t>
+      </w:r>
+      <w:r>
+        <w:rPr>
+          <w:rFonts w:ascii="Helvetica" w:eastAsia="Helvetica" w:hAnsi="Helvetica" w:cs="Helvetica" w:hint="eastAsia"/>
+          <w:color w:val="C00000"/>
+          <w:spacing w:val="5"/>
+          <w:kern w:val="0"/>
+          <w:sz w:val="15"/>
+          <w:szCs w:val="15"/>
+          <w:shd w:val="clear" w:color="auto" w:fill="FFFFFF"/>
+          <w:lang w:bidi="ar"/>
+        </w:rPr>
+        <w:t>&lt;trim&gt;标签</w:t>
+      </w:r>
+      <w:r>
+        <w:rPr>
+          <w:rFonts w:ascii="Helvetica" w:eastAsia="Helvetica" w:hAnsi="Helvetica" w:cs="Helvetica" w:hint="eastAsia"/>
+          <w:color w:val="50616D"/>
+          <w:spacing w:val="5"/>
+          <w:kern w:val="0"/>
+          <w:sz w:val="15"/>
+          <w:szCs w:val="15"/>
+          <w:shd w:val="clear" w:color="auto" w:fill="FFFFFF"/>
+          <w:lang w:bidi="ar"/>
+        </w:rPr>
+        <w:t>的作用:</w:t>
       </w:r>
     </w:p>
     <w:p>
@@ -3657,7 +3787,7 @@
         </w:rPr>
         <w:lastRenderedPageBreak/>
         <w:drawing>
-          <wp:inline distT="0" distB="0" distL="114300" distR="114300">
+          <wp:inline distT="0" distB="0" distL="114300" distR="114300" wp14:anchorId="057A6075" wp14:editId="42D31E9A">
             <wp:extent cx="5273675" cy="1494790"/>
             <wp:effectExtent l="0" t="0" r="9525" b="3810"/>
             <wp:docPr id="8" name="图片 3"/>
@@ -3868,7 +3998,7 @@
           <w:noProof/>
         </w:rPr>
         <w:drawing>
-          <wp:inline distT="0" distB="0" distL="114300" distR="114300">
+          <wp:inline distT="0" distB="0" distL="114300" distR="114300" wp14:anchorId="3849D954" wp14:editId="04234E20">
             <wp:extent cx="5273040" cy="642620"/>
             <wp:effectExtent l="0" t="0" r="10160" b="5080"/>
             <wp:docPr id="9" name="图片 4"/>
@@ -3934,13 +4064,65 @@
           <w:shd w:val="clear" w:color="auto" w:fill="FFFFFF"/>
           <w:lang w:bidi="ar"/>
         </w:rPr>
-        <w:t>看来并不是没有那么简单，上图中，貌似这里没有应用上驼峰转换呀，为什么了呢.驼峰转换没有应用上，我想直接在生成tableinfo对象时候，fieldList调用驼峰转换方式存放进去，结果是驼峰转换了，那#{aBcDe}这种有需要的却不支持了.我想不能每次使用到再进行一次转换，毕竟增删查改语句都会涉及一些，认为操作方式应该是新增一个成员属性column：List&lt;String&gt;，根据配置是否驼峰来确定这里是否调用驼峰转下划线的工具方法，然后所有sql字段的拼接使用转换后的，但即使这样操作也还是有问题的，怎么根据field找到column，再一次驼峰转换？如此，不就出来结论了吗？要么用到时候转换，要么使用具有映射的数据结构。</w:t>
-      </w:r>
-    </w:p>
-    <w:p>
+        <w:t>看来并不是没有那么简单，</w:t>
+      </w:r>
       <w:r>
         <w:rPr>
           <w:rFonts w:ascii="Helvetica" w:eastAsia="Helvetica" w:hAnsi="Helvetica" w:cs="Helvetica" w:hint="eastAsia"/>
+          <w:color w:val="C00000"/>
+          <w:spacing w:val="5"/>
+          <w:kern w:val="0"/>
+          <w:sz w:val="15"/>
+          <w:szCs w:val="15"/>
+          <w:shd w:val="clear" w:color="auto" w:fill="FFFFFF"/>
+          <w:lang w:bidi="ar"/>
+        </w:rPr>
+        <w:t>上图中，貌似这里没有应用上驼峰转换呀，为什么了呢</w:t>
+      </w:r>
+      <w:r>
+        <w:rPr>
+          <w:rFonts w:ascii="Helvetica" w:eastAsia="Helvetica" w:hAnsi="Helvetica" w:cs="Helvetica" w:hint="eastAsia"/>
+          <w:color w:val="50616D"/>
+          <w:spacing w:val="5"/>
+          <w:kern w:val="0"/>
+          <w:sz w:val="15"/>
+          <w:szCs w:val="15"/>
+          <w:shd w:val="clear" w:color="auto" w:fill="FFFFFF"/>
+          <w:lang w:bidi="ar"/>
+        </w:rPr>
+        <w:t>.驼峰转换没有应用上，我想直接在生成tableinfo对象时候，fieldList调用驼峰转换方式存放进去，结果是驼峰转换了，那#{aBcDe}这种有需要的却不支持了.</w:t>
+      </w:r>
+      <w:r>
+        <w:rPr>
+          <w:rFonts w:ascii="Helvetica" w:eastAsia="Helvetica" w:hAnsi="Helvetica" w:cs="Helvetica" w:hint="eastAsia"/>
+          <w:color w:val="50616D"/>
+          <w:spacing w:val="5"/>
+          <w:kern w:val="0"/>
+          <w:sz w:val="15"/>
+          <w:szCs w:val="15"/>
+          <w:shd w:val="pct15" w:color="auto" w:fill="FFFFFF"/>
+          <w:lang w:bidi="ar"/>
+        </w:rPr>
+        <w:t>我想不能每次使用到再进行一次转换，毕竟增删查改语句都会涉及一些，认为操作方式应该是新增一个成员属性column：List&lt;String&gt;，根据配置是否驼峰来确定这里是否调用驼峰转下划线的工具方法，然后所有sql字段的拼接使用转换后的，但即使这样操作也还是有问题的，怎么根据field找到column，再一次驼峰转换？如此，不就出来结论了吗？要么用到时候转换，要么使用具有映射的数据结构</w:t>
+      </w:r>
+      <w:r>
+        <w:rPr>
+          <w:rFonts w:ascii="Helvetica" w:eastAsia="Helvetica" w:hAnsi="Helvetica" w:cs="Helvetica" w:hint="eastAsia"/>
+          <w:color w:val="50616D"/>
+          <w:spacing w:val="5"/>
+          <w:kern w:val="0"/>
+          <w:sz w:val="15"/>
+          <w:szCs w:val="15"/>
+          <w:shd w:val="clear" w:color="auto" w:fill="FFFFFF"/>
+          <w:lang w:bidi="ar"/>
+        </w:rPr>
+        <w:t>。</w:t>
+      </w:r>
+    </w:p>
+    <w:p>
+      <w:r>
+        <w:rPr>
+          <w:rFonts w:ascii="Helvetica" w:eastAsia="Helvetica" w:hAnsi="Helvetica" w:cs="Helvetica" w:hint="eastAsia"/>
           <w:color w:val="50616D"/>
           <w:spacing w:val="5"/>
           <w:kern w:val="0"/>
@@ -4066,7 +4248,7 @@
           <w:noProof/>
         </w:rPr>
         <w:drawing>
-          <wp:inline distT="0" distB="0" distL="114300" distR="114300">
+          <wp:inline distT="0" distB="0" distL="114300" distR="114300" wp14:anchorId="5978D699" wp14:editId="0BCD9589">
             <wp:extent cx="2296795" cy="2026285"/>
             <wp:effectExtent l="0" t="0" r="1905" b="5715"/>
             <wp:docPr id="10" name="图片 5"/>
@@ -5679,7 +5861,7 @@
           <w:noProof/>
         </w:rPr>
         <w:drawing>
-          <wp:inline distT="0" distB="0" distL="114300" distR="114300">
+          <wp:inline distT="0" distB="0" distL="114300" distR="114300" wp14:anchorId="68EE5619" wp14:editId="1A69F92A">
             <wp:extent cx="1979930" cy="1012825"/>
             <wp:effectExtent l="9525" t="9525" r="17145" b="19050"/>
             <wp:docPr id="6" name="图片 1"/>
@@ -5729,7 +5911,7 @@
           <w:noProof/>
         </w:rPr>
         <w:drawing>
-          <wp:inline distT="0" distB="0" distL="114300" distR="114300">
+          <wp:inline distT="0" distB="0" distL="114300" distR="114300" wp14:anchorId="6E88924D" wp14:editId="08619035">
             <wp:extent cx="2001520" cy="1519555"/>
             <wp:effectExtent l="9525" t="9525" r="20955" b="20320"/>
             <wp:docPr id="7" name="图片 2"/>
@@ -5901,7 +6083,7 @@
           <w:noProof/>
         </w:rPr>
         <w:drawing>
-          <wp:inline distT="0" distB="0" distL="114300" distR="114300">
+          <wp:inline distT="0" distB="0" distL="114300" distR="114300" wp14:anchorId="21E5FB07" wp14:editId="0EDBF0BF">
             <wp:extent cx="5271135" cy="1223010"/>
             <wp:effectExtent l="0" t="0" r="12065" b="8890"/>
             <wp:docPr id="11" name="图片 1"/>
@@ -7162,7 +7344,7 @@
           <w:noProof/>
         </w:rPr>
         <w:drawing>
-          <wp:inline distT="0" distB="0" distL="114300" distR="114300">
+          <wp:inline distT="0" distB="0" distL="114300" distR="114300" wp14:anchorId="26AF8184" wp14:editId="36086C49">
             <wp:extent cx="5269865" cy="560705"/>
             <wp:effectExtent l="0" t="0" r="635" b="10795"/>
             <wp:docPr id="12" name="图片 1"/>
@@ -7693,7 +7875,7 @@
           <w:noProof/>
         </w:rPr>
         <w:drawing>
-          <wp:inline distT="0" distB="0" distL="114300" distR="114300">
+          <wp:inline distT="0" distB="0" distL="114300" distR="114300" wp14:anchorId="7C2F035C" wp14:editId="32A0CE45">
             <wp:extent cx="5269865" cy="474980"/>
             <wp:effectExtent l="0" t="0" r="635" b="7620"/>
             <wp:docPr id="13" name="图片 1"/>
@@ -7963,7 +8145,7 @@
         </w:rPr>
         <w:lastRenderedPageBreak/>
         <w:drawing>
-          <wp:inline distT="0" distB="0" distL="114300" distR="114300">
+          <wp:inline distT="0" distB="0" distL="114300" distR="114300" wp14:anchorId="5E15EBA1" wp14:editId="09FD7308">
             <wp:extent cx="1696720" cy="1418590"/>
             <wp:effectExtent l="0" t="0" r="5080" b="3810"/>
             <wp:docPr id="14" name="图片 1"/>
@@ -8078,7 +8260,7 @@
           <w:noProof/>
         </w:rPr>
         <w:drawing>
-          <wp:inline distT="0" distB="0" distL="114300" distR="114300">
+          <wp:inline distT="0" distB="0" distL="114300" distR="114300" wp14:anchorId="5B32B0D4" wp14:editId="42B69453">
             <wp:extent cx="5268595" cy="454025"/>
             <wp:effectExtent l="0" t="0" r="1905" b="3175"/>
             <wp:docPr id="15" name="图片 2"/>
@@ -9538,7 +9720,31 @@
           <w:shd w:val="clear" w:color="auto" w:fill="FFFFFF"/>
           <w:lang w:bidi="ar"/>
         </w:rPr>
-        <w:t>我想，可以辅助决定的应该就是，在决定M具体类型的地方。我这么说好像是一句废话。但这时一个引导自己的过程，这么写是为什么指向了未来继承该SuperServiceImpl类的子类，子类自然会给出泛型M的具体类型。</w:t>
+        <w:t>我想，可以辅助决定的应该就是，在决定M具体类型的地方。我这么说好像是一句废话。但这</w:t>
+      </w:r>
+      <w:r>
+        <w:rPr>
+          <w:rFonts w:cs="宋体"/>
+          <w:color w:val="50616D"/>
+          <w:spacing w:val="5"/>
+          <w:sz w:val="15"/>
+          <w:szCs w:val="15"/>
+          <w:shd w:val="clear" w:color="auto" w:fill="FFFFFF"/>
+          <w:lang w:bidi="ar"/>
+        </w:rPr>
+        <w:t>是</w:t>
+      </w:r>
+      <w:r>
+        <w:rPr>
+          <w:rFonts w:ascii="Helvetica" w:eastAsia="Helvetica" w:hAnsi="Helvetica" w:cs="Helvetica"/>
+          <w:color w:val="50616D"/>
+          <w:spacing w:val="5"/>
+          <w:sz w:val="15"/>
+          <w:szCs w:val="15"/>
+          <w:shd w:val="clear" w:color="auto" w:fill="FFFFFF"/>
+          <w:lang w:bidi="ar"/>
+        </w:rPr>
+        <w:t>一个引导自己的过程，这么写是指向了未来继承该SuperServiceImpl类的子类，子类自然会给出泛型M的具体类型。</w:t>
       </w:r>
     </w:p>
     <w:p>
@@ -10406,7 +10612,7 @@
           <w:noProof/>
         </w:rPr>
         <w:drawing>
-          <wp:inline distT="0" distB="0" distL="114300" distR="114300">
+          <wp:inline distT="0" distB="0" distL="114300" distR="114300" wp14:anchorId="71650FC9" wp14:editId="4D1B97D7">
             <wp:extent cx="3722370" cy="1020445"/>
             <wp:effectExtent l="0" t="0" r="11430" b="8255"/>
             <wp:docPr id="16" name="图片 1"/>
@@ -10680,7 +10886,7 @@
           <w:noProof/>
         </w:rPr>
         <w:drawing>
-          <wp:inline distT="0" distB="0" distL="114300" distR="114300">
+          <wp:inline distT="0" distB="0" distL="114300" distR="114300" wp14:anchorId="369CFCD5" wp14:editId="3F9C362B">
             <wp:extent cx="5273675" cy="1227455"/>
             <wp:effectExtent l="0" t="0" r="9525" b="4445"/>
             <wp:docPr id="17" name="图片 1"/>
@@ -10911,7 +11117,33 @@
           <w:shd w:val="clear" w:color="auto" w:fill="FFFFFF"/>
           <w:lang w:bidi="ar"/>
         </w:rPr>
-        <w:t>这次的commit中，也确实看到了，plus框架开发者对原先可以兼容分页查询的selectList做了一些处理，让selectList专心做列表查询，将有关分页的职责分离出来，交给新增的selectPage接口。虽然底层调用都是一致的，但是对于框架的使用者而言，这样的区分又是方法表示含义更加明了了。</w:t>
+        <w:t>这次的commit中，也确实看到了，plus框架开发者对原先可以兼容分页查询的selectList做了一些处理，让selectList专心做列表查询，将有关分页的职责分离出来，交给新增的selectPage接口。虽然底层调用都是一致的，但是对于框架的使用者而言，这样的区分</w:t>
+      </w:r>
+      <w:r>
+        <w:rPr>
+          <w:rFonts w:ascii="宋体" w:eastAsia="宋体" w:hAnsi="宋体" w:cs="宋体" w:hint="eastAsia"/>
+          <w:color w:val="50616D"/>
+          <w:spacing w:val="5"/>
+          <w:kern w:val="0"/>
+          <w:sz w:val="15"/>
+          <w:szCs w:val="15"/>
+          <w:shd w:val="clear" w:color="auto" w:fill="FFFFFF"/>
+          <w:lang w:bidi="ar"/>
+        </w:rPr>
+        <w:t>使</w:t>
+      </w:r>
+      <w:r>
+        <w:rPr>
+          <w:rFonts w:ascii="Helvetica" w:eastAsia="Helvetica" w:hAnsi="Helvetica" w:cs="Helvetica" w:hint="eastAsia"/>
+          <w:color w:val="50616D"/>
+          <w:spacing w:val="5"/>
+          <w:kern w:val="0"/>
+          <w:sz w:val="15"/>
+          <w:szCs w:val="15"/>
+          <w:shd w:val="clear" w:color="auto" w:fill="FFFFFF"/>
+          <w:lang w:bidi="ar"/>
+        </w:rPr>
+        <w:t>方法表示含义更加明了。</w:t>
       </w:r>
     </w:p>
     <w:p>
@@ -14576,7 +14808,7 @@
           <w:noProof/>
         </w:rPr>
         <w:drawing>
-          <wp:inline distT="0" distB="0" distL="114300" distR="114300">
+          <wp:inline distT="0" distB="0" distL="114300" distR="114300" wp14:anchorId="66D6F1B3" wp14:editId="5F035750">
             <wp:extent cx="2376170" cy="1531620"/>
             <wp:effectExtent l="0" t="0" r="11430" b="5080"/>
             <wp:docPr id="18" name="图片 1"/>
@@ -14632,7 +14864,7 @@
           <w:noProof/>
         </w:rPr>
         <w:drawing>
-          <wp:inline distT="0" distB="0" distL="114300" distR="114300">
+          <wp:inline distT="0" distB="0" distL="114300" distR="114300" wp14:anchorId="1E39787F" wp14:editId="1DD07136">
             <wp:extent cx="5273040" cy="988060"/>
             <wp:effectExtent l="0" t="0" r="10160" b="2540"/>
             <wp:docPr id="19" name="图片 2"/>
@@ -19873,7 +20105,7 @@
           <w:noProof/>
         </w:rPr>
         <w:drawing>
-          <wp:inline distT="0" distB="0" distL="0" distR="0">
+          <wp:inline distT="0" distB="0" distL="0" distR="0" wp14:anchorId="6093EC9F" wp14:editId="25E97EF5">
             <wp:extent cx="1793875" cy="3070225"/>
             <wp:effectExtent l="0" t="0" r="0" b="0"/>
             <wp:docPr id="20" name="图片 20"/>
@@ -19918,7 +20150,7 @@
           <w:noProof/>
         </w:rPr>
         <w:drawing>
-          <wp:inline distT="0" distB="0" distL="0" distR="0">
+          <wp:inline distT="0" distB="0" distL="0" distR="0" wp14:anchorId="09B845C3" wp14:editId="7D590BA0">
             <wp:extent cx="1468120" cy="3070225"/>
             <wp:effectExtent l="0" t="0" r="0" b="0"/>
             <wp:docPr id="21" name="图片 21"/>
@@ -21618,7 +21850,7 @@
           <w:szCs w:val="13"/>
           <w:shd w:val="clear" w:color="auto" w:fill="FCFEFF"/>
         </w:rPr>
-        <w:t>类的前后版本对比中，可以明显看出当前当前版本的代码简洁了很多。</w:t>
+        <w:t>类的前后版本对比中，可以明显看出当前版本的代码简洁了很多。</w:t>
       </w:r>
     </w:p>
     <w:p>
@@ -23044,7 +23276,7 @@
         </w:rPr>
         <w:lastRenderedPageBreak/>
         <w:drawing>
-          <wp:inline distT="0" distB="0" distL="0" distR="0">
+          <wp:inline distT="0" distB="0" distL="0" distR="0" wp14:anchorId="5C1FE565" wp14:editId="4EB03FAA">
             <wp:extent cx="3779520" cy="3972560"/>
             <wp:effectExtent l="0" t="0" r="0" b="8890"/>
             <wp:docPr id="23" name="图片 23"/>
@@ -26086,7 +26318,7 @@
         <w:widowControl/>
         <w:shd w:val="clear" w:color="auto" w:fill="FCFEFF"/>
         <w:rPr>
-          <w:rFonts w:ascii="Microsoft JhengHei UI" w:eastAsiaTheme="minorEastAsia" w:hAnsi="Microsoft JhengHei UI" w:cs="Microsoft JhengHei UI"/>
+          <w:rFonts w:ascii="Microsoft JhengHei UI" w:eastAsiaTheme="minorEastAsia" w:hAnsi="Microsoft JhengHei UI" w:cs="Microsoft JhengHei UI" w:hint="default"/>
           <w:b/>
           <w:color w:val="000000"/>
           <w:kern w:val="2"/>
@@ -26866,7 +27098,7 @@
         <w:widowControl/>
         <w:shd w:val="clear" w:color="auto" w:fill="FCFEFF"/>
         <w:rPr>
-          <w:rFonts w:ascii="Microsoft JhengHei UI" w:eastAsiaTheme="minorEastAsia" w:hAnsi="Microsoft JhengHei UI" w:cs="Microsoft JhengHei UI"/>
+          <w:rFonts w:ascii="Microsoft JhengHei UI" w:eastAsiaTheme="minorEastAsia" w:hAnsi="Microsoft JhengHei UI" w:cs="Microsoft JhengHei UI" w:hint="default"/>
           <w:b/>
           <w:color w:val="000000"/>
           <w:kern w:val="2"/>
@@ -26882,7 +27114,7 @@
         <w:widowControl/>
         <w:shd w:val="clear" w:color="auto" w:fill="FCFEFF"/>
         <w:rPr>
-          <w:rFonts w:ascii="Microsoft JhengHei UI" w:eastAsiaTheme="minorEastAsia" w:hAnsi="Microsoft JhengHei UI" w:cs="Microsoft JhengHei UI"/>
+          <w:rFonts w:ascii="Microsoft JhengHei UI" w:eastAsiaTheme="minorEastAsia" w:hAnsi="Microsoft JhengHei UI" w:cs="Microsoft JhengHei UI" w:hint="default"/>
           <w:b/>
           <w:color w:val="000000"/>
           <w:kern w:val="2"/>
@@ -27355,7 +27587,7 @@
         <w:shd w:val="clear" w:color="auto" w:fill="FCFEFF"/>
         <w:jc w:val="center"/>
         <w:rPr>
-          <w:rFonts w:ascii="Microsoft JhengHei UI" w:eastAsiaTheme="minorEastAsia" w:hAnsi="Microsoft JhengHei UI" w:cs="Microsoft JhengHei UI"/>
+          <w:rFonts w:ascii="Microsoft JhengHei UI" w:eastAsiaTheme="minorEastAsia" w:hAnsi="Microsoft JhengHei UI" w:cs="Microsoft JhengHei UI" w:hint="default"/>
           <w:b/>
           <w:color w:val="000000"/>
           <w:kern w:val="2"/>
@@ -27369,7 +27601,7 @@
           <w:noProof/>
         </w:rPr>
         <w:drawing>
-          <wp:inline distT="0" distB="0" distL="0" distR="0" wp14:anchorId="313F9828" wp14:editId="1E8B0CEE">
+          <wp:inline distT="0" distB="0" distL="0" distR="0" wp14:anchorId="5A872CC8" wp14:editId="0ECDCE33">
             <wp:extent cx="2126790" cy="2927350"/>
             <wp:effectExtent l="0" t="0" r="6985" b="6350"/>
             <wp:docPr id="22" name="图片 22"/>
@@ -27411,7 +27643,7 @@
         <w:widowControl/>
         <w:shd w:val="clear" w:color="auto" w:fill="FCFEFF"/>
         <w:rPr>
-          <w:rFonts w:ascii="Microsoft JhengHei UI" w:eastAsiaTheme="minorEastAsia" w:hAnsi="Microsoft JhengHei UI" w:cs="Microsoft JhengHei UI"/>
+          <w:rFonts w:ascii="Microsoft JhengHei UI" w:eastAsiaTheme="minorEastAsia" w:hAnsi="Microsoft JhengHei UI" w:cs="Microsoft JhengHei UI" w:hint="default"/>
           <w:b/>
           <w:color w:val="000000"/>
           <w:kern w:val="2"/>
@@ -27427,7 +27659,7 @@
         <w:widowControl/>
         <w:shd w:val="clear" w:color="auto" w:fill="FCFEFF"/>
         <w:rPr>
-          <w:rFonts w:ascii="Microsoft JhengHei UI" w:eastAsiaTheme="minorEastAsia" w:hAnsi="Microsoft JhengHei UI" w:cs="Microsoft JhengHei UI"/>
+          <w:rFonts w:ascii="Microsoft JhengHei UI" w:eastAsiaTheme="minorEastAsia" w:hAnsi="Microsoft JhengHei UI" w:cs="Microsoft JhengHei UI" w:hint="default"/>
           <w:b/>
           <w:color w:val="000000"/>
           <w:kern w:val="2"/>
@@ -27923,7 +28155,7 @@
         <w:widowControl/>
         <w:shd w:val="clear" w:color="auto" w:fill="FCFEFF"/>
         <w:rPr>
-          <w:rFonts w:ascii="Microsoft JhengHei UI" w:eastAsiaTheme="minorEastAsia" w:hAnsi="Microsoft JhengHei UI" w:cs="Microsoft JhengHei UI"/>
+          <w:rFonts w:ascii="Microsoft JhengHei UI" w:eastAsiaTheme="minorEastAsia" w:hAnsi="Microsoft JhengHei UI" w:cs="Microsoft JhengHei UI" w:hint="default"/>
           <w:b/>
           <w:color w:val="000000"/>
           <w:kern w:val="2"/>
@@ -28032,7 +28264,7 @@
         <w:widowControl/>
         <w:shd w:val="clear" w:color="auto" w:fill="FCFEFF"/>
         <w:rPr>
-          <w:rFonts w:ascii="Microsoft JhengHei UI" w:eastAsiaTheme="minorEastAsia" w:hAnsi="Microsoft JhengHei UI" w:cs="Microsoft JhengHei UI"/>
+          <w:rFonts w:ascii="Microsoft JhengHei UI" w:eastAsiaTheme="minorEastAsia" w:hAnsi="Microsoft JhengHei UI" w:cs="Microsoft JhengHei UI" w:hint="default"/>
           <w:b/>
           <w:color w:val="000000"/>
           <w:kern w:val="2"/>
@@ -28922,7 +29154,7 @@
         <w:shd w:val="clear" w:color="auto" w:fill="FCFEFF"/>
         <w:ind w:firstLine="360"/>
         <w:rPr>
-          <w:rFonts w:ascii="Microsoft JhengHei UI" w:eastAsiaTheme="minorEastAsia" w:hAnsi="Microsoft JhengHei UI" w:cs="Microsoft JhengHei UI"/>
+          <w:rFonts w:ascii="Microsoft JhengHei UI" w:eastAsiaTheme="minorEastAsia" w:hAnsi="Microsoft JhengHei UI" w:cs="Microsoft JhengHei UI" w:hint="default"/>
           <w:b/>
           <w:color w:val="000000"/>
           <w:kern w:val="2"/>
@@ -29046,7 +29278,7 @@
         <w:widowControl/>
         <w:shd w:val="clear" w:color="auto" w:fill="FCFEFF"/>
         <w:rPr>
-          <w:rFonts w:ascii="Microsoft JhengHei UI" w:eastAsiaTheme="minorEastAsia" w:hAnsi="Microsoft JhengHei UI" w:cs="Microsoft JhengHei UI"/>
+          <w:rFonts w:ascii="Microsoft JhengHei UI" w:eastAsiaTheme="minorEastAsia" w:hAnsi="Microsoft JhengHei UI" w:cs="Microsoft JhengHei UI" w:hint="default"/>
           <w:b/>
           <w:color w:val="000000"/>
           <w:kern w:val="2"/>
@@ -30331,7 +30563,7 @@
         </w:tabs>
         <w:jc w:val="left"/>
         <w:rPr>
-          <w:rFonts w:ascii="Arial" w:eastAsia="宋体" w:hAnsi="Arial" w:cs="Arial" w:hint="eastAsia"/>
+          <w:rFonts w:ascii="Arial" w:eastAsia="宋体" w:hAnsi="Arial" w:cs="Arial"/>
           <w:color w:val="000066"/>
           <w:kern w:val="0"/>
           <w:sz w:val="10"/>
@@ -30396,7 +30628,7 @@
         <w:pStyle w:val="HTML"/>
         <w:shd w:val="clear" w:color="auto" w:fill="FCFEFF"/>
         <w:rPr>
-          <w:rFonts w:ascii="Arial" w:hAnsi="Arial" w:cs="Arial"/>
+          <w:rFonts w:ascii="Arial" w:hAnsi="Arial" w:cs="Arial" w:hint="default"/>
           <w:color w:val="000000"/>
           <w:sz w:val="10"/>
           <w:szCs w:val="10"/>
@@ -31475,7 +31707,7 @@
         </w:tabs>
         <w:jc w:val="left"/>
         <w:rPr>
-          <w:rFonts w:ascii="Microsoft JhengHei UI" w:hAnsi="Microsoft JhengHei UI" w:cs="Microsoft JhengHei UI" w:hint="eastAsia"/>
+          <w:rFonts w:ascii="Microsoft JhengHei UI" w:hAnsi="Microsoft JhengHei UI" w:cs="Microsoft JhengHei UI"/>
           <w:b/>
           <w:color w:val="000000"/>
           <w:sz w:val="13"/>
@@ -31684,7 +31916,7 @@
         </w:tabs>
         <w:jc w:val="left"/>
         <w:rPr>
-          <w:rFonts w:ascii="Microsoft JhengHei UI" w:hAnsi="Microsoft JhengHei UI" w:cs="Microsoft JhengHei UI" w:hint="eastAsia"/>
+          <w:rFonts w:ascii="Microsoft JhengHei UI" w:hAnsi="Microsoft JhengHei UI" w:cs="Microsoft JhengHei UI"/>
           <w:b/>
           <w:color w:val="000000"/>
           <w:sz w:val="13"/>
@@ -34390,7 +34622,7 @@
         </w:tabs>
         <w:jc w:val="left"/>
         <w:rPr>
-          <w:rFonts w:ascii="Microsoft JhengHei UI" w:hAnsi="Microsoft JhengHei UI" w:cs="Microsoft JhengHei UI" w:hint="eastAsia"/>
+          <w:rFonts w:ascii="Microsoft JhengHei UI" w:hAnsi="Microsoft JhengHei UI" w:cs="Microsoft JhengHei UI"/>
           <w:b/>
           <w:color w:val="000000"/>
           <w:sz w:val="13"/>
@@ -34423,7 +34655,7 @@
         </w:tabs>
         <w:jc w:val="left"/>
         <w:rPr>
-          <w:rFonts w:ascii="Arial" w:eastAsia="宋体" w:hAnsi="Arial" w:cs="Arial" w:hint="eastAsia"/>
+          <w:rFonts w:ascii="Arial" w:eastAsia="宋体" w:hAnsi="Arial" w:cs="Arial"/>
           <w:color w:val="000000"/>
           <w:kern w:val="0"/>
           <w:sz w:val="10"/>
@@ -37025,7 +37257,7 @@
         </w:tabs>
         <w:jc w:val="left"/>
         <w:rPr>
-          <w:rFonts w:ascii="Microsoft JhengHei UI" w:hAnsi="Microsoft JhengHei UI" w:cs="Microsoft JhengHei UI" w:hint="eastAsia"/>
+          <w:rFonts w:ascii="Microsoft JhengHei UI" w:hAnsi="Microsoft JhengHei UI" w:cs="Microsoft JhengHei UI"/>
           <w:b/>
           <w:color w:val="000000"/>
           <w:sz w:val="13"/>
@@ -37069,6 +37301,50 @@
         </w:tabs>
         <w:jc w:val="left"/>
         <w:rPr>
+          <w:rFonts w:ascii="Microsoft JhengHei UI" w:hAnsi="Microsoft JhengHei UI" w:cs="Microsoft JhengHei UI"/>
+          <w:b/>
+          <w:color w:val="000000"/>
+          <w:sz w:val="13"/>
+          <w:szCs w:val="13"/>
+          <w:shd w:val="clear" w:color="auto" w:fill="FCFEFF"/>
+        </w:rPr>
+      </w:pPr>
+    </w:p>
+    <w:p>
+      <w:pPr>
+        <w:widowControl/>
+        <w:shd w:val="clear" w:color="auto" w:fill="FCFEFF"/>
+        <w:tabs>
+          <w:tab w:val="left" w:pos="916"/>
+          <w:tab w:val="left" w:pos="1832"/>
+          <w:tab w:val="left" w:pos="2748"/>
+          <w:tab w:val="left" w:pos="3664"/>
+          <w:tab w:val="left" w:pos="4580"/>
+          <w:tab w:val="left" w:pos="5496"/>
+          <w:tab w:val="left" w:pos="6412"/>
+          <w:tab w:val="left" w:pos="7328"/>
+          <w:tab w:val="left" w:pos="8244"/>
+          <w:tab w:val="left" w:pos="9160"/>
+          <w:tab w:val="left" w:pos="10076"/>
+          <w:tab w:val="left" w:pos="10992"/>
+          <w:tab w:val="left" w:pos="11908"/>
+          <w:tab w:val="left" w:pos="12824"/>
+          <w:tab w:val="left" w:pos="13740"/>
+          <w:tab w:val="left" w:pos="14656"/>
+        </w:tabs>
+        <w:ind w:firstLineChars="200" w:firstLine="261"/>
+        <w:jc w:val="left"/>
+        <w:rPr>
+          <w:rFonts w:ascii="Microsoft JhengHei UI" w:hAnsi="Microsoft JhengHei UI" w:cs="Microsoft JhengHei UI"/>
+          <w:b/>
+          <w:color w:val="000000"/>
+          <w:sz w:val="13"/>
+          <w:szCs w:val="13"/>
+          <w:shd w:val="clear" w:color="auto" w:fill="FCFEFF"/>
+        </w:rPr>
+      </w:pPr>
+      <w:r>
+        <w:rPr>
           <w:rFonts w:ascii="Microsoft JhengHei UI" w:hAnsi="Microsoft JhengHei UI" w:cs="Microsoft JhengHei UI" w:hint="eastAsia"/>
           <w:b/>
           <w:color w:val="000000"/>
@@ -37076,7 +37352,351 @@
           <w:szCs w:val="13"/>
           <w:shd w:val="clear" w:color="auto" w:fill="FCFEFF"/>
         </w:rPr>
-      </w:pPr>
+        <w:t>我去年开始接触</w:t>
+      </w:r>
+      <w:r>
+        <w:rPr>
+          <w:rFonts w:ascii="Microsoft JhengHei UI" w:hAnsi="Microsoft JhengHei UI" w:cs="Microsoft JhengHei UI" w:hint="eastAsia"/>
+          <w:b/>
+          <w:color w:val="000000"/>
+          <w:sz w:val="13"/>
+          <w:szCs w:val="13"/>
+          <w:shd w:val="clear" w:color="auto" w:fill="FCFEFF"/>
+        </w:rPr>
+        <w:t>m</w:t>
+      </w:r>
+      <w:r>
+        <w:rPr>
+          <w:rFonts w:ascii="Microsoft JhengHei UI" w:hAnsi="Microsoft JhengHei UI" w:cs="Microsoft JhengHei UI"/>
+          <w:b/>
+          <w:color w:val="000000"/>
+          <w:sz w:val="13"/>
+          <w:szCs w:val="13"/>
+          <w:shd w:val="clear" w:color="auto" w:fill="FCFEFF"/>
+        </w:rPr>
+        <w:t>ybatis-plus</w:t>
+      </w:r>
+      <w:r>
+        <w:rPr>
+          <w:rFonts w:ascii="Microsoft JhengHei UI" w:hAnsi="Microsoft JhengHei UI" w:cs="Microsoft JhengHei UI" w:hint="eastAsia"/>
+          <w:b/>
+          <w:color w:val="000000"/>
+          <w:sz w:val="13"/>
+          <w:szCs w:val="13"/>
+          <w:shd w:val="clear" w:color="auto" w:fill="FCFEFF"/>
+        </w:rPr>
+        <w:t>框架，每回写着</w:t>
+      </w:r>
+      <w:r>
+        <w:rPr>
+          <w:rFonts w:ascii="Microsoft JhengHei UI" w:hAnsi="Microsoft JhengHei UI" w:cs="Microsoft JhengHei UI" w:hint="eastAsia"/>
+          <w:b/>
+          <w:color w:val="000000"/>
+          <w:sz w:val="13"/>
+          <w:szCs w:val="13"/>
+          <w:shd w:val="clear" w:color="auto" w:fill="FCFEFF"/>
+        </w:rPr>
+        <w:t xml:space="preserve"> </w:t>
+      </w:r>
+      <w:r>
+        <w:rPr>
+          <w:rFonts w:ascii="Microsoft JhengHei UI" w:hAnsi="Microsoft JhengHei UI" w:cs="Microsoft JhengHei UI"/>
+          <w:b/>
+          <w:color w:val="000000"/>
+          <w:sz w:val="13"/>
+          <w:szCs w:val="13"/>
+          <w:shd w:val="clear" w:color="auto" w:fill="FCFEFF"/>
+        </w:rPr>
+        <w:t>entityWrapper.where(“</w:t>
+      </w:r>
+      <w:r>
+        <w:rPr>
+          <w:rFonts w:ascii="Microsoft JhengHei UI" w:hAnsi="Microsoft JhengHei UI" w:cs="Microsoft JhengHei UI"/>
+          <w:b/>
+          <w:color w:val="000000"/>
+          <w:sz w:val="13"/>
+          <w:szCs w:val="13"/>
+          <w:shd w:val="clear" w:color="auto" w:fill="FCFEFF"/>
+        </w:rPr>
+        <w:t>sex</w:t>
+      </w:r>
+      <w:r>
+        <w:rPr>
+          <w:rFonts w:ascii="Microsoft JhengHei UI" w:hAnsi="Microsoft JhengHei UI" w:cs="Microsoft JhengHei UI"/>
+          <w:b/>
+          <w:color w:val="000000"/>
+          <w:sz w:val="13"/>
+          <w:szCs w:val="13"/>
+          <w:shd w:val="clear" w:color="auto" w:fill="FCFEFF"/>
+        </w:rPr>
+        <w:t xml:space="preserve">”, </w:t>
+      </w:r>
+      <w:r>
+        <w:rPr>
+          <w:rFonts w:ascii="Microsoft JhengHei UI" w:hAnsi="Microsoft JhengHei UI" w:cs="Microsoft JhengHei UI"/>
+          <w:b/>
+          <w:color w:val="000000"/>
+          <w:sz w:val="13"/>
+          <w:szCs w:val="13"/>
+          <w:shd w:val="clear" w:color="auto" w:fill="FCFEFF"/>
+        </w:rPr>
+        <w:t>“’m’”</w:t>
+      </w:r>
+      <w:r>
+        <w:rPr>
+          <w:rFonts w:ascii="Microsoft JhengHei UI" w:hAnsi="Microsoft JhengHei UI" w:cs="Microsoft JhengHei UI"/>
+          <w:b/>
+          <w:color w:val="000000"/>
+          <w:sz w:val="13"/>
+          <w:szCs w:val="13"/>
+          <w:shd w:val="clear" w:color="auto" w:fill="FCFEFF"/>
+        </w:rPr>
+        <w:t>).</w:t>
+      </w:r>
+      <w:r>
+        <w:rPr>
+          <w:rFonts w:ascii="Microsoft JhengHei UI" w:hAnsi="Microsoft JhengHei UI" w:cs="Microsoft JhengHei UI"/>
+          <w:b/>
+          <w:color w:val="000000"/>
+          <w:sz w:val="13"/>
+          <w:szCs w:val="13"/>
+          <w:shd w:val="clear" w:color="auto" w:fill="FCFEFF"/>
+        </w:rPr>
+        <w:t>like</w:t>
+      </w:r>
+      <w:r>
+        <w:rPr>
+          <w:rFonts w:ascii="Microsoft JhengHei UI" w:hAnsi="Microsoft JhengHei UI" w:cs="Microsoft JhengHei UI"/>
+          <w:b/>
+          <w:color w:val="000000"/>
+          <w:sz w:val="13"/>
+          <w:szCs w:val="13"/>
+          <w:shd w:val="clear" w:color="auto" w:fill="FCFEFF"/>
+        </w:rPr>
+        <w:t>(</w:t>
+      </w:r>
+      <w:r>
+        <w:rPr>
+          <w:rFonts w:ascii="Microsoft JhengHei UI" w:hAnsi="Microsoft JhengHei UI" w:cs="Microsoft JhengHei UI"/>
+          <w:b/>
+          <w:color w:val="000000"/>
+          <w:sz w:val="13"/>
+          <w:szCs w:val="13"/>
+          <w:shd w:val="clear" w:color="auto" w:fill="FCFEFF"/>
+        </w:rPr>
+        <w:t xml:space="preserve">“name”, </w:t>
+      </w:r>
+      <w:r>
+        <w:rPr>
+          <w:rFonts w:ascii="Microsoft JhengHei UI" w:hAnsi="Microsoft JhengHei UI" w:cs="Microsoft JhengHei UI"/>
+          <w:b/>
+          <w:color w:val="000000"/>
+          <w:sz w:val="13"/>
+          <w:szCs w:val="13"/>
+          <w:shd w:val="clear" w:color="auto" w:fill="FCFEFF"/>
+        </w:rPr>
+        <w:t>“</w:t>
+      </w:r>
+      <w:r>
+        <w:rPr>
+          <w:rFonts w:ascii="Microsoft JhengHei UI" w:hAnsi="Microsoft JhengHei UI" w:cs="Microsoft JhengHei UI"/>
+          <w:b/>
+          <w:color w:val="000000"/>
+          <w:sz w:val="13"/>
+          <w:szCs w:val="13"/>
+          <w:shd w:val="clear" w:color="auto" w:fill="FCFEFF"/>
+        </w:rPr>
+        <w:t>lin</w:t>
+      </w:r>
+      <w:r>
+        <w:rPr>
+          <w:rFonts w:ascii="Microsoft JhengHei UI" w:hAnsi="Microsoft JhengHei UI" w:cs="Microsoft JhengHei UI"/>
+          <w:b/>
+          <w:color w:val="000000"/>
+          <w:sz w:val="13"/>
+          <w:szCs w:val="13"/>
+          <w:shd w:val="clear" w:color="auto" w:fill="FCFEFF"/>
+        </w:rPr>
+        <w:t>”)</w:t>
+      </w:r>
+      <w:r>
+        <w:rPr>
+          <w:rFonts w:ascii="Microsoft JhengHei UI" w:hAnsi="Microsoft JhengHei UI" w:cs="Microsoft JhengHei UI" w:hint="eastAsia"/>
+          <w:b/>
+          <w:color w:val="000000"/>
+          <w:sz w:val="13"/>
+          <w:szCs w:val="13"/>
+          <w:shd w:val="clear" w:color="auto" w:fill="FCFEFF"/>
+        </w:rPr>
+        <w:t>这样的</w:t>
+      </w:r>
+      <w:r>
+        <w:rPr>
+          <w:rFonts w:ascii="Microsoft JhengHei UI" w:hAnsi="Microsoft JhengHei UI" w:cs="Microsoft JhengHei UI" w:hint="eastAsia"/>
+          <w:b/>
+          <w:color w:val="000000"/>
+          <w:sz w:val="13"/>
+          <w:szCs w:val="13"/>
+          <w:shd w:val="clear" w:color="auto" w:fill="FCFEFF"/>
+        </w:rPr>
+        <w:t>代码时，总会想起这么优雅代码背后的实现方式，当时对框架原理了解不多，总没有想通这个实现过程。今天理解了这个过程之后，特别兴奋，长时间搁置心头的一个问题算是被解开，再次说明学习这个框架的源码，能够开发脑洞思考，比学习数据结构，算法有趣。</w:t>
+      </w:r>
+    </w:p>
+    <w:p>
+      <w:pPr>
+        <w:widowControl/>
+        <w:shd w:val="clear" w:color="auto" w:fill="FCFEFF"/>
+        <w:tabs>
+          <w:tab w:val="left" w:pos="916"/>
+          <w:tab w:val="left" w:pos="1832"/>
+          <w:tab w:val="left" w:pos="2748"/>
+          <w:tab w:val="left" w:pos="3664"/>
+          <w:tab w:val="left" w:pos="4580"/>
+          <w:tab w:val="left" w:pos="5496"/>
+          <w:tab w:val="left" w:pos="6412"/>
+          <w:tab w:val="left" w:pos="7328"/>
+          <w:tab w:val="left" w:pos="8244"/>
+          <w:tab w:val="left" w:pos="9160"/>
+          <w:tab w:val="left" w:pos="10076"/>
+          <w:tab w:val="left" w:pos="10992"/>
+          <w:tab w:val="left" w:pos="11908"/>
+          <w:tab w:val="left" w:pos="12824"/>
+          <w:tab w:val="left" w:pos="13740"/>
+          <w:tab w:val="left" w:pos="14656"/>
+        </w:tabs>
+        <w:ind w:firstLineChars="200" w:firstLine="261"/>
+        <w:jc w:val="left"/>
+        <w:rPr>
+          <w:rFonts w:ascii="Microsoft JhengHei UI" w:hAnsi="Microsoft JhengHei UI" w:cs="Microsoft JhengHei UI"/>
+          <w:b/>
+          <w:color w:val="000000"/>
+          <w:sz w:val="13"/>
+          <w:szCs w:val="13"/>
+          <w:shd w:val="clear" w:color="auto" w:fill="FCFEFF"/>
+        </w:rPr>
+      </w:pPr>
+    </w:p>
+    <w:p>
+      <w:pPr>
+        <w:widowControl/>
+        <w:shd w:val="clear" w:color="auto" w:fill="FCFEFF"/>
+        <w:tabs>
+          <w:tab w:val="left" w:pos="916"/>
+          <w:tab w:val="left" w:pos="1832"/>
+          <w:tab w:val="left" w:pos="2748"/>
+          <w:tab w:val="left" w:pos="3664"/>
+          <w:tab w:val="left" w:pos="4580"/>
+          <w:tab w:val="left" w:pos="5496"/>
+          <w:tab w:val="left" w:pos="6412"/>
+          <w:tab w:val="left" w:pos="7328"/>
+          <w:tab w:val="left" w:pos="8244"/>
+          <w:tab w:val="left" w:pos="9160"/>
+          <w:tab w:val="left" w:pos="10076"/>
+          <w:tab w:val="left" w:pos="10992"/>
+          <w:tab w:val="left" w:pos="11908"/>
+          <w:tab w:val="left" w:pos="12824"/>
+          <w:tab w:val="left" w:pos="13740"/>
+          <w:tab w:val="left" w:pos="14656"/>
+        </w:tabs>
+        <w:ind w:firstLineChars="200" w:firstLine="261"/>
+        <w:jc w:val="left"/>
+        <w:rPr>
+          <w:rFonts w:ascii="Microsoft JhengHei UI" w:hAnsi="Microsoft JhengHei UI" w:cs="Microsoft JhengHei UI"/>
+          <w:b/>
+          <w:color w:val="000000"/>
+          <w:sz w:val="13"/>
+          <w:szCs w:val="13"/>
+          <w:shd w:val="clear" w:color="auto" w:fill="FCFEFF"/>
+        </w:rPr>
+      </w:pPr>
+      <w:r>
+        <w:rPr>
+          <w:rFonts w:ascii="Microsoft JhengHei UI" w:hAnsi="Microsoft JhengHei UI" w:cs="Microsoft JhengHei UI" w:hint="eastAsia"/>
+          <w:b/>
+          <w:color w:val="000000"/>
+          <w:sz w:val="13"/>
+          <w:szCs w:val="13"/>
+          <w:shd w:val="clear" w:color="auto" w:fill="FCFEFF"/>
+        </w:rPr>
+        <w:t>对写出这个代码的</w:t>
+      </w:r>
+      <w:r>
+        <w:rPr>
+          <w:rFonts w:ascii="Microsoft JhengHei UI" w:hAnsi="Microsoft JhengHei UI" w:cs="Microsoft JhengHei UI" w:hint="eastAsia"/>
+          <w:b/>
+          <w:color w:val="000000"/>
+          <w:sz w:val="13"/>
+          <w:szCs w:val="13"/>
+          <w:shd w:val="clear" w:color="auto" w:fill="FCFEFF"/>
+        </w:rPr>
+        <w:t>Y</w:t>
+      </w:r>
+      <w:r>
+        <w:rPr>
+          <w:rFonts w:ascii="Microsoft JhengHei UI" w:hAnsi="Microsoft JhengHei UI" w:cs="Microsoft JhengHei UI"/>
+          <w:b/>
+          <w:color w:val="000000"/>
+          <w:sz w:val="13"/>
+          <w:szCs w:val="13"/>
+          <w:shd w:val="clear" w:color="auto" w:fill="FCFEFF"/>
+        </w:rPr>
+        <w:t>anghu</w:t>
+      </w:r>
+      <w:r>
+        <w:rPr>
+          <w:rFonts w:ascii="Microsoft JhengHei UI" w:hAnsi="Microsoft JhengHei UI" w:cs="Microsoft JhengHei UI" w:hint="eastAsia"/>
+          <w:b/>
+          <w:color w:val="000000"/>
+          <w:sz w:val="13"/>
+          <w:szCs w:val="13"/>
+          <w:shd w:val="clear" w:color="auto" w:fill="FCFEFF"/>
+        </w:rPr>
+        <w:t>先生表示敬佩之意。我以前也写过一些巧妙的代码，解决了本会出现的代码冗余问题，我相信自己以后还能写出更有灵性的代码。每当遇见有设计性的代码，自己总会持欣赏态度，因为它们很多时候都</w:t>
+      </w:r>
+      <w:r>
+        <w:rPr>
+          <w:rFonts w:ascii="Microsoft JhengHei UI" w:hAnsi="Microsoft JhengHei UI" w:cs="Microsoft JhengHei UI" w:hint="eastAsia"/>
+          <w:b/>
+          <w:color w:val="000000"/>
+          <w:sz w:val="13"/>
+          <w:szCs w:val="13"/>
+          <w:shd w:val="clear" w:color="auto" w:fill="FCFEFF"/>
+        </w:rPr>
+        <w:t>能够</w:t>
+      </w:r>
+      <w:r>
+        <w:rPr>
+          <w:rFonts w:ascii="Microsoft JhengHei UI" w:hAnsi="Microsoft JhengHei UI" w:cs="Microsoft JhengHei UI" w:hint="eastAsia"/>
+          <w:b/>
+          <w:color w:val="000000"/>
+          <w:sz w:val="13"/>
+          <w:szCs w:val="13"/>
+          <w:shd w:val="clear" w:color="auto" w:fill="FCFEFF"/>
+        </w:rPr>
+        <w:t>刷新我对这块的</w:t>
+      </w:r>
+      <w:r>
+        <w:rPr>
+          <w:rFonts w:ascii="Microsoft JhengHei UI" w:hAnsi="Microsoft JhengHei UI" w:cs="Microsoft JhengHei UI" w:hint="eastAsia"/>
+          <w:b/>
+          <w:color w:val="000000"/>
+          <w:sz w:val="13"/>
+          <w:szCs w:val="13"/>
+          <w:shd w:val="clear" w:color="auto" w:fill="FCFEFF"/>
+        </w:rPr>
+        <w:t>认知</w:t>
+      </w:r>
+      <w:r>
+        <w:rPr>
+          <w:rFonts w:ascii="Microsoft JhengHei UI" w:hAnsi="Microsoft JhengHei UI" w:cs="Microsoft JhengHei UI" w:hint="eastAsia"/>
+          <w:b/>
+          <w:color w:val="000000"/>
+          <w:sz w:val="13"/>
+          <w:szCs w:val="13"/>
+          <w:shd w:val="clear" w:color="auto" w:fill="FCFEFF"/>
+        </w:rPr>
+        <w:t>。</w:t>
+      </w:r>
     </w:p>
     <w:p>
       <w:pPr>
@@ -37110,6 +37730,76 @@
           <w:shd w:val="clear" w:color="auto" w:fill="FCFEFF"/>
         </w:rPr>
       </w:pPr>
+    </w:p>
+    <w:p>
+      <w:pPr>
+        <w:pStyle w:val="ac"/>
+        <w:rPr>
+          <w:shd w:val="clear" w:color="auto" w:fill="FCFEFF"/>
+        </w:rPr>
+      </w:pPr>
+      <w:r>
+        <w:rPr>
+          <w:shd w:val="clear" w:color="auto" w:fill="FCFEFF"/>
+        </w:rPr>
+        <w:t>2019</w:t>
+      </w:r>
+      <w:r>
+        <w:rPr>
+          <w:shd w:val="clear" w:color="auto" w:fill="FCFEFF"/>
+        </w:rPr>
+        <w:t>年</w:t>
+      </w:r>
+      <w:r>
+        <w:rPr>
+          <w:shd w:val="clear" w:color="auto" w:fill="FCFEFF"/>
+        </w:rPr>
+        <w:t>8</w:t>
+      </w:r>
+      <w:r>
+        <w:rPr>
+          <w:shd w:val="clear" w:color="auto" w:fill="FCFEFF"/>
+        </w:rPr>
+        <w:t>月</w:t>
+      </w:r>
+      <w:r>
+        <w:rPr>
+          <w:shd w:val="clear" w:color="auto" w:fill="FCFEFF"/>
+        </w:rPr>
+        <w:t>27</w:t>
+      </w:r>
+      <w:r>
+        <w:rPr>
+          <w:shd w:val="clear" w:color="auto" w:fill="FCFEFF"/>
+        </w:rPr>
+        <w:t>日星期二</w:t>
+      </w:r>
+    </w:p>
+    <w:p>
+      <w:pPr>
+        <w:ind w:firstLineChars="200" w:firstLine="261"/>
+        <w:rPr>
+          <w:rFonts w:ascii="Microsoft JhengHei UI" w:hAnsi="Microsoft JhengHei UI" w:cs="Microsoft JhengHei UI"/>
+          <w:b/>
+          <w:color w:val="000000"/>
+          <w:sz w:val="13"/>
+          <w:szCs w:val="13"/>
+          <w:shd w:val="clear" w:color="auto" w:fill="FCFEFF"/>
+        </w:rPr>
+      </w:pPr>
+    </w:p>
+    <w:p>
+      <w:pPr>
+        <w:ind w:firstLineChars="200" w:firstLine="261"/>
+        <w:rPr>
+          <w:rFonts w:ascii="Microsoft JhengHei UI" w:hAnsi="Microsoft JhengHei UI" w:cs="Microsoft JhengHei UI"/>
+          <w:b/>
+          <w:color w:val="000000"/>
+          <w:sz w:val="13"/>
+          <w:szCs w:val="13"/>
+          <w:shd w:val="clear" w:color="auto" w:fill="FCFEFF"/>
+        </w:rPr>
+      </w:pPr>
       <w:r>
         <w:rPr>
           <w:rFonts w:ascii="Microsoft JhengHei UI" w:hAnsi="Microsoft JhengHei UI" w:cs="Microsoft JhengHei UI" w:hint="eastAsia"/>
@@ -37119,7 +37809,7 @@
           <w:szCs w:val="13"/>
           <w:shd w:val="clear" w:color="auto" w:fill="FCFEFF"/>
         </w:rPr>
-        <w:t>我去年开始接触</w:t>
+        <w:t>版本</w:t>
       </w:r>
       <w:r>
         <w:rPr>
@@ -37130,19 +37820,32 @@
           <w:szCs w:val="13"/>
           <w:shd w:val="clear" w:color="auto" w:fill="FCFEFF"/>
         </w:rPr>
-        <w:t>m</w:t>
-      </w:r>
-      <w:r>
-        <w:rPr>
-          <w:rFonts w:ascii="Microsoft JhengHei UI" w:hAnsi="Microsoft JhengHei UI" w:cs="Microsoft JhengHei UI"/>
-          <w:b/>
-          <w:color w:val="000000"/>
-          <w:sz w:val="13"/>
-          <w:szCs w:val="13"/>
-          <w:shd w:val="clear" w:color="auto" w:fill="FCFEFF"/>
-        </w:rPr>
-        <w:t>ybatis-plus</w:t>
-      </w:r>
+        <w:t>：</w:t>
+      </w:r>
+      <w:r>
+        <w:rPr>
+          <w:rFonts w:ascii="Microsoft JhengHei UI" w:hAnsi="Microsoft JhengHei UI" w:cs="Microsoft JhengHei UI"/>
+          <w:b/>
+          <w:color w:val="000000"/>
+          <w:sz w:val="13"/>
+          <w:szCs w:val="13"/>
+          <w:shd w:val="clear" w:color="auto" w:fill="FCFEFF"/>
+        </w:rPr>
+        <w:t>8293b8675a55d5f5b6ce9d19576616ecd3c3fdde</w:t>
+      </w:r>
+    </w:p>
+    <w:p>
+      <w:pPr>
+        <w:ind w:firstLineChars="200" w:firstLine="261"/>
+        <w:rPr>
+          <w:rFonts w:ascii="Microsoft JhengHei UI" w:hAnsi="Microsoft JhengHei UI" w:cs="Microsoft JhengHei UI"/>
+          <w:b/>
+          <w:color w:val="000000"/>
+          <w:sz w:val="13"/>
+          <w:szCs w:val="13"/>
+          <w:shd w:val="clear" w:color="auto" w:fill="FCFEFF"/>
+        </w:rPr>
+      </w:pPr>
       <w:r>
         <w:rPr>
           <w:rFonts w:ascii="Microsoft JhengHei UI" w:hAnsi="Microsoft JhengHei UI" w:cs="Microsoft JhengHei UI" w:hint="eastAsia"/>
@@ -37152,7 +37855,7 @@
           <w:szCs w:val="13"/>
           <w:shd w:val="clear" w:color="auto" w:fill="FCFEFF"/>
         </w:rPr>
-        <w:t>框架，每回写着</w:t>
+        <w:t>commit</w:t>
       </w:r>
       <w:r>
         <w:rPr>
@@ -37163,131 +37866,54 @@
           <w:szCs w:val="13"/>
           <w:shd w:val="clear" w:color="auto" w:fill="FCFEFF"/>
         </w:rPr>
+        <w:t>：</w:t>
+      </w:r>
+      <w:r>
+        <w:rPr>
+          <w:rFonts w:ascii="Microsoft JhengHei UI" w:hAnsi="Microsoft JhengHei UI" w:cs="Microsoft JhengHei UI" w:hint="eastAsia"/>
+          <w:b/>
+          <w:color w:val="000000"/>
+          <w:sz w:val="13"/>
+          <w:szCs w:val="13"/>
+          <w:shd w:val="clear" w:color="auto" w:fill="FCFEFF"/>
+        </w:rPr>
+        <w:t>增加</w:t>
+      </w:r>
+      <w:r>
+        <w:rPr>
+          <w:rFonts w:ascii="Microsoft JhengHei UI" w:hAnsi="Microsoft JhengHei UI" w:cs="Microsoft JhengHei UI" w:hint="eastAsia"/>
+          <w:b/>
+          <w:color w:val="000000"/>
+          <w:sz w:val="13"/>
+          <w:szCs w:val="13"/>
+          <w:shd w:val="clear" w:color="auto" w:fill="FCFEFF"/>
+        </w:rPr>
+        <w:t xml:space="preserve"> mybatis </w:t>
+      </w:r>
+      <w:r>
+        <w:rPr>
+          <w:rFonts w:ascii="Microsoft JhengHei UI" w:hAnsi="Microsoft JhengHei UI" w:cs="Microsoft JhengHei UI" w:hint="eastAsia"/>
+          <w:b/>
+          <w:color w:val="000000"/>
+          <w:sz w:val="13"/>
+          <w:szCs w:val="13"/>
+          <w:shd w:val="clear" w:color="auto" w:fill="FCFEFF"/>
+        </w:rPr>
+        <w:t>自动热加载插件</w:t>
+      </w:r>
+      <w:r>
+        <w:rPr>
+          <w:rFonts w:ascii="Microsoft JhengHei UI" w:hAnsi="Microsoft JhengHei UI" w:cs="Microsoft JhengHei UI" w:hint="eastAsia"/>
+          <w:b/>
+          <w:color w:val="000000"/>
+          <w:sz w:val="13"/>
+          <w:szCs w:val="13"/>
+          <w:shd w:val="clear" w:color="auto" w:fill="FCFEFF"/>
+        </w:rPr>
         <w:t xml:space="preserve"> </w:t>
       </w:r>
       <w:r>
         <w:rPr>
-          <w:rFonts w:ascii="Microsoft JhengHei UI" w:hAnsi="Microsoft JhengHei UI" w:cs="Microsoft JhengHei UI"/>
-          <w:b/>
-          <w:color w:val="000000"/>
-          <w:sz w:val="13"/>
-          <w:szCs w:val="13"/>
-          <w:shd w:val="clear" w:color="auto" w:fill="FCFEFF"/>
-        </w:rPr>
-        <w:t>entityWrapper.where(“</w:t>
-      </w:r>
-      <w:r>
-        <w:rPr>
-          <w:rFonts w:ascii="Microsoft JhengHei UI" w:hAnsi="Microsoft JhengHei UI" w:cs="Microsoft JhengHei UI"/>
-          <w:b/>
-          <w:color w:val="000000"/>
-          <w:sz w:val="13"/>
-          <w:szCs w:val="13"/>
-          <w:shd w:val="clear" w:color="auto" w:fill="FCFEFF"/>
-        </w:rPr>
-        <w:t>sex</w:t>
-      </w:r>
-      <w:r>
-        <w:rPr>
-          <w:rFonts w:ascii="Microsoft JhengHei UI" w:hAnsi="Microsoft JhengHei UI" w:cs="Microsoft JhengHei UI"/>
-          <w:b/>
-          <w:color w:val="000000"/>
-          <w:sz w:val="13"/>
-          <w:szCs w:val="13"/>
-          <w:shd w:val="clear" w:color="auto" w:fill="FCFEFF"/>
-        </w:rPr>
-        <w:t xml:space="preserve">”, </w:t>
-      </w:r>
-      <w:r>
-        <w:rPr>
-          <w:rFonts w:ascii="Microsoft JhengHei UI" w:hAnsi="Microsoft JhengHei UI" w:cs="Microsoft JhengHei UI"/>
-          <w:b/>
-          <w:color w:val="000000"/>
-          <w:sz w:val="13"/>
-          <w:szCs w:val="13"/>
-          <w:shd w:val="clear" w:color="auto" w:fill="FCFEFF"/>
-        </w:rPr>
-        <w:t>“’m’”</w:t>
-      </w:r>
-      <w:r>
-        <w:rPr>
-          <w:rFonts w:ascii="Microsoft JhengHei UI" w:hAnsi="Microsoft JhengHei UI" w:cs="Microsoft JhengHei UI"/>
-          <w:b/>
-          <w:color w:val="000000"/>
-          <w:sz w:val="13"/>
-          <w:szCs w:val="13"/>
-          <w:shd w:val="clear" w:color="auto" w:fill="FCFEFF"/>
-        </w:rPr>
-        <w:t>).</w:t>
-      </w:r>
-      <w:r>
-        <w:rPr>
-          <w:rFonts w:ascii="Microsoft JhengHei UI" w:hAnsi="Microsoft JhengHei UI" w:cs="Microsoft JhengHei UI"/>
-          <w:b/>
-          <w:color w:val="000000"/>
-          <w:sz w:val="13"/>
-          <w:szCs w:val="13"/>
-          <w:shd w:val="clear" w:color="auto" w:fill="FCFEFF"/>
-        </w:rPr>
-        <w:t>like</w:t>
-      </w:r>
-      <w:r>
-        <w:rPr>
-          <w:rFonts w:ascii="Microsoft JhengHei UI" w:hAnsi="Microsoft JhengHei UI" w:cs="Microsoft JhengHei UI"/>
-          <w:b/>
-          <w:color w:val="000000"/>
-          <w:sz w:val="13"/>
-          <w:szCs w:val="13"/>
-          <w:shd w:val="clear" w:color="auto" w:fill="FCFEFF"/>
-        </w:rPr>
-        <w:t>(</w:t>
-      </w:r>
-      <w:r>
-        <w:rPr>
-          <w:rFonts w:ascii="Microsoft JhengHei UI" w:hAnsi="Microsoft JhengHei UI" w:cs="Microsoft JhengHei UI"/>
-          <w:b/>
-          <w:color w:val="000000"/>
-          <w:sz w:val="13"/>
-          <w:szCs w:val="13"/>
-          <w:shd w:val="clear" w:color="auto" w:fill="FCFEFF"/>
-        </w:rPr>
-        <w:t xml:space="preserve">“name”, </w:t>
-      </w:r>
-      <w:r>
-        <w:rPr>
-          <w:rFonts w:ascii="Microsoft JhengHei UI" w:hAnsi="Microsoft JhengHei UI" w:cs="Microsoft JhengHei UI"/>
-          <w:b/>
-          <w:color w:val="000000"/>
-          <w:sz w:val="13"/>
-          <w:szCs w:val="13"/>
-          <w:shd w:val="clear" w:color="auto" w:fill="FCFEFF"/>
-        </w:rPr>
-        <w:t>“</w:t>
-      </w:r>
-      <w:r>
-        <w:rPr>
-          <w:rFonts w:ascii="Microsoft JhengHei UI" w:hAnsi="Microsoft JhengHei UI" w:cs="Microsoft JhengHei UI"/>
-          <w:b/>
-          <w:color w:val="000000"/>
-          <w:sz w:val="13"/>
-          <w:szCs w:val="13"/>
-          <w:shd w:val="clear" w:color="auto" w:fill="FCFEFF"/>
-        </w:rPr>
-        <w:t>lin</w:t>
-      </w:r>
-      <w:r>
-        <w:rPr>
-          <w:rFonts w:ascii="Microsoft JhengHei UI" w:hAnsi="Microsoft JhengHei UI" w:cs="Microsoft JhengHei UI"/>
-          <w:b/>
-          <w:color w:val="000000"/>
-          <w:sz w:val="13"/>
-          <w:szCs w:val="13"/>
-          <w:shd w:val="clear" w:color="auto" w:fill="FCFEFF"/>
-        </w:rPr>
-        <w:t>”)</w:t>
-      </w:r>
-      <w:r>
-        <w:rPr>
           <w:rFonts w:ascii="Microsoft JhengHei UI" w:hAnsi="Microsoft JhengHei UI" w:cs="Microsoft JhengHei UI" w:hint="eastAsia"/>
           <w:b/>
           <w:color w:val="000000"/>
@@ -37295,7 +37921,7 @@
           <w:szCs w:val="13"/>
           <w:shd w:val="clear" w:color="auto" w:fill="FCFEFF"/>
         </w:rPr>
-        <w:t>这样的</w:t>
+        <w:t>青苗</w:t>
       </w:r>
       <w:r>
         <w:rPr>
@@ -37306,8 +37932,691 @@
           <w:szCs w:val="13"/>
           <w:shd w:val="clear" w:color="auto" w:fill="FCFEFF"/>
         </w:rPr>
-        <w:t>代码时，总会想起这么优雅代码背后的实现方式，当时对框架原理了解不多，总没有想通这个实现过程。今天理解了这个过程之后，特别兴奋，长时间搁置心头的一个问题算是被解开，再次说明学习这个框架的源码，能够开发脑洞思考，比学习数据结构，算法有趣。</w:t>
-      </w:r>
+        <w:t xml:space="preserve"> 2016/8/25 21:39</w:t>
+      </w:r>
+    </w:p>
+    <w:p>
+      <w:pPr>
+        <w:ind w:firstLineChars="200" w:firstLine="261"/>
+        <w:rPr>
+          <w:rFonts w:ascii="Microsoft JhengHei UI" w:hAnsi="Microsoft JhengHei UI" w:cs="Microsoft JhengHei UI" w:hint="eastAsia"/>
+          <w:b/>
+          <w:color w:val="000000"/>
+          <w:sz w:val="13"/>
+          <w:szCs w:val="13"/>
+          <w:shd w:val="clear" w:color="auto" w:fill="FCFEFF"/>
+        </w:rPr>
+      </w:pPr>
+    </w:p>
+    <w:p>
+      <w:pPr>
+        <w:ind w:firstLineChars="200" w:firstLine="261"/>
+        <w:rPr>
+          <w:rFonts w:ascii="Microsoft JhengHei UI" w:hAnsi="Microsoft JhengHei UI" w:cs="Microsoft JhengHei UI"/>
+          <w:b/>
+          <w:color w:val="000000"/>
+          <w:sz w:val="13"/>
+          <w:szCs w:val="13"/>
+          <w:shd w:val="clear" w:color="auto" w:fill="FCFEFF"/>
+        </w:rPr>
+      </w:pPr>
+      <w:r>
+        <w:rPr>
+          <w:rFonts w:ascii="Microsoft JhengHei UI" w:hAnsi="Microsoft JhengHei UI" w:cs="Microsoft JhengHei UI"/>
+          <w:b/>
+          <w:color w:val="000000"/>
+          <w:sz w:val="13"/>
+          <w:szCs w:val="13"/>
+          <w:shd w:val="clear" w:color="auto" w:fill="FCFEFF"/>
+        </w:rPr>
+        <w:t>P</w:t>
+      </w:r>
+      <w:r>
+        <w:rPr>
+          <w:rFonts w:ascii="Microsoft JhengHei UI" w:hAnsi="Microsoft JhengHei UI" w:cs="Microsoft JhengHei UI" w:hint="eastAsia"/>
+          <w:b/>
+          <w:color w:val="000000"/>
+          <w:sz w:val="13"/>
+          <w:szCs w:val="13"/>
+          <w:shd w:val="clear" w:color="auto" w:fill="FCFEFF"/>
+        </w:rPr>
+        <w:t>lus</w:t>
+      </w:r>
+      <w:r>
+        <w:rPr>
+          <w:rFonts w:ascii="Microsoft JhengHei UI" w:hAnsi="Microsoft JhengHei UI" w:cs="Microsoft JhengHei UI" w:hint="eastAsia"/>
+          <w:b/>
+          <w:color w:val="000000"/>
+          <w:sz w:val="13"/>
+          <w:szCs w:val="13"/>
+          <w:shd w:val="clear" w:color="auto" w:fill="FCFEFF"/>
+        </w:rPr>
+        <w:t>框架的插件：动态更新</w:t>
+      </w:r>
+      <w:r>
+        <w:rPr>
+          <w:rFonts w:ascii="Microsoft JhengHei UI" w:hAnsi="Microsoft JhengHei UI" w:cs="Microsoft JhengHei UI" w:hint="eastAsia"/>
+          <w:b/>
+          <w:color w:val="000000"/>
+          <w:sz w:val="13"/>
+          <w:szCs w:val="13"/>
+          <w:shd w:val="clear" w:color="auto" w:fill="FCFEFF"/>
+        </w:rPr>
+        <w:t>X</w:t>
+      </w:r>
+      <w:r>
+        <w:rPr>
+          <w:rFonts w:ascii="Microsoft JhengHei UI" w:hAnsi="Microsoft JhengHei UI" w:cs="Microsoft JhengHei UI"/>
+          <w:b/>
+          <w:color w:val="000000"/>
+          <w:sz w:val="13"/>
+          <w:szCs w:val="13"/>
+          <w:shd w:val="clear" w:color="auto" w:fill="FCFEFF"/>
+        </w:rPr>
+        <w:t>ML</w:t>
+      </w:r>
+      <w:r>
+        <w:rPr>
+          <w:rFonts w:ascii="Microsoft JhengHei UI" w:hAnsi="Microsoft JhengHei UI" w:cs="Microsoft JhengHei UI" w:hint="eastAsia"/>
+          <w:b/>
+          <w:color w:val="000000"/>
+          <w:sz w:val="13"/>
+          <w:szCs w:val="13"/>
+          <w:shd w:val="clear" w:color="auto" w:fill="FCFEFF"/>
+        </w:rPr>
+        <w:t>内容变化插件。</w:t>
+      </w:r>
+    </w:p>
+    <w:p>
+      <w:pPr>
+        <w:ind w:firstLineChars="200" w:firstLine="261"/>
+        <w:rPr>
+          <w:rFonts w:ascii="Microsoft JhengHei UI" w:hAnsi="Microsoft JhengHei UI" w:cs="Microsoft JhengHei UI"/>
+          <w:b/>
+          <w:color w:val="000000"/>
+          <w:sz w:val="13"/>
+          <w:szCs w:val="13"/>
+          <w:shd w:val="clear" w:color="auto" w:fill="FCFEFF"/>
+        </w:rPr>
+      </w:pPr>
+      <w:r>
+        <w:rPr>
+          <w:rFonts w:ascii="Microsoft JhengHei UI" w:hAnsi="Microsoft JhengHei UI" w:cs="Microsoft JhengHei UI" w:hint="eastAsia"/>
+          <w:b/>
+          <w:color w:val="000000"/>
+          <w:sz w:val="13"/>
+          <w:szCs w:val="13"/>
+          <w:shd w:val="clear" w:color="auto" w:fill="FCFEFF"/>
+        </w:rPr>
+        <w:t>在典型</w:t>
+      </w:r>
+      <w:r>
+        <w:rPr>
+          <w:rFonts w:ascii="Microsoft JhengHei UI" w:hAnsi="Microsoft JhengHei UI" w:cs="Microsoft JhengHei UI" w:hint="eastAsia"/>
+          <w:b/>
+          <w:color w:val="000000"/>
+          <w:sz w:val="13"/>
+          <w:szCs w:val="13"/>
+          <w:shd w:val="clear" w:color="auto" w:fill="FCFEFF"/>
+        </w:rPr>
+        <w:t>S</w:t>
+      </w:r>
+      <w:r>
+        <w:rPr>
+          <w:rFonts w:ascii="Microsoft JhengHei UI" w:hAnsi="Microsoft JhengHei UI" w:cs="Microsoft JhengHei UI"/>
+          <w:b/>
+          <w:color w:val="000000"/>
+          <w:sz w:val="13"/>
+          <w:szCs w:val="13"/>
+          <w:shd w:val="clear" w:color="auto" w:fill="FCFEFF"/>
+        </w:rPr>
+        <w:t>SM</w:t>
+      </w:r>
+      <w:r>
+        <w:rPr>
+          <w:rFonts w:ascii="Microsoft JhengHei UI" w:hAnsi="Microsoft JhengHei UI" w:cs="Microsoft JhengHei UI" w:hint="eastAsia"/>
+          <w:b/>
+          <w:color w:val="000000"/>
+          <w:sz w:val="13"/>
+          <w:szCs w:val="13"/>
+          <w:shd w:val="clear" w:color="auto" w:fill="FCFEFF"/>
+        </w:rPr>
+        <w:t>项目开发中，每当</w:t>
+      </w:r>
+      <w:r>
+        <w:rPr>
+          <w:rFonts w:ascii="Microsoft JhengHei UI" w:hAnsi="Microsoft JhengHei UI" w:cs="Microsoft JhengHei UI" w:hint="eastAsia"/>
+          <w:b/>
+          <w:color w:val="000000"/>
+          <w:sz w:val="13"/>
+          <w:szCs w:val="13"/>
+          <w:shd w:val="clear" w:color="auto" w:fill="FCFEFF"/>
+        </w:rPr>
+        <w:t>X</w:t>
+      </w:r>
+      <w:r>
+        <w:rPr>
+          <w:rFonts w:ascii="Microsoft JhengHei UI" w:hAnsi="Microsoft JhengHei UI" w:cs="Microsoft JhengHei UI"/>
+          <w:b/>
+          <w:color w:val="000000"/>
+          <w:sz w:val="13"/>
+          <w:szCs w:val="13"/>
+          <w:shd w:val="clear" w:color="auto" w:fill="FCFEFF"/>
+        </w:rPr>
+        <w:t>ML</w:t>
+      </w:r>
+      <w:r>
+        <w:rPr>
+          <w:rFonts w:ascii="Microsoft JhengHei UI" w:hAnsi="Microsoft JhengHei UI" w:cs="Microsoft JhengHei UI" w:hint="eastAsia"/>
+          <w:b/>
+          <w:color w:val="000000"/>
+          <w:sz w:val="13"/>
+          <w:szCs w:val="13"/>
+          <w:shd w:val="clear" w:color="auto" w:fill="FCFEFF"/>
+        </w:rPr>
+        <w:t>文件中有</w:t>
+      </w:r>
+      <w:r>
+        <w:rPr>
+          <w:rFonts w:ascii="Microsoft JhengHei UI" w:hAnsi="Microsoft JhengHei UI" w:cs="Microsoft JhengHei UI" w:hint="eastAsia"/>
+          <w:b/>
+          <w:color w:val="000000"/>
+          <w:sz w:val="13"/>
+          <w:szCs w:val="13"/>
+          <w:shd w:val="clear" w:color="auto" w:fill="FCFEFF"/>
+        </w:rPr>
+        <w:t>加入了</w:t>
+      </w:r>
+      <w:r>
+        <w:rPr>
+          <w:rFonts w:ascii="Microsoft JhengHei UI" w:hAnsi="Microsoft JhengHei UI" w:cs="Microsoft JhengHei UI" w:hint="eastAsia"/>
+          <w:b/>
+          <w:color w:val="000000"/>
+          <w:sz w:val="13"/>
+          <w:szCs w:val="13"/>
+          <w:shd w:val="clear" w:color="auto" w:fill="FCFEFF"/>
+        </w:rPr>
+        <w:t>新的</w:t>
+      </w:r>
+      <w:r>
+        <w:rPr>
+          <w:rFonts w:ascii="Microsoft JhengHei UI" w:hAnsi="Microsoft JhengHei UI" w:cs="Microsoft JhengHei UI" w:hint="eastAsia"/>
+          <w:b/>
+          <w:color w:val="000000"/>
+          <w:sz w:val="13"/>
+          <w:szCs w:val="13"/>
+          <w:shd w:val="clear" w:color="auto" w:fill="FCFEFF"/>
+        </w:rPr>
+        <w:t>sql</w:t>
+      </w:r>
+      <w:r>
+        <w:rPr>
+          <w:rFonts w:ascii="Microsoft JhengHei UI" w:hAnsi="Microsoft JhengHei UI" w:cs="Microsoft JhengHei UI" w:hint="eastAsia"/>
+          <w:b/>
+          <w:color w:val="000000"/>
+          <w:sz w:val="13"/>
+          <w:szCs w:val="13"/>
+          <w:shd w:val="clear" w:color="auto" w:fill="FCFEFF"/>
+        </w:rPr>
+        <w:t>，或者原有的</w:t>
+      </w:r>
+      <w:r>
+        <w:rPr>
+          <w:rFonts w:ascii="Microsoft JhengHei UI" w:hAnsi="Microsoft JhengHei UI" w:cs="Microsoft JhengHei UI" w:hint="eastAsia"/>
+          <w:b/>
+          <w:color w:val="000000"/>
+          <w:sz w:val="13"/>
+          <w:szCs w:val="13"/>
+          <w:shd w:val="clear" w:color="auto" w:fill="FCFEFF"/>
+        </w:rPr>
+        <w:t>sql</w:t>
+      </w:r>
+      <w:r>
+        <w:rPr>
+          <w:rFonts w:ascii="Microsoft JhengHei UI" w:hAnsi="Microsoft JhengHei UI" w:cs="Microsoft JhengHei UI" w:hint="eastAsia"/>
+          <w:b/>
+          <w:color w:val="000000"/>
+          <w:sz w:val="13"/>
+          <w:szCs w:val="13"/>
+          <w:shd w:val="clear" w:color="auto" w:fill="FCFEFF"/>
+        </w:rPr>
+        <w:t>语句发生变化，总要因为这样的变更而重新运行项目工程，</w:t>
+      </w:r>
+      <w:r>
+        <w:rPr>
+          <w:rFonts w:ascii="Microsoft JhengHei UI" w:hAnsi="Microsoft JhengHei UI" w:cs="Microsoft JhengHei UI" w:hint="eastAsia"/>
+          <w:b/>
+          <w:color w:val="000000"/>
+          <w:sz w:val="13"/>
+          <w:szCs w:val="13"/>
+          <w:shd w:val="clear" w:color="auto" w:fill="FCFEFF"/>
+        </w:rPr>
+        <w:t>以使更改生效。</w:t>
+      </w:r>
+      <w:r>
+        <w:rPr>
+          <w:rFonts w:ascii="Microsoft JhengHei UI" w:hAnsi="Microsoft JhengHei UI" w:cs="Microsoft JhengHei UI" w:hint="eastAsia"/>
+          <w:b/>
+          <w:color w:val="000000"/>
+          <w:sz w:val="13"/>
+          <w:szCs w:val="13"/>
+          <w:shd w:val="clear" w:color="auto" w:fill="FCFEFF"/>
+        </w:rPr>
+        <w:t>这样的情况偶尔来上一回两回，还是能够接受的，但是有一些问题不得不让我们花上很大功夫去调试，进而需要多次地重启工程，然后开发人员</w:t>
+      </w:r>
+      <w:r>
+        <w:rPr>
+          <w:rFonts w:ascii="Microsoft JhengHei UI" w:hAnsi="Microsoft JhengHei UI" w:cs="Microsoft JhengHei UI" w:hint="eastAsia"/>
+          <w:b/>
+          <w:color w:val="000000"/>
+          <w:sz w:val="13"/>
+          <w:szCs w:val="13"/>
+          <w:shd w:val="clear" w:color="auto" w:fill="FCFEFF"/>
+        </w:rPr>
+        <w:t>的</w:t>
+      </w:r>
+      <w:r>
+        <w:rPr>
+          <w:rFonts w:ascii="Microsoft JhengHei UI" w:hAnsi="Microsoft JhengHei UI" w:cs="Microsoft JhengHei UI" w:hint="eastAsia"/>
+          <w:b/>
+          <w:color w:val="000000"/>
+          <w:sz w:val="13"/>
+          <w:szCs w:val="13"/>
+          <w:shd w:val="clear" w:color="auto" w:fill="FCFEFF"/>
+        </w:rPr>
+        <w:t>大部分时间，就花费在重启项目中的等待了。虽然等待过程可以去忙活其它事情</w:t>
+      </w:r>
+      <w:r>
+        <w:rPr>
+          <w:rFonts w:ascii="Microsoft JhengHei UI" w:hAnsi="Microsoft JhengHei UI" w:cs="Microsoft JhengHei UI" w:hint="eastAsia"/>
+          <w:b/>
+          <w:color w:val="000000"/>
+          <w:sz w:val="13"/>
+          <w:szCs w:val="13"/>
+          <w:shd w:val="clear" w:color="auto" w:fill="FCFEFF"/>
+        </w:rPr>
+        <w:t>，但是这样处理事情总会被分心。我不知道别人的情况，反正我自己就容易被分心，忙着那边的事情而忘记回来处理这边的项目了。回过头来再处理，有可能还要找回切入点，找回这边的工作状态，也许我这上下文切换的成本有点高。</w:t>
+      </w:r>
+    </w:p>
+    <w:p>
+      <w:pPr>
+        <w:ind w:firstLineChars="200" w:firstLine="261"/>
+        <w:rPr>
+          <w:rFonts w:ascii="Microsoft JhengHei UI" w:hAnsi="Microsoft JhengHei UI" w:cs="Microsoft JhengHei UI" w:hint="eastAsia"/>
+          <w:b/>
+          <w:color w:val="000000"/>
+          <w:sz w:val="13"/>
+          <w:szCs w:val="13"/>
+          <w:shd w:val="clear" w:color="auto" w:fill="FCFEFF"/>
+        </w:rPr>
+      </w:pPr>
+      <w:r>
+        <w:rPr>
+          <w:rFonts w:ascii="Microsoft JhengHei UI" w:hAnsi="Microsoft JhengHei UI" w:cs="Microsoft JhengHei UI" w:hint="eastAsia"/>
+          <w:b/>
+          <w:color w:val="000000"/>
+          <w:sz w:val="13"/>
+          <w:szCs w:val="13"/>
+          <w:shd w:val="clear" w:color="auto" w:fill="FCFEFF"/>
+        </w:rPr>
+        <w:t>这个插件对此提供了热更新的功能，也就是说，当上面的情况再次发生了之后，开发者无需重启项目，插件本身可以检测到</w:t>
+      </w:r>
+      <w:r>
+        <w:rPr>
+          <w:rFonts w:ascii="Microsoft JhengHei UI" w:hAnsi="Microsoft JhengHei UI" w:cs="Microsoft JhengHei UI" w:hint="eastAsia"/>
+          <w:b/>
+          <w:color w:val="000000"/>
+          <w:sz w:val="13"/>
+          <w:szCs w:val="13"/>
+          <w:shd w:val="clear" w:color="auto" w:fill="FCFEFF"/>
+        </w:rPr>
+        <w:t>M</w:t>
+      </w:r>
+      <w:r>
+        <w:rPr>
+          <w:rFonts w:ascii="Microsoft JhengHei UI" w:hAnsi="Microsoft JhengHei UI" w:cs="Microsoft JhengHei UI"/>
+          <w:b/>
+          <w:color w:val="000000"/>
+          <w:sz w:val="13"/>
+          <w:szCs w:val="13"/>
+          <w:shd w:val="clear" w:color="auto" w:fill="FCFEFF"/>
+        </w:rPr>
+        <w:t>apper</w:t>
+      </w:r>
+      <w:r>
+        <w:rPr>
+          <w:rFonts w:ascii="Microsoft JhengHei UI" w:hAnsi="Microsoft JhengHei UI" w:cs="Microsoft JhengHei UI" w:hint="eastAsia"/>
+          <w:b/>
+          <w:color w:val="000000"/>
+          <w:sz w:val="13"/>
+          <w:szCs w:val="13"/>
+          <w:shd w:val="clear" w:color="auto" w:fill="FCFEFF"/>
+        </w:rPr>
+        <w:t>文件中的变更，然后将变更同步到项目系统中去。</w:t>
+      </w:r>
+      <w:r>
+        <w:rPr>
+          <w:rFonts w:ascii="Microsoft JhengHei UI" w:hAnsi="Microsoft JhengHei UI" w:cs="Microsoft JhengHei UI" w:hint="eastAsia"/>
+          <w:b/>
+          <w:color w:val="000000"/>
+          <w:sz w:val="13"/>
+          <w:szCs w:val="13"/>
+          <w:shd w:val="clear" w:color="auto" w:fill="FCFEFF"/>
+        </w:rPr>
+        <w:t>不得不佩服</w:t>
+      </w:r>
+      <w:r>
+        <w:rPr>
+          <w:rFonts w:ascii="Microsoft JhengHei UI" w:hAnsi="Microsoft JhengHei UI" w:cs="Microsoft JhengHei UI" w:hint="eastAsia"/>
+          <w:b/>
+          <w:color w:val="000000"/>
+          <w:sz w:val="13"/>
+          <w:szCs w:val="13"/>
+          <w:shd w:val="clear" w:color="auto" w:fill="FCFEFF"/>
+        </w:rPr>
+        <w:t>hubin</w:t>
+      </w:r>
+      <w:r>
+        <w:rPr>
+          <w:rFonts w:ascii="Microsoft JhengHei UI" w:hAnsi="Microsoft JhengHei UI" w:cs="Microsoft JhengHei UI" w:hint="eastAsia"/>
+          <w:b/>
+          <w:color w:val="000000"/>
+          <w:sz w:val="13"/>
+          <w:szCs w:val="13"/>
+          <w:shd w:val="clear" w:color="auto" w:fill="FCFEFF"/>
+        </w:rPr>
+        <w:t>大佬，想法真的很不错。</w:t>
+      </w:r>
+      <w:r>
+        <w:rPr>
+          <w:rFonts w:ascii="Microsoft JhengHei UI" w:hAnsi="Microsoft JhengHei UI" w:cs="Microsoft JhengHei UI" w:hint="eastAsia"/>
+          <w:b/>
+          <w:color w:val="000000"/>
+          <w:sz w:val="13"/>
+          <w:szCs w:val="13"/>
+          <w:shd w:val="clear" w:color="auto" w:fill="FCFEFF"/>
+        </w:rPr>
+        <w:t>Plus</w:t>
+      </w:r>
+      <w:r>
+        <w:rPr>
+          <w:rFonts w:ascii="Microsoft JhengHei UI" w:hAnsi="Microsoft JhengHei UI" w:cs="Microsoft JhengHei UI" w:hint="eastAsia"/>
+          <w:b/>
+          <w:color w:val="000000"/>
+          <w:sz w:val="13"/>
+          <w:szCs w:val="13"/>
+          <w:shd w:val="clear" w:color="auto" w:fill="FCFEFF"/>
+        </w:rPr>
+        <w:t>是</w:t>
+      </w:r>
+      <w:r>
+        <w:rPr>
+          <w:rFonts w:ascii="Microsoft JhengHei UI" w:hAnsi="Microsoft JhengHei UI" w:cs="Microsoft JhengHei UI" w:hint="eastAsia"/>
+          <w:b/>
+          <w:color w:val="000000"/>
+          <w:sz w:val="13"/>
+          <w:szCs w:val="13"/>
+          <w:shd w:val="clear" w:color="auto" w:fill="FCFEFF"/>
+        </w:rPr>
+        <w:t>S</w:t>
+      </w:r>
+      <w:r>
+        <w:rPr>
+          <w:rFonts w:ascii="Microsoft JhengHei UI" w:hAnsi="Microsoft JhengHei UI" w:cs="Microsoft JhengHei UI"/>
+          <w:b/>
+          <w:color w:val="000000"/>
+          <w:sz w:val="13"/>
+          <w:szCs w:val="13"/>
+          <w:shd w:val="clear" w:color="auto" w:fill="FCFEFF"/>
+        </w:rPr>
+        <w:t>SM</w:t>
+      </w:r>
+      <w:r>
+        <w:rPr>
+          <w:rFonts w:ascii="Microsoft JhengHei UI" w:hAnsi="Microsoft JhengHei UI" w:cs="Microsoft JhengHei UI" w:hint="eastAsia"/>
+          <w:b/>
+          <w:color w:val="000000"/>
+          <w:sz w:val="13"/>
+          <w:szCs w:val="13"/>
+          <w:shd w:val="clear" w:color="auto" w:fill="FCFEFF"/>
+        </w:rPr>
+        <w:t>开发者的福音</w:t>
+      </w:r>
+    </w:p>
+    <w:p>
+      <w:pPr>
+        <w:ind w:firstLineChars="200" w:firstLine="261"/>
+        <w:rPr>
+          <w:rFonts w:ascii="Microsoft JhengHei UI" w:hAnsi="Microsoft JhengHei UI" w:cs="Microsoft JhengHei UI" w:hint="eastAsia"/>
+          <w:b/>
+          <w:color w:val="000000"/>
+          <w:sz w:val="13"/>
+          <w:szCs w:val="13"/>
+          <w:shd w:val="clear" w:color="auto" w:fill="FCFEFF"/>
+        </w:rPr>
+      </w:pPr>
+      <w:r>
+        <w:rPr>
+          <w:rFonts w:ascii="Microsoft JhengHei UI" w:hAnsi="Microsoft JhengHei UI" w:cs="Microsoft JhengHei UI" w:hint="eastAsia"/>
+          <w:b/>
+          <w:color w:val="000000"/>
+          <w:sz w:val="13"/>
+          <w:szCs w:val="13"/>
+          <w:shd w:val="clear" w:color="auto" w:fill="FCFEFF"/>
+        </w:rPr>
+        <w:t>在这里，它并非实现</w:t>
+      </w:r>
+      <w:r>
+        <w:rPr>
+          <w:rFonts w:ascii="Microsoft JhengHei UI" w:hAnsi="Microsoft JhengHei UI" w:cs="Microsoft JhengHei UI" w:hint="eastAsia"/>
+          <w:b/>
+          <w:color w:val="000000"/>
+          <w:sz w:val="13"/>
+          <w:szCs w:val="13"/>
+          <w:shd w:val="clear" w:color="auto" w:fill="FCFEFF"/>
+        </w:rPr>
+        <w:t>M</w:t>
+      </w:r>
+      <w:r>
+        <w:rPr>
+          <w:rFonts w:ascii="Microsoft JhengHei UI" w:hAnsi="Microsoft JhengHei UI" w:cs="Microsoft JhengHei UI"/>
+          <w:b/>
+          <w:color w:val="000000"/>
+          <w:sz w:val="13"/>
+          <w:szCs w:val="13"/>
+          <w:shd w:val="clear" w:color="auto" w:fill="FCFEFF"/>
+        </w:rPr>
+        <w:t>ybatis</w:t>
+      </w:r>
+      <w:r>
+        <w:rPr>
+          <w:rFonts w:ascii="Microsoft JhengHei UI" w:hAnsi="Microsoft JhengHei UI" w:cs="Microsoft JhengHei UI" w:hint="eastAsia"/>
+          <w:b/>
+          <w:color w:val="000000"/>
+          <w:sz w:val="13"/>
+          <w:szCs w:val="13"/>
+          <w:shd w:val="clear" w:color="auto" w:fill="FCFEFF"/>
+        </w:rPr>
+        <w:t>框架的插件机制，而是和</w:t>
+      </w:r>
+      <w:r>
+        <w:rPr>
+          <w:rFonts w:ascii="Microsoft JhengHei UI" w:hAnsi="Microsoft JhengHei UI" w:cs="Microsoft JhengHei UI" w:hint="eastAsia"/>
+          <w:b/>
+          <w:color w:val="000000"/>
+          <w:sz w:val="13"/>
+          <w:szCs w:val="13"/>
+          <w:shd w:val="clear" w:color="auto" w:fill="FCFEFF"/>
+        </w:rPr>
+        <w:t>Spring</w:t>
+      </w:r>
+      <w:r>
+        <w:rPr>
+          <w:rFonts w:ascii="Microsoft JhengHei UI" w:hAnsi="Microsoft JhengHei UI" w:cs="Microsoft JhengHei UI" w:hint="eastAsia"/>
+          <w:b/>
+          <w:color w:val="000000"/>
+          <w:sz w:val="13"/>
+          <w:szCs w:val="13"/>
+          <w:shd w:val="clear" w:color="auto" w:fill="FCFEFF"/>
+        </w:rPr>
+        <w:t>框架结合</w:t>
+      </w:r>
+      <w:r>
+        <w:rPr>
+          <w:rFonts w:ascii="Microsoft JhengHei UI" w:hAnsi="Microsoft JhengHei UI" w:cs="Microsoft JhengHei UI" w:hint="eastAsia"/>
+          <w:b/>
+          <w:color w:val="000000"/>
+          <w:sz w:val="13"/>
+          <w:szCs w:val="13"/>
+          <w:shd w:val="clear" w:color="auto" w:fill="FCFEFF"/>
+        </w:rPr>
+        <w:t>，实现了一个可配置的插件</w:t>
+      </w:r>
+      <w:r>
+        <w:rPr>
+          <w:rFonts w:ascii="Microsoft JhengHei UI" w:hAnsi="Microsoft JhengHei UI" w:cs="Microsoft JhengHei UI" w:hint="eastAsia"/>
+          <w:b/>
+          <w:color w:val="000000"/>
+          <w:sz w:val="13"/>
+          <w:szCs w:val="13"/>
+          <w:shd w:val="clear" w:color="auto" w:fill="FCFEFF"/>
+        </w:rPr>
+        <w:t>b</w:t>
+      </w:r>
+      <w:r>
+        <w:rPr>
+          <w:rFonts w:ascii="Microsoft JhengHei UI" w:hAnsi="Microsoft JhengHei UI" w:cs="Microsoft JhengHei UI"/>
+          <w:b/>
+          <w:color w:val="000000"/>
+          <w:sz w:val="13"/>
+          <w:szCs w:val="13"/>
+          <w:shd w:val="clear" w:color="auto" w:fill="FCFEFF"/>
+        </w:rPr>
+        <w:t>ean</w:t>
+      </w:r>
+      <w:r>
+        <w:rPr>
+          <w:rFonts w:ascii="Microsoft JhengHei UI" w:hAnsi="Microsoft JhengHei UI" w:cs="Microsoft JhengHei UI" w:hint="eastAsia"/>
+          <w:b/>
+          <w:color w:val="000000"/>
+          <w:sz w:val="13"/>
+          <w:szCs w:val="13"/>
+          <w:shd w:val="clear" w:color="auto" w:fill="FCFEFF"/>
+        </w:rPr>
+        <w:t>，是</w:t>
+      </w:r>
+      <w:r>
+        <w:rPr>
+          <w:rFonts w:ascii="Microsoft JhengHei UI" w:hAnsi="Microsoft JhengHei UI" w:cs="Microsoft JhengHei UI" w:hint="eastAsia"/>
+          <w:b/>
+          <w:color w:val="000000"/>
+          <w:sz w:val="13"/>
+          <w:szCs w:val="13"/>
+          <w:shd w:val="clear" w:color="auto" w:fill="FCFEFF"/>
+        </w:rPr>
+        <w:t>当</w:t>
+      </w:r>
+      <w:r>
+        <w:rPr>
+          <w:rFonts w:ascii="Microsoft JhengHei UI" w:hAnsi="Microsoft JhengHei UI" w:cs="Microsoft JhengHei UI" w:hint="eastAsia"/>
+          <w:b/>
+          <w:color w:val="000000"/>
+          <w:sz w:val="13"/>
+          <w:szCs w:val="13"/>
+          <w:shd w:val="clear" w:color="auto" w:fill="FCFEFF"/>
+        </w:rPr>
+        <w:t>前</w:t>
+      </w:r>
+      <w:r>
+        <w:rPr>
+          <w:rFonts w:ascii="Microsoft JhengHei UI" w:hAnsi="Microsoft JhengHei UI" w:cs="Microsoft JhengHei UI" w:hint="eastAsia"/>
+          <w:b/>
+          <w:color w:val="000000"/>
+          <w:sz w:val="13"/>
+          <w:szCs w:val="13"/>
+          <w:shd w:val="clear" w:color="auto" w:fill="FCFEFF"/>
+        </w:rPr>
+        <w:t>版本中的</w:t>
+      </w:r>
+      <w:r>
+        <w:rPr>
+          <w:rFonts w:ascii="Microsoft JhengHei UI" w:hAnsi="Microsoft JhengHei UI" w:cs="Microsoft JhengHei UI" w:hint="eastAsia"/>
+          <w:b/>
+          <w:color w:val="000000"/>
+          <w:sz w:val="13"/>
+          <w:szCs w:val="13"/>
+          <w:shd w:val="clear" w:color="auto" w:fill="FCFEFF"/>
+        </w:rPr>
+        <w:t>My</w:t>
+      </w:r>
+      <w:r>
+        <w:rPr>
+          <w:rFonts w:ascii="Microsoft JhengHei UI" w:hAnsi="Microsoft JhengHei UI" w:cs="Microsoft JhengHei UI"/>
+          <w:b/>
+          <w:color w:val="000000"/>
+          <w:sz w:val="13"/>
+          <w:szCs w:val="13"/>
+          <w:shd w:val="clear" w:color="auto" w:fill="FCFEFF"/>
+        </w:rPr>
+        <w:t>batisXMLMapperLoader</w:t>
+      </w:r>
+      <w:r>
+        <w:rPr>
+          <w:rFonts w:ascii="Microsoft JhengHei UI" w:hAnsi="Microsoft JhengHei UI" w:cs="Microsoft JhengHei UI" w:hint="eastAsia"/>
+          <w:b/>
+          <w:color w:val="000000"/>
+          <w:sz w:val="13"/>
+          <w:szCs w:val="13"/>
+          <w:shd w:val="clear" w:color="auto" w:fill="FCFEFF"/>
+        </w:rPr>
+        <w:t>类，我了解到在后面的</w:t>
+      </w:r>
+      <w:r>
+        <w:rPr>
+          <w:rFonts w:ascii="Microsoft JhengHei UI" w:hAnsi="Microsoft JhengHei UI" w:cs="Microsoft JhengHei UI" w:hint="eastAsia"/>
+          <w:b/>
+          <w:color w:val="000000"/>
+          <w:sz w:val="13"/>
+          <w:szCs w:val="13"/>
+          <w:shd w:val="clear" w:color="auto" w:fill="FCFEFF"/>
+        </w:rPr>
+        <w:t>v</w:t>
+      </w:r>
+      <w:r>
+        <w:rPr>
+          <w:rFonts w:ascii="Microsoft JhengHei UI" w:hAnsi="Microsoft JhengHei UI" w:cs="Microsoft JhengHei UI"/>
+          <w:b/>
+          <w:color w:val="000000"/>
+          <w:sz w:val="13"/>
+          <w:szCs w:val="13"/>
+          <w:shd w:val="clear" w:color="auto" w:fill="FCFEFF"/>
+        </w:rPr>
+        <w:t>ersion</w:t>
+      </w:r>
+      <w:r>
+        <w:rPr>
+          <w:rFonts w:ascii="Microsoft JhengHei UI" w:hAnsi="Microsoft JhengHei UI" w:cs="Microsoft JhengHei UI" w:hint="eastAsia"/>
+          <w:b/>
+          <w:color w:val="000000"/>
+          <w:sz w:val="13"/>
+          <w:szCs w:val="13"/>
+          <w:shd w:val="clear" w:color="auto" w:fill="FCFEFF"/>
+        </w:rPr>
+        <w:t>中会更换为其它名称。</w:t>
+      </w:r>
+    </w:p>
+    <w:p>
+      <w:pPr>
+        <w:ind w:firstLineChars="200" w:firstLine="261"/>
+        <w:rPr>
+          <w:rFonts w:ascii="Microsoft JhengHei UI" w:hAnsi="Microsoft JhengHei UI" w:cs="Microsoft JhengHei UI"/>
+          <w:b/>
+          <w:color w:val="000000"/>
+          <w:sz w:val="13"/>
+          <w:szCs w:val="13"/>
+          <w:shd w:val="clear" w:color="auto" w:fill="FCFEFF"/>
+        </w:rPr>
+      </w:pPr>
     </w:p>
     <w:p>
       <w:pPr>
@@ -37333,6 +38642,134 @@
         </w:tabs>
         <w:jc w:val="left"/>
         <w:rPr>
+          <w:rFonts w:ascii="Arial" w:eastAsia="宋体" w:hAnsi="Arial" w:cs="Arial"/>
+          <w:color w:val="000066"/>
+          <w:kern w:val="0"/>
+          <w:sz w:val="12"/>
+          <w:szCs w:val="12"/>
+        </w:rPr>
+      </w:pPr>
+      <w:r>
+        <w:rPr>
+          <w:rFonts w:ascii="Arial" w:eastAsia="宋体" w:hAnsi="Arial" w:cs="Arial"/>
+          <w:b/>
+          <w:bCs/>
+          <w:color w:val="7F0055"/>
+          <w:kern w:val="0"/>
+          <w:sz w:val="12"/>
+          <w:szCs w:val="12"/>
+        </w:rPr>
+        <w:t xml:space="preserve">public class </w:t>
+      </w:r>
+      <w:r>
+        <w:rPr>
+          <w:rFonts w:ascii="Arial" w:eastAsia="宋体" w:hAnsi="Arial" w:cs="Arial"/>
+          <w:b/>
+          <w:bCs/>
+          <w:color w:val="3E7EFF"/>
+          <w:kern w:val="0"/>
+          <w:sz w:val="12"/>
+          <w:szCs w:val="12"/>
+        </w:rPr>
+        <w:t xml:space="preserve">MybatisXMLMapperLoader </w:t>
+      </w:r>
+      <w:r>
+        <w:rPr>
+          <w:rFonts w:ascii="Arial" w:eastAsia="宋体" w:hAnsi="Arial" w:cs="Arial"/>
+          <w:b/>
+          <w:bCs/>
+          <w:color w:val="7F0055"/>
+          <w:kern w:val="0"/>
+          <w:sz w:val="12"/>
+          <w:szCs w:val="12"/>
+        </w:rPr>
+        <w:t xml:space="preserve">implements </w:t>
+      </w:r>
+      <w:r>
+        <w:rPr>
+          <w:rFonts w:ascii="Arial" w:eastAsia="宋体" w:hAnsi="Arial" w:cs="Arial"/>
+          <w:b/>
+          <w:bCs/>
+          <w:color w:val="3E7EFF"/>
+          <w:kern w:val="0"/>
+          <w:sz w:val="12"/>
+          <w:szCs w:val="12"/>
+        </w:rPr>
+        <w:t>DisposableBean</w:t>
+      </w:r>
+      <w:r>
+        <w:rPr>
+          <w:rFonts w:ascii="Arial" w:eastAsia="宋体" w:hAnsi="Arial" w:cs="Arial"/>
+          <w:b/>
+          <w:bCs/>
+          <w:color w:val="333333"/>
+          <w:kern w:val="0"/>
+          <w:sz w:val="12"/>
+          <w:szCs w:val="12"/>
+        </w:rPr>
+        <w:t xml:space="preserve">, </w:t>
+      </w:r>
+      <w:r>
+        <w:rPr>
+          <w:rFonts w:ascii="Arial" w:eastAsia="宋体" w:hAnsi="Arial" w:cs="Arial"/>
+          <w:b/>
+          <w:bCs/>
+          <w:color w:val="3E7EFF"/>
+          <w:kern w:val="0"/>
+          <w:sz w:val="12"/>
+          <w:szCs w:val="12"/>
+        </w:rPr>
+        <w:t>InitializingBean</w:t>
+      </w:r>
+      <w:r>
+        <w:rPr>
+          <w:rFonts w:ascii="Arial" w:eastAsia="宋体" w:hAnsi="Arial" w:cs="Arial"/>
+          <w:b/>
+          <w:bCs/>
+          <w:color w:val="333333"/>
+          <w:kern w:val="0"/>
+          <w:sz w:val="12"/>
+          <w:szCs w:val="12"/>
+        </w:rPr>
+        <w:t xml:space="preserve">, </w:t>
+      </w:r>
+      <w:r>
+        <w:rPr>
+          <w:rFonts w:ascii="Arial" w:eastAsia="宋体" w:hAnsi="Arial" w:cs="Arial"/>
+          <w:b/>
+          <w:bCs/>
+          <w:color w:val="3E7EFF"/>
+          <w:kern w:val="0"/>
+          <w:sz w:val="12"/>
+          <w:szCs w:val="12"/>
+        </w:rPr>
+        <w:t xml:space="preserve">ApplicationContextAware </w:t>
+      </w:r>
+      <w:r>
+        <w:rPr>
+          <w:rFonts w:ascii="Arial" w:eastAsia="宋体" w:hAnsi="Arial" w:cs="Arial"/>
+          <w:color w:val="000066"/>
+          <w:kern w:val="0"/>
+          <w:sz w:val="12"/>
+          <w:szCs w:val="12"/>
+        </w:rPr>
+        <w:t>{}</w:t>
+      </w:r>
+    </w:p>
+    <w:p>
+      <w:pPr>
+        <w:ind w:firstLine="261"/>
+        <w:rPr>
+          <w:rFonts w:ascii="Microsoft JhengHei UI" w:hAnsi="Microsoft JhengHei UI" w:cs="Microsoft JhengHei UI"/>
+          <w:b/>
+          <w:color w:val="000000"/>
+          <w:sz w:val="13"/>
+          <w:szCs w:val="13"/>
+          <w:shd w:val="clear" w:color="auto" w:fill="FCFEFF"/>
+        </w:rPr>
+      </w:pPr>
+      <w:r>
+        <w:rPr>
           <w:rFonts w:ascii="Microsoft JhengHei UI" w:hAnsi="Microsoft JhengHei UI" w:cs="Microsoft JhengHei UI" w:hint="eastAsia"/>
           <w:b/>
           <w:color w:val="000000"/>
@@ -37340,7 +38777,1941 @@
           <w:szCs w:val="13"/>
           <w:shd w:val="clear" w:color="auto" w:fill="FCFEFF"/>
         </w:rPr>
-      </w:pPr>
+        <w:t>热更新插件类，实现了</w:t>
+      </w:r>
+      <w:r>
+        <w:rPr>
+          <w:rFonts w:ascii="Microsoft JhengHei UI" w:hAnsi="Microsoft JhengHei UI" w:cs="Microsoft JhengHei UI" w:hint="eastAsia"/>
+          <w:b/>
+          <w:color w:val="000000"/>
+          <w:sz w:val="13"/>
+          <w:szCs w:val="13"/>
+          <w:shd w:val="clear" w:color="auto" w:fill="FCFEFF"/>
+        </w:rPr>
+        <w:t>S</w:t>
+      </w:r>
+      <w:r>
+        <w:rPr>
+          <w:rFonts w:ascii="Microsoft JhengHei UI" w:hAnsi="Microsoft JhengHei UI" w:cs="Microsoft JhengHei UI"/>
+          <w:b/>
+          <w:color w:val="000000"/>
+          <w:sz w:val="13"/>
+          <w:szCs w:val="13"/>
+          <w:shd w:val="clear" w:color="auto" w:fill="FCFEFF"/>
+        </w:rPr>
+        <w:t>pring</w:t>
+      </w:r>
+      <w:r>
+        <w:rPr>
+          <w:rFonts w:ascii="Microsoft JhengHei UI" w:hAnsi="Microsoft JhengHei UI" w:cs="Microsoft JhengHei UI" w:hint="eastAsia"/>
+          <w:b/>
+          <w:color w:val="000000"/>
+          <w:sz w:val="13"/>
+          <w:szCs w:val="13"/>
+          <w:shd w:val="clear" w:color="auto" w:fill="FCFEFF"/>
+        </w:rPr>
+        <w:t>提供的三个接口，分别是</w:t>
+      </w:r>
+      <w:r>
+        <w:rPr>
+          <w:rFonts w:ascii="Microsoft JhengHei UI" w:hAnsi="Microsoft JhengHei UI" w:cs="Microsoft JhengHei UI" w:hint="eastAsia"/>
+          <w:b/>
+          <w:color w:val="C00000"/>
+          <w:sz w:val="13"/>
+          <w:szCs w:val="13"/>
+          <w:shd w:val="clear" w:color="auto" w:fill="FCFEFF"/>
+        </w:rPr>
+        <w:t>D</w:t>
+      </w:r>
+      <w:r>
+        <w:rPr>
+          <w:rFonts w:ascii="Microsoft JhengHei UI" w:hAnsi="Microsoft JhengHei UI" w:cs="Microsoft JhengHei UI"/>
+          <w:b/>
+          <w:color w:val="C00000"/>
+          <w:sz w:val="13"/>
+          <w:szCs w:val="13"/>
+          <w:shd w:val="clear" w:color="auto" w:fill="FCFEFF"/>
+        </w:rPr>
+        <w:t>isposableBean</w:t>
+      </w:r>
+      <w:r>
+        <w:rPr>
+          <w:rFonts w:ascii="Microsoft JhengHei UI" w:hAnsi="Microsoft JhengHei UI" w:cs="Microsoft JhengHei UI"/>
+          <w:b/>
+          <w:color w:val="000000"/>
+          <w:sz w:val="13"/>
+          <w:szCs w:val="13"/>
+          <w:shd w:val="clear" w:color="auto" w:fill="FCFEFF"/>
+        </w:rPr>
+        <w:t>,</w:t>
+      </w:r>
+      <w:r>
+        <w:rPr>
+          <w:rFonts w:ascii="Microsoft JhengHei UI" w:hAnsi="Microsoft JhengHei UI" w:cs="Microsoft JhengHei UI"/>
+          <w:b/>
+          <w:color w:val="C00000"/>
+          <w:sz w:val="13"/>
+          <w:szCs w:val="13"/>
+          <w:shd w:val="clear" w:color="auto" w:fill="FCFEFF"/>
+        </w:rPr>
+        <w:t>InitializingBean</w:t>
+      </w:r>
+      <w:r>
+        <w:rPr>
+          <w:rFonts w:ascii="Microsoft JhengHei UI" w:hAnsi="Microsoft JhengHei UI" w:cs="Microsoft JhengHei UI" w:hint="eastAsia"/>
+          <w:b/>
+          <w:color w:val="000000"/>
+          <w:sz w:val="13"/>
+          <w:szCs w:val="13"/>
+          <w:shd w:val="clear" w:color="auto" w:fill="FCFEFF"/>
+        </w:rPr>
+        <w:t>和</w:t>
+      </w:r>
+      <w:r>
+        <w:rPr>
+          <w:rFonts w:ascii="Microsoft JhengHei UI" w:hAnsi="Microsoft JhengHei UI" w:cs="Microsoft JhengHei UI" w:hint="eastAsia"/>
+          <w:b/>
+          <w:color w:val="000000"/>
+          <w:sz w:val="13"/>
+          <w:szCs w:val="13"/>
+          <w:shd w:val="clear" w:color="auto" w:fill="FCFEFF"/>
+        </w:rPr>
+        <w:t>A</w:t>
+      </w:r>
+      <w:r>
+        <w:rPr>
+          <w:rFonts w:ascii="Microsoft JhengHei UI" w:hAnsi="Microsoft JhengHei UI" w:cs="Microsoft JhengHei UI"/>
+          <w:b/>
+          <w:color w:val="000000"/>
+          <w:sz w:val="13"/>
+          <w:szCs w:val="13"/>
+          <w:shd w:val="clear" w:color="auto" w:fill="FCFEFF"/>
+        </w:rPr>
+        <w:t>pplicationContextAware</w:t>
+      </w:r>
+      <w:r>
+        <w:rPr>
+          <w:rFonts w:ascii="Microsoft JhengHei UI" w:hAnsi="Microsoft JhengHei UI" w:cs="Microsoft JhengHei UI" w:hint="eastAsia"/>
+          <w:b/>
+          <w:color w:val="000000"/>
+          <w:sz w:val="13"/>
+          <w:szCs w:val="13"/>
+          <w:shd w:val="clear" w:color="auto" w:fill="FCFEFF"/>
+        </w:rPr>
+        <w:t>接口。</w:t>
+      </w:r>
+    </w:p>
+    <w:p>
+      <w:pPr>
+        <w:ind w:firstLineChars="200" w:firstLine="261"/>
+        <w:rPr>
+          <w:rFonts w:ascii="Microsoft JhengHei UI" w:hAnsi="Microsoft JhengHei UI" w:cs="Microsoft JhengHei UI"/>
+          <w:b/>
+          <w:color w:val="000000"/>
+          <w:sz w:val="13"/>
+          <w:szCs w:val="13"/>
+          <w:shd w:val="clear" w:color="auto" w:fill="FCFEFF"/>
+        </w:rPr>
+      </w:pPr>
+      <w:r>
+        <w:rPr>
+          <w:rFonts w:ascii="Microsoft JhengHei UI" w:hAnsi="Microsoft JhengHei UI" w:cs="Microsoft JhengHei UI" w:hint="eastAsia"/>
+          <w:b/>
+          <w:color w:val="000000"/>
+          <w:sz w:val="13"/>
+          <w:szCs w:val="13"/>
+          <w:shd w:val="clear" w:color="auto" w:fill="FCFEFF"/>
+        </w:rPr>
+        <w:t>前面两个接口，提供了</w:t>
+      </w:r>
+      <w:r>
+        <w:rPr>
+          <w:rFonts w:ascii="Microsoft JhengHei UI" w:hAnsi="Microsoft JhengHei UI" w:cs="Microsoft JhengHei UI" w:hint="eastAsia"/>
+          <w:b/>
+          <w:color w:val="000000"/>
+          <w:sz w:val="13"/>
+          <w:szCs w:val="13"/>
+          <w:shd w:val="clear" w:color="auto" w:fill="FCFEFF"/>
+        </w:rPr>
+        <w:t>b</w:t>
+      </w:r>
+      <w:r>
+        <w:rPr>
+          <w:rFonts w:ascii="Microsoft JhengHei UI" w:hAnsi="Microsoft JhengHei UI" w:cs="Microsoft JhengHei UI"/>
+          <w:b/>
+          <w:color w:val="000000"/>
+          <w:sz w:val="13"/>
+          <w:szCs w:val="13"/>
+          <w:shd w:val="clear" w:color="auto" w:fill="FCFEFF"/>
+        </w:rPr>
+        <w:t>ean</w:t>
+      </w:r>
+      <w:r>
+        <w:rPr>
+          <w:rFonts w:ascii="Microsoft JhengHei UI" w:hAnsi="Microsoft JhengHei UI" w:cs="Microsoft JhengHei UI" w:hint="eastAsia"/>
+          <w:b/>
+          <w:color w:val="000000"/>
+          <w:sz w:val="13"/>
+          <w:szCs w:val="13"/>
+          <w:shd w:val="clear" w:color="auto" w:fill="FCFEFF"/>
+        </w:rPr>
+        <w:t>生命周期的中的钩子，分别是</w:t>
+      </w:r>
+      <w:r>
+        <w:rPr>
+          <w:rFonts w:ascii="Microsoft JhengHei UI" w:hAnsi="Microsoft JhengHei UI" w:cs="Microsoft JhengHei UI" w:hint="eastAsia"/>
+          <w:b/>
+          <w:color w:val="C00000"/>
+          <w:sz w:val="13"/>
+          <w:szCs w:val="13"/>
+          <w:shd w:val="clear" w:color="auto" w:fill="FCFEFF"/>
+        </w:rPr>
+        <w:t>b</w:t>
+      </w:r>
+      <w:r>
+        <w:rPr>
+          <w:rFonts w:ascii="Microsoft JhengHei UI" w:hAnsi="Microsoft JhengHei UI" w:cs="Microsoft JhengHei UI"/>
+          <w:b/>
+          <w:color w:val="C00000"/>
+          <w:sz w:val="13"/>
+          <w:szCs w:val="13"/>
+          <w:shd w:val="clear" w:color="auto" w:fill="FCFEFF"/>
+        </w:rPr>
+        <w:t>ean</w:t>
+      </w:r>
+      <w:r>
+        <w:rPr>
+          <w:rFonts w:ascii="Microsoft JhengHei UI" w:hAnsi="Microsoft JhengHei UI" w:cs="Microsoft JhengHei UI" w:hint="eastAsia"/>
+          <w:b/>
+          <w:color w:val="C00000"/>
+          <w:sz w:val="13"/>
+          <w:szCs w:val="13"/>
+          <w:shd w:val="clear" w:color="auto" w:fill="FCFEFF"/>
+        </w:rPr>
+        <w:t>初始化后</w:t>
+      </w:r>
+      <w:r>
+        <w:rPr>
+          <w:rFonts w:ascii="Microsoft JhengHei UI" w:hAnsi="Microsoft JhengHei UI" w:cs="Microsoft JhengHei UI" w:hint="eastAsia"/>
+          <w:b/>
+          <w:color w:val="000000"/>
+          <w:sz w:val="13"/>
+          <w:szCs w:val="13"/>
+          <w:shd w:val="clear" w:color="auto" w:fill="FCFEFF"/>
+        </w:rPr>
+        <w:t>(</w:t>
+      </w:r>
+      <w:r>
+        <w:rPr>
+          <w:rFonts w:ascii="Microsoft JhengHei UI" w:hAnsi="Microsoft JhengHei UI" w:cs="Microsoft JhengHei UI"/>
+          <w:b/>
+          <w:color w:val="000000"/>
+          <w:sz w:val="13"/>
+          <w:szCs w:val="13"/>
+          <w:shd w:val="clear" w:color="auto" w:fill="FCFEFF"/>
+        </w:rPr>
+        <w:t>afterPropertiesSet</w:t>
+      </w:r>
+      <w:r>
+        <w:rPr>
+          <w:rFonts w:ascii="Microsoft JhengHei UI" w:hAnsi="Microsoft JhengHei UI" w:cs="Microsoft JhengHei UI" w:hint="eastAsia"/>
+          <w:b/>
+          <w:color w:val="000000"/>
+          <w:sz w:val="13"/>
+          <w:szCs w:val="13"/>
+          <w:shd w:val="clear" w:color="auto" w:fill="FCFEFF"/>
+        </w:rPr>
+        <w:t>接口方法</w:t>
+      </w:r>
+      <w:r>
+        <w:rPr>
+          <w:rFonts w:ascii="Microsoft JhengHei UI" w:hAnsi="Microsoft JhengHei UI" w:cs="Microsoft JhengHei UI"/>
+          <w:b/>
+          <w:color w:val="000000"/>
+          <w:sz w:val="13"/>
+          <w:szCs w:val="13"/>
+          <w:shd w:val="clear" w:color="auto" w:fill="FCFEFF"/>
+        </w:rPr>
+        <w:t>)</w:t>
+      </w:r>
+      <w:r>
+        <w:rPr>
+          <w:rFonts w:ascii="Microsoft JhengHei UI" w:hAnsi="Microsoft JhengHei UI" w:cs="Microsoft JhengHei UI" w:hint="eastAsia"/>
+          <w:b/>
+          <w:color w:val="000000"/>
+          <w:sz w:val="13"/>
+          <w:szCs w:val="13"/>
+          <w:shd w:val="clear" w:color="auto" w:fill="FCFEFF"/>
+        </w:rPr>
+        <w:t>，</w:t>
+      </w:r>
+      <w:r>
+        <w:rPr>
+          <w:rFonts w:ascii="Microsoft JhengHei UI" w:hAnsi="Microsoft JhengHei UI" w:cs="Microsoft JhengHei UI" w:hint="eastAsia"/>
+          <w:b/>
+          <w:color w:val="C00000"/>
+          <w:sz w:val="13"/>
+          <w:szCs w:val="13"/>
+          <w:shd w:val="clear" w:color="auto" w:fill="FCFEFF"/>
+        </w:rPr>
+        <w:t xml:space="preserve"> </w:t>
+      </w:r>
+      <w:r>
+        <w:rPr>
+          <w:rFonts w:ascii="Microsoft JhengHei UI" w:hAnsi="Microsoft JhengHei UI" w:cs="Microsoft JhengHei UI" w:hint="eastAsia"/>
+          <w:b/>
+          <w:color w:val="C00000"/>
+          <w:sz w:val="13"/>
+          <w:szCs w:val="13"/>
+          <w:shd w:val="clear" w:color="auto" w:fill="FCFEFF"/>
+        </w:rPr>
+        <w:t>bean</w:t>
+      </w:r>
+      <w:r>
+        <w:rPr>
+          <w:rFonts w:ascii="Microsoft JhengHei UI" w:hAnsi="Microsoft JhengHei UI" w:cs="Microsoft JhengHei UI" w:hint="eastAsia"/>
+          <w:b/>
+          <w:color w:val="C00000"/>
+          <w:sz w:val="13"/>
+          <w:szCs w:val="13"/>
+          <w:shd w:val="clear" w:color="auto" w:fill="FCFEFF"/>
+        </w:rPr>
+        <w:t>销毁之前</w:t>
+      </w:r>
+      <w:r>
+        <w:rPr>
+          <w:rFonts w:ascii="Microsoft JhengHei UI" w:hAnsi="Microsoft JhengHei UI" w:cs="Microsoft JhengHei UI"/>
+          <w:b/>
+          <w:color w:val="000000"/>
+          <w:sz w:val="13"/>
+          <w:szCs w:val="13"/>
+          <w:shd w:val="clear" w:color="auto" w:fill="FCFEFF"/>
+        </w:rPr>
+        <w:t>(destroy</w:t>
+      </w:r>
+      <w:r>
+        <w:rPr>
+          <w:rFonts w:ascii="Microsoft JhengHei UI" w:hAnsi="Microsoft JhengHei UI" w:cs="Microsoft JhengHei UI" w:hint="eastAsia"/>
+          <w:b/>
+          <w:color w:val="000000"/>
+          <w:sz w:val="13"/>
+          <w:szCs w:val="13"/>
+          <w:shd w:val="clear" w:color="auto" w:fill="FCFEFF"/>
+        </w:rPr>
+        <w:t>接口方法</w:t>
+      </w:r>
+      <w:r>
+        <w:rPr>
+          <w:rFonts w:ascii="Microsoft JhengHei UI" w:hAnsi="Microsoft JhengHei UI" w:cs="Microsoft JhengHei UI"/>
+          <w:b/>
+          <w:color w:val="000000"/>
+          <w:sz w:val="13"/>
+          <w:szCs w:val="13"/>
+          <w:shd w:val="clear" w:color="auto" w:fill="FCFEFF"/>
+        </w:rPr>
+        <w:t>)</w:t>
+      </w:r>
+      <w:r>
+        <w:rPr>
+          <w:rFonts w:ascii="Microsoft JhengHei UI" w:hAnsi="Microsoft JhengHei UI" w:cs="Microsoft JhengHei UI" w:hint="eastAsia"/>
+          <w:b/>
+          <w:color w:val="000000"/>
+          <w:sz w:val="13"/>
+          <w:szCs w:val="13"/>
+          <w:shd w:val="clear" w:color="auto" w:fill="FCFEFF"/>
+        </w:rPr>
+        <w:t>。我们就可以在这些钩子中做一些增强处理。</w:t>
+      </w:r>
+    </w:p>
+    <w:p>
+      <w:pPr>
+        <w:ind w:firstLineChars="200" w:firstLine="261"/>
+        <w:rPr>
+          <w:rFonts w:ascii="Microsoft JhengHei UI" w:hAnsi="Microsoft JhengHei UI" w:cs="Microsoft JhengHei UI" w:hint="eastAsia"/>
+          <w:b/>
+          <w:color w:val="000000"/>
+          <w:sz w:val="13"/>
+          <w:szCs w:val="13"/>
+          <w:shd w:val="clear" w:color="auto" w:fill="FCFEFF"/>
+        </w:rPr>
+      </w:pPr>
+      <w:r>
+        <w:rPr>
+          <w:rFonts w:ascii="Microsoft JhengHei UI" w:hAnsi="Microsoft JhengHei UI" w:cs="Microsoft JhengHei UI" w:hint="eastAsia"/>
+          <w:b/>
+          <w:color w:val="000000"/>
+          <w:sz w:val="13"/>
+          <w:szCs w:val="13"/>
+          <w:shd w:val="clear" w:color="auto" w:fill="FCFEFF"/>
+        </w:rPr>
+        <w:t>第三个接口，</w:t>
+      </w:r>
+      <w:r>
+        <w:rPr>
+          <w:rFonts w:ascii="Microsoft JhengHei UI" w:hAnsi="Microsoft JhengHei UI" w:cs="Microsoft JhengHei UI" w:hint="eastAsia"/>
+          <w:b/>
+          <w:color w:val="C00000"/>
+          <w:sz w:val="13"/>
+          <w:szCs w:val="13"/>
+          <w:shd w:val="clear" w:color="auto" w:fill="FCFEFF"/>
+        </w:rPr>
+        <w:t>A</w:t>
+      </w:r>
+      <w:r>
+        <w:rPr>
+          <w:rFonts w:ascii="Microsoft JhengHei UI" w:hAnsi="Microsoft JhengHei UI" w:cs="Microsoft JhengHei UI"/>
+          <w:b/>
+          <w:color w:val="C00000"/>
+          <w:sz w:val="13"/>
+          <w:szCs w:val="13"/>
+          <w:shd w:val="clear" w:color="auto" w:fill="FCFEFF"/>
+        </w:rPr>
+        <w:t>pplicationContextA</w:t>
+      </w:r>
+      <w:r>
+        <w:rPr>
+          <w:rFonts w:ascii="Microsoft JhengHei UI" w:hAnsi="Microsoft JhengHei UI" w:cs="Microsoft JhengHei UI" w:hint="eastAsia"/>
+          <w:b/>
+          <w:color w:val="C00000"/>
+          <w:sz w:val="13"/>
+          <w:szCs w:val="13"/>
+          <w:shd w:val="clear" w:color="auto" w:fill="FCFEFF"/>
+        </w:rPr>
+        <w:t>ware</w:t>
+      </w:r>
+      <w:r>
+        <w:rPr>
+          <w:rFonts w:ascii="Microsoft JhengHei UI" w:hAnsi="Microsoft JhengHei UI" w:cs="Microsoft JhengHei UI" w:hint="eastAsia"/>
+          <w:b/>
+          <w:color w:val="000000"/>
+          <w:sz w:val="13"/>
+          <w:szCs w:val="13"/>
+          <w:shd w:val="clear" w:color="auto" w:fill="FCFEFF"/>
+        </w:rPr>
+        <w:t>接口，提供了将运行中的</w:t>
+      </w:r>
+      <w:r>
+        <w:rPr>
+          <w:rFonts w:ascii="Microsoft JhengHei UI" w:hAnsi="Microsoft JhengHei UI" w:cs="Microsoft JhengHei UI"/>
+          <w:b/>
+          <w:color w:val="000000"/>
+          <w:sz w:val="13"/>
+          <w:szCs w:val="13"/>
+          <w:shd w:val="clear" w:color="auto" w:fill="FCFEFF"/>
+        </w:rPr>
+        <w:t>ApplicationContext</w:t>
+      </w:r>
+      <w:r>
+        <w:rPr>
+          <w:rFonts w:ascii="Microsoft JhengHei UI" w:hAnsi="Microsoft JhengHei UI" w:cs="Microsoft JhengHei UI" w:hint="eastAsia"/>
+          <w:b/>
+          <w:color w:val="000000"/>
+          <w:sz w:val="13"/>
+          <w:szCs w:val="13"/>
+          <w:shd w:val="clear" w:color="auto" w:fill="FCFEFF"/>
+        </w:rPr>
+        <w:t>实例注入到我们</w:t>
+      </w:r>
+      <w:r>
+        <w:rPr>
+          <w:rFonts w:ascii="Microsoft JhengHei UI" w:hAnsi="Microsoft JhengHei UI" w:cs="Microsoft JhengHei UI" w:hint="eastAsia"/>
+          <w:b/>
+          <w:color w:val="000000"/>
+          <w:sz w:val="13"/>
+          <w:szCs w:val="13"/>
+          <w:shd w:val="clear" w:color="auto" w:fill="FCFEFF"/>
+        </w:rPr>
+        <w:t>b</w:t>
+      </w:r>
+      <w:r>
+        <w:rPr>
+          <w:rFonts w:ascii="Microsoft JhengHei UI" w:hAnsi="Microsoft JhengHei UI" w:cs="Microsoft JhengHei UI"/>
+          <w:b/>
+          <w:color w:val="000000"/>
+          <w:sz w:val="13"/>
+          <w:szCs w:val="13"/>
+          <w:shd w:val="clear" w:color="auto" w:fill="FCFEFF"/>
+        </w:rPr>
+        <w:t>ean</w:t>
+      </w:r>
+      <w:r>
+        <w:rPr>
+          <w:rFonts w:ascii="Microsoft JhengHei UI" w:hAnsi="Microsoft JhengHei UI" w:cs="Microsoft JhengHei UI" w:hint="eastAsia"/>
+          <w:b/>
+          <w:color w:val="000000"/>
+          <w:sz w:val="13"/>
+          <w:szCs w:val="13"/>
+          <w:shd w:val="clear" w:color="auto" w:fill="FCFEFF"/>
+        </w:rPr>
+        <w:t>类属性的方式。</w:t>
+      </w:r>
+    </w:p>
+    <w:p>
+      <w:pPr>
+        <w:rPr>
+          <w:rFonts w:ascii="Microsoft JhengHei UI" w:hAnsi="Microsoft JhengHei UI" w:cs="Microsoft JhengHei UI" w:hint="eastAsia"/>
+          <w:b/>
+          <w:color w:val="C00000"/>
+          <w:sz w:val="13"/>
+          <w:szCs w:val="13"/>
+          <w:shd w:val="clear" w:color="auto" w:fill="FCFEFF"/>
+        </w:rPr>
+      </w:pPr>
+    </w:p>
+    <w:p>
+      <w:pPr>
+        <w:ind w:firstLineChars="200" w:firstLine="261"/>
+        <w:rPr>
+          <w:rFonts w:ascii="Microsoft JhengHei UI" w:hAnsi="Microsoft JhengHei UI" w:cs="Microsoft JhengHei UI"/>
+          <w:b/>
+          <w:color w:val="000000"/>
+          <w:sz w:val="13"/>
+          <w:szCs w:val="13"/>
+          <w:shd w:val="clear" w:color="auto" w:fill="FCFEFF"/>
+        </w:rPr>
+      </w:pPr>
+      <w:r>
+        <w:rPr>
+          <w:rFonts w:ascii="Microsoft JhengHei UI" w:hAnsi="Microsoft JhengHei UI" w:cs="Microsoft JhengHei UI" w:hint="eastAsia"/>
+          <w:b/>
+          <w:color w:val="C00000"/>
+          <w:sz w:val="13"/>
+          <w:szCs w:val="13"/>
+          <w:shd w:val="clear" w:color="auto" w:fill="FCFEFF"/>
+        </w:rPr>
+        <w:t>插件大概完成哪些工作</w:t>
+      </w:r>
+      <w:r>
+        <w:rPr>
+          <w:rFonts w:ascii="Microsoft JhengHei UI" w:hAnsi="Microsoft JhengHei UI" w:cs="Microsoft JhengHei UI" w:hint="eastAsia"/>
+          <w:b/>
+          <w:color w:val="000000"/>
+          <w:sz w:val="13"/>
+          <w:szCs w:val="13"/>
+          <w:shd w:val="clear" w:color="auto" w:fill="FCFEFF"/>
+        </w:rPr>
+        <w:t>？</w:t>
+      </w:r>
+    </w:p>
+    <w:p>
+      <w:pPr>
+        <w:ind w:firstLine="260"/>
+        <w:rPr>
+          <w:rFonts w:ascii="Microsoft JhengHei UI" w:hAnsi="Microsoft JhengHei UI" w:cs="Microsoft JhengHei UI"/>
+          <w:b/>
+          <w:color w:val="000000"/>
+          <w:sz w:val="13"/>
+          <w:szCs w:val="13"/>
+          <w:shd w:val="clear" w:color="auto" w:fill="FCFEFF"/>
+        </w:rPr>
+      </w:pPr>
+      <w:r>
+        <w:rPr>
+          <w:rFonts w:ascii="Microsoft JhengHei UI" w:hAnsi="Microsoft JhengHei UI" w:cs="Microsoft JhengHei UI" w:hint="eastAsia"/>
+          <w:b/>
+          <w:color w:val="000000"/>
+          <w:sz w:val="13"/>
+          <w:szCs w:val="13"/>
+          <w:shd w:val="clear" w:color="auto" w:fill="FCFEFF"/>
+        </w:rPr>
+        <w:lastRenderedPageBreak/>
+        <w:t>插件实现了</w:t>
+      </w:r>
+      <w:r>
+        <w:rPr>
+          <w:rFonts w:ascii="Microsoft JhengHei UI" w:hAnsi="Microsoft JhengHei UI" w:cs="Microsoft JhengHei UI"/>
+          <w:b/>
+          <w:color w:val="000000"/>
+          <w:sz w:val="13"/>
+          <w:szCs w:val="13"/>
+          <w:shd w:val="clear" w:color="auto" w:fill="FCFEFF"/>
+        </w:rPr>
+        <w:t xml:space="preserve"> bean</w:t>
+      </w:r>
+      <w:r>
+        <w:rPr>
+          <w:rFonts w:ascii="Microsoft JhengHei UI" w:hAnsi="Microsoft JhengHei UI" w:cs="Microsoft JhengHei UI" w:hint="eastAsia"/>
+          <w:b/>
+          <w:color w:val="000000"/>
+          <w:sz w:val="13"/>
+          <w:szCs w:val="13"/>
+          <w:shd w:val="clear" w:color="auto" w:fill="FCFEFF"/>
+        </w:rPr>
+        <w:t>初始化后</w:t>
+      </w:r>
+      <w:r>
+        <w:rPr>
+          <w:rFonts w:ascii="Microsoft JhengHei UI" w:hAnsi="Microsoft JhengHei UI" w:cs="Microsoft JhengHei UI" w:hint="eastAsia"/>
+          <w:b/>
+          <w:color w:val="000000"/>
+          <w:sz w:val="13"/>
+          <w:szCs w:val="13"/>
+          <w:shd w:val="clear" w:color="auto" w:fill="FCFEFF"/>
+        </w:rPr>
+        <w:t xml:space="preserve"> </w:t>
+      </w:r>
+      <w:r>
+        <w:rPr>
+          <w:rFonts w:ascii="Microsoft JhengHei UI" w:hAnsi="Microsoft JhengHei UI" w:cs="Microsoft JhengHei UI" w:hint="eastAsia"/>
+          <w:b/>
+          <w:color w:val="000000"/>
+          <w:sz w:val="13"/>
+          <w:szCs w:val="13"/>
+          <w:shd w:val="clear" w:color="auto" w:fill="FCFEFF"/>
+        </w:rPr>
+        <w:t>的生命钩子，在</w:t>
+      </w:r>
+      <w:r>
+        <w:rPr>
+          <w:rFonts w:ascii="Microsoft JhengHei UI" w:hAnsi="Microsoft JhengHei UI" w:cs="Microsoft JhengHei UI" w:hint="eastAsia"/>
+          <w:b/>
+          <w:color w:val="000000"/>
+          <w:sz w:val="13"/>
+          <w:szCs w:val="13"/>
+          <w:shd w:val="clear" w:color="auto" w:fill="FCFEFF"/>
+        </w:rPr>
+        <w:t>bean</w:t>
+      </w:r>
+      <w:r>
+        <w:rPr>
+          <w:rFonts w:ascii="Microsoft JhengHei UI" w:hAnsi="Microsoft JhengHei UI" w:cs="Microsoft JhengHei UI" w:hint="eastAsia"/>
+          <w:b/>
+          <w:color w:val="000000"/>
+          <w:sz w:val="13"/>
+          <w:szCs w:val="13"/>
+          <w:shd w:val="clear" w:color="auto" w:fill="FCFEFF"/>
+        </w:rPr>
+        <w:t>属性配置完成后，开始了插件的主要工作</w:t>
+      </w:r>
+    </w:p>
+    <w:p>
+      <w:pPr>
+        <w:pStyle w:val="ae"/>
+        <w:numPr>
+          <w:ilvl w:val="0"/>
+          <w:numId w:val="13"/>
+        </w:numPr>
+        <w:ind w:firstLineChars="0"/>
+        <w:rPr>
+          <w:rFonts w:ascii="Microsoft JhengHei UI" w:hAnsi="Microsoft JhengHei UI" w:cs="Microsoft JhengHei UI"/>
+          <w:b/>
+          <w:color w:val="000000"/>
+          <w:sz w:val="13"/>
+          <w:szCs w:val="13"/>
+          <w:shd w:val="clear" w:color="auto" w:fill="FCFEFF"/>
+        </w:rPr>
+      </w:pPr>
+      <w:r>
+        <w:rPr>
+          <w:rFonts w:ascii="Microsoft JhengHei UI" w:hAnsi="Microsoft JhengHei UI" w:cs="Microsoft JhengHei UI" w:hint="eastAsia"/>
+          <w:b/>
+          <w:color w:val="000000"/>
+          <w:sz w:val="13"/>
+          <w:szCs w:val="13"/>
+          <w:shd w:val="clear" w:color="auto" w:fill="FCFEFF"/>
+        </w:rPr>
+        <w:t>检查</w:t>
+      </w:r>
+      <w:r>
+        <w:rPr>
+          <w:rFonts w:ascii="Microsoft JhengHei UI" w:hAnsi="Microsoft JhengHei UI" w:cs="Microsoft JhengHei UI" w:hint="eastAsia"/>
+          <w:b/>
+          <w:color w:val="000000"/>
+          <w:sz w:val="13"/>
+          <w:szCs w:val="13"/>
+          <w:shd w:val="clear" w:color="auto" w:fill="FCFEFF"/>
+        </w:rPr>
+        <w:t>b</w:t>
+      </w:r>
+      <w:r>
+        <w:rPr>
+          <w:rFonts w:ascii="Microsoft JhengHei UI" w:hAnsi="Microsoft JhengHei UI" w:cs="Microsoft JhengHei UI"/>
+          <w:b/>
+          <w:color w:val="000000"/>
+          <w:sz w:val="13"/>
+          <w:szCs w:val="13"/>
+          <w:shd w:val="clear" w:color="auto" w:fill="FCFEFF"/>
+        </w:rPr>
+        <w:t>ean</w:t>
+      </w:r>
+      <w:r>
+        <w:rPr>
+          <w:rFonts w:ascii="Microsoft JhengHei UI" w:hAnsi="Microsoft JhengHei UI" w:cs="Microsoft JhengHei UI" w:hint="eastAsia"/>
+          <w:b/>
+          <w:color w:val="000000"/>
+          <w:sz w:val="13"/>
+          <w:szCs w:val="13"/>
+          <w:shd w:val="clear" w:color="auto" w:fill="FCFEFF"/>
+        </w:rPr>
+        <w:t>属性值，是否开启插件热更新功能。若不开启，则工作停止，若开启，则看第</w:t>
+      </w:r>
+      <w:r>
+        <w:rPr>
+          <w:rFonts w:ascii="Microsoft JhengHei UI" w:hAnsi="Microsoft JhengHei UI" w:cs="Microsoft JhengHei UI" w:hint="eastAsia"/>
+          <w:b/>
+          <w:color w:val="000000"/>
+          <w:sz w:val="13"/>
+          <w:szCs w:val="13"/>
+          <w:shd w:val="clear" w:color="auto" w:fill="FCFEFF"/>
+        </w:rPr>
+        <w:t>2</w:t>
+      </w:r>
+      <w:r>
+        <w:rPr>
+          <w:rFonts w:ascii="Microsoft JhengHei UI" w:hAnsi="Microsoft JhengHei UI" w:cs="Microsoft JhengHei UI" w:hint="eastAsia"/>
+          <w:b/>
+          <w:color w:val="000000"/>
+          <w:sz w:val="13"/>
+          <w:szCs w:val="13"/>
+          <w:shd w:val="clear" w:color="auto" w:fill="FCFEFF"/>
+        </w:rPr>
+        <w:t>点；</w:t>
+      </w:r>
+    </w:p>
+    <w:p>
+      <w:pPr>
+        <w:pStyle w:val="ae"/>
+        <w:numPr>
+          <w:ilvl w:val="0"/>
+          <w:numId w:val="13"/>
+        </w:numPr>
+        <w:ind w:firstLineChars="0"/>
+        <w:rPr>
+          <w:rFonts w:ascii="Microsoft JhengHei UI" w:hAnsi="Microsoft JhengHei UI" w:cs="Microsoft JhengHei UI"/>
+          <w:b/>
+          <w:color w:val="000000"/>
+          <w:sz w:val="13"/>
+          <w:szCs w:val="13"/>
+          <w:shd w:val="clear" w:color="auto" w:fill="FCFEFF"/>
+        </w:rPr>
+      </w:pPr>
+      <w:r>
+        <w:rPr>
+          <w:rFonts w:ascii="Microsoft JhengHei UI" w:hAnsi="Microsoft JhengHei UI" w:cs="Microsoft JhengHei UI" w:hint="eastAsia"/>
+          <w:b/>
+          <w:color w:val="000000"/>
+          <w:sz w:val="13"/>
+          <w:szCs w:val="13"/>
+          <w:shd w:val="clear" w:color="auto" w:fill="FCFEFF"/>
+        </w:rPr>
+        <w:t>创建一个</w:t>
+      </w:r>
+      <w:r>
+        <w:rPr>
+          <w:rFonts w:ascii="Microsoft JhengHei UI" w:hAnsi="Microsoft JhengHei UI" w:cs="Microsoft JhengHei UI" w:hint="eastAsia"/>
+          <w:b/>
+          <w:color w:val="000000"/>
+          <w:sz w:val="13"/>
+          <w:szCs w:val="13"/>
+          <w:shd w:val="clear" w:color="auto" w:fill="FCFEFF"/>
+        </w:rPr>
+        <w:t>S</w:t>
+      </w:r>
+      <w:r>
+        <w:rPr>
+          <w:rFonts w:ascii="Microsoft JhengHei UI" w:hAnsi="Microsoft JhengHei UI" w:cs="Microsoft JhengHei UI"/>
+          <w:b/>
+          <w:color w:val="000000"/>
+          <w:sz w:val="13"/>
+          <w:szCs w:val="13"/>
+          <w:shd w:val="clear" w:color="auto" w:fill="FCFEFF"/>
+        </w:rPr>
+        <w:t>cheduledThreadPool</w:t>
+      </w:r>
+      <w:r>
+        <w:rPr>
+          <w:rFonts w:ascii="Microsoft JhengHei UI" w:hAnsi="Microsoft JhengHei UI" w:cs="Microsoft JhengHei UI" w:hint="eastAsia"/>
+          <w:b/>
+          <w:color w:val="000000"/>
+          <w:sz w:val="13"/>
+          <w:szCs w:val="13"/>
+          <w:shd w:val="clear" w:color="auto" w:fill="FCFEFF"/>
+        </w:rPr>
+        <w:t>线程池，核心线程数</w:t>
+      </w:r>
+      <w:r>
+        <w:rPr>
+          <w:rFonts w:ascii="Microsoft JhengHei UI" w:hAnsi="Microsoft JhengHei UI" w:cs="Microsoft JhengHei UI" w:hint="eastAsia"/>
+          <w:b/>
+          <w:color w:val="000000"/>
+          <w:sz w:val="13"/>
+          <w:szCs w:val="13"/>
+          <w:shd w:val="clear" w:color="auto" w:fill="FCFEFF"/>
+        </w:rPr>
+        <w:t>2</w:t>
+      </w:r>
+      <w:r>
+        <w:rPr>
+          <w:rFonts w:ascii="Microsoft JhengHei UI" w:hAnsi="Microsoft JhengHei UI" w:cs="Microsoft JhengHei UI" w:hint="eastAsia"/>
+          <w:b/>
+          <w:color w:val="000000"/>
+          <w:sz w:val="13"/>
+          <w:szCs w:val="13"/>
+          <w:shd w:val="clear" w:color="auto" w:fill="FCFEFF"/>
+        </w:rPr>
+        <w:t>，即将有两个工作线程。</w:t>
+      </w:r>
+    </w:p>
+    <w:p>
+      <w:pPr>
+        <w:pStyle w:val="ae"/>
+        <w:numPr>
+          <w:ilvl w:val="0"/>
+          <w:numId w:val="13"/>
+        </w:numPr>
+        <w:ind w:firstLineChars="0"/>
+        <w:rPr>
+          <w:rFonts w:ascii="Microsoft JhengHei UI" w:hAnsi="Microsoft JhengHei UI" w:cs="Microsoft JhengHei UI"/>
+          <w:b/>
+          <w:color w:val="000000"/>
+          <w:sz w:val="13"/>
+          <w:szCs w:val="13"/>
+          <w:shd w:val="clear" w:color="auto" w:fill="FCFEFF"/>
+        </w:rPr>
+      </w:pPr>
+      <w:r>
+        <w:rPr>
+          <w:rFonts w:ascii="Microsoft JhengHei UI" w:hAnsi="Microsoft JhengHei UI" w:cs="Microsoft JhengHei UI" w:hint="eastAsia"/>
+          <w:b/>
+          <w:color w:val="000000"/>
+          <w:sz w:val="13"/>
+          <w:szCs w:val="13"/>
+          <w:shd w:val="clear" w:color="auto" w:fill="FCFEFF"/>
+        </w:rPr>
+        <w:t>线程池加入任务，每隔</w:t>
+      </w:r>
+      <w:r>
+        <w:rPr>
+          <w:rFonts w:ascii="Microsoft JhengHei UI" w:hAnsi="Microsoft JhengHei UI" w:cs="Microsoft JhengHei UI" w:hint="eastAsia"/>
+          <w:b/>
+          <w:color w:val="000000"/>
+          <w:sz w:val="13"/>
+          <w:szCs w:val="13"/>
+          <w:shd w:val="clear" w:color="auto" w:fill="FCFEFF"/>
+        </w:rPr>
+        <w:t>2</w:t>
+      </w:r>
+      <w:r>
+        <w:rPr>
+          <w:rFonts w:ascii="Microsoft JhengHei UI" w:hAnsi="Microsoft JhengHei UI" w:cs="Microsoft JhengHei UI" w:hint="eastAsia"/>
+          <w:b/>
+          <w:color w:val="000000"/>
+          <w:sz w:val="13"/>
+          <w:szCs w:val="13"/>
+          <w:shd w:val="clear" w:color="auto" w:fill="FCFEFF"/>
+        </w:rPr>
+        <w:t>秒，调用</w:t>
+      </w:r>
+      <w:r>
+        <w:rPr>
+          <w:rFonts w:ascii="Microsoft JhengHei UI" w:hAnsi="Microsoft JhengHei UI" w:cs="Microsoft JhengHei UI"/>
+          <w:b/>
+          <w:color w:val="000000"/>
+          <w:sz w:val="13"/>
+          <w:szCs w:val="13"/>
+          <w:shd w:val="clear" w:color="auto" w:fill="FCFEFF"/>
+        </w:rPr>
+        <w:t>scanner.scanAllFileChange();</w:t>
+      </w:r>
+      <w:r>
+        <w:rPr>
+          <w:rFonts w:ascii="Microsoft JhengHei UI" w:hAnsi="Microsoft JhengHei UI" w:cs="Microsoft JhengHei UI" w:hint="eastAsia"/>
+          <w:b/>
+          <w:color w:val="000000"/>
+          <w:sz w:val="13"/>
+          <w:szCs w:val="13"/>
+          <w:shd w:val="clear" w:color="auto" w:fill="FCFEFF"/>
+        </w:rPr>
+        <w:t>方法，即扫描所有文件，处理可能需要热更新的情况。</w:t>
+      </w:r>
+    </w:p>
+    <w:p>
+      <w:pPr>
+        <w:pStyle w:val="ae"/>
+        <w:numPr>
+          <w:ilvl w:val="0"/>
+          <w:numId w:val="13"/>
+        </w:numPr>
+        <w:ind w:firstLineChars="0"/>
+        <w:rPr>
+          <w:rFonts w:ascii="Microsoft JhengHei UI" w:hAnsi="Microsoft JhengHei UI" w:cs="Microsoft JhengHei UI"/>
+          <w:b/>
+          <w:color w:val="000000"/>
+          <w:sz w:val="13"/>
+          <w:szCs w:val="13"/>
+          <w:shd w:val="clear" w:color="auto" w:fill="FCFEFF"/>
+        </w:rPr>
+      </w:pPr>
+      <w:r>
+        <w:rPr>
+          <w:rFonts w:ascii="Microsoft JhengHei UI" w:hAnsi="Microsoft JhengHei UI" w:cs="Microsoft JhengHei UI" w:hint="eastAsia"/>
+          <w:b/>
+          <w:color w:val="000000"/>
+          <w:sz w:val="13"/>
+          <w:szCs w:val="13"/>
+          <w:shd w:val="clear" w:color="auto" w:fill="FCFEFF"/>
+        </w:rPr>
+        <w:t>再次加入任务，每隔</w:t>
+      </w:r>
+      <w:r>
+        <w:rPr>
+          <w:rFonts w:ascii="Microsoft JhengHei UI" w:hAnsi="Microsoft JhengHei UI" w:cs="Microsoft JhengHei UI" w:hint="eastAsia"/>
+          <w:b/>
+          <w:color w:val="000000"/>
+          <w:sz w:val="13"/>
+          <w:szCs w:val="13"/>
+          <w:shd w:val="clear" w:color="auto" w:fill="FCFEFF"/>
+        </w:rPr>
+        <w:t>100ms</w:t>
+      </w:r>
+      <w:r>
+        <w:rPr>
+          <w:rFonts w:ascii="Microsoft JhengHei UI" w:hAnsi="Microsoft JhengHei UI" w:cs="Microsoft JhengHei UI" w:hint="eastAsia"/>
+          <w:b/>
+          <w:color w:val="000000"/>
+          <w:sz w:val="13"/>
+          <w:szCs w:val="13"/>
+          <w:shd w:val="clear" w:color="auto" w:fill="FCFEFF"/>
+        </w:rPr>
+        <w:t>，调用</w:t>
+      </w:r>
+      <w:r>
+        <w:rPr>
+          <w:rFonts w:ascii="Microsoft JhengHei UI" w:hAnsi="Microsoft JhengHei UI" w:cs="Microsoft JhengHei UI"/>
+          <w:b/>
+          <w:color w:val="000000"/>
+          <w:sz w:val="13"/>
+          <w:szCs w:val="13"/>
+          <w:shd w:val="clear" w:color="auto" w:fill="FCFEFF"/>
+        </w:rPr>
+        <w:t>scanner.scanHotspotFileChange();</w:t>
+      </w:r>
+      <w:r>
+        <w:rPr>
+          <w:rFonts w:ascii="Microsoft JhengHei UI" w:hAnsi="Microsoft JhengHei UI" w:cs="Microsoft JhengHei UI" w:hint="eastAsia"/>
+          <w:b/>
+          <w:color w:val="000000"/>
+          <w:sz w:val="13"/>
+          <w:szCs w:val="13"/>
+          <w:shd w:val="clear" w:color="auto" w:fill="FCFEFF"/>
+        </w:rPr>
+        <w:t>方法，即用更频繁的调度来扫描热点文件</w:t>
+      </w:r>
+      <w:r>
+        <w:rPr>
+          <w:rFonts w:ascii="Microsoft JhengHei UI" w:hAnsi="Microsoft JhengHei UI" w:cs="Microsoft JhengHei UI" w:hint="eastAsia"/>
+          <w:b/>
+          <w:color w:val="000000"/>
+          <w:sz w:val="13"/>
+          <w:szCs w:val="13"/>
+          <w:shd w:val="clear" w:color="auto" w:fill="FCFEFF"/>
+        </w:rPr>
+        <w:t>，</w:t>
+      </w:r>
+      <w:r>
+        <w:rPr>
+          <w:rFonts w:ascii="Microsoft JhengHei UI" w:hAnsi="Microsoft JhengHei UI" w:cs="Microsoft JhengHei UI" w:hint="eastAsia"/>
+          <w:b/>
+          <w:color w:val="000000"/>
+          <w:sz w:val="13"/>
+          <w:szCs w:val="13"/>
+          <w:shd w:val="clear" w:color="auto" w:fill="FCFEFF"/>
+        </w:rPr>
+        <w:t>处理可能需要热更新的情况</w:t>
+      </w:r>
+      <w:r>
+        <w:rPr>
+          <w:rFonts w:ascii="Microsoft JhengHei UI" w:hAnsi="Microsoft JhengHei UI" w:cs="Microsoft JhengHei UI" w:hint="eastAsia"/>
+          <w:b/>
+          <w:color w:val="000000"/>
+          <w:sz w:val="13"/>
+          <w:szCs w:val="13"/>
+          <w:shd w:val="clear" w:color="auto" w:fill="FCFEFF"/>
+        </w:rPr>
+        <w:t>。</w:t>
+      </w:r>
+    </w:p>
+    <w:p>
+      <w:pPr>
+        <w:ind w:left="260"/>
+        <w:rPr>
+          <w:rFonts w:ascii="Microsoft JhengHei UI" w:hAnsi="Microsoft JhengHei UI" w:cs="Microsoft JhengHei UI"/>
+          <w:b/>
+          <w:color w:val="000000"/>
+          <w:sz w:val="13"/>
+          <w:szCs w:val="13"/>
+          <w:shd w:val="clear" w:color="auto" w:fill="FCFEFF"/>
+        </w:rPr>
+      </w:pPr>
+    </w:p>
+    <w:p>
+      <w:pPr>
+        <w:ind w:left="260"/>
+        <w:rPr>
+          <w:rFonts w:ascii="Microsoft JhengHei UI" w:hAnsi="Microsoft JhengHei UI" w:cs="Microsoft JhengHei UI"/>
+          <w:b/>
+          <w:color w:val="000000"/>
+          <w:sz w:val="13"/>
+          <w:szCs w:val="13"/>
+          <w:shd w:val="clear" w:color="auto" w:fill="FCFEFF"/>
+        </w:rPr>
+      </w:pPr>
+      <w:r>
+        <w:rPr>
+          <w:rFonts w:ascii="Microsoft JhengHei UI" w:hAnsi="Microsoft JhengHei UI" w:cs="Microsoft JhengHei UI" w:hint="eastAsia"/>
+          <w:b/>
+          <w:color w:val="C00000"/>
+          <w:sz w:val="13"/>
+          <w:szCs w:val="13"/>
+          <w:shd w:val="clear" w:color="auto" w:fill="FCFEFF"/>
+        </w:rPr>
+        <w:t>热更新过程是如何完成的</w:t>
+      </w:r>
+      <w:r>
+        <w:rPr>
+          <w:rFonts w:ascii="Microsoft JhengHei UI" w:hAnsi="Microsoft JhengHei UI" w:cs="Microsoft JhengHei UI" w:hint="eastAsia"/>
+          <w:b/>
+          <w:color w:val="000000"/>
+          <w:sz w:val="13"/>
+          <w:szCs w:val="13"/>
+          <w:shd w:val="clear" w:color="auto" w:fill="FCFEFF"/>
+        </w:rPr>
+        <w:t>？</w:t>
+      </w:r>
+    </w:p>
+    <w:p>
+      <w:pPr>
+        <w:ind w:left="260"/>
+        <w:rPr>
+          <w:rFonts w:ascii="Microsoft JhengHei UI" w:hAnsi="Microsoft JhengHei UI" w:cs="Microsoft JhengHei UI"/>
+          <w:b/>
+          <w:color w:val="000000"/>
+          <w:sz w:val="13"/>
+          <w:szCs w:val="13"/>
+          <w:shd w:val="clear" w:color="auto" w:fill="FCFEFF"/>
+        </w:rPr>
+      </w:pPr>
+      <w:r>
+        <w:rPr>
+          <w:rFonts w:ascii="Microsoft JhengHei UI" w:hAnsi="Microsoft JhengHei UI" w:cs="Microsoft JhengHei UI" w:hint="eastAsia"/>
+          <w:b/>
+          <w:color w:val="000000"/>
+          <w:sz w:val="13"/>
+          <w:szCs w:val="13"/>
+          <w:shd w:val="clear" w:color="auto" w:fill="FCFEFF"/>
+        </w:rPr>
+        <w:t>全部扫描：通过扫描找出有变更的</w:t>
+      </w:r>
+      <w:r>
+        <w:rPr>
+          <w:rFonts w:ascii="Microsoft JhengHei UI" w:hAnsi="Microsoft JhengHei UI" w:cs="Microsoft JhengHei UI" w:hint="eastAsia"/>
+          <w:b/>
+          <w:color w:val="000000"/>
+          <w:sz w:val="13"/>
+          <w:szCs w:val="13"/>
+          <w:shd w:val="clear" w:color="auto" w:fill="FCFEFF"/>
+        </w:rPr>
+        <w:t>M</w:t>
+      </w:r>
+      <w:r>
+        <w:rPr>
+          <w:rFonts w:ascii="Microsoft JhengHei UI" w:hAnsi="Microsoft JhengHei UI" w:cs="Microsoft JhengHei UI"/>
+          <w:b/>
+          <w:color w:val="000000"/>
+          <w:sz w:val="13"/>
+          <w:szCs w:val="13"/>
+          <w:shd w:val="clear" w:color="auto" w:fill="FCFEFF"/>
+        </w:rPr>
+        <w:t>apper.xml</w:t>
+      </w:r>
+      <w:r>
+        <w:rPr>
+          <w:rFonts w:ascii="Microsoft JhengHei UI" w:hAnsi="Microsoft JhengHei UI" w:cs="Microsoft JhengHei UI" w:hint="eastAsia"/>
+          <w:b/>
+          <w:color w:val="000000"/>
+          <w:sz w:val="13"/>
+          <w:szCs w:val="13"/>
+          <w:shd w:val="clear" w:color="auto" w:fill="FCFEFF"/>
+        </w:rPr>
+        <w:t>文件，将其添加至热点文件数组中。</w:t>
+      </w:r>
+    </w:p>
+    <w:p>
+      <w:pPr>
+        <w:ind w:left="260"/>
+        <w:rPr>
+          <w:rFonts w:ascii="Microsoft JhengHei UI" w:hAnsi="Microsoft JhengHei UI" w:cs="Microsoft JhengHei UI" w:hint="eastAsia"/>
+          <w:b/>
+          <w:color w:val="000000"/>
+          <w:sz w:val="13"/>
+          <w:szCs w:val="13"/>
+          <w:shd w:val="clear" w:color="auto" w:fill="FCFEFF"/>
+        </w:rPr>
+      </w:pPr>
+      <w:r>
+        <w:rPr>
+          <w:rFonts w:ascii="Microsoft JhengHei UI" w:hAnsi="Microsoft JhengHei UI" w:cs="Microsoft JhengHei UI" w:hint="eastAsia"/>
+          <w:b/>
+          <w:color w:val="000000"/>
+          <w:sz w:val="13"/>
+          <w:szCs w:val="13"/>
+          <w:shd w:val="clear" w:color="auto" w:fill="FCFEFF"/>
+        </w:rPr>
+        <w:t>热点文件扫描：同上，只不过是将范围缩小到记录中的热点文件。当发现热点文件有变更，最终会调用到</w:t>
+      </w:r>
+      <w:r>
+        <w:rPr>
+          <w:rFonts w:ascii="Microsoft JhengHei UI" w:hAnsi="Microsoft JhengHei UI" w:cs="Microsoft JhengHei UI" w:hint="eastAsia"/>
+          <w:b/>
+          <w:color w:val="000000"/>
+          <w:sz w:val="13"/>
+          <w:szCs w:val="13"/>
+          <w:shd w:val="clear" w:color="auto" w:fill="FCFEFF"/>
+        </w:rPr>
+        <w:t>reload</w:t>
+      </w:r>
+      <w:r>
+        <w:rPr>
+          <w:rFonts w:ascii="Microsoft JhengHei UI" w:hAnsi="Microsoft JhengHei UI" w:cs="Microsoft JhengHei UI"/>
+          <w:b/>
+          <w:color w:val="000000"/>
+          <w:sz w:val="13"/>
+          <w:szCs w:val="13"/>
+          <w:shd w:val="clear" w:color="auto" w:fill="FCFEFF"/>
+        </w:rPr>
+        <w:t>All</w:t>
+      </w:r>
+      <w:r>
+        <w:rPr>
+          <w:rFonts w:ascii="Microsoft JhengHei UI" w:hAnsi="Microsoft JhengHei UI" w:cs="Microsoft JhengHei UI" w:hint="eastAsia"/>
+          <w:b/>
+          <w:color w:val="000000"/>
+          <w:sz w:val="13"/>
+          <w:szCs w:val="13"/>
+          <w:shd w:val="clear" w:color="auto" w:fill="FCFEFF"/>
+        </w:rPr>
+        <w:t>方法。通过对</w:t>
+      </w:r>
+      <w:r>
+        <w:rPr>
+          <w:rFonts w:ascii="Microsoft JhengHei UI" w:hAnsi="Microsoft JhengHei UI" w:cs="Microsoft JhengHei UI" w:hint="eastAsia"/>
+          <w:b/>
+          <w:color w:val="000000"/>
+          <w:sz w:val="13"/>
+          <w:szCs w:val="13"/>
+          <w:shd w:val="clear" w:color="auto" w:fill="FCFEFF"/>
+        </w:rPr>
+        <w:t>C</w:t>
+      </w:r>
+      <w:r>
+        <w:rPr>
+          <w:rFonts w:ascii="Microsoft JhengHei UI" w:hAnsi="Microsoft JhengHei UI" w:cs="Microsoft JhengHei UI"/>
+          <w:b/>
+          <w:color w:val="000000"/>
+          <w:sz w:val="13"/>
+          <w:szCs w:val="13"/>
+          <w:shd w:val="clear" w:color="auto" w:fill="FCFEFF"/>
+        </w:rPr>
+        <w:t>onfiguration</w:t>
+      </w:r>
+      <w:r>
+        <w:rPr>
+          <w:rFonts w:ascii="Microsoft JhengHei UI" w:hAnsi="Microsoft JhengHei UI" w:cs="Microsoft JhengHei UI" w:hint="eastAsia"/>
+          <w:b/>
+          <w:color w:val="000000"/>
+          <w:sz w:val="13"/>
+          <w:szCs w:val="13"/>
+          <w:shd w:val="clear" w:color="auto" w:fill="FCFEFF"/>
+        </w:rPr>
+        <w:t>对象的反射，清除掉该对象中已加载过的</w:t>
+      </w:r>
+      <w:r>
+        <w:rPr>
+          <w:rFonts w:ascii="Microsoft JhengHei UI" w:hAnsi="Microsoft JhengHei UI" w:cs="Microsoft JhengHei UI" w:hint="eastAsia"/>
+          <w:b/>
+          <w:color w:val="000000"/>
+          <w:sz w:val="13"/>
+          <w:szCs w:val="13"/>
+          <w:shd w:val="clear" w:color="auto" w:fill="FCFEFF"/>
+        </w:rPr>
+        <w:t>Mapper</w:t>
+      </w:r>
+      <w:r>
+        <w:rPr>
+          <w:rFonts w:ascii="Microsoft JhengHei UI" w:hAnsi="Microsoft JhengHei UI" w:cs="Microsoft JhengHei UI"/>
+          <w:b/>
+          <w:color w:val="000000"/>
+          <w:sz w:val="13"/>
+          <w:szCs w:val="13"/>
+          <w:shd w:val="clear" w:color="auto" w:fill="FCFEFF"/>
+        </w:rPr>
+        <w:t>.xml</w:t>
+      </w:r>
+      <w:r>
+        <w:rPr>
+          <w:rFonts w:ascii="Microsoft JhengHei UI" w:hAnsi="Microsoft JhengHei UI" w:cs="Microsoft JhengHei UI" w:hint="eastAsia"/>
+          <w:b/>
+          <w:color w:val="000000"/>
+          <w:sz w:val="13"/>
+          <w:szCs w:val="13"/>
+          <w:shd w:val="clear" w:color="auto" w:fill="FCFEFF"/>
+        </w:rPr>
+        <w:t>相关信息，然后将新</w:t>
+      </w:r>
+      <w:r>
+        <w:rPr>
+          <w:rFonts w:ascii="Microsoft JhengHei UI" w:hAnsi="Microsoft JhengHei UI" w:cs="Microsoft JhengHei UI" w:hint="eastAsia"/>
+          <w:b/>
+          <w:color w:val="000000"/>
+          <w:sz w:val="13"/>
+          <w:szCs w:val="13"/>
+          <w:shd w:val="clear" w:color="auto" w:fill="FCFEFF"/>
+        </w:rPr>
+        <w:t>p</w:t>
+      </w:r>
+      <w:r>
+        <w:rPr>
+          <w:rFonts w:ascii="Microsoft JhengHei UI" w:hAnsi="Microsoft JhengHei UI" w:cs="Microsoft JhengHei UI"/>
+          <w:b/>
+          <w:color w:val="000000"/>
+          <w:sz w:val="13"/>
+          <w:szCs w:val="13"/>
+          <w:shd w:val="clear" w:color="auto" w:fill="FCFEFF"/>
+        </w:rPr>
+        <w:t>arse</w:t>
+      </w:r>
+      <w:r>
+        <w:rPr>
+          <w:rFonts w:ascii="Microsoft JhengHei UI" w:hAnsi="Microsoft JhengHei UI" w:cs="Microsoft JhengHei UI" w:hint="eastAsia"/>
+          <w:b/>
+          <w:color w:val="000000"/>
+          <w:sz w:val="13"/>
+          <w:szCs w:val="13"/>
+          <w:shd w:val="clear" w:color="auto" w:fill="FCFEFF"/>
+        </w:rPr>
+        <w:t>的全部</w:t>
+      </w:r>
+      <w:r>
+        <w:rPr>
+          <w:rFonts w:ascii="Microsoft JhengHei UI" w:hAnsi="Microsoft JhengHei UI" w:cs="Microsoft JhengHei UI" w:hint="eastAsia"/>
+          <w:b/>
+          <w:color w:val="000000"/>
+          <w:sz w:val="13"/>
+          <w:szCs w:val="13"/>
+          <w:shd w:val="clear" w:color="auto" w:fill="FCFEFF"/>
+        </w:rPr>
+        <w:t>M</w:t>
+      </w:r>
+      <w:r>
+        <w:rPr>
+          <w:rFonts w:ascii="Microsoft JhengHei UI" w:hAnsi="Microsoft JhengHei UI" w:cs="Microsoft JhengHei UI"/>
+          <w:b/>
+          <w:color w:val="000000"/>
+          <w:sz w:val="13"/>
+          <w:szCs w:val="13"/>
+          <w:shd w:val="clear" w:color="auto" w:fill="FCFEFF"/>
+        </w:rPr>
+        <w:t>apper.xm</w:t>
+      </w:r>
+      <w:r>
+        <w:rPr>
+          <w:rFonts w:ascii="Microsoft JhengHei UI" w:hAnsi="Microsoft JhengHei UI" w:cs="Microsoft JhengHei UI" w:hint="eastAsia"/>
+          <w:b/>
+          <w:color w:val="000000"/>
+          <w:sz w:val="13"/>
+          <w:szCs w:val="13"/>
+          <w:shd w:val="clear" w:color="auto" w:fill="FCFEFF"/>
+        </w:rPr>
+        <w:t>l</w:t>
+      </w:r>
+      <w:r>
+        <w:rPr>
+          <w:rFonts w:ascii="Microsoft JhengHei UI" w:hAnsi="Microsoft JhengHei UI" w:cs="Microsoft JhengHei UI" w:hint="eastAsia"/>
+          <w:b/>
+          <w:color w:val="000000"/>
+          <w:sz w:val="13"/>
+          <w:szCs w:val="13"/>
+          <w:shd w:val="clear" w:color="auto" w:fill="FCFEFF"/>
+        </w:rPr>
+        <w:t>信息重新写回</w:t>
+      </w:r>
+      <w:r>
+        <w:rPr>
+          <w:rFonts w:ascii="Microsoft JhengHei UI" w:hAnsi="Microsoft JhengHei UI" w:cs="Microsoft JhengHei UI" w:hint="eastAsia"/>
+          <w:b/>
+          <w:color w:val="000000"/>
+          <w:sz w:val="13"/>
+          <w:szCs w:val="13"/>
+          <w:shd w:val="clear" w:color="auto" w:fill="FCFEFF"/>
+        </w:rPr>
+        <w:t>configuration</w:t>
+      </w:r>
+      <w:r>
+        <w:rPr>
+          <w:rFonts w:ascii="Microsoft JhengHei UI" w:hAnsi="Microsoft JhengHei UI" w:cs="Microsoft JhengHei UI" w:hint="eastAsia"/>
+          <w:b/>
+          <w:color w:val="000000"/>
+          <w:sz w:val="13"/>
+          <w:szCs w:val="13"/>
+          <w:shd w:val="clear" w:color="auto" w:fill="FCFEFF"/>
+        </w:rPr>
+        <w:t>中。</w:t>
+      </w:r>
+    </w:p>
+    <w:p>
+      <w:pPr>
+        <w:ind w:left="260"/>
+        <w:rPr>
+          <w:rFonts w:ascii="Microsoft JhengHei UI" w:hAnsi="Microsoft JhengHei UI" w:cs="Microsoft JhengHei UI"/>
+          <w:b/>
+          <w:color w:val="C00000"/>
+          <w:sz w:val="13"/>
+          <w:szCs w:val="13"/>
+          <w:shd w:val="clear" w:color="auto" w:fill="FCFEFF"/>
+        </w:rPr>
+      </w:pPr>
+    </w:p>
+    <w:p>
+      <w:pPr>
+        <w:ind w:left="260"/>
+        <w:rPr>
+          <w:rFonts w:ascii="Microsoft JhengHei UI" w:hAnsi="Microsoft JhengHei UI" w:cs="Microsoft JhengHei UI" w:hint="eastAsia"/>
+          <w:b/>
+          <w:color w:val="000000"/>
+          <w:sz w:val="13"/>
+          <w:szCs w:val="13"/>
+          <w:shd w:val="clear" w:color="auto" w:fill="FCFEFF"/>
+        </w:rPr>
+      </w:pPr>
+      <w:r>
+        <w:rPr>
+          <w:rFonts w:ascii="Microsoft JhengHei UI" w:hAnsi="Microsoft JhengHei UI" w:cs="Microsoft JhengHei UI" w:hint="eastAsia"/>
+          <w:b/>
+          <w:color w:val="C00000"/>
+          <w:sz w:val="13"/>
+          <w:szCs w:val="13"/>
+          <w:shd w:val="clear" w:color="auto" w:fill="FCFEFF"/>
+        </w:rPr>
+        <w:t>什么条件下</w:t>
+      </w:r>
+      <w:r>
+        <w:rPr>
+          <w:rFonts w:ascii="Microsoft JhengHei UI" w:hAnsi="Microsoft JhengHei UI" w:cs="Microsoft JhengHei UI" w:hint="eastAsia"/>
+          <w:b/>
+          <w:color w:val="C00000"/>
+          <w:sz w:val="13"/>
+          <w:szCs w:val="13"/>
+          <w:shd w:val="clear" w:color="auto" w:fill="FCFEFF"/>
+        </w:rPr>
+        <w:t>MapperX</w:t>
+      </w:r>
+      <w:r>
+        <w:rPr>
+          <w:rFonts w:ascii="Microsoft JhengHei UI" w:hAnsi="Microsoft JhengHei UI" w:cs="Microsoft JhengHei UI"/>
+          <w:b/>
+          <w:color w:val="C00000"/>
+          <w:sz w:val="13"/>
+          <w:szCs w:val="13"/>
+          <w:shd w:val="clear" w:color="auto" w:fill="FCFEFF"/>
+        </w:rPr>
+        <w:t>ml</w:t>
+      </w:r>
+      <w:r>
+        <w:rPr>
+          <w:rFonts w:ascii="Microsoft JhengHei UI" w:hAnsi="Microsoft JhengHei UI" w:cs="Microsoft JhengHei UI" w:hint="eastAsia"/>
+          <w:b/>
+          <w:color w:val="C00000"/>
+          <w:sz w:val="13"/>
+          <w:szCs w:val="13"/>
+          <w:shd w:val="clear" w:color="auto" w:fill="FCFEFF"/>
+        </w:rPr>
+        <w:t>文件将变成热点文件</w:t>
+      </w:r>
+      <w:r>
+        <w:rPr>
+          <w:rFonts w:ascii="Microsoft JhengHei UI" w:hAnsi="Microsoft JhengHei UI" w:cs="Microsoft JhengHei UI" w:hint="eastAsia"/>
+          <w:b/>
+          <w:color w:val="000000"/>
+          <w:sz w:val="13"/>
+          <w:szCs w:val="13"/>
+          <w:shd w:val="clear" w:color="auto" w:fill="FCFEFF"/>
+        </w:rPr>
+        <w:t>？</w:t>
+      </w:r>
+    </w:p>
+    <w:p>
+      <w:pPr>
+        <w:ind w:left="260"/>
+        <w:rPr>
+          <w:rFonts w:ascii="Microsoft JhengHei UI" w:hAnsi="Microsoft JhengHei UI" w:cs="Microsoft JhengHei UI"/>
+          <w:b/>
+          <w:color w:val="000000"/>
+          <w:sz w:val="13"/>
+          <w:szCs w:val="13"/>
+          <w:shd w:val="clear" w:color="auto" w:fill="FCFEFF"/>
+        </w:rPr>
+      </w:pPr>
+      <w:r>
+        <w:rPr>
+          <w:rFonts w:ascii="Microsoft JhengHei UI" w:hAnsi="Microsoft JhengHei UI" w:cs="Microsoft JhengHei UI" w:hint="eastAsia"/>
+          <w:b/>
+          <w:color w:val="000000"/>
+          <w:sz w:val="13"/>
+          <w:szCs w:val="13"/>
+          <w:shd w:val="clear" w:color="auto" w:fill="FCFEFF"/>
+        </w:rPr>
+        <w:t>在</w:t>
+      </w:r>
+      <w:r>
+        <w:rPr>
+          <w:rFonts w:ascii="Microsoft JhengHei UI" w:hAnsi="Microsoft JhengHei UI" w:cs="Microsoft JhengHei UI" w:hint="eastAsia"/>
+          <w:b/>
+          <w:color w:val="000000"/>
+          <w:sz w:val="13"/>
+          <w:szCs w:val="13"/>
+          <w:shd w:val="clear" w:color="auto" w:fill="FCFEFF"/>
+        </w:rPr>
+        <w:t>全部扫描</w:t>
+      </w:r>
+      <w:r>
+        <w:rPr>
+          <w:rFonts w:ascii="Microsoft JhengHei UI" w:hAnsi="Microsoft JhengHei UI" w:cs="Microsoft JhengHei UI" w:hint="eastAsia"/>
+          <w:b/>
+          <w:color w:val="000000"/>
+          <w:sz w:val="13"/>
+          <w:szCs w:val="13"/>
+          <w:shd w:val="clear" w:color="auto" w:fill="FCFEFF"/>
+        </w:rPr>
+        <w:t>时，</w:t>
+      </w:r>
+      <w:r>
+        <w:rPr>
+          <w:rFonts w:ascii="Microsoft JhengHei UI" w:hAnsi="Microsoft JhengHei UI" w:cs="Microsoft JhengHei UI" w:hint="eastAsia"/>
+          <w:b/>
+          <w:color w:val="000000"/>
+          <w:sz w:val="13"/>
+          <w:szCs w:val="13"/>
+          <w:shd w:val="clear" w:color="auto" w:fill="FCFEFF"/>
+        </w:rPr>
+        <w:t>通过扫描找出有变更的</w:t>
+      </w:r>
+      <w:r>
+        <w:rPr>
+          <w:rFonts w:ascii="Microsoft JhengHei UI" w:hAnsi="Microsoft JhengHei UI" w:cs="Microsoft JhengHei UI" w:hint="eastAsia"/>
+          <w:b/>
+          <w:color w:val="000000"/>
+          <w:sz w:val="13"/>
+          <w:szCs w:val="13"/>
+          <w:shd w:val="clear" w:color="auto" w:fill="FCFEFF"/>
+        </w:rPr>
+        <w:t>M</w:t>
+      </w:r>
+      <w:r>
+        <w:rPr>
+          <w:rFonts w:ascii="Microsoft JhengHei UI" w:hAnsi="Microsoft JhengHei UI" w:cs="Microsoft JhengHei UI"/>
+          <w:b/>
+          <w:color w:val="000000"/>
+          <w:sz w:val="13"/>
+          <w:szCs w:val="13"/>
+          <w:shd w:val="clear" w:color="auto" w:fill="FCFEFF"/>
+        </w:rPr>
+        <w:t>apper.xml</w:t>
+      </w:r>
+      <w:r>
+        <w:rPr>
+          <w:rFonts w:ascii="Microsoft JhengHei UI" w:hAnsi="Microsoft JhengHei UI" w:cs="Microsoft JhengHei UI" w:hint="eastAsia"/>
+          <w:b/>
+          <w:color w:val="000000"/>
+          <w:sz w:val="13"/>
+          <w:szCs w:val="13"/>
+          <w:shd w:val="clear" w:color="auto" w:fill="FCFEFF"/>
+        </w:rPr>
+        <w:t>文件，将其添加至热点文件数组中。</w:t>
+      </w:r>
+    </w:p>
+    <w:p>
+      <w:pPr>
+        <w:rPr>
+          <w:rFonts w:ascii="Microsoft JhengHei UI" w:hAnsi="Microsoft JhengHei UI" w:cs="Microsoft JhengHei UI"/>
+          <w:b/>
+          <w:color w:val="000000"/>
+          <w:sz w:val="13"/>
+          <w:szCs w:val="13"/>
+          <w:shd w:val="clear" w:color="auto" w:fill="FCFEFF"/>
+        </w:rPr>
+      </w:pPr>
+      <w:r>
+        <w:rPr>
+          <w:rFonts w:ascii="Microsoft JhengHei UI" w:hAnsi="Microsoft JhengHei UI" w:cs="Microsoft JhengHei UI" w:hint="eastAsia"/>
+          <w:b/>
+          <w:color w:val="000000"/>
+          <w:sz w:val="13"/>
+          <w:szCs w:val="13"/>
+          <w:shd w:val="clear" w:color="auto" w:fill="FCFEFF"/>
+        </w:rPr>
+        <w:t xml:space="preserve"> </w:t>
+      </w:r>
+      <w:r>
+        <w:rPr>
+          <w:rFonts w:ascii="Microsoft JhengHei UI" w:hAnsi="Microsoft JhengHei UI" w:cs="Microsoft JhengHei UI"/>
+          <w:b/>
+          <w:color w:val="000000"/>
+          <w:sz w:val="13"/>
+          <w:szCs w:val="13"/>
+          <w:shd w:val="clear" w:color="auto" w:fill="FCFEFF"/>
+        </w:rPr>
+        <w:t xml:space="preserve">   </w:t>
+      </w:r>
+    </w:p>
+    <w:p>
+      <w:pPr>
+        <w:ind w:firstLineChars="200" w:firstLine="261"/>
+        <w:rPr>
+          <w:rFonts w:ascii="Microsoft JhengHei UI" w:hAnsi="Microsoft JhengHei UI" w:cs="Microsoft JhengHei UI"/>
+          <w:b/>
+          <w:color w:val="000000"/>
+          <w:sz w:val="13"/>
+          <w:szCs w:val="13"/>
+          <w:shd w:val="clear" w:color="auto" w:fill="FCFEFF"/>
+        </w:rPr>
+      </w:pPr>
+      <w:r>
+        <w:rPr>
+          <w:rFonts w:ascii="Microsoft JhengHei UI" w:hAnsi="Microsoft JhengHei UI" w:cs="Microsoft JhengHei UI"/>
+          <w:b/>
+          <w:color w:val="000000"/>
+          <w:sz w:val="13"/>
+          <w:szCs w:val="13"/>
+          <w:shd w:val="clear" w:color="auto" w:fill="FCFEFF"/>
+        </w:rPr>
+        <w:t>P</w:t>
+      </w:r>
+      <w:r>
+        <w:rPr>
+          <w:rFonts w:ascii="Microsoft JhengHei UI" w:hAnsi="Microsoft JhengHei UI" w:cs="Microsoft JhengHei UI" w:hint="eastAsia"/>
+          <w:b/>
+          <w:color w:val="000000"/>
+          <w:sz w:val="13"/>
+          <w:szCs w:val="13"/>
+          <w:shd w:val="clear" w:color="auto" w:fill="FCFEFF"/>
+        </w:rPr>
+        <w:t>lus</w:t>
+      </w:r>
+      <w:r>
+        <w:rPr>
+          <w:rFonts w:ascii="Microsoft JhengHei UI" w:hAnsi="Microsoft JhengHei UI" w:cs="Microsoft JhengHei UI" w:hint="eastAsia"/>
+          <w:b/>
+          <w:color w:val="000000"/>
+          <w:sz w:val="13"/>
+          <w:szCs w:val="13"/>
+          <w:shd w:val="clear" w:color="auto" w:fill="FCFEFF"/>
+        </w:rPr>
+        <w:t>框架没有提供这个插件的测试代码，</w:t>
+      </w:r>
+      <w:r>
+        <w:rPr>
+          <w:rFonts w:ascii="Microsoft JhengHei UI" w:hAnsi="Microsoft JhengHei UI" w:cs="Microsoft JhengHei UI" w:hint="eastAsia"/>
+          <w:b/>
+          <w:color w:val="C00000"/>
+          <w:sz w:val="13"/>
+          <w:szCs w:val="13"/>
+          <w:shd w:val="clear" w:color="auto" w:fill="FCFEFF"/>
+        </w:rPr>
+        <w:t>我也就不跟着测试了。这个类我了解过，在后期将会被删除，</w:t>
+      </w:r>
+      <w:r>
+        <w:rPr>
+          <w:rFonts w:ascii="Microsoft JhengHei UI" w:hAnsi="Microsoft JhengHei UI" w:cs="Microsoft JhengHei UI" w:hint="eastAsia"/>
+          <w:b/>
+          <w:color w:val="C00000"/>
+          <w:sz w:val="13"/>
+          <w:szCs w:val="13"/>
+          <w:shd w:val="clear" w:color="auto" w:fill="FCFEFF"/>
+        </w:rPr>
+        <w:t>由</w:t>
+      </w:r>
+      <w:r>
+        <w:rPr>
+          <w:rFonts w:ascii="Microsoft JhengHei UI" w:hAnsi="Microsoft JhengHei UI" w:cs="Microsoft JhengHei UI" w:hint="eastAsia"/>
+          <w:b/>
+          <w:color w:val="C00000"/>
+          <w:sz w:val="13"/>
+          <w:szCs w:val="13"/>
+          <w:shd w:val="clear" w:color="auto" w:fill="FCFEFF"/>
+        </w:rPr>
+        <w:t>nie</w:t>
+      </w:r>
+      <w:r>
+        <w:rPr>
+          <w:rFonts w:ascii="Microsoft JhengHei UI" w:hAnsi="Microsoft JhengHei UI" w:cs="Microsoft JhengHei UI"/>
+          <w:b/>
+          <w:color w:val="C00000"/>
+          <w:sz w:val="13"/>
+          <w:szCs w:val="13"/>
+          <w:shd w:val="clear" w:color="auto" w:fill="FCFEFF"/>
+        </w:rPr>
+        <w:t>qiurong</w:t>
+      </w:r>
+      <w:r>
+        <w:rPr>
+          <w:rFonts w:ascii="Microsoft JhengHei UI" w:hAnsi="Microsoft JhengHei UI" w:cs="Microsoft JhengHei UI" w:hint="eastAsia"/>
+          <w:b/>
+          <w:color w:val="C00000"/>
+          <w:sz w:val="13"/>
+          <w:szCs w:val="13"/>
+          <w:shd w:val="clear" w:color="auto" w:fill="FCFEFF"/>
+        </w:rPr>
+        <w:t>同学贡献的</w:t>
+      </w:r>
+      <w:r>
+        <w:rPr>
+          <w:rFonts w:ascii="Microsoft JhengHei UI" w:hAnsi="Microsoft JhengHei UI" w:cs="Microsoft JhengHei UI" w:hint="eastAsia"/>
+          <w:b/>
+          <w:color w:val="C00000"/>
+          <w:sz w:val="13"/>
+          <w:szCs w:val="13"/>
+          <w:shd w:val="clear" w:color="auto" w:fill="FCFEFF"/>
+        </w:rPr>
+        <w:t>M</w:t>
+      </w:r>
+      <w:r>
+        <w:rPr>
+          <w:rFonts w:ascii="Microsoft JhengHei UI" w:hAnsi="Microsoft JhengHei UI" w:cs="Microsoft JhengHei UI"/>
+          <w:b/>
+          <w:color w:val="C00000"/>
+          <w:sz w:val="13"/>
+          <w:szCs w:val="13"/>
+          <w:shd w:val="clear" w:color="auto" w:fill="FCFEFF"/>
+        </w:rPr>
+        <w:t>ybatisMapperRefresh</w:t>
+      </w:r>
+      <w:r>
+        <w:rPr>
+          <w:rFonts w:ascii="Microsoft JhengHei UI" w:hAnsi="Microsoft JhengHei UI" w:cs="Microsoft JhengHei UI" w:hint="eastAsia"/>
+          <w:b/>
+          <w:color w:val="C00000"/>
+          <w:sz w:val="13"/>
+          <w:szCs w:val="13"/>
+          <w:shd w:val="clear" w:color="auto" w:fill="FCFEFF"/>
+        </w:rPr>
+        <w:t>类代替。他的实现方式可能又有其它不同，到时</w:t>
+      </w:r>
+      <w:r>
+        <w:rPr>
+          <w:rFonts w:ascii="Microsoft JhengHei UI" w:hAnsi="Microsoft JhengHei UI" w:cs="Microsoft JhengHei UI" w:hint="eastAsia"/>
+          <w:b/>
+          <w:color w:val="C00000"/>
+          <w:sz w:val="13"/>
+          <w:szCs w:val="13"/>
+          <w:shd w:val="clear" w:color="auto" w:fill="FCFEFF"/>
+        </w:rPr>
+        <w:t>继续了解</w:t>
+      </w:r>
+      <w:r>
+        <w:rPr>
+          <w:rFonts w:ascii="Microsoft JhengHei UI" w:hAnsi="Microsoft JhengHei UI" w:cs="Microsoft JhengHei UI" w:hint="eastAsia"/>
+          <w:b/>
+          <w:color w:val="000000"/>
+          <w:sz w:val="13"/>
+          <w:szCs w:val="13"/>
+          <w:shd w:val="clear" w:color="auto" w:fill="FCFEFF"/>
+        </w:rPr>
+        <w:t>。</w:t>
+      </w:r>
+    </w:p>
+    <w:p>
+      <w:pPr>
+        <w:ind w:firstLineChars="200" w:firstLine="261"/>
+        <w:rPr>
+          <w:rFonts w:ascii="Microsoft JhengHei UI" w:hAnsi="Microsoft JhengHei UI" w:cs="Microsoft JhengHei UI"/>
+          <w:b/>
+          <w:color w:val="000000"/>
+          <w:sz w:val="13"/>
+          <w:szCs w:val="13"/>
+          <w:shd w:val="clear" w:color="auto" w:fill="FCFEFF"/>
+        </w:rPr>
+      </w:pPr>
+    </w:p>
+    <w:p>
+      <w:pPr>
+        <w:ind w:firstLineChars="200" w:firstLine="261"/>
+        <w:rPr>
+          <w:rFonts w:ascii="Microsoft JhengHei UI" w:hAnsi="Microsoft JhengHei UI" w:cs="Microsoft JhengHei UI"/>
+          <w:b/>
+          <w:color w:val="000000"/>
+          <w:sz w:val="13"/>
+          <w:szCs w:val="13"/>
+          <w:shd w:val="clear" w:color="auto" w:fill="FCFEFF"/>
+        </w:rPr>
+      </w:pPr>
+      <w:r>
+        <w:rPr>
+          <w:rFonts w:ascii="Microsoft JhengHei UI" w:hAnsi="Microsoft JhengHei UI" w:cs="Microsoft JhengHei UI" w:hint="eastAsia"/>
+          <w:b/>
+          <w:color w:val="000000"/>
+          <w:sz w:val="13"/>
+          <w:szCs w:val="13"/>
+          <w:shd w:val="clear" w:color="auto" w:fill="FCFEFF"/>
+        </w:rPr>
+        <w:t>了解到</w:t>
+      </w:r>
+      <w:r>
+        <w:rPr>
+          <w:rFonts w:ascii="Microsoft JhengHei UI" w:hAnsi="Microsoft JhengHei UI" w:cs="Microsoft JhengHei UI" w:hint="eastAsia"/>
+          <w:b/>
+          <w:color w:val="000000"/>
+          <w:sz w:val="13"/>
+          <w:szCs w:val="13"/>
+          <w:shd w:val="clear" w:color="auto" w:fill="FCFEFF"/>
+        </w:rPr>
+        <w:t>S</w:t>
+      </w:r>
+      <w:r>
+        <w:rPr>
+          <w:rFonts w:ascii="Microsoft JhengHei UI" w:hAnsi="Microsoft JhengHei UI" w:cs="Microsoft JhengHei UI"/>
+          <w:b/>
+          <w:color w:val="000000"/>
+          <w:sz w:val="13"/>
+          <w:szCs w:val="13"/>
+          <w:shd w:val="clear" w:color="auto" w:fill="FCFEFF"/>
+        </w:rPr>
+        <w:t>pring</w:t>
+      </w:r>
+      <w:r>
+        <w:rPr>
+          <w:rFonts w:ascii="Microsoft JhengHei UI" w:hAnsi="Microsoft JhengHei UI" w:cs="Microsoft JhengHei UI" w:hint="eastAsia"/>
+          <w:b/>
+          <w:color w:val="000000"/>
+          <w:sz w:val="13"/>
+          <w:szCs w:val="13"/>
+          <w:shd w:val="clear" w:color="auto" w:fill="FCFEFF"/>
+        </w:rPr>
+        <w:t>框架中</w:t>
+      </w:r>
+      <w:r>
+        <w:rPr>
+          <w:rFonts w:ascii="Microsoft JhengHei UI" w:hAnsi="Microsoft JhengHei UI" w:cs="Microsoft JhengHei UI" w:hint="eastAsia"/>
+          <w:b/>
+          <w:color w:val="000000"/>
+          <w:sz w:val="13"/>
+          <w:szCs w:val="13"/>
+          <w:shd w:val="clear" w:color="auto" w:fill="FCFEFF"/>
+        </w:rPr>
+        <w:t>S</w:t>
+      </w:r>
+      <w:r>
+        <w:rPr>
+          <w:rFonts w:ascii="Microsoft JhengHei UI" w:hAnsi="Microsoft JhengHei UI" w:cs="Microsoft JhengHei UI"/>
+          <w:b/>
+          <w:color w:val="000000"/>
+          <w:sz w:val="13"/>
+          <w:szCs w:val="13"/>
+          <w:shd w:val="clear" w:color="auto" w:fill="FCFEFF"/>
+        </w:rPr>
+        <w:t>topWatch</w:t>
+      </w:r>
+      <w:r>
+        <w:rPr>
+          <w:rFonts w:ascii="Microsoft JhengHei UI" w:hAnsi="Microsoft JhengHei UI" w:cs="Microsoft JhengHei UI" w:hint="eastAsia"/>
+          <w:b/>
+          <w:color w:val="000000"/>
+          <w:sz w:val="13"/>
+          <w:szCs w:val="13"/>
+          <w:shd w:val="clear" w:color="auto" w:fill="FCFEFF"/>
+        </w:rPr>
+        <w:t>类的用处，</w:t>
+      </w:r>
+      <w:r>
+        <w:rPr>
+          <w:rFonts w:ascii="Microsoft JhengHei UI" w:hAnsi="Microsoft JhengHei UI" w:cs="Microsoft JhengHei UI" w:hint="eastAsia"/>
+          <w:b/>
+          <w:color w:val="000000"/>
+          <w:sz w:val="13"/>
+          <w:szCs w:val="13"/>
+          <w:shd w:val="clear" w:color="auto" w:fill="FCFEFF"/>
+        </w:rPr>
+        <w:t>内部对</w:t>
+      </w:r>
+      <w:r>
+        <w:rPr>
+          <w:rFonts w:ascii="Microsoft JhengHei UI" w:hAnsi="Microsoft JhengHei UI" w:cs="Microsoft JhengHei UI"/>
+          <w:b/>
+          <w:color w:val="000000"/>
+          <w:sz w:val="13"/>
+          <w:szCs w:val="13"/>
+          <w:shd w:val="clear" w:color="auto" w:fill="FCFEFF"/>
+        </w:rPr>
+        <w:t xml:space="preserve">System.currentTimilise() </w:t>
+      </w:r>
+      <w:r>
+        <w:rPr>
+          <w:rFonts w:ascii="Microsoft JhengHei UI" w:hAnsi="Microsoft JhengHei UI" w:cs="Microsoft JhengHei UI" w:hint="eastAsia"/>
+          <w:b/>
+          <w:color w:val="000000"/>
+          <w:sz w:val="13"/>
+          <w:szCs w:val="13"/>
+          <w:shd w:val="clear" w:color="auto" w:fill="FCFEFF"/>
+        </w:rPr>
+        <w:t>进行封装，</w:t>
+      </w:r>
+      <w:r>
+        <w:rPr>
+          <w:rFonts w:ascii="Microsoft JhengHei UI" w:hAnsi="Microsoft JhengHei UI" w:cs="Microsoft JhengHei UI" w:hint="eastAsia"/>
+          <w:b/>
+          <w:color w:val="000000"/>
+          <w:sz w:val="13"/>
+          <w:szCs w:val="13"/>
+          <w:shd w:val="clear" w:color="auto" w:fill="FCFEFF"/>
+        </w:rPr>
+        <w:t>提供了</w:t>
+      </w:r>
+      <w:r>
+        <w:rPr>
+          <w:rFonts w:ascii="Microsoft JhengHei UI" w:hAnsi="Microsoft JhengHei UI" w:cs="Microsoft JhengHei UI" w:hint="eastAsia"/>
+          <w:b/>
+          <w:color w:val="000000"/>
+          <w:sz w:val="13"/>
+          <w:szCs w:val="13"/>
+          <w:shd w:val="clear" w:color="auto" w:fill="FCFEFF"/>
+        </w:rPr>
+        <w:t>更简洁的</w:t>
+      </w:r>
+      <w:r>
+        <w:rPr>
+          <w:rFonts w:ascii="Microsoft JhengHei UI" w:hAnsi="Microsoft JhengHei UI" w:cs="Microsoft JhengHei UI" w:hint="eastAsia"/>
+          <w:b/>
+          <w:color w:val="000000"/>
+          <w:sz w:val="13"/>
+          <w:szCs w:val="13"/>
+          <w:shd w:val="clear" w:color="auto" w:fill="FCFEFF"/>
+        </w:rPr>
+        <w:t>代码块耗时记录方法</w:t>
+      </w:r>
+      <w:r>
+        <w:rPr>
+          <w:rFonts w:ascii="Microsoft JhengHei UI" w:hAnsi="Microsoft JhengHei UI" w:cs="Microsoft JhengHei UI" w:hint="eastAsia"/>
+          <w:b/>
+          <w:color w:val="000000"/>
+          <w:sz w:val="13"/>
+          <w:szCs w:val="13"/>
+          <w:shd w:val="clear" w:color="auto" w:fill="FCFEFF"/>
+        </w:rPr>
+        <w:t>。</w:t>
+      </w:r>
+    </w:p>
+    <w:p>
+      <w:pPr>
+        <w:ind w:firstLineChars="200" w:firstLine="261"/>
+        <w:rPr>
+          <w:rFonts w:ascii="Microsoft JhengHei UI" w:hAnsi="Microsoft JhengHei UI" w:cs="Microsoft JhengHei UI" w:hint="eastAsia"/>
+          <w:b/>
+          <w:color w:val="000000"/>
+          <w:sz w:val="13"/>
+          <w:szCs w:val="13"/>
+          <w:shd w:val="clear" w:color="auto" w:fill="FCFEFF"/>
+        </w:rPr>
+      </w:pPr>
+      <w:r>
+        <w:rPr>
+          <w:rFonts w:ascii="Microsoft JhengHei UI" w:hAnsi="Microsoft JhengHei UI" w:cs="Microsoft JhengHei UI" w:hint="eastAsia"/>
+          <w:b/>
+          <w:color w:val="000000"/>
+          <w:sz w:val="13"/>
+          <w:szCs w:val="13"/>
+          <w:shd w:val="clear" w:color="auto" w:fill="FCFEFF"/>
+        </w:rPr>
+        <w:t>S</w:t>
+      </w:r>
+      <w:r>
+        <w:rPr>
+          <w:rFonts w:ascii="Microsoft JhengHei UI" w:hAnsi="Microsoft JhengHei UI" w:cs="Microsoft JhengHei UI"/>
+          <w:b/>
+          <w:color w:val="000000"/>
+          <w:sz w:val="13"/>
+          <w:szCs w:val="13"/>
+          <w:shd w:val="clear" w:color="auto" w:fill="FCFEFF"/>
+        </w:rPr>
+        <w:t xml:space="preserve">topWatch sw = new StopWatch(); // </w:t>
+      </w:r>
+      <w:r>
+        <w:rPr>
+          <w:rFonts w:ascii="Microsoft JhengHei UI" w:hAnsi="Microsoft JhengHei UI" w:cs="Microsoft JhengHei UI" w:hint="eastAsia"/>
+          <w:b/>
+          <w:color w:val="000000"/>
+          <w:sz w:val="13"/>
+          <w:szCs w:val="13"/>
+          <w:shd w:val="clear" w:color="auto" w:fill="FCFEFF"/>
+        </w:rPr>
+        <w:t>在创建实例时，会记录起始时间</w:t>
+      </w:r>
+    </w:p>
+    <w:p>
+      <w:pPr>
+        <w:ind w:firstLineChars="200" w:firstLine="261"/>
+        <w:rPr>
+          <w:rFonts w:ascii="Microsoft JhengHei UI" w:hAnsi="Microsoft JhengHei UI" w:cs="Microsoft JhengHei UI"/>
+          <w:b/>
+          <w:color w:val="000000"/>
+          <w:sz w:val="13"/>
+          <w:szCs w:val="13"/>
+          <w:shd w:val="clear" w:color="auto" w:fill="FCFEFF"/>
+        </w:rPr>
+      </w:pPr>
+      <w:r>
+        <w:rPr>
+          <w:rFonts w:ascii="Microsoft JhengHei UI" w:hAnsi="Microsoft JhengHei UI" w:cs="Microsoft JhengHei UI" w:hint="eastAsia"/>
+          <w:b/>
+          <w:color w:val="000000"/>
+          <w:sz w:val="13"/>
+          <w:szCs w:val="13"/>
+          <w:shd w:val="clear" w:color="auto" w:fill="FCFEFF"/>
+        </w:rPr>
+        <w:t>sw</w:t>
+      </w:r>
+      <w:r>
+        <w:rPr>
+          <w:rFonts w:ascii="Microsoft JhengHei UI" w:hAnsi="Microsoft JhengHei UI" w:cs="Microsoft JhengHei UI"/>
+          <w:b/>
+          <w:color w:val="000000"/>
+          <w:sz w:val="13"/>
+          <w:szCs w:val="13"/>
+          <w:shd w:val="clear" w:color="auto" w:fill="FCFEFF"/>
+        </w:rPr>
+        <w:t xml:space="preserve">.stop(); </w:t>
+      </w:r>
+      <w:r>
+        <w:rPr>
+          <w:rFonts w:ascii="Microsoft JhengHei UI" w:hAnsi="Microsoft JhengHei UI" w:cs="Microsoft JhengHei UI" w:hint="eastAsia"/>
+          <w:b/>
+          <w:color w:val="000000"/>
+          <w:sz w:val="13"/>
+          <w:szCs w:val="13"/>
+          <w:shd w:val="clear" w:color="auto" w:fill="FCFEFF"/>
+        </w:rPr>
+        <w:t>//</w:t>
+      </w:r>
+      <w:r>
+        <w:rPr>
+          <w:rFonts w:ascii="Microsoft JhengHei UI" w:hAnsi="Microsoft JhengHei UI" w:cs="Microsoft JhengHei UI"/>
+          <w:b/>
+          <w:color w:val="000000"/>
+          <w:sz w:val="13"/>
+          <w:szCs w:val="13"/>
+          <w:shd w:val="clear" w:color="auto" w:fill="FCFEFF"/>
+        </w:rPr>
+        <w:t xml:space="preserve"> </w:t>
+      </w:r>
+      <w:r>
+        <w:rPr>
+          <w:rFonts w:ascii="Microsoft JhengHei UI" w:hAnsi="Microsoft JhengHei UI" w:cs="Microsoft JhengHei UI" w:hint="eastAsia"/>
+          <w:b/>
+          <w:color w:val="000000"/>
+          <w:sz w:val="13"/>
+          <w:szCs w:val="13"/>
+          <w:shd w:val="clear" w:color="auto" w:fill="FCFEFF"/>
+        </w:rPr>
+        <w:t>结束记录</w:t>
+      </w:r>
     </w:p>
     <w:p>
       <w:pPr>
@@ -37364,8 +40735,88 @@
           <w:tab w:val="left" w:pos="13740"/>
           <w:tab w:val="left" w:pos="14656"/>
         </w:tabs>
+        <w:ind w:firstLineChars="200" w:firstLine="261"/>
         <w:jc w:val="left"/>
         <w:rPr>
+          <w:rFonts w:ascii="Microsoft JhengHei UI" w:hAnsi="Microsoft JhengHei UI" w:cs="Microsoft JhengHei UI"/>
+          <w:b/>
+          <w:color w:val="000000"/>
+          <w:sz w:val="13"/>
+          <w:szCs w:val="13"/>
+          <w:shd w:val="clear" w:color="auto" w:fill="FCFEFF"/>
+        </w:rPr>
+      </w:pPr>
+      <w:r>
+        <w:rPr>
+          <w:rFonts w:ascii="Microsoft JhengHei UI" w:hAnsi="Microsoft JhengHei UI" w:cs="Microsoft JhengHei UI"/>
+          <w:b/>
+          <w:color w:val="000000"/>
+          <w:sz w:val="13"/>
+          <w:szCs w:val="13"/>
+          <w:shd w:val="clear" w:color="auto" w:fill="FCFEFF"/>
+        </w:rPr>
+        <w:t>System.out.println(sw.shortSummary());</w:t>
+      </w:r>
+    </w:p>
+    <w:p>
+      <w:pPr>
+        <w:widowControl/>
+        <w:shd w:val="clear" w:color="auto" w:fill="FCFEFF"/>
+        <w:tabs>
+          <w:tab w:val="left" w:pos="916"/>
+          <w:tab w:val="left" w:pos="1832"/>
+          <w:tab w:val="left" w:pos="2748"/>
+          <w:tab w:val="left" w:pos="3664"/>
+          <w:tab w:val="left" w:pos="4580"/>
+          <w:tab w:val="left" w:pos="5496"/>
+          <w:tab w:val="left" w:pos="6412"/>
+          <w:tab w:val="left" w:pos="7328"/>
+          <w:tab w:val="left" w:pos="8244"/>
+          <w:tab w:val="left" w:pos="9160"/>
+          <w:tab w:val="left" w:pos="10076"/>
+          <w:tab w:val="left" w:pos="10992"/>
+          <w:tab w:val="left" w:pos="11908"/>
+          <w:tab w:val="left" w:pos="12824"/>
+          <w:tab w:val="left" w:pos="13740"/>
+          <w:tab w:val="left" w:pos="14656"/>
+        </w:tabs>
+        <w:ind w:firstLineChars="200" w:firstLine="261"/>
+        <w:jc w:val="left"/>
+        <w:rPr>
+          <w:rFonts w:ascii="Microsoft JhengHei UI" w:hAnsi="Microsoft JhengHei UI" w:cs="Microsoft JhengHei UI"/>
+          <w:b/>
+          <w:color w:val="000000"/>
+          <w:sz w:val="13"/>
+          <w:szCs w:val="13"/>
+          <w:shd w:val="clear" w:color="auto" w:fill="FCFEFF"/>
+        </w:rPr>
+      </w:pPr>
+    </w:p>
+    <w:p>
+      <w:pPr>
+        <w:widowControl/>
+        <w:shd w:val="clear" w:color="auto" w:fill="FCFEFF"/>
+        <w:tabs>
+          <w:tab w:val="left" w:pos="916"/>
+          <w:tab w:val="left" w:pos="1832"/>
+          <w:tab w:val="left" w:pos="2748"/>
+          <w:tab w:val="left" w:pos="3664"/>
+          <w:tab w:val="left" w:pos="4580"/>
+          <w:tab w:val="left" w:pos="5496"/>
+          <w:tab w:val="left" w:pos="6412"/>
+          <w:tab w:val="left" w:pos="7328"/>
+          <w:tab w:val="left" w:pos="8244"/>
+          <w:tab w:val="left" w:pos="9160"/>
+          <w:tab w:val="left" w:pos="10076"/>
+          <w:tab w:val="left" w:pos="10992"/>
+          <w:tab w:val="left" w:pos="11908"/>
+          <w:tab w:val="left" w:pos="12824"/>
+          <w:tab w:val="left" w:pos="13740"/>
+          <w:tab w:val="left" w:pos="14656"/>
+        </w:tabs>
+        <w:ind w:firstLineChars="200" w:firstLine="261"/>
+        <w:jc w:val="left"/>
+        <w:rPr>
           <w:rFonts w:ascii="Microsoft JhengHei UI" w:hAnsi="Microsoft JhengHei UI" w:cs="Microsoft JhengHei UI" w:hint="eastAsia"/>
           <w:b/>
           <w:color w:val="000000"/>
@@ -37374,96 +40825,34 @@
           <w:shd w:val="clear" w:color="auto" w:fill="FCFEFF"/>
         </w:rPr>
       </w:pPr>
-      <w:r>
-        <w:rPr>
-          <w:rFonts w:ascii="Microsoft JhengHei UI" w:hAnsi="Microsoft JhengHei UI" w:cs="Microsoft JhengHei UI" w:hint="eastAsia"/>
-          <w:b/>
-          <w:color w:val="000000"/>
-          <w:sz w:val="13"/>
-          <w:szCs w:val="13"/>
-          <w:shd w:val="clear" w:color="auto" w:fill="FCFEFF"/>
-        </w:rPr>
-        <w:t>对写出这个代码的</w:t>
-      </w:r>
-      <w:r>
-        <w:rPr>
-          <w:rFonts w:ascii="Microsoft JhengHei UI" w:hAnsi="Microsoft JhengHei UI" w:cs="Microsoft JhengHei UI" w:hint="eastAsia"/>
-          <w:b/>
-          <w:color w:val="000000"/>
-          <w:sz w:val="13"/>
-          <w:szCs w:val="13"/>
-          <w:shd w:val="clear" w:color="auto" w:fill="FCFEFF"/>
-        </w:rPr>
-        <w:t>Y</w:t>
-      </w:r>
-      <w:r>
-        <w:rPr>
-          <w:rFonts w:ascii="Microsoft JhengHei UI" w:hAnsi="Microsoft JhengHei UI" w:cs="Microsoft JhengHei UI"/>
-          <w:b/>
-          <w:color w:val="000000"/>
-          <w:sz w:val="13"/>
-          <w:szCs w:val="13"/>
-          <w:shd w:val="clear" w:color="auto" w:fill="FCFEFF"/>
-        </w:rPr>
-        <w:t>anghu</w:t>
-      </w:r>
-      <w:r>
-        <w:rPr>
-          <w:rFonts w:ascii="Microsoft JhengHei UI" w:hAnsi="Microsoft JhengHei UI" w:cs="Microsoft JhengHei UI" w:hint="eastAsia"/>
-          <w:b/>
-          <w:color w:val="000000"/>
-          <w:sz w:val="13"/>
-          <w:szCs w:val="13"/>
-          <w:shd w:val="clear" w:color="auto" w:fill="FCFEFF"/>
-        </w:rPr>
-        <w:t>先生表示敬佩之意。我以前也写过一些巧妙的代码，解决了本会出现的代码冗余问题，我相信自己以后还能写出更有灵性的代码。每当遇见有设计性的代码，自己总会持欣赏态度，因为它们很多时候都</w:t>
-      </w:r>
-      <w:r>
-        <w:rPr>
-          <w:rFonts w:ascii="Microsoft JhengHei UI" w:hAnsi="Microsoft JhengHei UI" w:cs="Microsoft JhengHei UI" w:hint="eastAsia"/>
-          <w:b/>
-          <w:color w:val="000000"/>
-          <w:sz w:val="13"/>
-          <w:szCs w:val="13"/>
-          <w:shd w:val="clear" w:color="auto" w:fill="FCFEFF"/>
-        </w:rPr>
-        <w:t>能够</w:t>
-      </w:r>
-      <w:r>
-        <w:rPr>
-          <w:rFonts w:ascii="Microsoft JhengHei UI" w:hAnsi="Microsoft JhengHei UI" w:cs="Microsoft JhengHei UI" w:hint="eastAsia"/>
-          <w:b/>
-          <w:color w:val="000000"/>
-          <w:sz w:val="13"/>
-          <w:szCs w:val="13"/>
-          <w:shd w:val="clear" w:color="auto" w:fill="FCFEFF"/>
-        </w:rPr>
-        <w:t>刷新我对这块的</w:t>
-      </w:r>
-      <w:r>
-        <w:rPr>
-          <w:rFonts w:ascii="Microsoft JhengHei UI" w:hAnsi="Microsoft JhengHei UI" w:cs="Microsoft JhengHei UI" w:hint="eastAsia"/>
-          <w:b/>
-          <w:color w:val="000000"/>
-          <w:sz w:val="13"/>
-          <w:szCs w:val="13"/>
-          <w:shd w:val="clear" w:color="auto" w:fill="FCFEFF"/>
-        </w:rPr>
-        <w:t>认知</w:t>
-      </w:r>
-      <w:r>
-        <w:rPr>
-          <w:rFonts w:ascii="Microsoft JhengHei UI" w:hAnsi="Microsoft JhengHei UI" w:cs="Microsoft JhengHei UI" w:hint="eastAsia"/>
-          <w:b/>
-          <w:color w:val="000000"/>
-          <w:sz w:val="13"/>
-          <w:szCs w:val="13"/>
-          <w:shd w:val="clear" w:color="auto" w:fill="FCFEFF"/>
-        </w:rPr>
-        <w:t>。</w:t>
-      </w:r>
       <w:bookmarkStart w:id="0" w:name="_GoBack"/>
       <w:bookmarkEnd w:id="0"/>
+    </w:p>
+    <w:p>
+      <w:pPr>
+        <w:ind w:firstLineChars="200" w:firstLine="261"/>
+        <w:rPr>
+          <w:rFonts w:ascii="Microsoft JhengHei UI" w:hAnsi="Microsoft JhengHei UI" w:cs="Microsoft JhengHei UI" w:hint="eastAsia"/>
+          <w:b/>
+          <w:color w:val="000000"/>
+          <w:sz w:val="13"/>
+          <w:szCs w:val="13"/>
+          <w:shd w:val="clear" w:color="auto" w:fill="FCFEFF"/>
+        </w:rPr>
+      </w:pPr>
+    </w:p>
+    <w:p>
+      <w:pPr>
+        <w:ind w:firstLineChars="200" w:firstLine="261"/>
+        <w:rPr>
+          <w:rFonts w:ascii="Microsoft JhengHei UI" w:hAnsi="Microsoft JhengHei UI" w:cs="Microsoft JhengHei UI" w:hint="eastAsia"/>
+          <w:b/>
+          <w:color w:val="000000"/>
+          <w:sz w:val="13"/>
+          <w:szCs w:val="13"/>
+          <w:shd w:val="clear" w:color="auto" w:fill="FCFEFF"/>
+        </w:rPr>
+      </w:pPr>
     </w:p>
     <w:sectPr>
       <w:pgSz w:w="11906" w:h="16838"/>
@@ -37542,7 +40931,7 @@
   <w:abstractNum w:abstractNumId="2" w15:restartNumberingAfterBreak="0">
     <w:nsid w:val="FFFFFF7C"/>
     <w:multiLevelType w:val="singleLevel"/>
-    <w:tmpl w:val="76B6C83E"/>
+    <w:tmpl w:val="A224B406"/>
     <w:lvl w:ilvl="0">
       <w:start w:val="1"/>
       <w:numFmt w:val="decimal"/>
@@ -37559,7 +40948,7 @@
   <w:abstractNum w:abstractNumId="3" w15:restartNumberingAfterBreak="0">
     <w:nsid w:val="FFFFFF7D"/>
     <w:multiLevelType w:val="singleLevel"/>
-    <w:tmpl w:val="20000DEC"/>
+    <w:tmpl w:val="9E386EC2"/>
     <w:lvl w:ilvl="0">
       <w:start w:val="1"/>
       <w:numFmt w:val="decimal"/>
@@ -37576,7 +40965,7 @@
   <w:abstractNum w:abstractNumId="4" w15:restartNumberingAfterBreak="0">
     <w:nsid w:val="FFFFFF7E"/>
     <w:multiLevelType w:val="singleLevel"/>
-    <w:tmpl w:val="6CC0A1F4"/>
+    <w:tmpl w:val="8968F8FC"/>
     <w:lvl w:ilvl="0">
       <w:start w:val="1"/>
       <w:numFmt w:val="decimal"/>
@@ -37593,7 +40982,7 @@
   <w:abstractNum w:abstractNumId="5" w15:restartNumberingAfterBreak="0">
     <w:nsid w:val="FFFFFF7F"/>
     <w:multiLevelType w:val="singleLevel"/>
-    <w:tmpl w:val="C282A682"/>
+    <w:tmpl w:val="096CB552"/>
     <w:lvl w:ilvl="0">
       <w:start w:val="1"/>
       <w:numFmt w:val="decimal"/>
@@ -37610,7 +40999,7 @@
   <w:abstractNum w:abstractNumId="6" w15:restartNumberingAfterBreak="0">
     <w:nsid w:val="FFFFFF80"/>
     <w:multiLevelType w:val="singleLevel"/>
-    <w:tmpl w:val="2A16D788"/>
+    <w:tmpl w:val="A9965766"/>
     <w:lvl w:ilvl="0">
       <w:start w:val="1"/>
       <w:numFmt w:val="bullet"/>
@@ -37630,7 +41019,7 @@
   <w:abstractNum w:abstractNumId="7" w15:restartNumberingAfterBreak="0">
     <w:nsid w:val="FFFFFF81"/>
     <w:multiLevelType w:val="singleLevel"/>
-    <w:tmpl w:val="9A88F588"/>
+    <w:tmpl w:val="47E6C906"/>
     <w:lvl w:ilvl="0">
       <w:start w:val="1"/>
       <w:numFmt w:val="bullet"/>
@@ -37650,7 +41039,7 @@
   <w:abstractNum w:abstractNumId="8" w15:restartNumberingAfterBreak="0">
     <w:nsid w:val="FFFFFF82"/>
     <w:multiLevelType w:val="singleLevel"/>
-    <w:tmpl w:val="C24C964E"/>
+    <w:tmpl w:val="A0F0A360"/>
     <w:lvl w:ilvl="0">
       <w:start w:val="1"/>
       <w:numFmt w:val="bullet"/>
@@ -37670,7 +41059,7 @@
   <w:abstractNum w:abstractNumId="9" w15:restartNumberingAfterBreak="0">
     <w:nsid w:val="FFFFFF83"/>
     <w:multiLevelType w:val="singleLevel"/>
-    <w:tmpl w:val="22FEB7DA"/>
+    <w:tmpl w:val="7DC213B6"/>
     <w:lvl w:ilvl="0">
       <w:start w:val="1"/>
       <w:numFmt w:val="bullet"/>
@@ -37690,7 +41079,7 @@
   <w:abstractNum w:abstractNumId="10" w15:restartNumberingAfterBreak="0">
     <w:nsid w:val="FFFFFF88"/>
     <w:multiLevelType w:val="singleLevel"/>
-    <w:tmpl w:val="853E3E4E"/>
+    <w:tmpl w:val="97343B08"/>
     <w:lvl w:ilvl="0">
       <w:start w:val="1"/>
       <w:numFmt w:val="decimal"/>
@@ -37707,7 +41096,7 @@
   <w:abstractNum w:abstractNumId="11" w15:restartNumberingAfterBreak="0">
     <w:nsid w:val="FFFFFF89"/>
     <w:multiLevelType w:val="singleLevel"/>
-    <w:tmpl w:val="962A3592"/>
+    <w:tmpl w:val="DF62741A"/>
     <w:lvl w:ilvl="0">
       <w:start w:val="1"/>
       <w:numFmt w:val="bullet"/>
@@ -37722,6 +41111,95 @@
       <w:rPr>
         <w:rFonts w:ascii="Wingdings" w:hAnsi="Wingdings" w:hint="default"/>
       </w:rPr>
+    </w:lvl>
+  </w:abstractNum>
+  <w:abstractNum w:abstractNumId="12" w15:restartNumberingAfterBreak="0">
+    <w:nsid w:val="21A901E9"/>
+    <w:multiLevelType w:val="hybridMultilevel"/>
+    <w:tmpl w:val="CF881188"/>
+    <w:lvl w:ilvl="0" w:tplc="AA82BADA">
+      <w:start w:val="1"/>
+      <w:numFmt w:val="decimal"/>
+      <w:lvlText w:val="%1."/>
+      <w:lvlJc w:val="left"/>
+      <w:pPr>
+        <w:ind w:left="620" w:hanging="360"/>
+      </w:pPr>
+      <w:rPr>
+        <w:rFonts w:hint="default"/>
+      </w:rPr>
+    </w:lvl>
+    <w:lvl w:ilvl="1" w:tplc="04090019" w:tentative="1">
+      <w:start w:val="1"/>
+      <w:numFmt w:val="lowerLetter"/>
+      <w:lvlText w:val="%2)"/>
+      <w:lvlJc w:val="left"/>
+      <w:pPr>
+        <w:ind w:left="1100" w:hanging="420"/>
+      </w:pPr>
+    </w:lvl>
+    <w:lvl w:ilvl="2" w:tplc="0409001B" w:tentative="1">
+      <w:start w:val="1"/>
+      <w:numFmt w:val="lowerRoman"/>
+      <w:lvlText w:val="%3."/>
+      <w:lvlJc w:val="right"/>
+      <w:pPr>
+        <w:ind w:left="1520" w:hanging="420"/>
+      </w:pPr>
+    </w:lvl>
+    <w:lvl w:ilvl="3" w:tplc="0409000F" w:tentative="1">
+      <w:start w:val="1"/>
+      <w:numFmt w:val="decimal"/>
+      <w:lvlText w:val="%4."/>
+      <w:lvlJc w:val="left"/>
+      <w:pPr>
+        <w:ind w:left="1940" w:hanging="420"/>
+      </w:pPr>
+    </w:lvl>
+    <w:lvl w:ilvl="4" w:tplc="04090019" w:tentative="1">
+      <w:start w:val="1"/>
+      <w:numFmt w:val="lowerLetter"/>
+      <w:lvlText w:val="%5)"/>
+      <w:lvlJc w:val="left"/>
+      <w:pPr>
+        <w:ind w:left="2360" w:hanging="420"/>
+      </w:pPr>
+    </w:lvl>
+    <w:lvl w:ilvl="5" w:tplc="0409001B" w:tentative="1">
+      <w:start w:val="1"/>
+      <w:numFmt w:val="lowerRoman"/>
+      <w:lvlText w:val="%6."/>
+      <w:lvlJc w:val="right"/>
+      <w:pPr>
+        <w:ind w:left="2780" w:hanging="420"/>
+      </w:pPr>
+    </w:lvl>
+    <w:lvl w:ilvl="6" w:tplc="0409000F" w:tentative="1">
+      <w:start w:val="1"/>
+      <w:numFmt w:val="decimal"/>
+      <w:lvlText w:val="%7."/>
+      <w:lvlJc w:val="left"/>
+      <w:pPr>
+        <w:ind w:left="3200" w:hanging="420"/>
+      </w:pPr>
+    </w:lvl>
+    <w:lvl w:ilvl="7" w:tplc="04090019" w:tentative="1">
+      <w:start w:val="1"/>
+      <w:numFmt w:val="lowerLetter"/>
+      <w:lvlText w:val="%8)"/>
+      <w:lvlJc w:val="left"/>
+      <w:pPr>
+        <w:ind w:left="3620" w:hanging="420"/>
+      </w:pPr>
+    </w:lvl>
+    <w:lvl w:ilvl="8" w:tplc="0409001B" w:tentative="1">
+      <w:start w:val="1"/>
+      <w:numFmt w:val="lowerRoman"/>
+      <w:lvlText w:val="%9."/>
+      <w:lvlJc w:val="right"/>
+      <w:pPr>
+        <w:ind w:left="4040" w:hanging="420"/>
+      </w:pPr>
     </w:lvl>
   </w:abstractNum>
   <w:num w:numId="1">
@@ -37759,6 +41237,9 @@
   </w:num>
   <w:num w:numId="12">
     <w:abstractNumId w:val="6"/>
+  </w:num>
+  <w:num w:numId="13">
+    <w:abstractNumId w:val="12"/>
   </w:num>
 </w:numbering>
 </file>
@@ -38327,6 +41808,49 @@
       <w:szCs w:val="32"/>
     </w:rPr>
   </w:style>
+  <w:style w:type="paragraph" w:styleId="ac">
+    <w:name w:val="Subtitle"/>
+    <w:basedOn w:val="a"/>
+    <w:next w:val="a"/>
+    <w:link w:val="ad"/>
+    <w:qFormat/>
+    <w:rsid w:val="007330A6"/>
+    <w:pPr>
+      <w:spacing w:before="240" w:after="60" w:line="312" w:lineRule="auto"/>
+      <w:jc w:val="center"/>
+      <w:outlineLvl w:val="1"/>
+    </w:pPr>
+    <w:rPr>
+      <w:b/>
+      <w:bCs/>
+      <w:kern w:val="28"/>
+      <w:sz w:val="32"/>
+      <w:szCs w:val="32"/>
+    </w:rPr>
+  </w:style>
+  <w:style w:type="character" w:customStyle="1" w:styleId="ad">
+    <w:name w:val="副标题 字符"/>
+    <w:basedOn w:val="a0"/>
+    <w:link w:val="ac"/>
+    <w:rsid w:val="007330A6"/>
+    <w:rPr>
+      <w:rFonts w:asciiTheme="minorHAnsi" w:eastAsiaTheme="minorEastAsia" w:hAnsiTheme="minorHAnsi" w:cstheme="minorBidi"/>
+      <w:b/>
+      <w:bCs/>
+      <w:kern w:val="28"/>
+      <w:sz w:val="32"/>
+      <w:szCs w:val="32"/>
+    </w:rPr>
+  </w:style>
+  <w:style w:type="paragraph" w:styleId="ae">
+    <w:name w:val="List Paragraph"/>
+    <w:basedOn w:val="a"/>
+    <w:uiPriority w:val="99"/>
+    <w:rsid w:val="00B10DB1"/>
+    <w:pPr>
+      <w:ind w:firstLineChars="200" w:firstLine="420"/>
+    </w:pPr>
+  </w:style>
 </w:styles>
 </file>
 
@@ -38607,7 +42131,7 @@
 </file>
 
 <file path=customXml/itemProps2.xml><?xml version="1.0" encoding="utf-8"?>
-<ds:datastoreItem xmlns:ds="http://schemas.openxmlformats.org/officeDocument/2006/customXml" ds:itemID="{59EEF13F-A317-48C0-B5E2-589AA9B47278}">
+<ds:datastoreItem xmlns:ds="http://schemas.openxmlformats.org/officeDocument/2006/customXml" ds:itemID="{C81FD7D2-839F-47F9-8947-C00A3C96C853}">
   <ds:schemaRefs>
     <ds:schemaRef ds:uri="http://schemas.openxmlformats.org/officeDocument/2006/bibliography"/>
   </ds:schemaRefs>

</xml_diff>